<commit_message>
Figure 1 done and outline for hotf.
</commit_message>
<xml_diff>
--- a/Manuscripts/GH Trophic Project 2021 Manuscript 1.docx
+++ b/Manuscripts/GH Trophic Project 2021 Manuscript 1.docx
@@ -16,8 +16,1155 @@
           <w:sz w:val="24"/>
           <w:szCs w:val="24"/>
         </w:rPr>
+        <w:t>Important notes from Rob:</w:t>
+      </w:r>
+    </w:p>
+    <w:p>
+      <w:pPr>
+        <w:rPr>
+          <w:rFonts w:ascii="Times New Roman" w:hAnsi="Times New Roman" w:cs="Times New Roman"/>
+          <w:i/>
+          <w:iCs/>
+          <w:sz w:val="24"/>
+          <w:szCs w:val="24"/>
+        </w:rPr>
+      </w:pPr>
+      <w:r>
+        <w:rPr>
+          <w:rFonts w:ascii="Times New Roman" w:hAnsi="Times New Roman" w:cs="Times New Roman"/>
+          <w:i/>
+          <w:iCs/>
+          <w:sz w:val="24"/>
+          <w:szCs w:val="24"/>
+        </w:rPr>
+        <w:t xml:space="preserve">King and </w:t>
+      </w:r>
+      <w:proofErr w:type="spellStart"/>
+      <w:r>
+        <w:rPr>
+          <w:rFonts w:ascii="Times New Roman" w:hAnsi="Times New Roman" w:cs="Times New Roman"/>
+          <w:i/>
+          <w:iCs/>
+          <w:sz w:val="24"/>
+          <w:szCs w:val="24"/>
+        </w:rPr>
+        <w:t>Tschinkel</w:t>
+      </w:r>
+      <w:proofErr w:type="spellEnd"/>
+      <w:r>
+        <w:rPr>
+          <w:rFonts w:ascii="Times New Roman" w:hAnsi="Times New Roman" w:cs="Times New Roman"/>
+          <w:i/>
+          <w:iCs/>
+          <w:sz w:val="24"/>
+          <w:szCs w:val="24"/>
+        </w:rPr>
+        <w:t>, 2008</w:t>
+      </w:r>
+      <w:r>
+        <w:rPr>
+          <w:rFonts w:ascii="Times New Roman" w:hAnsi="Times New Roman" w:cs="Times New Roman"/>
+          <w:i/>
+          <w:iCs/>
+          <w:sz w:val="24"/>
+          <w:szCs w:val="24"/>
+        </w:rPr>
+        <w:t>, our model</w:t>
+      </w:r>
+      <w:r>
+        <w:rPr>
+          <w:rFonts w:ascii="Times New Roman" w:hAnsi="Times New Roman" w:cs="Times New Roman"/>
+          <w:i/>
+          <w:iCs/>
+          <w:sz w:val="24"/>
+          <w:szCs w:val="24"/>
+        </w:rPr>
+        <w:t xml:space="preserve"> PNAS paper</w:t>
+      </w:r>
+      <w:r>
+        <w:rPr>
+          <w:rFonts w:ascii="Times New Roman" w:hAnsi="Times New Roman" w:cs="Times New Roman"/>
+          <w:i/>
+          <w:iCs/>
+          <w:sz w:val="24"/>
+          <w:szCs w:val="24"/>
+        </w:rPr>
+        <w:t xml:space="preserve"> </w:t>
+      </w:r>
+      <w:r>
+        <w:rPr>
+          <w:rFonts w:ascii="Times New Roman" w:hAnsi="Times New Roman" w:cs="Times New Roman"/>
+          <w:i/>
+          <w:iCs/>
+          <w:sz w:val="24"/>
+          <w:szCs w:val="24"/>
+        </w:rPr>
+        <w:t>is 3,500 words. Keep it short and to the point.</w:t>
+      </w:r>
+    </w:p>
+    <w:p>
+      <w:pPr>
+        <w:rPr>
+          <w:rFonts w:ascii="Times New Roman" w:hAnsi="Times New Roman" w:cs="Times New Roman"/>
+          <w:sz w:val="24"/>
+          <w:szCs w:val="24"/>
+        </w:rPr>
+      </w:pPr>
+    </w:p>
+    <w:p>
+      <w:pPr>
+        <w:rPr>
+          <w:rFonts w:ascii="Times New Roman" w:hAnsi="Times New Roman" w:cs="Times New Roman"/>
+          <w:sz w:val="24"/>
+          <w:szCs w:val="24"/>
+        </w:rPr>
+      </w:pPr>
+      <w:r>
+        <w:rPr>
+          <w:rFonts w:ascii="Times New Roman" w:hAnsi="Times New Roman" w:cs="Times New Roman"/>
+          <w:sz w:val="24"/>
+          <w:szCs w:val="24"/>
+        </w:rPr>
+        <w:t>Title</w:t>
+      </w:r>
+      <w:r>
+        <w:rPr>
+          <w:rFonts w:ascii="Times New Roman" w:hAnsi="Times New Roman" w:cs="Times New Roman"/>
+          <w:sz w:val="24"/>
+          <w:szCs w:val="24"/>
+        </w:rPr>
+        <w:t>(s)</w:t>
+      </w:r>
+      <w:r>
+        <w:rPr>
+          <w:rFonts w:ascii="Times New Roman" w:hAnsi="Times New Roman" w:cs="Times New Roman"/>
+          <w:sz w:val="24"/>
+          <w:szCs w:val="24"/>
+        </w:rPr>
+        <w:t>:</w:t>
+      </w:r>
+    </w:p>
+    <w:p>
+      <w:pPr>
+        <w:rPr>
+          <w:rFonts w:ascii="Times New Roman" w:hAnsi="Times New Roman" w:cs="Times New Roman"/>
+          <w:sz w:val="24"/>
+          <w:szCs w:val="24"/>
+        </w:rPr>
+      </w:pPr>
+      <w:r>
+        <w:rPr>
+          <w:rFonts w:ascii="Times New Roman" w:hAnsi="Times New Roman" w:cs="Times New Roman"/>
+          <w:sz w:val="24"/>
+          <w:szCs w:val="24"/>
+        </w:rPr>
+        <w:t xml:space="preserve">Not </w:t>
+      </w:r>
+      <w:r>
+        <w:rPr>
+          <w:rFonts w:ascii="Times New Roman" w:hAnsi="Times New Roman" w:cs="Times New Roman"/>
+          <w:sz w:val="24"/>
+          <w:szCs w:val="24"/>
+        </w:rPr>
+        <w:t xml:space="preserve">all non-native shrubs provide </w:t>
+      </w:r>
+      <w:r>
+        <w:rPr>
+          <w:rFonts w:ascii="Times New Roman" w:hAnsi="Times New Roman" w:cs="Times New Roman"/>
+          <w:sz w:val="24"/>
+          <w:szCs w:val="24"/>
+        </w:rPr>
+        <w:t xml:space="preserve">equally </w:t>
+      </w:r>
+      <w:r>
+        <w:rPr>
+          <w:rFonts w:ascii="Times New Roman" w:hAnsi="Times New Roman" w:cs="Times New Roman"/>
+          <w:sz w:val="24"/>
+          <w:szCs w:val="24"/>
+        </w:rPr>
+        <w:t>poor food resources to insectivorous songbirds</w:t>
+      </w:r>
+    </w:p>
+    <w:p>
+      <w:pPr>
+        <w:rPr>
+          <w:rFonts w:ascii="Times New Roman" w:hAnsi="Times New Roman" w:cs="Times New Roman"/>
+          <w:sz w:val="24"/>
+          <w:szCs w:val="24"/>
+        </w:rPr>
+      </w:pPr>
+      <w:r>
+        <w:rPr>
+          <w:rFonts w:ascii="Times New Roman" w:hAnsi="Times New Roman" w:cs="Times New Roman"/>
+          <w:sz w:val="24"/>
+          <w:szCs w:val="24"/>
+        </w:rPr>
         <w:t>Abstract</w:t>
       </w:r>
+      <w:r>
+        <w:rPr>
+          <w:rFonts w:ascii="Times New Roman" w:hAnsi="Times New Roman" w:cs="Times New Roman"/>
+          <w:sz w:val="24"/>
+          <w:szCs w:val="24"/>
+        </w:rPr>
+        <w:t>:</w:t>
+      </w:r>
+    </w:p>
+    <w:p>
+      <w:pPr>
+        <w:rPr>
+          <w:rFonts w:ascii="Times New Roman" w:hAnsi="Times New Roman" w:cs="Times New Roman"/>
+          <w:sz w:val="24"/>
+          <w:szCs w:val="24"/>
+        </w:rPr>
+      </w:pPr>
+      <w:r>
+        <w:rPr>
+          <w:rFonts w:ascii="Times New Roman" w:hAnsi="Times New Roman" w:cs="Times New Roman"/>
+          <w:sz w:val="24"/>
+          <w:szCs w:val="24"/>
+        </w:rPr>
+        <w:t xml:space="preserve">Biological invasions </w:t>
+      </w:r>
+      <w:r>
+        <w:rPr>
+          <w:rFonts w:ascii="Times New Roman" w:hAnsi="Times New Roman" w:cs="Times New Roman"/>
+          <w:sz w:val="24"/>
+          <w:szCs w:val="24"/>
+        </w:rPr>
+        <w:t>threaten</w:t>
+      </w:r>
+      <w:r>
+        <w:rPr>
+          <w:rFonts w:ascii="Times New Roman" w:hAnsi="Times New Roman" w:cs="Times New Roman"/>
+          <w:sz w:val="24"/>
+          <w:szCs w:val="24"/>
+        </w:rPr>
+        <w:t xml:space="preserve"> biodiversity by outcompeting native species and disrupting food webs. </w:t>
+      </w:r>
+      <w:r>
+        <w:rPr>
+          <w:rFonts w:ascii="Times New Roman" w:hAnsi="Times New Roman" w:cs="Times New Roman"/>
+          <w:sz w:val="24"/>
+          <w:szCs w:val="24"/>
+        </w:rPr>
+        <w:t xml:space="preserve">Invasive species are highly ranked as causal agents in the decline of endemic populations. Non-native woody plants now occupy nearly every conceivable habitat in terrestrial ecosystems as a result of human activity, either through intentional or unintentional introduction. </w:t>
+      </w:r>
+      <w:r>
+        <w:rPr>
+          <w:rFonts w:ascii="Times New Roman" w:hAnsi="Times New Roman" w:cs="Times New Roman"/>
+          <w:sz w:val="24"/>
+          <w:szCs w:val="24"/>
+        </w:rPr>
+        <w:t xml:space="preserve">Removal of invasive shrubs to improve habitats costs conservation organizations </w:t>
+      </w:r>
+      <w:r>
+        <w:rPr>
+          <w:rFonts w:ascii="Times New Roman" w:hAnsi="Times New Roman" w:cs="Times New Roman"/>
+          <w:sz w:val="24"/>
+          <w:szCs w:val="24"/>
+          <w:highlight w:val="yellow"/>
+        </w:rPr>
+        <w:t>xxx</w:t>
+      </w:r>
+      <w:r>
+        <w:rPr>
+          <w:rFonts w:ascii="Times New Roman" w:hAnsi="Times New Roman" w:cs="Times New Roman"/>
+          <w:sz w:val="24"/>
+          <w:szCs w:val="24"/>
+        </w:rPr>
+        <w:t xml:space="preserve"> million dollars a year.</w:t>
+      </w:r>
+      <w:r>
+        <w:rPr>
+          <w:rFonts w:ascii="Times New Roman" w:hAnsi="Times New Roman" w:cs="Times New Roman"/>
+          <w:sz w:val="24"/>
+          <w:szCs w:val="24"/>
+        </w:rPr>
+        <w:t xml:space="preserve"> In eastern North American </w:t>
+      </w:r>
+      <w:r>
+        <w:rPr>
+          <w:rFonts w:ascii="Times New Roman" w:hAnsi="Times New Roman" w:cs="Times New Roman"/>
+          <w:sz w:val="24"/>
+          <w:szCs w:val="24"/>
+        </w:rPr>
+        <w:t xml:space="preserve">temperate </w:t>
+      </w:r>
+      <w:r>
+        <w:rPr>
+          <w:rFonts w:ascii="Times New Roman" w:hAnsi="Times New Roman" w:cs="Times New Roman"/>
+          <w:sz w:val="24"/>
+          <w:szCs w:val="24"/>
+        </w:rPr>
+        <w:t>forests, understory plant communities are now dominated by exotic species</w:t>
+      </w:r>
+      <w:r>
+        <w:rPr>
+          <w:rFonts w:ascii="Times New Roman" w:hAnsi="Times New Roman" w:cs="Times New Roman"/>
+          <w:sz w:val="24"/>
+          <w:szCs w:val="24"/>
+        </w:rPr>
+        <w:t xml:space="preserve">, in many cases being more numerous that native plants. As the base of forest food chains, it stands to reason that wildlife would be significantly and negatively impacted by the prevalence of invasive plants. For many species of insectivorous birds and mammals, invasive plants threaten populations by provided less food resources and food resources of lower quality. From the plant-insect interaction literature there are several mechanisms proposed: first, invasive plants have lower densities of herbivores compared to native congeners. Second, invasive plants have lower nutritional quality, so herbivores that do feed on them have lower nutrient density. Third, invasive plants have traits not seen in native habitats, such as distinctive architecture, and this provides microhabitat for insects resulting in highly modified insect community composition. As such, it is predicted that wildlife, like migratory insectivorous songbirds, will </w:t>
+      </w:r>
+      <w:r>
+        <w:rPr>
+          <w:rFonts w:ascii="Times New Roman" w:hAnsi="Times New Roman" w:cs="Times New Roman"/>
+          <w:sz w:val="24"/>
+          <w:szCs w:val="24"/>
+        </w:rPr>
+        <w:t>face significant challenges in meeting nutritional needs in habitats dominated by invasive shrubs. In this project, we tested the hypothesis that food availability and food quality for insectivorous songbirds is lower on inside woody plants compared to native woody plants in the same habitat.</w:t>
+      </w:r>
+      <w:r>
+        <w:rPr>
+          <w:rFonts w:ascii="Times New Roman" w:hAnsi="Times New Roman" w:cs="Times New Roman"/>
+          <w:sz w:val="24"/>
+          <w:szCs w:val="24"/>
+        </w:rPr>
+        <w:t xml:space="preserve"> Using a wide range of host-plant species, including 6 native species and 4 invasive species, we quantified the prey being taken by birds and the nutritional content of those arthropod guilds. Contrary to predictions from other systems, non-native plants did not have lower abundance or quality of insect prey overall compared to native plants overall. Instead, we saw a wide range of nutritional quality among our exotic host plants, suggesting that not all species are equally detrimental to songbird food availability. These results do not suggest that invasive plants are not worth removing, but it instead suggests that management efforts need to prioritize removal of invasive species over others. Invasive plant management needs to take a more nuanced approach for improving habitat for wildlife given the food quality of some invasive plants is on par or superior to native woody plants in the same habitat.</w:t>
+      </w:r>
+    </w:p>
+    <w:p>
+      <w:pPr>
+        <w:rPr>
+          <w:rFonts w:ascii="Times New Roman" w:hAnsi="Times New Roman" w:cs="Times New Roman"/>
+          <w:sz w:val="24"/>
+          <w:szCs w:val="24"/>
+        </w:rPr>
+      </w:pPr>
+      <w:r>
+        <w:rPr>
+          <w:rFonts w:ascii="Times New Roman" w:hAnsi="Times New Roman" w:cs="Times New Roman"/>
+          <w:sz w:val="24"/>
+          <w:szCs w:val="24"/>
+        </w:rPr>
+        <w:t>Keywords:</w:t>
+      </w:r>
+    </w:p>
+    <w:p>
+      <w:pPr>
+        <w:rPr>
+          <w:rFonts w:ascii="Times New Roman" w:hAnsi="Times New Roman" w:cs="Times New Roman"/>
+          <w:sz w:val="24"/>
+          <w:szCs w:val="24"/>
+        </w:rPr>
+      </w:pPr>
+      <w:r>
+        <w:rPr>
+          <w:rFonts w:ascii="Times New Roman" w:hAnsi="Times New Roman" w:cs="Times New Roman"/>
+          <w:sz w:val="24"/>
+          <w:szCs w:val="24"/>
+        </w:rPr>
+        <w:t>Invasive species, invasive plants, insectivores, songbirds, forests, food webs</w:t>
+      </w:r>
+      <w:r>
+        <w:rPr>
+          <w:rFonts w:ascii="Times New Roman" w:hAnsi="Times New Roman" w:cs="Times New Roman"/>
+          <w:sz w:val="24"/>
+          <w:szCs w:val="24"/>
+        </w:rPr>
+        <w:t>, habitat improvement</w:t>
+      </w:r>
+    </w:p>
+    <w:p>
+      <w:pPr>
+        <w:rPr>
+          <w:rFonts w:ascii="Times New Roman" w:hAnsi="Times New Roman" w:cs="Times New Roman"/>
+          <w:sz w:val="24"/>
+          <w:szCs w:val="24"/>
+        </w:rPr>
+      </w:pPr>
+    </w:p>
+    <w:p>
+      <w:pPr>
+        <w:rPr>
+          <w:rFonts w:ascii="Times New Roman" w:hAnsi="Times New Roman" w:cs="Times New Roman"/>
+          <w:sz w:val="24"/>
+          <w:szCs w:val="24"/>
+        </w:rPr>
+      </w:pPr>
+      <w:r>
+        <w:rPr>
+          <w:rFonts w:ascii="Times New Roman" w:hAnsi="Times New Roman" w:cs="Times New Roman"/>
+          <w:sz w:val="24"/>
+          <w:szCs w:val="24"/>
+        </w:rPr>
+        <w:t>Introduction</w:t>
+      </w:r>
+      <w:r>
+        <w:rPr>
+          <w:rFonts w:ascii="Times New Roman" w:hAnsi="Times New Roman" w:cs="Times New Roman"/>
+          <w:sz w:val="24"/>
+          <w:szCs w:val="24"/>
+        </w:rPr>
+        <w:t>:</w:t>
+      </w:r>
+    </w:p>
+    <w:p>
+      <w:pPr>
+        <w:rPr>
+          <w:rFonts w:ascii="Times New Roman" w:hAnsi="Times New Roman" w:cs="Times New Roman"/>
+          <w:i/>
+          <w:iCs/>
+          <w:sz w:val="24"/>
+          <w:szCs w:val="24"/>
+        </w:rPr>
+      </w:pPr>
+      <w:r>
+        <w:rPr>
+          <w:rFonts w:ascii="Times New Roman" w:hAnsi="Times New Roman" w:cs="Times New Roman"/>
+          <w:i/>
+          <w:iCs/>
+          <w:sz w:val="24"/>
+          <w:szCs w:val="24"/>
+        </w:rPr>
+        <w:t>P1 – The impacts of invasive plants and cost of removal</w:t>
+      </w:r>
+    </w:p>
+    <w:p>
+      <w:pPr>
+        <w:rPr>
+          <w:rFonts w:ascii="Times New Roman" w:hAnsi="Times New Roman" w:cs="Times New Roman"/>
+          <w:sz w:val="24"/>
+          <w:szCs w:val="24"/>
+        </w:rPr>
+      </w:pPr>
+      <w:r>
+        <w:rPr>
+          <w:rFonts w:ascii="Times New Roman" w:hAnsi="Times New Roman" w:cs="Times New Roman"/>
+          <w:sz w:val="24"/>
+          <w:szCs w:val="24"/>
+        </w:rPr>
+        <w:tab/>
+        <w:t>Invasive species are the leading cause of biodiversity decline globally, and to address this challenge over xx billion dollars is spent every year to manage invasive populations. Removal of invasive species is costly, but it can also be a highly effective way to conserve endangered species or maintain ecosystem services. Invasive woody plants are particularly challenging to manage in terrestrial ecosystems, with xxx billion dollars spent removing them from forested habitats.</w:t>
+      </w:r>
+    </w:p>
+    <w:p>
+      <w:pPr>
+        <w:rPr>
+          <w:rFonts w:ascii="Times New Roman" w:hAnsi="Times New Roman" w:cs="Times New Roman"/>
+          <w:i/>
+          <w:iCs/>
+          <w:sz w:val="24"/>
+          <w:szCs w:val="24"/>
+        </w:rPr>
+      </w:pPr>
+      <w:r>
+        <w:rPr>
+          <w:rFonts w:ascii="Times New Roman" w:hAnsi="Times New Roman" w:cs="Times New Roman"/>
+          <w:i/>
+          <w:iCs/>
+          <w:sz w:val="24"/>
+          <w:szCs w:val="24"/>
+        </w:rPr>
+        <w:t>P2 – Negative impacts on wildlife as a case study in invasive plant biology</w:t>
+      </w:r>
+    </w:p>
+    <w:p>
+      <w:pPr>
+        <w:rPr>
+          <w:rFonts w:ascii="Times New Roman" w:hAnsi="Times New Roman" w:cs="Times New Roman"/>
+          <w:sz w:val="24"/>
+          <w:szCs w:val="24"/>
+        </w:rPr>
+      </w:pPr>
+      <w:r>
+        <w:rPr>
+          <w:rFonts w:ascii="Times New Roman" w:hAnsi="Times New Roman" w:cs="Times New Roman"/>
+          <w:sz w:val="24"/>
+          <w:szCs w:val="24"/>
+        </w:rPr>
+        <w:tab/>
+        <w:t>By displacing native plants and disrupting the base of food chains, invasive plant populations have cascading impacts on all higher trophic levels and soil biology. As such, invasive plant removal if a central feature of habitat improvement plans to promote healthy wildlife populations and facilitate the recovery of declining species.</w:t>
+      </w:r>
+    </w:p>
+    <w:p>
+      <w:pPr>
+        <w:rPr>
+          <w:rFonts w:ascii="Times New Roman" w:hAnsi="Times New Roman" w:cs="Times New Roman"/>
+          <w:i/>
+          <w:iCs/>
+          <w:sz w:val="24"/>
+          <w:szCs w:val="24"/>
+        </w:rPr>
+      </w:pPr>
+      <w:r>
+        <w:rPr>
+          <w:rFonts w:ascii="Times New Roman" w:hAnsi="Times New Roman" w:cs="Times New Roman"/>
+          <w:i/>
+          <w:iCs/>
+          <w:sz w:val="24"/>
+          <w:szCs w:val="24"/>
+        </w:rPr>
+        <w:t>P3 – Motivations for invasive plant management and the implicit assumptions about lower food quality in habitat restoration efforts</w:t>
+      </w:r>
+    </w:p>
+    <w:p>
+      <w:pPr>
+        <w:rPr>
+          <w:rFonts w:ascii="Times New Roman" w:hAnsi="Times New Roman" w:cs="Times New Roman"/>
+          <w:sz w:val="24"/>
+          <w:szCs w:val="24"/>
+        </w:rPr>
+      </w:pPr>
+      <w:r>
+        <w:rPr>
+          <w:rFonts w:ascii="Times New Roman" w:hAnsi="Times New Roman" w:cs="Times New Roman"/>
+          <w:sz w:val="24"/>
+          <w:szCs w:val="24"/>
+        </w:rPr>
+        <w:tab/>
+        <w:t xml:space="preserve">The mechanisms by which invasive plants disrupt food webs in particular, has been well demonstrated in many systems. </w:t>
+      </w:r>
+      <w:r>
+        <w:rPr>
+          <w:rFonts w:ascii="Times New Roman" w:hAnsi="Times New Roman" w:cs="Times New Roman"/>
+          <w:sz w:val="24"/>
+          <w:szCs w:val="24"/>
+        </w:rPr>
+        <w:tab/>
+      </w:r>
+    </w:p>
+    <w:p>
+      <w:pPr>
+        <w:rPr>
+          <w:rFonts w:ascii="Times New Roman" w:hAnsi="Times New Roman" w:cs="Times New Roman"/>
+          <w:sz w:val="24"/>
+          <w:szCs w:val="24"/>
+        </w:rPr>
+      </w:pPr>
+      <w:r>
+        <w:rPr>
+          <w:rFonts w:ascii="Times New Roman" w:hAnsi="Times New Roman" w:cs="Times New Roman"/>
+          <w:sz w:val="24"/>
+          <w:szCs w:val="24"/>
+        </w:rPr>
+        <w:tab/>
+      </w:r>
+    </w:p>
+    <w:p>
+      <w:pPr>
+        <w:rPr>
+          <w:rFonts w:ascii="Times New Roman" w:hAnsi="Times New Roman" w:cs="Times New Roman"/>
+          <w:i/>
+          <w:iCs/>
+          <w:sz w:val="24"/>
+          <w:szCs w:val="24"/>
+        </w:rPr>
+      </w:pPr>
+      <w:r>
+        <w:rPr>
+          <w:rFonts w:ascii="Times New Roman" w:hAnsi="Times New Roman" w:cs="Times New Roman"/>
+          <w:i/>
+          <w:iCs/>
+          <w:sz w:val="24"/>
+          <w:szCs w:val="24"/>
+        </w:rPr>
+        <w:t xml:space="preserve">P4 – </w:t>
+      </w:r>
+      <w:r>
+        <w:rPr>
+          <w:rFonts w:ascii="Times New Roman" w:hAnsi="Times New Roman" w:cs="Times New Roman"/>
+          <w:i/>
+          <w:iCs/>
+          <w:sz w:val="24"/>
+          <w:szCs w:val="24"/>
+        </w:rPr>
+        <w:t xml:space="preserve">Hypotheses and </w:t>
+      </w:r>
+      <w:r>
+        <w:rPr>
+          <w:rFonts w:ascii="Times New Roman" w:hAnsi="Times New Roman" w:cs="Times New Roman"/>
+          <w:i/>
+          <w:iCs/>
+          <w:sz w:val="24"/>
+          <w:szCs w:val="24"/>
+        </w:rPr>
+        <w:t>predictions (</w:t>
+      </w:r>
+      <w:r>
+        <w:rPr>
+          <w:rFonts w:ascii="Times New Roman" w:hAnsi="Times New Roman" w:cs="Times New Roman"/>
+          <w:i/>
+          <w:iCs/>
+          <w:sz w:val="24"/>
+          <w:szCs w:val="24"/>
+        </w:rPr>
+        <w:t xml:space="preserve">this paragraph is </w:t>
+      </w:r>
+      <w:r>
+        <w:rPr>
+          <w:rFonts w:ascii="Times New Roman" w:hAnsi="Times New Roman" w:cs="Times New Roman"/>
+          <w:i/>
+          <w:iCs/>
+          <w:sz w:val="24"/>
+          <w:szCs w:val="24"/>
+        </w:rPr>
+        <w:t>not in other PNAS papers</w:t>
+      </w:r>
+      <w:r>
+        <w:rPr>
+          <w:rFonts w:ascii="Times New Roman" w:hAnsi="Times New Roman" w:cs="Times New Roman"/>
+          <w:i/>
+          <w:iCs/>
+          <w:sz w:val="24"/>
+          <w:szCs w:val="24"/>
+        </w:rPr>
+        <w:t xml:space="preserve">, but </w:t>
+      </w:r>
+      <w:proofErr w:type="spellStart"/>
+      <w:r>
+        <w:rPr>
+          <w:rFonts w:ascii="Times New Roman" w:hAnsi="Times New Roman" w:cs="Times New Roman"/>
+          <w:i/>
+          <w:iCs/>
+          <w:sz w:val="24"/>
+          <w:szCs w:val="24"/>
+        </w:rPr>
+        <w:t>its</w:t>
+      </w:r>
+      <w:proofErr w:type="spellEnd"/>
+      <w:r>
+        <w:rPr>
+          <w:rFonts w:ascii="Times New Roman" w:hAnsi="Times New Roman" w:cs="Times New Roman"/>
+          <w:i/>
+          <w:iCs/>
+          <w:sz w:val="24"/>
+          <w:szCs w:val="24"/>
+        </w:rPr>
+        <w:t xml:space="preserve"> important to me</w:t>
+      </w:r>
+      <w:r>
+        <w:rPr>
+          <w:rFonts w:ascii="Times New Roman" w:hAnsi="Times New Roman" w:cs="Times New Roman"/>
+          <w:i/>
+          <w:iCs/>
+          <w:sz w:val="24"/>
+          <w:szCs w:val="24"/>
+        </w:rPr>
+        <w:t xml:space="preserve"> to use it as a narrative tool</w:t>
+      </w:r>
+      <w:r>
+        <w:rPr>
+          <w:rFonts w:ascii="Times New Roman" w:hAnsi="Times New Roman" w:cs="Times New Roman"/>
+          <w:i/>
+          <w:iCs/>
+          <w:sz w:val="24"/>
+          <w:szCs w:val="24"/>
+        </w:rPr>
+        <w:t>)</w:t>
+      </w:r>
+    </w:p>
+    <w:p>
+      <w:pPr>
+        <w:rPr>
+          <w:rFonts w:ascii="Times New Roman" w:hAnsi="Times New Roman" w:cs="Times New Roman"/>
+          <w:sz w:val="24"/>
+          <w:szCs w:val="24"/>
+        </w:rPr>
+      </w:pPr>
+      <w:r>
+        <w:rPr>
+          <w:rFonts w:ascii="Times New Roman" w:hAnsi="Times New Roman" w:cs="Times New Roman"/>
+          <w:sz w:val="24"/>
+          <w:szCs w:val="24"/>
+        </w:rPr>
+        <w:tab/>
+        <w:t>Non-native plants are expected to have significantly fewer herbivores. Furthermore, non-native plants expected to have lower nutritional quality of herbivores. As a consequence, it is anticipated that birds forage less on invasive plants, and thus the predatory effects of these insectivores should be weaker overall on non-natives vs. native plants. In our system, we predicted that biomass and C:N ratios would be lower on our four non-native, invasive shrubs compared to native woody plants in the same habitat.</w:t>
+      </w:r>
+      <w:r>
+        <w:rPr>
+          <w:rFonts w:ascii="Times New Roman" w:hAnsi="Times New Roman" w:cs="Times New Roman"/>
+          <w:sz w:val="24"/>
+          <w:szCs w:val="24"/>
+        </w:rPr>
+        <w:tab/>
+      </w:r>
+    </w:p>
+    <w:p>
+      <w:pPr>
+        <w:rPr>
+          <w:rFonts w:ascii="Times New Roman" w:hAnsi="Times New Roman" w:cs="Times New Roman"/>
+          <w:sz w:val="24"/>
+          <w:szCs w:val="24"/>
+        </w:rPr>
+      </w:pPr>
+      <w:r>
+        <w:rPr>
+          <w:rFonts w:ascii="Times New Roman" w:hAnsi="Times New Roman" w:cs="Times New Roman"/>
+          <w:sz w:val="24"/>
+          <w:szCs w:val="24"/>
+        </w:rPr>
+        <w:t>Methods</w:t>
+      </w:r>
+      <w:r>
+        <w:rPr>
+          <w:rFonts w:ascii="Times New Roman" w:hAnsi="Times New Roman" w:cs="Times New Roman"/>
+          <w:sz w:val="24"/>
+          <w:szCs w:val="24"/>
+        </w:rPr>
+        <w:t>:</w:t>
+      </w:r>
+    </w:p>
+    <w:p>
+      <w:pPr>
+        <w:rPr>
+          <w:rFonts w:ascii="Times New Roman" w:hAnsi="Times New Roman" w:cs="Times New Roman"/>
+          <w:i/>
+          <w:iCs/>
+          <w:sz w:val="24"/>
+          <w:szCs w:val="24"/>
+        </w:rPr>
+      </w:pPr>
+      <w:r>
+        <w:rPr>
+          <w:rFonts w:ascii="Times New Roman" w:hAnsi="Times New Roman" w:cs="Times New Roman"/>
+          <w:i/>
+          <w:iCs/>
+          <w:sz w:val="24"/>
+          <w:szCs w:val="24"/>
+        </w:rPr>
+        <w:t>In PNAS Methods are presented at the end</w:t>
+      </w:r>
+      <w:r>
+        <w:rPr>
+          <w:rFonts w:ascii="Times New Roman" w:hAnsi="Times New Roman" w:cs="Times New Roman"/>
+          <w:i/>
+          <w:iCs/>
+          <w:sz w:val="24"/>
+          <w:szCs w:val="24"/>
+        </w:rPr>
+        <w:t>. To save space some methods are put into the supporting information documents</w:t>
+      </w:r>
+    </w:p>
+    <w:p>
+      <w:pPr>
+        <w:rPr>
+          <w:rFonts w:ascii="Times New Roman" w:hAnsi="Times New Roman" w:cs="Times New Roman"/>
+          <w:sz w:val="24"/>
+          <w:szCs w:val="24"/>
+        </w:rPr>
+      </w:pPr>
+      <w:r>
+        <w:rPr>
+          <w:rFonts w:ascii="Times New Roman" w:hAnsi="Times New Roman" w:cs="Times New Roman"/>
+          <w:sz w:val="24"/>
+          <w:szCs w:val="24"/>
+        </w:rPr>
+        <w:t>Results</w:t>
+      </w:r>
+      <w:r>
+        <w:rPr>
+          <w:rFonts w:ascii="Times New Roman" w:hAnsi="Times New Roman" w:cs="Times New Roman"/>
+          <w:sz w:val="24"/>
+          <w:szCs w:val="24"/>
+        </w:rPr>
+        <w:t>:</w:t>
+      </w:r>
+    </w:p>
+    <w:p>
+      <w:pPr>
+        <w:rPr>
+          <w:rFonts w:ascii="Times New Roman" w:hAnsi="Times New Roman" w:cs="Times New Roman"/>
+          <w:sz w:val="24"/>
+          <w:szCs w:val="24"/>
+        </w:rPr>
+      </w:pPr>
+      <w:r>
+        <w:rPr>
+          <w:rFonts w:ascii="Times New Roman" w:hAnsi="Times New Roman" w:cs="Times New Roman"/>
+          <w:sz w:val="24"/>
+          <w:szCs w:val="24"/>
+        </w:rPr>
+        <w:t>P6 – Arthropod biomass across the ten species and bird treatments</w:t>
+      </w:r>
+    </w:p>
+    <w:p>
+      <w:pPr>
+        <w:rPr>
+          <w:rFonts w:ascii="Times New Roman" w:hAnsi="Times New Roman" w:cs="Times New Roman"/>
+          <w:sz w:val="24"/>
+          <w:szCs w:val="24"/>
+        </w:rPr>
+      </w:pPr>
+    </w:p>
+    <w:p>
+      <w:pPr>
+        <w:rPr>
+          <w:rFonts w:ascii="Times New Roman" w:hAnsi="Times New Roman" w:cs="Times New Roman"/>
+          <w:sz w:val="24"/>
+          <w:szCs w:val="24"/>
+        </w:rPr>
+      </w:pPr>
+      <w:r>
+        <w:rPr>
+          <w:rFonts w:ascii="Times New Roman" w:hAnsi="Times New Roman" w:cs="Times New Roman"/>
+          <w:sz w:val="24"/>
+          <w:szCs w:val="24"/>
+        </w:rPr>
+        <w:lastRenderedPageBreak/>
+        <w:t>P7 – community composition reporting what taxonomic groups birds are removing from native and non-native plants</w:t>
+      </w:r>
+    </w:p>
+    <w:p>
+      <w:pPr>
+        <w:rPr>
+          <w:rFonts w:ascii="Times New Roman" w:hAnsi="Times New Roman" w:cs="Times New Roman"/>
+          <w:sz w:val="24"/>
+          <w:szCs w:val="24"/>
+        </w:rPr>
+      </w:pPr>
+      <w:r>
+        <w:rPr>
+          <w:rFonts w:ascii="Times New Roman" w:hAnsi="Times New Roman" w:cs="Times New Roman"/>
+          <w:sz w:val="24"/>
+          <w:szCs w:val="24"/>
+        </w:rPr>
+        <w:t xml:space="preserve">P8 </w:t>
+      </w:r>
+      <w:r>
+        <w:rPr>
+          <w:rFonts w:ascii="Times New Roman" w:hAnsi="Times New Roman" w:cs="Times New Roman"/>
+          <w:sz w:val="24"/>
+          <w:szCs w:val="24"/>
+        </w:rPr>
+        <w:t>–</w:t>
+      </w:r>
+      <w:r>
+        <w:rPr>
+          <w:rFonts w:ascii="Times New Roman" w:hAnsi="Times New Roman" w:cs="Times New Roman"/>
+          <w:sz w:val="24"/>
+          <w:szCs w:val="24"/>
+        </w:rPr>
+        <w:t xml:space="preserve"> </w:t>
+      </w:r>
+      <w:r>
+        <w:rPr>
+          <w:rFonts w:ascii="Times New Roman" w:hAnsi="Times New Roman" w:cs="Times New Roman"/>
+          <w:sz w:val="24"/>
+          <w:szCs w:val="24"/>
+        </w:rPr>
+        <w:t xml:space="preserve">Nutritional quality data (again, only 2 paragraphs in King and </w:t>
+      </w:r>
+      <w:proofErr w:type="spellStart"/>
+      <w:r>
+        <w:rPr>
+          <w:rFonts w:ascii="Times New Roman" w:hAnsi="Times New Roman" w:cs="Times New Roman"/>
+          <w:sz w:val="24"/>
+          <w:szCs w:val="24"/>
+        </w:rPr>
+        <w:t>Tschinkel</w:t>
+      </w:r>
+      <w:proofErr w:type="spellEnd"/>
+      <w:r>
+        <w:rPr>
+          <w:rFonts w:ascii="Times New Roman" w:hAnsi="Times New Roman" w:cs="Times New Roman"/>
+          <w:sz w:val="24"/>
+          <w:szCs w:val="24"/>
+        </w:rPr>
+        <w:t>, 2008)</w:t>
+      </w:r>
+    </w:p>
+    <w:p>
+      <w:pPr>
+        <w:rPr>
+          <w:rFonts w:ascii="Times New Roman" w:hAnsi="Times New Roman" w:cs="Times New Roman"/>
+          <w:sz w:val="24"/>
+          <w:szCs w:val="24"/>
+        </w:rPr>
+      </w:pPr>
+      <w:r>
+        <w:rPr>
+          <w:rFonts w:ascii="Times New Roman" w:hAnsi="Times New Roman" w:cs="Times New Roman"/>
+          <w:sz w:val="24"/>
+          <w:szCs w:val="24"/>
+        </w:rPr>
+        <w:t>Discussion</w:t>
+      </w:r>
+      <w:r>
+        <w:rPr>
+          <w:rFonts w:ascii="Times New Roman" w:hAnsi="Times New Roman" w:cs="Times New Roman"/>
+          <w:sz w:val="24"/>
+          <w:szCs w:val="24"/>
+        </w:rPr>
+        <w:t>:</w:t>
+      </w:r>
+    </w:p>
+    <w:p>
+      <w:pPr>
+        <w:rPr>
+          <w:rFonts w:ascii="Times New Roman" w:hAnsi="Times New Roman" w:cs="Times New Roman"/>
+          <w:sz w:val="24"/>
+          <w:szCs w:val="24"/>
+        </w:rPr>
+      </w:pPr>
+      <w:r>
+        <w:rPr>
+          <w:rFonts w:ascii="Times New Roman" w:hAnsi="Times New Roman" w:cs="Times New Roman"/>
+          <w:sz w:val="24"/>
+          <w:szCs w:val="24"/>
+        </w:rPr>
+        <w:t xml:space="preserve">P9 – </w:t>
+      </w:r>
+    </w:p>
+    <w:p>
+      <w:pPr>
+        <w:rPr>
+          <w:rFonts w:ascii="Times New Roman" w:hAnsi="Times New Roman" w:cs="Times New Roman"/>
+          <w:sz w:val="24"/>
+          <w:szCs w:val="24"/>
+        </w:rPr>
+      </w:pPr>
+      <w:r>
+        <w:rPr>
+          <w:rFonts w:ascii="Times New Roman" w:hAnsi="Times New Roman" w:cs="Times New Roman"/>
+          <w:sz w:val="24"/>
+          <w:szCs w:val="24"/>
+        </w:rPr>
+        <w:t>P10 –</w:t>
+      </w:r>
+    </w:p>
+    <w:p>
+      <w:pPr>
+        <w:rPr>
+          <w:rFonts w:ascii="Times New Roman" w:hAnsi="Times New Roman" w:cs="Times New Roman"/>
+          <w:sz w:val="24"/>
+          <w:szCs w:val="24"/>
+        </w:rPr>
+      </w:pPr>
+      <w:r>
+        <w:rPr>
+          <w:rFonts w:ascii="Times New Roman" w:hAnsi="Times New Roman" w:cs="Times New Roman"/>
+          <w:sz w:val="24"/>
+          <w:szCs w:val="24"/>
+        </w:rPr>
+        <w:t xml:space="preserve">P11 – </w:t>
+      </w:r>
+    </w:p>
+    <w:p>
+      <w:pPr>
+        <w:rPr>
+          <w:rFonts w:ascii="Times New Roman" w:hAnsi="Times New Roman" w:cs="Times New Roman"/>
+          <w:sz w:val="24"/>
+          <w:szCs w:val="24"/>
+        </w:rPr>
+      </w:pPr>
+      <w:r>
+        <w:rPr>
+          <w:rFonts w:ascii="Times New Roman" w:hAnsi="Times New Roman" w:cs="Times New Roman"/>
+          <w:sz w:val="24"/>
+          <w:szCs w:val="24"/>
+        </w:rPr>
+        <w:t xml:space="preserve">P12 – </w:t>
+      </w:r>
+    </w:p>
+    <w:p>
+      <w:pPr>
+        <w:rPr>
+          <w:rFonts w:ascii="Times New Roman" w:hAnsi="Times New Roman" w:cs="Times New Roman"/>
+          <w:sz w:val="24"/>
+          <w:szCs w:val="24"/>
+        </w:rPr>
+      </w:pPr>
+      <w:r>
+        <w:rPr>
+          <w:rFonts w:ascii="Times New Roman" w:hAnsi="Times New Roman" w:cs="Times New Roman"/>
+          <w:sz w:val="24"/>
+          <w:szCs w:val="24"/>
+        </w:rPr>
+        <w:t>Methods</w:t>
+      </w:r>
+      <w:r>
+        <w:rPr>
+          <w:rFonts w:ascii="Times New Roman" w:hAnsi="Times New Roman" w:cs="Times New Roman"/>
+          <w:sz w:val="24"/>
+          <w:szCs w:val="24"/>
+        </w:rPr>
+        <w:t>:</w:t>
+      </w:r>
+      <w:r>
+        <w:rPr>
+          <w:rFonts w:ascii="Times New Roman" w:hAnsi="Times New Roman" w:cs="Times New Roman"/>
+          <w:sz w:val="24"/>
+          <w:szCs w:val="24"/>
+        </w:rPr>
+        <w:t xml:space="preserve"> </w:t>
+      </w:r>
+    </w:p>
+    <w:p>
+      <w:pPr>
+        <w:rPr>
+          <w:rFonts w:ascii="Times New Roman" w:hAnsi="Times New Roman" w:cs="Times New Roman"/>
+          <w:sz w:val="24"/>
+          <w:szCs w:val="24"/>
+        </w:rPr>
+      </w:pPr>
+      <w:r>
+        <w:rPr>
+          <w:rFonts w:ascii="Times New Roman" w:hAnsi="Times New Roman" w:cs="Times New Roman"/>
+          <w:sz w:val="24"/>
+          <w:szCs w:val="24"/>
+        </w:rPr>
+        <w:t>P13 – bird exclusion and great hollow habitat</w:t>
+      </w:r>
+      <w:r>
+        <w:rPr>
+          <w:rFonts w:ascii="Times New Roman" w:hAnsi="Times New Roman" w:cs="Times New Roman"/>
+          <w:sz w:val="24"/>
+          <w:szCs w:val="24"/>
+        </w:rPr>
+        <w:t xml:space="preserve"> information</w:t>
+      </w:r>
+    </w:p>
+    <w:p>
+      <w:pPr>
+        <w:rPr>
+          <w:rFonts w:ascii="Times New Roman" w:hAnsi="Times New Roman" w:cs="Times New Roman"/>
+          <w:sz w:val="24"/>
+          <w:szCs w:val="24"/>
+        </w:rPr>
+      </w:pPr>
+      <w:r>
+        <w:rPr>
+          <w:rFonts w:ascii="Times New Roman" w:hAnsi="Times New Roman" w:cs="Times New Roman"/>
+          <w:sz w:val="24"/>
+          <w:szCs w:val="24"/>
+        </w:rPr>
+        <w:t>P14 – arthropod id and processing</w:t>
+      </w:r>
+    </w:p>
+    <w:p>
+      <w:pPr>
+        <w:rPr>
+          <w:rFonts w:ascii="Times New Roman" w:hAnsi="Times New Roman" w:cs="Times New Roman"/>
+          <w:sz w:val="24"/>
+          <w:szCs w:val="24"/>
+        </w:rPr>
+      </w:pPr>
+      <w:r>
+        <w:rPr>
+          <w:rFonts w:ascii="Times New Roman" w:hAnsi="Times New Roman" w:cs="Times New Roman"/>
+          <w:sz w:val="24"/>
+          <w:szCs w:val="24"/>
+        </w:rPr>
+        <w:t>P15 – nutritional quality methods</w:t>
+      </w:r>
+    </w:p>
+    <w:p>
+      <w:pPr>
+        <w:rPr>
+          <w:rFonts w:ascii="Times New Roman" w:hAnsi="Times New Roman" w:cs="Times New Roman"/>
+          <w:sz w:val="24"/>
+          <w:szCs w:val="24"/>
+        </w:rPr>
+      </w:pPr>
+      <w:r>
+        <w:rPr>
+          <w:rFonts w:ascii="Times New Roman" w:hAnsi="Times New Roman" w:cs="Times New Roman"/>
+          <w:sz w:val="24"/>
+          <w:szCs w:val="24"/>
+        </w:rPr>
+        <w:t xml:space="preserve">P16 </w:t>
+      </w:r>
+      <w:r>
+        <w:rPr>
+          <w:rFonts w:ascii="Times New Roman" w:hAnsi="Times New Roman" w:cs="Times New Roman"/>
+          <w:sz w:val="24"/>
+          <w:szCs w:val="24"/>
+        </w:rPr>
+        <w:t>–</w:t>
+      </w:r>
+      <w:r>
+        <w:rPr>
+          <w:rFonts w:ascii="Times New Roman" w:hAnsi="Times New Roman" w:cs="Times New Roman"/>
+          <w:sz w:val="24"/>
+          <w:szCs w:val="24"/>
+        </w:rPr>
+        <w:t xml:space="preserve"> </w:t>
+      </w:r>
+      <w:r>
+        <w:rPr>
+          <w:rFonts w:ascii="Times New Roman" w:hAnsi="Times New Roman" w:cs="Times New Roman"/>
+          <w:sz w:val="24"/>
+          <w:szCs w:val="24"/>
+        </w:rPr>
+        <w:t>leaf count and other co-variates used for quality control</w:t>
+      </w:r>
+    </w:p>
+    <w:p>
+      <w:pPr>
+        <w:rPr>
+          <w:rFonts w:ascii="Times New Roman" w:hAnsi="Times New Roman" w:cs="Times New Roman"/>
+          <w:sz w:val="24"/>
+          <w:szCs w:val="24"/>
+        </w:rPr>
+      </w:pPr>
+      <w:r>
+        <w:rPr>
+          <w:rFonts w:ascii="Times New Roman" w:hAnsi="Times New Roman" w:cs="Times New Roman"/>
+          <w:sz w:val="24"/>
+          <w:szCs w:val="24"/>
+        </w:rPr>
+        <w:t xml:space="preserve">P17 </w:t>
+      </w:r>
+      <w:r>
+        <w:rPr>
+          <w:rFonts w:ascii="Times New Roman" w:hAnsi="Times New Roman" w:cs="Times New Roman"/>
+          <w:sz w:val="24"/>
+          <w:szCs w:val="24"/>
+        </w:rPr>
+        <w:t>– stats methods</w:t>
+      </w:r>
+    </w:p>
+    <w:p>
+      <w:pPr>
+        <w:rPr>
+          <w:rFonts w:ascii="Times New Roman" w:hAnsi="Times New Roman" w:cs="Times New Roman"/>
+          <w:sz w:val="24"/>
+          <w:szCs w:val="24"/>
+        </w:rPr>
+      </w:pPr>
+      <w:r>
+        <w:rPr>
+          <w:rFonts w:ascii="Times New Roman" w:hAnsi="Times New Roman" w:cs="Times New Roman"/>
+          <w:sz w:val="24"/>
+          <w:szCs w:val="24"/>
+        </w:rPr>
+        <w:t>P</w:t>
+      </w:r>
+      <w:r>
+        <w:rPr>
+          <w:rFonts w:ascii="Times New Roman" w:hAnsi="Times New Roman" w:cs="Times New Roman"/>
+          <w:sz w:val="24"/>
+          <w:szCs w:val="24"/>
+        </w:rPr>
+        <w:t>18 – (K&amp;T had 6</w:t>
+      </w:r>
+      <w:r>
+        <w:rPr>
+          <w:rFonts w:ascii="Times New Roman" w:hAnsi="Times New Roman" w:cs="Times New Roman"/>
+          <w:sz w:val="24"/>
+          <w:szCs w:val="24"/>
+        </w:rPr>
+        <w:t xml:space="preserve"> short methods</w:t>
+      </w:r>
+      <w:r>
+        <w:rPr>
+          <w:rFonts w:ascii="Times New Roman" w:hAnsi="Times New Roman" w:cs="Times New Roman"/>
+          <w:sz w:val="24"/>
+          <w:szCs w:val="24"/>
+        </w:rPr>
+        <w:t xml:space="preserve"> paragraphs, but I don’t think we need that much)</w:t>
+      </w:r>
+    </w:p>
+    <w:p>
+      <w:pPr>
+        <w:rPr>
+          <w:rFonts w:ascii="Times New Roman" w:hAnsi="Times New Roman" w:cs="Times New Roman"/>
+          <w:sz w:val="24"/>
+          <w:szCs w:val="24"/>
+        </w:rPr>
+      </w:pPr>
     </w:p>
     <w:p>
       <w:pPr>
@@ -51,58 +1198,381 @@
           <w:szCs w:val="24"/>
         </w:rPr>
         <w:lastRenderedPageBreak/>
-        <w:t>Introduction</w:t>
-      </w:r>
-    </w:p>
-    <w:p>
-      <w:pPr>
-        <w:rPr>
-          <w:rFonts w:ascii="Times New Roman" w:hAnsi="Times New Roman" w:cs="Times New Roman"/>
-          <w:sz w:val="24"/>
-          <w:szCs w:val="24"/>
-        </w:rPr>
-      </w:pPr>
-      <w:r>
-        <w:rPr>
-          <w:rFonts w:ascii="Times New Roman" w:hAnsi="Times New Roman" w:cs="Times New Roman"/>
-          <w:sz w:val="24"/>
-          <w:szCs w:val="24"/>
-        </w:rPr>
-        <w:t>Methods</w:t>
-      </w:r>
-    </w:p>
-    <w:p>
-      <w:pPr>
-        <w:rPr>
-          <w:rFonts w:ascii="Times New Roman" w:hAnsi="Times New Roman" w:cs="Times New Roman"/>
-          <w:sz w:val="24"/>
-          <w:szCs w:val="24"/>
-        </w:rPr>
-      </w:pPr>
-      <w:r>
-        <w:rPr>
-          <w:rFonts w:ascii="Times New Roman" w:hAnsi="Times New Roman" w:cs="Times New Roman"/>
-          <w:sz w:val="24"/>
-          <w:szCs w:val="24"/>
-        </w:rPr>
-        <w:t>Results</w:t>
-      </w:r>
-    </w:p>
-    <w:p>
-      <w:pPr>
-        <w:rPr>
-          <w:rFonts w:ascii="Times New Roman" w:hAnsi="Times New Roman" w:cs="Times New Roman"/>
-          <w:sz w:val="24"/>
-          <w:szCs w:val="24"/>
-        </w:rPr>
-      </w:pPr>
-      <w:r>
-        <w:rPr>
-          <w:rFonts w:ascii="Times New Roman" w:hAnsi="Times New Roman" w:cs="Times New Roman"/>
-          <w:sz w:val="24"/>
-          <w:szCs w:val="24"/>
-        </w:rPr>
-        <w:t>Discussion</w:t>
+        <w:t>Figure 1 – Bird effect across native and non-native plants</w:t>
+      </w:r>
+    </w:p>
+    <w:p>
+      <w:pPr>
+        <w:jc w:val="center"/>
+        <w:rPr>
+          <w:rFonts w:ascii="Times New Roman" w:hAnsi="Times New Roman" w:cs="Times New Roman"/>
+          <w:sz w:val="24"/>
+          <w:szCs w:val="24"/>
+        </w:rPr>
+      </w:pPr>
+      <w:r>
+        <w:rPr>
+          <w:rFonts w:ascii="Times New Roman" w:hAnsi="Times New Roman" w:cs="Times New Roman"/>
+          <w:noProof/>
+          <w:sz w:val="24"/>
+          <w:szCs w:val="24"/>
+        </w:rPr>
+        <w:drawing>
+          <wp:inline distT="0" distB="0" distL="0" distR="0" wp14:anchorId="29536BC4" wp14:editId="6C78912F">
+            <wp:extent cx="5486411" cy="3657607"/>
+            <wp:effectExtent l="0" t="0" r="0" b="0"/>
+            <wp:docPr id="2" name="Picture 2" descr="Diagram, shape&#10;&#10;Description automatically generated"/>
+            <wp:cNvGraphicFramePr>
+              <a:graphicFrameLocks xmlns:a="http://schemas.openxmlformats.org/drawingml/2006/main" noChangeAspect="1"/>
+            </wp:cNvGraphicFramePr>
+            <a:graphic xmlns:a="http://schemas.openxmlformats.org/drawingml/2006/main">
+              <a:graphicData uri="http://schemas.openxmlformats.org/drawingml/2006/picture">
+                <pic:pic xmlns:pic="http://schemas.openxmlformats.org/drawingml/2006/picture">
+                  <pic:nvPicPr>
+                    <pic:cNvPr id="2" name="Picture 2" descr="Diagram, shape&#10;&#10;Description automatically generated"/>
+                    <pic:cNvPicPr/>
+                  </pic:nvPicPr>
+                  <pic:blipFill>
+                    <a:blip r:embed="rId4" cstate="print">
+                      <a:extLst>
+                        <a:ext uri="{28A0092B-C50C-407E-A947-70E740481C1C}">
+                          <a14:useLocalDpi xmlns:a14="http://schemas.microsoft.com/office/drawing/2010/main" val="0"/>
+                        </a:ext>
+                      </a:extLst>
+                    </a:blip>
+                    <a:stretch>
+                      <a:fillRect/>
+                    </a:stretch>
+                  </pic:blipFill>
+                  <pic:spPr>
+                    <a:xfrm>
+                      <a:off x="0" y="0"/>
+                      <a:ext cx="5486411" cy="3657607"/>
+                    </a:xfrm>
+                    <a:prstGeom prst="rect">
+                      <a:avLst/>
+                    </a:prstGeom>
+                  </pic:spPr>
+                </pic:pic>
+              </a:graphicData>
+            </a:graphic>
+          </wp:inline>
+        </w:drawing>
+      </w:r>
+    </w:p>
+    <w:p>
+      <w:pPr>
+        <w:rPr>
+          <w:rFonts w:ascii="Times New Roman" w:hAnsi="Times New Roman" w:cs="Times New Roman"/>
+          <w:sz w:val="24"/>
+          <w:szCs w:val="24"/>
+        </w:rPr>
+      </w:pPr>
+      <w:r>
+        <w:rPr>
+          <w:rFonts w:ascii="Times New Roman" w:hAnsi="Times New Roman" w:cs="Times New Roman"/>
+          <w:sz w:val="24"/>
+          <w:szCs w:val="24"/>
+        </w:rPr>
+        <w:t xml:space="preserve">Figure </w:t>
+      </w:r>
+      <w:r>
+        <w:rPr>
+          <w:rFonts w:ascii="Times New Roman" w:hAnsi="Times New Roman" w:cs="Times New Roman"/>
+          <w:sz w:val="24"/>
+          <w:szCs w:val="24"/>
+        </w:rPr>
+        <w:t>2: effect size of native and non-natives across biomass and abundance (?)</w:t>
+      </w:r>
+      <w:r>
+        <w:rPr>
+          <w:rFonts w:ascii="Times New Roman" w:hAnsi="Times New Roman" w:cs="Times New Roman"/>
+          <w:sz w:val="24"/>
+          <w:szCs w:val="24"/>
+        </w:rPr>
+        <w:t xml:space="preserve"> using hedges g to summarize results</w:t>
+      </w:r>
+    </w:p>
+    <w:p>
+      <w:pPr>
+        <w:rPr>
+          <w:rFonts w:ascii="Times New Roman" w:hAnsi="Times New Roman" w:cs="Times New Roman"/>
+          <w:sz w:val="24"/>
+          <w:szCs w:val="24"/>
+        </w:rPr>
+      </w:pPr>
+    </w:p>
+    <w:p>
+      <w:pPr>
+        <w:rPr>
+          <w:rFonts w:ascii="Times New Roman" w:hAnsi="Times New Roman" w:cs="Times New Roman"/>
+          <w:sz w:val="24"/>
+          <w:szCs w:val="24"/>
+        </w:rPr>
+      </w:pPr>
+      <w:r>
+        <w:rPr>
+          <w:rFonts w:ascii="Times New Roman" w:hAnsi="Times New Roman" w:cs="Times New Roman"/>
+          <w:sz w:val="24"/>
+          <w:szCs w:val="24"/>
+        </w:rPr>
+        <w:t xml:space="preserve">Figure </w:t>
+      </w:r>
+      <w:r>
+        <w:rPr>
+          <w:rFonts w:ascii="Times New Roman" w:hAnsi="Times New Roman" w:cs="Times New Roman"/>
+          <w:sz w:val="24"/>
+          <w:szCs w:val="24"/>
+        </w:rPr>
+        <w:t>3</w:t>
+      </w:r>
+      <w:r>
+        <w:rPr>
+          <w:rFonts w:ascii="Times New Roman" w:hAnsi="Times New Roman" w:cs="Times New Roman"/>
+          <w:sz w:val="24"/>
+          <w:szCs w:val="24"/>
+        </w:rPr>
+        <w:t>: what arthropod groups are birds removing from native vs. non-natives</w:t>
+      </w:r>
+    </w:p>
+    <w:p>
+      <w:pPr>
+        <w:rPr>
+          <w:rFonts w:ascii="Times New Roman" w:hAnsi="Times New Roman" w:cs="Times New Roman"/>
+          <w:sz w:val="24"/>
+          <w:szCs w:val="24"/>
+        </w:rPr>
+      </w:pPr>
+      <w:r>
+        <w:rPr>
+          <w:rFonts w:ascii="Times New Roman" w:hAnsi="Times New Roman" w:cs="Times New Roman"/>
+          <w:sz w:val="24"/>
+          <w:szCs w:val="24"/>
+        </w:rPr>
+        <w:t>X axis are the dozen arthropod functional groups</w:t>
+      </w:r>
+    </w:p>
+    <w:p>
+      <w:pPr>
+        <w:rPr>
+          <w:rFonts w:ascii="Times New Roman" w:hAnsi="Times New Roman" w:cs="Times New Roman"/>
+          <w:sz w:val="24"/>
+          <w:szCs w:val="24"/>
+        </w:rPr>
+      </w:pPr>
+      <w:r>
+        <w:rPr>
+          <w:rFonts w:ascii="Times New Roman" w:hAnsi="Times New Roman" w:cs="Times New Roman"/>
+          <w:sz w:val="24"/>
+          <w:szCs w:val="24"/>
+        </w:rPr>
+        <w:t>Bar height is the bag effect</w:t>
+      </w:r>
+    </w:p>
+    <w:p>
+      <w:pPr>
+        <w:rPr>
+          <w:rFonts w:ascii="Times New Roman" w:hAnsi="Times New Roman" w:cs="Times New Roman"/>
+          <w:sz w:val="24"/>
+          <w:szCs w:val="24"/>
+        </w:rPr>
+      </w:pPr>
+      <w:r>
+        <w:rPr>
+          <w:rFonts w:ascii="Times New Roman" w:hAnsi="Times New Roman" w:cs="Times New Roman"/>
+          <w:sz w:val="24"/>
+          <w:szCs w:val="24"/>
+        </w:rPr>
+        <w:t>Fill = native or non-native groupings</w:t>
+      </w:r>
+    </w:p>
+    <w:p>
+      <w:pPr>
+        <w:rPr>
+          <w:rFonts w:ascii="Times New Roman" w:hAnsi="Times New Roman" w:cs="Times New Roman"/>
+          <w:sz w:val="24"/>
+          <w:szCs w:val="24"/>
+        </w:rPr>
+      </w:pPr>
+    </w:p>
+    <w:p>
+      <w:pPr>
+        <w:rPr>
+          <w:rFonts w:ascii="Times New Roman" w:hAnsi="Times New Roman" w:cs="Times New Roman"/>
+          <w:sz w:val="24"/>
+          <w:szCs w:val="24"/>
+        </w:rPr>
+      </w:pPr>
+      <w:r>
+        <w:rPr>
+          <w:rFonts w:ascii="Times New Roman" w:hAnsi="Times New Roman" w:cs="Times New Roman"/>
+          <w:sz w:val="24"/>
+          <w:szCs w:val="24"/>
+        </w:rPr>
+        <w:t>Figure 3: (Not table like in K&amp;T)</w:t>
+      </w:r>
+    </w:p>
+    <w:p>
+      <w:pPr>
+        <w:rPr>
+          <w:rFonts w:ascii="Times New Roman" w:hAnsi="Times New Roman" w:cs="Times New Roman"/>
+          <w:sz w:val="24"/>
+          <w:szCs w:val="24"/>
+        </w:rPr>
+      </w:pPr>
+      <w:r>
+        <w:rPr>
+          <w:rFonts w:ascii="Times New Roman" w:hAnsi="Times New Roman" w:cs="Times New Roman"/>
+          <w:sz w:val="24"/>
+          <w:szCs w:val="24"/>
+        </w:rPr>
+        <w:t>Nutritional quality plot (C:N ratio)</w:t>
+      </w:r>
+      <w:r>
+        <w:rPr>
+          <w:rFonts w:ascii="Times New Roman" w:hAnsi="Times New Roman" w:cs="Times New Roman"/>
+          <w:sz w:val="24"/>
+          <w:szCs w:val="24"/>
+        </w:rPr>
+        <w:t>, this should only be a clustered bar chart with the 2 groups among the 10 species if possible</w:t>
+      </w:r>
+      <w:r>
+        <w:rPr>
+          <w:rFonts w:ascii="Times New Roman" w:hAnsi="Times New Roman" w:cs="Times New Roman"/>
+          <w:sz w:val="24"/>
+          <w:szCs w:val="24"/>
+        </w:rPr>
+        <w:t>.</w:t>
+      </w:r>
+    </w:p>
+    <w:p>
+      <w:pPr>
+        <w:rPr>
+          <w:rFonts w:ascii="Times New Roman" w:hAnsi="Times New Roman" w:cs="Times New Roman"/>
+          <w:sz w:val="24"/>
+          <w:szCs w:val="24"/>
+        </w:rPr>
+      </w:pPr>
+    </w:p>
+    <w:p>
+      <w:pPr>
+        <w:rPr>
+          <w:rFonts w:ascii="Times New Roman" w:hAnsi="Times New Roman" w:cs="Times New Roman"/>
+          <w:sz w:val="24"/>
+          <w:szCs w:val="24"/>
+        </w:rPr>
+      </w:pPr>
+    </w:p>
+    <w:p>
+      <w:pPr>
+        <w:rPr>
+          <w:rFonts w:ascii="Times New Roman" w:hAnsi="Times New Roman" w:cs="Times New Roman"/>
+          <w:sz w:val="24"/>
+          <w:szCs w:val="24"/>
+        </w:rPr>
+      </w:pPr>
+      <w:r>
+        <w:rPr>
+          <w:rFonts w:ascii="Times New Roman" w:hAnsi="Times New Roman" w:cs="Times New Roman"/>
+          <w:sz w:val="24"/>
+          <w:szCs w:val="24"/>
+        </w:rPr>
+        <w:t>References: (only 32 in K&amp;T 2008!)</w:t>
+      </w:r>
+    </w:p>
+    <w:p>
+      <w:pPr>
+        <w:rPr>
+          <w:rFonts w:ascii="Times New Roman" w:hAnsi="Times New Roman" w:cs="Times New Roman"/>
+          <w:sz w:val="24"/>
+          <w:szCs w:val="24"/>
+        </w:rPr>
+      </w:pPr>
+    </w:p>
+    <w:p>
+      <w:pPr>
+        <w:rPr>
+          <w:rFonts w:ascii="Times New Roman" w:hAnsi="Times New Roman" w:cs="Times New Roman"/>
+          <w:sz w:val="24"/>
+          <w:szCs w:val="24"/>
+        </w:rPr>
+      </w:pPr>
+      <w:r>
+        <w:rPr>
+          <w:rFonts w:ascii="Times New Roman" w:hAnsi="Times New Roman" w:cs="Times New Roman"/>
+          <w:sz w:val="24"/>
+          <w:szCs w:val="24"/>
+        </w:rPr>
+        <w:lastRenderedPageBreak/>
+        <w:t>Supporting information:</w:t>
+      </w:r>
+    </w:p>
+    <w:p>
+      <w:pPr>
+        <w:rPr>
+          <w:rFonts w:ascii="Times New Roman" w:hAnsi="Times New Roman" w:cs="Times New Roman"/>
+          <w:sz w:val="24"/>
+          <w:szCs w:val="24"/>
+        </w:rPr>
+      </w:pPr>
+      <w:r>
+        <w:rPr>
+          <w:rFonts w:ascii="Times New Roman" w:hAnsi="Times New Roman" w:cs="Times New Roman"/>
+          <w:sz w:val="24"/>
+          <w:szCs w:val="24"/>
+        </w:rPr>
+        <w:t>GLMM table 1</w:t>
+      </w:r>
+    </w:p>
+    <w:p>
+      <w:pPr>
+        <w:rPr>
+          <w:rFonts w:ascii="Times New Roman" w:hAnsi="Times New Roman" w:cs="Times New Roman"/>
+          <w:sz w:val="24"/>
+          <w:szCs w:val="24"/>
+        </w:rPr>
+      </w:pPr>
+      <w:r>
+        <w:rPr>
+          <w:rFonts w:ascii="Times New Roman" w:hAnsi="Times New Roman" w:cs="Times New Roman"/>
+          <w:sz w:val="24"/>
+          <w:szCs w:val="24"/>
+        </w:rPr>
+        <w:t>GLMM table 2</w:t>
+      </w:r>
+    </w:p>
+    <w:p>
+      <w:pPr>
+        <w:rPr>
+          <w:rFonts w:ascii="Times New Roman" w:hAnsi="Times New Roman" w:cs="Times New Roman"/>
+          <w:sz w:val="24"/>
+          <w:szCs w:val="24"/>
+        </w:rPr>
+      </w:pPr>
+      <w:r>
+        <w:rPr>
+          <w:rFonts w:ascii="Times New Roman" w:hAnsi="Times New Roman" w:cs="Times New Roman"/>
+          <w:sz w:val="24"/>
+          <w:szCs w:val="24"/>
+        </w:rPr>
+        <w:t>GLMM table 3</w:t>
+      </w:r>
+    </w:p>
+    <w:p>
+      <w:pPr>
+        <w:rPr>
+          <w:rFonts w:ascii="Times New Roman" w:hAnsi="Times New Roman" w:cs="Times New Roman"/>
+          <w:sz w:val="24"/>
+          <w:szCs w:val="24"/>
+        </w:rPr>
+      </w:pPr>
+      <w:r>
+        <w:rPr>
+          <w:rFonts w:ascii="Times New Roman" w:hAnsi="Times New Roman" w:cs="Times New Roman"/>
+          <w:sz w:val="24"/>
+          <w:szCs w:val="24"/>
+        </w:rPr>
+        <w:t>Variation in insect abundance among native and non-native plants plots from seminars</w:t>
       </w:r>
     </w:p>
     <w:sectPr>

</xml_diff>

<commit_message>
Draft some leaf count SI stuff.
</commit_message>
<xml_diff>
--- a/Manuscripts/GH Trophic Project 2021 Manuscript 1.docx
+++ b/Manuscripts/GH Trophic Project 2021 Manuscript 1.docx
@@ -37,20 +37,8 @@
           <w:sz w:val="24"/>
           <w:szCs w:val="24"/>
         </w:rPr>
-        <w:t xml:space="preserve">King and </w:t>
-      </w:r>
-      <w:proofErr w:type="spellStart"/>
-      <w:r>
-        <w:rPr>
-          <w:rFonts w:ascii="Times New Roman" w:hAnsi="Times New Roman" w:cs="Times New Roman"/>
-          <w:i/>
-          <w:iCs/>
-          <w:sz w:val="24"/>
-          <w:szCs w:val="24"/>
-        </w:rPr>
-        <w:t>Tschinkel</w:t>
-      </w:r>
-      <w:proofErr w:type="spellEnd"/>
+        <w:t>King and Tschinkel</w:t>
+      </w:r>
       <w:r>
         <w:rPr>
           <w:rFonts w:ascii="Times New Roman" w:hAnsi="Times New Roman" w:cs="Times New Roman"/>
@@ -844,25 +832,7 @@
           <w:sz w:val="24"/>
           <w:szCs w:val="24"/>
         </w:rPr>
-        <w:t xml:space="preserve">Nutritional quality data (again, only 2 paragraphs in King and </w:t>
-      </w:r>
-      <w:proofErr w:type="spellStart"/>
-      <w:r>
-        <w:rPr>
-          <w:rFonts w:ascii="Times New Roman" w:hAnsi="Times New Roman" w:cs="Times New Roman"/>
-          <w:sz w:val="24"/>
-          <w:szCs w:val="24"/>
-        </w:rPr>
-        <w:t>Tschinkel</w:t>
-      </w:r>
-      <w:proofErr w:type="spellEnd"/>
-      <w:r>
-        <w:rPr>
-          <w:rFonts w:ascii="Times New Roman" w:hAnsi="Times New Roman" w:cs="Times New Roman"/>
-          <w:sz w:val="24"/>
-          <w:szCs w:val="24"/>
-        </w:rPr>
-        <w:t>, 2008)</w:t>
+        <w:t>Nutritional quality data (again, only 2 paragraphs in King and Tschinkel, 2008)</w:t>
       </w:r>
     </w:p>
     <w:p>
@@ -1024,6 +994,15 @@
           <w:szCs w:val="24"/>
         </w:rPr>
       </w:pPr>
+    </w:p>
+    <w:p>
+      <w:pPr>
+        <w:rPr>
+          <w:rFonts w:ascii="Times New Roman" w:hAnsi="Times New Roman" w:cs="Times New Roman"/>
+          <w:sz w:val="24"/>
+          <w:szCs w:val="24"/>
+        </w:rPr>
+      </w:pPr>
       <w:r>
         <w:rPr>
           <w:rFonts w:ascii="Times New Roman" w:hAnsi="Times New Roman" w:cs="Times New Roman"/>
@@ -1041,6 +1020,15 @@
           <w:szCs w:val="24"/>
         </w:rPr>
       </w:pPr>
+    </w:p>
+    <w:p>
+      <w:pPr>
+        <w:rPr>
+          <w:rFonts w:ascii="Times New Roman" w:hAnsi="Times New Roman" w:cs="Times New Roman"/>
+          <w:sz w:val="24"/>
+          <w:szCs w:val="24"/>
+        </w:rPr>
+      </w:pPr>
       <w:r>
         <w:rPr>
           <w:rFonts w:ascii="Times New Roman" w:hAnsi="Times New Roman" w:cs="Times New Roman"/>
@@ -1058,6 +1046,15 @@
           <w:szCs w:val="24"/>
         </w:rPr>
       </w:pPr>
+    </w:p>
+    <w:p>
+      <w:pPr>
+        <w:rPr>
+          <w:rFonts w:ascii="Times New Roman" w:hAnsi="Times New Roman" w:cs="Times New Roman"/>
+          <w:sz w:val="24"/>
+          <w:szCs w:val="24"/>
+        </w:rPr>
+      </w:pPr>
       <w:r>
         <w:rPr>
           <w:rFonts w:ascii="Times New Roman" w:hAnsi="Times New Roman" w:cs="Times New Roman"/>
@@ -1099,6 +1096,15 @@
           <w:szCs w:val="24"/>
         </w:rPr>
       </w:pPr>
+    </w:p>
+    <w:p>
+      <w:pPr>
+        <w:rPr>
+          <w:rFonts w:ascii="Times New Roman" w:hAnsi="Times New Roman" w:cs="Times New Roman"/>
+          <w:sz w:val="24"/>
+          <w:szCs w:val="24"/>
+        </w:rPr>
+      </w:pPr>
       <w:r>
         <w:rPr>
           <w:rFonts w:ascii="Times New Roman" w:hAnsi="Times New Roman" w:cs="Times New Roman"/>
@@ -1115,6 +1121,15 @@
         </w:rPr>
         <w:t>– stats methods</w:t>
       </w:r>
+    </w:p>
+    <w:p>
+      <w:pPr>
+        <w:rPr>
+          <w:rFonts w:ascii="Times New Roman" w:hAnsi="Times New Roman" w:cs="Times New Roman"/>
+          <w:sz w:val="24"/>
+          <w:szCs w:val="24"/>
+        </w:rPr>
+      </w:pPr>
     </w:p>
     <w:p>
       <w:pPr>

</xml_diff>

<commit_message>
Big push for cohens-d. Update models and figures.
</commit_message>
<xml_diff>
--- a/Manuscripts/GH Trophic Project 2021 Manuscript 1.docx
+++ b/Manuscripts/GH Trophic Project 2021 Manuscript 1.docx
@@ -1061,15 +1061,15 @@
           <w:sz w:val="24"/>
           <w:szCs w:val="24"/>
         </w:rPr>
-        <w:t xml:space="preserve">P16 </w:t>
-      </w:r>
-      <w:r>
-        <w:rPr>
-          <w:rFonts w:ascii="Times New Roman" w:hAnsi="Times New Roman" w:cs="Times New Roman"/>
-          <w:sz w:val="24"/>
-          <w:szCs w:val="24"/>
-        </w:rPr>
-        <w:t>–</w:t>
+        <w:t>P1</w:t>
+      </w:r>
+      <w:r>
+        <w:rPr>
+          <w:rFonts w:ascii="Times New Roman" w:hAnsi="Times New Roman" w:cs="Times New Roman"/>
+          <w:sz w:val="24"/>
+          <w:szCs w:val="24"/>
+        </w:rPr>
+        <w:t>6</w:t>
       </w:r>
       <w:r>
         <w:rPr>
@@ -1085,42 +1085,234 @@
           <w:sz w:val="24"/>
           <w:szCs w:val="24"/>
         </w:rPr>
-        <w:t>leaf count and other co-variates used for quality control</w:t>
-      </w:r>
-    </w:p>
-    <w:p>
-      <w:pPr>
-        <w:rPr>
-          <w:rFonts w:ascii="Times New Roman" w:hAnsi="Times New Roman" w:cs="Times New Roman"/>
-          <w:sz w:val="24"/>
-          <w:szCs w:val="24"/>
-        </w:rPr>
-      </w:pPr>
-    </w:p>
-    <w:p>
-      <w:pPr>
-        <w:rPr>
-          <w:rFonts w:ascii="Times New Roman" w:hAnsi="Times New Roman" w:cs="Times New Roman"/>
-          <w:sz w:val="24"/>
-          <w:szCs w:val="24"/>
-        </w:rPr>
-      </w:pPr>
-      <w:r>
-        <w:rPr>
-          <w:rFonts w:ascii="Times New Roman" w:hAnsi="Times New Roman" w:cs="Times New Roman"/>
-          <w:sz w:val="24"/>
-          <w:szCs w:val="24"/>
-        </w:rPr>
-        <w:t xml:space="preserve">P17 </w:t>
-      </w:r>
-      <w:r>
-        <w:rPr>
-          <w:rFonts w:ascii="Times New Roman" w:hAnsi="Times New Roman" w:cs="Times New Roman"/>
-          <w:sz w:val="24"/>
-          <w:szCs w:val="24"/>
-        </w:rPr>
         <w:t>– stats methods</w:t>
       </w:r>
+      <w:r>
+        <w:rPr>
+          <w:rFonts w:ascii="Times New Roman" w:hAnsi="Times New Roman" w:cs="Times New Roman"/>
+          <w:sz w:val="24"/>
+          <w:szCs w:val="24"/>
+        </w:rPr>
+        <w:t xml:space="preserve"> 1</w:t>
+      </w:r>
+    </w:p>
+    <w:p>
+      <w:pPr>
+        <w:rPr>
+          <w:rFonts w:ascii="Times New Roman" w:hAnsi="Times New Roman" w:cs="Times New Roman"/>
+          <w:sz w:val="24"/>
+          <w:szCs w:val="24"/>
+        </w:rPr>
+      </w:pPr>
+      <w:r>
+        <w:rPr>
+          <w:rFonts w:ascii="Times New Roman" w:hAnsi="Times New Roman" w:cs="Times New Roman"/>
+          <w:sz w:val="24"/>
+          <w:szCs w:val="24"/>
+        </w:rPr>
+        <w:t>We employed a series of Generalized Linear Mixed Models (GLMMs) using the lme4 package (</w:t>
+      </w:r>
+      <w:r>
+        <w:rPr>
+          <w:rFonts w:ascii="Times New Roman" w:hAnsi="Times New Roman" w:cs="Times New Roman"/>
+          <w:sz w:val="24"/>
+          <w:szCs w:val="24"/>
+          <w:highlight w:val="yellow"/>
+        </w:rPr>
+        <w:t>citation</w:t>
+      </w:r>
+      <w:r>
+        <w:rPr>
+          <w:rFonts w:ascii="Times New Roman" w:hAnsi="Times New Roman" w:cs="Times New Roman"/>
+          <w:sz w:val="24"/>
+          <w:szCs w:val="24"/>
+        </w:rPr>
+        <w:t>) in R version 4.1.2 (</w:t>
+      </w:r>
+      <w:r>
+        <w:rPr>
+          <w:rFonts w:ascii="Times New Roman" w:hAnsi="Times New Roman" w:cs="Times New Roman"/>
+          <w:sz w:val="24"/>
+          <w:szCs w:val="24"/>
+          <w:highlight w:val="yellow"/>
+        </w:rPr>
+        <w:t>citation</w:t>
+      </w:r>
+      <w:r>
+        <w:rPr>
+          <w:rFonts w:ascii="Times New Roman" w:hAnsi="Times New Roman" w:cs="Times New Roman"/>
+          <w:sz w:val="24"/>
+          <w:szCs w:val="24"/>
+        </w:rPr>
+        <w:t>).</w:t>
+      </w:r>
+      <w:r>
+        <w:rPr>
+          <w:rFonts w:ascii="Times New Roman" w:hAnsi="Times New Roman" w:cs="Times New Roman"/>
+          <w:sz w:val="24"/>
+          <w:szCs w:val="24"/>
+        </w:rPr>
+        <w:t xml:space="preserve"> These univariate analyses use the following as response variables: (1) total arthropod biomass sampled per plant in grams, (2) spider abundance (Araneae), (3) caterpillar abundance (Lepidoptera), (4) Hemiptera abundance, and (5) aquatic insect abundance (Stoneflies and Mayflies), (6) </w:t>
+      </w:r>
+      <w:proofErr w:type="gramStart"/>
+      <w:r>
+        <w:rPr>
+          <w:rFonts w:ascii="Times New Roman" w:hAnsi="Times New Roman" w:cs="Times New Roman"/>
+          <w:sz w:val="24"/>
+          <w:szCs w:val="24"/>
+        </w:rPr>
+        <w:t>C:N</w:t>
+      </w:r>
+      <w:proofErr w:type="gramEnd"/>
+      <w:r>
+        <w:rPr>
+          <w:rFonts w:ascii="Times New Roman" w:hAnsi="Times New Roman" w:cs="Times New Roman"/>
+          <w:sz w:val="24"/>
+          <w:szCs w:val="24"/>
+        </w:rPr>
+        <w:t xml:space="preserve"> Content of spiders, and (7) C:N content of putative herbivores.</w:t>
+      </w:r>
+      <w:r>
+        <w:rPr>
+          <w:rFonts w:ascii="Times New Roman" w:hAnsi="Times New Roman" w:cs="Times New Roman"/>
+          <w:sz w:val="24"/>
+          <w:szCs w:val="24"/>
+        </w:rPr>
+        <w:t xml:space="preserve"> Arthropod biomass (1) was fitted as normally distributed variable after a log-transformation. All abundance models were fitted using the negative binomial distribution (</w:t>
+      </w:r>
+      <w:r>
+        <w:rPr>
+          <w:rFonts w:ascii="Times New Roman" w:hAnsi="Times New Roman" w:cs="Times New Roman"/>
+          <w:sz w:val="24"/>
+          <w:szCs w:val="24"/>
+          <w:highlight w:val="yellow"/>
+        </w:rPr>
+        <w:t>citations</w:t>
+      </w:r>
+      <w:r>
+        <w:rPr>
+          <w:rFonts w:ascii="Times New Roman" w:hAnsi="Times New Roman" w:cs="Times New Roman"/>
+          <w:sz w:val="24"/>
+          <w:szCs w:val="24"/>
+        </w:rPr>
+        <w:t>).</w:t>
+      </w:r>
+      <w:r>
+        <w:rPr>
+          <w:rFonts w:ascii="Times New Roman" w:hAnsi="Times New Roman" w:cs="Times New Roman"/>
+          <w:sz w:val="24"/>
+          <w:szCs w:val="24"/>
+        </w:rPr>
+        <w:t xml:space="preserve"> C:N ratio models were fit using the </w:t>
+      </w:r>
+      <w:r>
+        <w:rPr>
+          <w:rFonts w:ascii="Times New Roman" w:hAnsi="Times New Roman" w:cs="Times New Roman"/>
+          <w:sz w:val="24"/>
+          <w:szCs w:val="24"/>
+          <w:highlight w:val="yellow"/>
+        </w:rPr>
+        <w:t>xxx</w:t>
+      </w:r>
+      <w:r>
+        <w:rPr>
+          <w:rFonts w:ascii="Times New Roman" w:hAnsi="Times New Roman" w:cs="Times New Roman"/>
+          <w:sz w:val="24"/>
+          <w:szCs w:val="24"/>
+        </w:rPr>
+        <w:t xml:space="preserve"> distribution</w:t>
+      </w:r>
+      <w:r>
+        <w:rPr>
+          <w:rFonts w:ascii="Times New Roman" w:hAnsi="Times New Roman" w:cs="Times New Roman"/>
+          <w:sz w:val="24"/>
+          <w:szCs w:val="24"/>
+        </w:rPr>
+        <w:t xml:space="preserve"> (</w:t>
+      </w:r>
+      <w:r>
+        <w:rPr>
+          <w:rFonts w:ascii="Times New Roman" w:hAnsi="Times New Roman" w:cs="Times New Roman"/>
+          <w:sz w:val="24"/>
+          <w:szCs w:val="24"/>
+          <w:highlight w:val="yellow"/>
+        </w:rPr>
+        <w:t>or this fitted as % mass that is N</w:t>
+      </w:r>
+      <w:r>
+        <w:rPr>
+          <w:rFonts w:ascii="Times New Roman" w:hAnsi="Times New Roman" w:cs="Times New Roman"/>
+          <w:sz w:val="24"/>
+          <w:szCs w:val="24"/>
+        </w:rPr>
+        <w:t>)</w:t>
+      </w:r>
+      <w:r>
+        <w:rPr>
+          <w:rFonts w:ascii="Times New Roman" w:hAnsi="Times New Roman" w:cs="Times New Roman"/>
+          <w:sz w:val="24"/>
+          <w:szCs w:val="24"/>
+        </w:rPr>
+        <w:t>.</w:t>
+      </w:r>
+      <w:r>
+        <w:rPr>
+          <w:rFonts w:ascii="Times New Roman" w:hAnsi="Times New Roman" w:cs="Times New Roman"/>
+          <w:sz w:val="24"/>
+          <w:szCs w:val="24"/>
+        </w:rPr>
+        <w:t xml:space="preserve"> </w:t>
+      </w:r>
+      <w:r>
+        <w:rPr>
+          <w:rFonts w:ascii="Times New Roman" w:hAnsi="Times New Roman" w:cs="Times New Roman"/>
+          <w:sz w:val="24"/>
+          <w:szCs w:val="24"/>
+        </w:rPr>
+        <w:t>Related to these GLMM’s, we performed a set of diagnostic tests to determine the impact of leaf counts on arthropod biomass among host-plant species (</w:t>
+      </w:r>
+      <w:r>
+        <w:rPr>
+          <w:rFonts w:ascii="Times New Roman" w:hAnsi="Times New Roman" w:cs="Times New Roman"/>
+          <w:sz w:val="24"/>
+          <w:szCs w:val="24"/>
+          <w:highlight w:val="yellow"/>
+        </w:rPr>
+        <w:t>Appendix 1</w:t>
+      </w:r>
+      <w:r>
+        <w:rPr>
+          <w:rFonts w:ascii="Times New Roman" w:hAnsi="Times New Roman" w:cs="Times New Roman"/>
+          <w:sz w:val="24"/>
+          <w:szCs w:val="24"/>
+        </w:rPr>
+        <w:t>).</w:t>
+      </w:r>
+    </w:p>
+    <w:p>
+      <w:pPr>
+        <w:rPr>
+          <w:rFonts w:ascii="Times New Roman" w:hAnsi="Times New Roman" w:cs="Times New Roman"/>
+          <w:sz w:val="24"/>
+          <w:szCs w:val="24"/>
+        </w:rPr>
+      </w:pPr>
+      <w:r>
+        <w:rPr>
+          <w:rFonts w:ascii="Times New Roman" w:hAnsi="Times New Roman" w:cs="Times New Roman"/>
+          <w:sz w:val="24"/>
+          <w:szCs w:val="24"/>
+        </w:rPr>
+        <w:t xml:space="preserve">P16 – stats methods </w:t>
+      </w:r>
+      <w:r>
+        <w:rPr>
+          <w:rFonts w:ascii="Times New Roman" w:hAnsi="Times New Roman" w:cs="Times New Roman"/>
+          <w:sz w:val="24"/>
+          <w:szCs w:val="24"/>
+        </w:rPr>
+        <w:t>2</w:t>
+      </w:r>
     </w:p>
     <w:p>
       <w:pPr>
@@ -1213,12 +1405,35 @@
           <w:szCs w:val="24"/>
         </w:rPr>
         <w:lastRenderedPageBreak/>
-        <w:t>Figure 1 – Bird effect across native and non-native plants</w:t>
-      </w:r>
-    </w:p>
-    <w:p>
-      <w:pPr>
-        <w:jc w:val="center"/>
+        <w:t>Fig</w:t>
+      </w:r>
+      <w:r>
+        <w:rPr>
+          <w:rFonts w:ascii="Times New Roman" w:hAnsi="Times New Roman" w:cs="Times New Roman"/>
+          <w:sz w:val="24"/>
+          <w:szCs w:val="24"/>
+        </w:rPr>
+        <w:t xml:space="preserve">. </w:t>
+      </w:r>
+      <w:r>
+        <w:rPr>
+          <w:rFonts w:ascii="Times New Roman" w:hAnsi="Times New Roman" w:cs="Times New Roman"/>
+          <w:sz w:val="24"/>
+          <w:szCs w:val="24"/>
+        </w:rPr>
+        <w:t>1</w:t>
+      </w:r>
+      <w:r>
+        <w:rPr>
+          <w:rFonts w:ascii="Times New Roman" w:hAnsi="Times New Roman" w:cs="Times New Roman"/>
+          <w:sz w:val="24"/>
+          <w:szCs w:val="24"/>
+        </w:rPr>
+        <w:t>a. &amp; 1b.</w:t>
+      </w:r>
+    </w:p>
+    <w:p>
+      <w:pPr>
         <w:rPr>
           <w:rFonts w:ascii="Times New Roman" w:hAnsi="Times New Roman" w:cs="Times New Roman"/>
           <w:sz w:val="24"/>
@@ -1233,10 +1448,10 @@
           <w:szCs w:val="24"/>
         </w:rPr>
         <w:drawing>
-          <wp:inline distT="0" distB="0" distL="0" distR="0" wp14:anchorId="29536BC4" wp14:editId="6C78912F">
-            <wp:extent cx="5486411" cy="3657607"/>
-            <wp:effectExtent l="0" t="0" r="0" b="0"/>
-            <wp:docPr id="2" name="Picture 2" descr="Diagram, shape&#10;&#10;Description automatically generated"/>
+          <wp:inline distT="0" distB="0" distL="0" distR="0" wp14:anchorId="0991BE44" wp14:editId="1B6C34FA">
+            <wp:extent cx="4815840" cy="7223761"/>
+            <wp:effectExtent l="0" t="0" r="3810" b="0"/>
+            <wp:docPr id="4" name="Picture 4" descr="Diagram&#10;&#10;Description automatically generated"/>
             <wp:cNvGraphicFramePr>
               <a:graphicFrameLocks xmlns:a="http://schemas.openxmlformats.org/drawingml/2006/main" noChangeAspect="1"/>
             </wp:cNvGraphicFramePr>
@@ -1244,7 +1459,7 @@
               <a:graphicData uri="http://schemas.openxmlformats.org/drawingml/2006/picture">
                 <pic:pic xmlns:pic="http://schemas.openxmlformats.org/drawingml/2006/picture">
                   <pic:nvPicPr>
-                    <pic:cNvPr id="2" name="Picture 2" descr="Diagram, shape&#10;&#10;Description automatically generated"/>
+                    <pic:cNvPr id="4" name="Picture 4" descr="Diagram&#10;&#10;Description automatically generated"/>
                     <pic:cNvPicPr/>
                   </pic:nvPicPr>
                   <pic:blipFill>
@@ -1262,7 +1477,7 @@
                   <pic:spPr>
                     <a:xfrm>
                       <a:off x="0" y="0"/>
-                      <a:ext cx="5486411" cy="3657607"/>
+                      <a:ext cx="4817199" cy="7225800"/>
                     </a:xfrm>
                     <a:prstGeom prst="rect">
                       <a:avLst/>
@@ -1277,18 +1492,46 @@
     </w:p>
     <w:p>
       <w:pPr>
-        <w:rPr>
-          <w:rFonts w:ascii="Times New Roman" w:hAnsi="Times New Roman" w:cs="Times New Roman"/>
-          <w:sz w:val="24"/>
-          <w:szCs w:val="24"/>
-        </w:rPr>
-      </w:pPr>
-      <w:r>
-        <w:rPr>
-          <w:rFonts w:ascii="Times New Roman" w:hAnsi="Times New Roman" w:cs="Times New Roman"/>
-          <w:sz w:val="24"/>
-          <w:szCs w:val="24"/>
-        </w:rPr>
+        <w:jc w:val="center"/>
+        <w:rPr>
+          <w:rFonts w:ascii="Times New Roman" w:hAnsi="Times New Roman" w:cs="Times New Roman"/>
+          <w:sz w:val="24"/>
+          <w:szCs w:val="24"/>
+        </w:rPr>
+      </w:pPr>
+    </w:p>
+    <w:p>
+      <w:pPr>
+        <w:rPr>
+          <w:rFonts w:ascii="Times New Roman" w:hAnsi="Times New Roman" w:cs="Times New Roman"/>
+          <w:sz w:val="24"/>
+          <w:szCs w:val="24"/>
+        </w:rPr>
+      </w:pPr>
+      <w:r>
+        <w:rPr>
+          <w:rFonts w:ascii="Times New Roman" w:hAnsi="Times New Roman" w:cs="Times New Roman"/>
+          <w:sz w:val="24"/>
+          <w:szCs w:val="24"/>
+        </w:rPr>
+        <w:br w:type="page"/>
+      </w:r>
+    </w:p>
+    <w:p>
+      <w:pPr>
+        <w:rPr>
+          <w:rFonts w:ascii="Times New Roman" w:hAnsi="Times New Roman" w:cs="Times New Roman"/>
+          <w:sz w:val="24"/>
+          <w:szCs w:val="24"/>
+        </w:rPr>
+      </w:pPr>
+      <w:r>
+        <w:rPr>
+          <w:rFonts w:ascii="Times New Roman" w:hAnsi="Times New Roman" w:cs="Times New Roman"/>
+          <w:sz w:val="24"/>
+          <w:szCs w:val="24"/>
+        </w:rPr>
+        <w:lastRenderedPageBreak/>
         <w:t xml:space="preserve">Figure </w:t>
       </w:r>
       <w:r>
@@ -1297,15 +1540,100 @@
           <w:sz w:val="24"/>
           <w:szCs w:val="24"/>
         </w:rPr>
-        <w:t>2: effect size of native and non-natives across biomass and abundance (?)</w:t>
-      </w:r>
-      <w:r>
-        <w:rPr>
-          <w:rFonts w:ascii="Times New Roman" w:hAnsi="Times New Roman" w:cs="Times New Roman"/>
-          <w:sz w:val="24"/>
-          <w:szCs w:val="24"/>
-        </w:rPr>
-        <w:t xml:space="preserve"> using hedges g to summarize results</w:t>
+        <w:t>3</w:t>
+      </w:r>
+      <w:r>
+        <w:rPr>
+          <w:rFonts w:ascii="Times New Roman" w:hAnsi="Times New Roman" w:cs="Times New Roman"/>
+          <w:sz w:val="24"/>
+          <w:szCs w:val="24"/>
+        </w:rPr>
+        <w:t>: what arthropod groups are birds removing from native vs. non-natives</w:t>
+      </w:r>
+    </w:p>
+    <w:p>
+      <w:pPr>
+        <w:rPr>
+          <w:rFonts w:ascii="Times New Roman" w:hAnsi="Times New Roman" w:cs="Times New Roman"/>
+          <w:sz w:val="24"/>
+          <w:szCs w:val="24"/>
+        </w:rPr>
+      </w:pPr>
+      <w:r>
+        <w:rPr>
+          <w:rFonts w:ascii="Times New Roman" w:hAnsi="Times New Roman" w:cs="Times New Roman"/>
+          <w:sz w:val="24"/>
+          <w:szCs w:val="24"/>
+        </w:rPr>
+        <w:t>X axis are the dozen arthropod functional groups</w:t>
+      </w:r>
+    </w:p>
+    <w:p>
+      <w:pPr>
+        <w:rPr>
+          <w:rFonts w:ascii="Times New Roman" w:hAnsi="Times New Roman" w:cs="Times New Roman"/>
+          <w:sz w:val="24"/>
+          <w:szCs w:val="24"/>
+        </w:rPr>
+      </w:pPr>
+      <w:r>
+        <w:rPr>
+          <w:rFonts w:ascii="Times New Roman" w:hAnsi="Times New Roman" w:cs="Times New Roman"/>
+          <w:sz w:val="24"/>
+          <w:szCs w:val="24"/>
+        </w:rPr>
+        <w:t>Bar height is the bag effect</w:t>
+      </w:r>
+    </w:p>
+    <w:p>
+      <w:pPr>
+        <w:rPr>
+          <w:rFonts w:ascii="Times New Roman" w:hAnsi="Times New Roman" w:cs="Times New Roman"/>
+          <w:sz w:val="24"/>
+          <w:szCs w:val="24"/>
+        </w:rPr>
+      </w:pPr>
+      <w:r>
+        <w:rPr>
+          <w:rFonts w:ascii="Times New Roman" w:hAnsi="Times New Roman" w:cs="Times New Roman"/>
+          <w:sz w:val="24"/>
+          <w:szCs w:val="24"/>
+        </w:rPr>
+        <w:t>Fill = native or non-native groupings</w:t>
+      </w:r>
+    </w:p>
+    <w:p>
+      <w:pPr>
+        <w:rPr>
+          <w:rFonts w:ascii="Times New Roman" w:hAnsi="Times New Roman" w:cs="Times New Roman"/>
+          <w:sz w:val="24"/>
+          <w:szCs w:val="24"/>
+        </w:rPr>
+      </w:pPr>
+      <w:r>
+        <w:rPr>
+          <w:rFonts w:ascii="Times New Roman" w:hAnsi="Times New Roman" w:cs="Times New Roman"/>
+          <w:sz w:val="24"/>
+          <w:szCs w:val="24"/>
+        </w:rPr>
+        <w:t>Make a panel of the 4 or 6 most important functional groups like fig 1b</w:t>
+      </w:r>
+    </w:p>
+    <w:p>
+      <w:pPr>
+        <w:rPr>
+          <w:rFonts w:ascii="Times New Roman" w:hAnsi="Times New Roman" w:cs="Times New Roman"/>
+          <w:sz w:val="24"/>
+          <w:szCs w:val="24"/>
+        </w:rPr>
+      </w:pPr>
+      <w:r>
+        <w:rPr>
+          <w:rFonts w:ascii="Times New Roman" w:hAnsi="Times New Roman" w:cs="Times New Roman"/>
+          <w:sz w:val="24"/>
+          <w:szCs w:val="24"/>
+        </w:rPr>
+        <w:br w:type="page"/>
       </w:r>
     </w:p>
     <w:p>
@@ -1339,92 +1667,15 @@
           <w:sz w:val="24"/>
           <w:szCs w:val="24"/>
         </w:rPr>
-        <w:t>3</w:t>
-      </w:r>
-      <w:r>
-        <w:rPr>
-          <w:rFonts w:ascii="Times New Roman" w:hAnsi="Times New Roman" w:cs="Times New Roman"/>
-          <w:sz w:val="24"/>
-          <w:szCs w:val="24"/>
-        </w:rPr>
-        <w:t>: what arthropod groups are birds removing from native vs. non-natives</w:t>
-      </w:r>
-    </w:p>
-    <w:p>
-      <w:pPr>
-        <w:rPr>
-          <w:rFonts w:ascii="Times New Roman" w:hAnsi="Times New Roman" w:cs="Times New Roman"/>
-          <w:sz w:val="24"/>
-          <w:szCs w:val="24"/>
-        </w:rPr>
-      </w:pPr>
-      <w:r>
-        <w:rPr>
-          <w:rFonts w:ascii="Times New Roman" w:hAnsi="Times New Roman" w:cs="Times New Roman"/>
-          <w:sz w:val="24"/>
-          <w:szCs w:val="24"/>
-        </w:rPr>
-        <w:t>X axis are the dozen arthropod functional groups</w:t>
-      </w:r>
-    </w:p>
-    <w:p>
-      <w:pPr>
-        <w:rPr>
-          <w:rFonts w:ascii="Times New Roman" w:hAnsi="Times New Roman" w:cs="Times New Roman"/>
-          <w:sz w:val="24"/>
-          <w:szCs w:val="24"/>
-        </w:rPr>
-      </w:pPr>
-      <w:r>
-        <w:rPr>
-          <w:rFonts w:ascii="Times New Roman" w:hAnsi="Times New Roman" w:cs="Times New Roman"/>
-          <w:sz w:val="24"/>
-          <w:szCs w:val="24"/>
-        </w:rPr>
-        <w:t>Bar height is the bag effect</w:t>
-      </w:r>
-    </w:p>
-    <w:p>
-      <w:pPr>
-        <w:rPr>
-          <w:rFonts w:ascii="Times New Roman" w:hAnsi="Times New Roman" w:cs="Times New Roman"/>
-          <w:sz w:val="24"/>
-          <w:szCs w:val="24"/>
-        </w:rPr>
-      </w:pPr>
-      <w:r>
-        <w:rPr>
-          <w:rFonts w:ascii="Times New Roman" w:hAnsi="Times New Roman" w:cs="Times New Roman"/>
-          <w:sz w:val="24"/>
-          <w:szCs w:val="24"/>
-        </w:rPr>
-        <w:t>Fill = native or non-native groupings</w:t>
-      </w:r>
-    </w:p>
-    <w:p>
-      <w:pPr>
-        <w:rPr>
-          <w:rFonts w:ascii="Times New Roman" w:hAnsi="Times New Roman" w:cs="Times New Roman"/>
-          <w:sz w:val="24"/>
-          <w:szCs w:val="24"/>
-        </w:rPr>
-      </w:pPr>
-    </w:p>
-    <w:p>
-      <w:pPr>
-        <w:rPr>
-          <w:rFonts w:ascii="Times New Roman" w:hAnsi="Times New Roman" w:cs="Times New Roman"/>
-          <w:sz w:val="24"/>
-          <w:szCs w:val="24"/>
-        </w:rPr>
-      </w:pPr>
-      <w:r>
-        <w:rPr>
-          <w:rFonts w:ascii="Times New Roman" w:hAnsi="Times New Roman" w:cs="Times New Roman"/>
-          <w:sz w:val="24"/>
-          <w:szCs w:val="24"/>
-        </w:rPr>
-        <w:t>Figure 3: (Not table like in K&amp;T)</w:t>
+        <w:t>4</w:t>
+      </w:r>
+      <w:r>
+        <w:rPr>
+          <w:rFonts w:ascii="Times New Roman" w:hAnsi="Times New Roman" w:cs="Times New Roman"/>
+          <w:sz w:val="24"/>
+          <w:szCs w:val="24"/>
+        </w:rPr>
+        <w:t>: (Not table like in K&amp;T)</w:t>
       </w:r>
     </w:p>
     <w:p>
@@ -1518,7 +1769,6 @@
           <w:sz w:val="24"/>
           <w:szCs w:val="24"/>
         </w:rPr>
-        <w:lastRenderedPageBreak/>
         <w:t>Supporting information:</w:t>
       </w:r>
     </w:p>

</xml_diff>

<commit_message>
Get to writing intro and methods.
</commit_message>
<xml_diff>
--- a/Manuscripts/GH Trophic Project 2021 Manuscript 1.docx
+++ b/Manuscripts/GH Trophic Project 2021 Manuscript 1.docx
@@ -424,7 +424,149 @@
           <w:szCs w:val="24"/>
         </w:rPr>
         <w:tab/>
-        <w:t>Invasive species are the leading cause of biodiversity decline globally, and to address this challenge over xx billion dollars is spent every year to manage invasive populations. Removal of invasive species is costly, but it can also be a highly effective way to conserve endangered species or maintain ecosystem services. Invasive woody plants are particularly challenging to manage in terrestrial ecosystems, with xxx billion dollars spent removing them from forested habitats.</w:t>
+        <w:t>Invasive species are the leading cause of biodiversity decline globally, and to address this challenge over xx billion dollars is spent every year to manage invasive populations. Removal of invasive species is costly, but it can also be a highly effective way to conserve endangered species or maintain ecosystem services. Invasive woody plants are particularly challenging to manage in terrestrial ecosystems, with xxx</w:t>
+      </w:r>
+      <w:r>
+        <w:rPr>
+          <w:rFonts w:ascii="Times New Roman" w:hAnsi="Times New Roman" w:cs="Times New Roman"/>
+          <w:sz w:val="24"/>
+          <w:szCs w:val="24"/>
+        </w:rPr>
+        <w:t xml:space="preserve"> million</w:t>
+      </w:r>
+      <w:r>
+        <w:rPr>
+          <w:rFonts w:ascii="Times New Roman" w:hAnsi="Times New Roman" w:cs="Times New Roman"/>
+          <w:sz w:val="24"/>
+          <w:szCs w:val="24"/>
+        </w:rPr>
+        <w:t xml:space="preserve"> dollars spent removing them from forested habitats</w:t>
+      </w:r>
+      <w:r>
+        <w:rPr>
+          <w:rFonts w:ascii="Times New Roman" w:hAnsi="Times New Roman" w:cs="Times New Roman"/>
+          <w:sz w:val="24"/>
+          <w:szCs w:val="24"/>
+        </w:rPr>
+        <w:t xml:space="preserve"> (</w:t>
+      </w:r>
+      <w:r>
+        <w:rPr>
+          <w:rFonts w:ascii="Times New Roman" w:hAnsi="Times New Roman" w:cs="Times New Roman"/>
+          <w:sz w:val="24"/>
+          <w:szCs w:val="24"/>
+          <w:highlight w:val="yellow"/>
+        </w:rPr>
+        <w:t>find data from the invasive species management database</w:t>
+      </w:r>
+      <w:r>
+        <w:rPr>
+          <w:rFonts w:ascii="Times New Roman" w:hAnsi="Times New Roman" w:cs="Times New Roman"/>
+          <w:sz w:val="24"/>
+          <w:szCs w:val="24"/>
+        </w:rPr>
+        <w:t>)</w:t>
+      </w:r>
+      <w:r>
+        <w:rPr>
+          <w:rFonts w:ascii="Times New Roman" w:hAnsi="Times New Roman" w:cs="Times New Roman"/>
+          <w:sz w:val="24"/>
+          <w:szCs w:val="24"/>
+        </w:rPr>
+        <w:t>.</w:t>
+      </w:r>
+      <w:r>
+        <w:rPr>
+          <w:rFonts w:ascii="Times New Roman" w:hAnsi="Times New Roman" w:cs="Times New Roman"/>
+          <w:sz w:val="24"/>
+          <w:szCs w:val="24"/>
+        </w:rPr>
+        <w:t xml:space="preserve"> These management decisions are based on the goals of resource management, whether </w:t>
+      </w:r>
+      <w:r>
+        <w:rPr>
+          <w:rFonts w:ascii="Times New Roman" w:hAnsi="Times New Roman" w:cs="Times New Roman"/>
+          <w:sz w:val="24"/>
+          <w:szCs w:val="24"/>
+        </w:rPr>
+        <w:t>it’s</w:t>
+      </w:r>
+      <w:r>
+        <w:rPr>
+          <w:rFonts w:ascii="Times New Roman" w:hAnsi="Times New Roman" w:cs="Times New Roman"/>
+          <w:sz w:val="24"/>
+          <w:szCs w:val="24"/>
+        </w:rPr>
+        <w:t xml:space="preserve"> facilitating the growth of native trees for forestry, improving habitat for native wildlife (</w:t>
+      </w:r>
+      <w:r>
+        <w:rPr>
+          <w:rFonts w:ascii="Times New Roman" w:hAnsi="Times New Roman" w:cs="Times New Roman"/>
+          <w:sz w:val="24"/>
+          <w:szCs w:val="24"/>
+          <w:highlight w:val="yellow"/>
+        </w:rPr>
+        <w:t xml:space="preserve">some </w:t>
+      </w:r>
+      <w:r>
+        <w:rPr>
+          <w:rFonts w:ascii="Times New Roman" w:hAnsi="Times New Roman" w:cs="Times New Roman"/>
+          <w:sz w:val="24"/>
+          <w:szCs w:val="24"/>
+          <w:highlight w:val="yellow"/>
+        </w:rPr>
+        <w:t xml:space="preserve">southwestern </w:t>
+      </w:r>
+      <w:r>
+        <w:rPr>
+          <w:rFonts w:ascii="Times New Roman" w:hAnsi="Times New Roman" w:cs="Times New Roman"/>
+          <w:sz w:val="24"/>
+          <w:szCs w:val="24"/>
+          <w:highlight w:val="yellow"/>
+        </w:rPr>
+        <w:t>stuff</w:t>
+      </w:r>
+      <w:r>
+        <w:rPr>
+          <w:rFonts w:ascii="Times New Roman" w:hAnsi="Times New Roman" w:cs="Times New Roman"/>
+          <w:sz w:val="24"/>
+          <w:szCs w:val="24"/>
+        </w:rPr>
+        <w:t>), or preserving habitat for endangered species (</w:t>
+      </w:r>
+      <w:r>
+        <w:rPr>
+          <w:rFonts w:ascii="Times New Roman" w:hAnsi="Times New Roman" w:cs="Times New Roman"/>
+          <w:sz w:val="24"/>
+          <w:szCs w:val="24"/>
+          <w:highlight w:val="yellow"/>
+        </w:rPr>
+        <w:t>phragmites stuff I think</w:t>
+      </w:r>
+      <w:r>
+        <w:rPr>
+          <w:rFonts w:ascii="Times New Roman" w:hAnsi="Times New Roman" w:cs="Times New Roman"/>
+          <w:sz w:val="24"/>
+          <w:szCs w:val="24"/>
+        </w:rPr>
+        <w:t>), or even reducing disease risk for humans (</w:t>
+      </w:r>
+      <w:r>
+        <w:rPr>
+          <w:rFonts w:ascii="Times New Roman" w:hAnsi="Times New Roman" w:cs="Times New Roman"/>
+          <w:sz w:val="24"/>
+          <w:szCs w:val="24"/>
+          <w:highlight w:val="yellow"/>
+        </w:rPr>
+        <w:t>tick + barberry stuff).</w:t>
+      </w:r>
+      <w:r>
+        <w:rPr>
+          <w:rFonts w:ascii="Times New Roman" w:hAnsi="Times New Roman" w:cs="Times New Roman"/>
+          <w:sz w:val="24"/>
+          <w:szCs w:val="24"/>
+        </w:rPr>
+        <w:t xml:space="preserve"> However, there are case studies in which invasive plants do not have as negative impacts on environments as other invasive species. Consequently, effective management should prioritize invasive species that (a) are most damaging and (b) contribute to the management goals. However, despite the importance of invasive plant management, comprehensive data on how to prioritize invasive plant removal is lacking.</w:t>
       </w:r>
     </w:p>
     <w:p>
@@ -463,7 +605,209 @@
           <w:szCs w:val="24"/>
         </w:rPr>
         <w:tab/>
-        <w:t>By displacing native plants and disrupting the base of food chains, invasive plant populations have cascading impacts on all higher trophic levels and soil biology. As such, invasive plant removal if a central feature of habitat improvement plans to promote healthy wildlife populations and facilitate the recovery of declining species.</w:t>
+      </w:r>
+      <w:r>
+        <w:rPr>
+          <w:rFonts w:ascii="Times New Roman" w:hAnsi="Times New Roman" w:cs="Times New Roman"/>
+          <w:sz w:val="24"/>
+          <w:szCs w:val="24"/>
+        </w:rPr>
+        <w:t>Plant invasions</w:t>
+      </w:r>
+      <w:r>
+        <w:rPr>
+          <w:rFonts w:ascii="Times New Roman" w:hAnsi="Times New Roman" w:cs="Times New Roman"/>
+          <w:sz w:val="24"/>
+          <w:szCs w:val="24"/>
+        </w:rPr>
+        <w:t xml:space="preserve"> have cascading impacts on all higher trophic levels </w:t>
+      </w:r>
+      <w:r>
+        <w:rPr>
+          <w:rFonts w:ascii="Times New Roman" w:hAnsi="Times New Roman" w:cs="Times New Roman"/>
+          <w:sz w:val="24"/>
+          <w:szCs w:val="24"/>
+        </w:rPr>
+        <w:t>by altering above-ground and below-ground food webs</w:t>
+      </w:r>
+      <w:r>
+        <w:rPr>
+          <w:rFonts w:ascii="Times New Roman" w:hAnsi="Times New Roman" w:cs="Times New Roman"/>
+          <w:sz w:val="24"/>
+          <w:szCs w:val="24"/>
+        </w:rPr>
+        <w:t>.</w:t>
+      </w:r>
+      <w:r>
+        <w:rPr>
+          <w:rFonts w:ascii="Times New Roman" w:hAnsi="Times New Roman" w:cs="Times New Roman"/>
+          <w:sz w:val="24"/>
+          <w:szCs w:val="24"/>
+        </w:rPr>
+        <w:t xml:space="preserve"> Changes to food chains as a result of plant invasions has been documented in nearly every terrestrial ecosystem, and it is particularly prevalent in habitats experience frequent anthropogenic disturbance (</w:t>
+      </w:r>
+      <w:r>
+        <w:rPr>
+          <w:rFonts w:ascii="Times New Roman" w:hAnsi="Times New Roman" w:cs="Times New Roman"/>
+          <w:sz w:val="24"/>
+          <w:szCs w:val="24"/>
+          <w:highlight w:val="yellow"/>
+        </w:rPr>
+        <w:t>meta-analysis citations</w:t>
+      </w:r>
+      <w:r>
+        <w:rPr>
+          <w:rFonts w:ascii="Times New Roman" w:hAnsi="Times New Roman" w:cs="Times New Roman"/>
+          <w:sz w:val="24"/>
+          <w:szCs w:val="24"/>
+        </w:rPr>
+        <w:t>).</w:t>
+      </w:r>
+      <w:r>
+        <w:rPr>
+          <w:rFonts w:ascii="Times New Roman" w:hAnsi="Times New Roman" w:cs="Times New Roman"/>
+          <w:sz w:val="24"/>
+          <w:szCs w:val="24"/>
+        </w:rPr>
+        <w:t xml:space="preserve"> </w:t>
+      </w:r>
+      <w:r>
+        <w:rPr>
+          <w:rFonts w:ascii="Times New Roman" w:hAnsi="Times New Roman" w:cs="Times New Roman"/>
+          <w:sz w:val="24"/>
+          <w:szCs w:val="24"/>
+        </w:rPr>
+        <w:t>To ameliorate these negative impacts,</w:t>
+      </w:r>
+      <w:r>
+        <w:rPr>
+          <w:rFonts w:ascii="Times New Roman" w:hAnsi="Times New Roman" w:cs="Times New Roman"/>
+          <w:sz w:val="24"/>
+          <w:szCs w:val="24"/>
+        </w:rPr>
+        <w:t xml:space="preserve"> invasive plant removal if a central feature </w:t>
+      </w:r>
+      <w:r>
+        <w:rPr>
+          <w:rFonts w:ascii="Times New Roman" w:hAnsi="Times New Roman" w:cs="Times New Roman"/>
+          <w:sz w:val="24"/>
+          <w:szCs w:val="24"/>
+        </w:rPr>
+        <w:t>of</w:t>
+      </w:r>
+      <w:r>
+        <w:rPr>
+          <w:rFonts w:ascii="Times New Roman" w:hAnsi="Times New Roman" w:cs="Times New Roman"/>
+          <w:sz w:val="24"/>
+          <w:szCs w:val="24"/>
+        </w:rPr>
+        <w:t xml:space="preserve"> </w:t>
+      </w:r>
+      <w:r>
+        <w:rPr>
+          <w:rFonts w:ascii="Times New Roman" w:hAnsi="Times New Roman" w:cs="Times New Roman"/>
+          <w:sz w:val="24"/>
+          <w:szCs w:val="24"/>
+        </w:rPr>
+        <w:t>habitat</w:t>
+      </w:r>
+      <w:r>
+        <w:rPr>
+          <w:rFonts w:ascii="Times New Roman" w:hAnsi="Times New Roman" w:cs="Times New Roman"/>
+          <w:sz w:val="24"/>
+          <w:szCs w:val="24"/>
+        </w:rPr>
+        <w:t xml:space="preserve"> improvement plans</w:t>
+      </w:r>
+      <w:r>
+        <w:rPr>
+          <w:rFonts w:ascii="Times New Roman" w:hAnsi="Times New Roman" w:cs="Times New Roman"/>
+          <w:sz w:val="24"/>
+          <w:szCs w:val="24"/>
+        </w:rPr>
+        <w:t xml:space="preserve">. In some systems, removal of invasive plants has </w:t>
+      </w:r>
+      <w:r>
+        <w:rPr>
+          <w:rFonts w:ascii="Times New Roman" w:hAnsi="Times New Roman" w:cs="Times New Roman"/>
+          <w:sz w:val="24"/>
+          <w:szCs w:val="24"/>
+        </w:rPr>
+        <w:t>promote</w:t>
+      </w:r>
+      <w:r>
+        <w:rPr>
+          <w:rFonts w:ascii="Times New Roman" w:hAnsi="Times New Roman" w:cs="Times New Roman"/>
+          <w:sz w:val="24"/>
+          <w:szCs w:val="24"/>
+        </w:rPr>
+        <w:t>d</w:t>
+      </w:r>
+      <w:r>
+        <w:rPr>
+          <w:rFonts w:ascii="Times New Roman" w:hAnsi="Times New Roman" w:cs="Times New Roman"/>
+          <w:sz w:val="24"/>
+          <w:szCs w:val="24"/>
+        </w:rPr>
+        <w:t xml:space="preserve"> healthy wildlife populations and facilitate the recovery of declining species</w:t>
+      </w:r>
+      <w:r>
+        <w:rPr>
+          <w:rFonts w:ascii="Times New Roman" w:hAnsi="Times New Roman" w:cs="Times New Roman"/>
+          <w:sz w:val="24"/>
+          <w:szCs w:val="24"/>
+        </w:rPr>
+        <w:t xml:space="preserve"> (</w:t>
+      </w:r>
+      <w:r>
+        <w:rPr>
+          <w:rFonts w:ascii="Times New Roman" w:hAnsi="Times New Roman" w:cs="Times New Roman"/>
+          <w:sz w:val="24"/>
+          <w:szCs w:val="24"/>
+          <w:highlight w:val="yellow"/>
+        </w:rPr>
+        <w:t>find case studies</w:t>
+      </w:r>
+      <w:r>
+        <w:rPr>
+          <w:rFonts w:ascii="Times New Roman" w:hAnsi="Times New Roman" w:cs="Times New Roman"/>
+          <w:sz w:val="24"/>
+          <w:szCs w:val="24"/>
+        </w:rPr>
+        <w:t>)</w:t>
+      </w:r>
+      <w:r>
+        <w:rPr>
+          <w:rFonts w:ascii="Times New Roman" w:hAnsi="Times New Roman" w:cs="Times New Roman"/>
+          <w:sz w:val="24"/>
+          <w:szCs w:val="24"/>
+        </w:rPr>
+        <w:t>.</w:t>
+      </w:r>
+      <w:r>
+        <w:rPr>
+          <w:rFonts w:ascii="Times New Roman" w:hAnsi="Times New Roman" w:cs="Times New Roman"/>
+          <w:sz w:val="24"/>
+          <w:szCs w:val="24"/>
+        </w:rPr>
+        <w:t xml:space="preserve"> In many cases, invasive plant removal plans suggest removal of all non-native woody species. Frequently non-native co-occur and have overlapping impact areas (</w:t>
+      </w:r>
+      <w:r>
+        <w:rPr>
+          <w:rFonts w:ascii="Times New Roman" w:hAnsi="Times New Roman" w:cs="Times New Roman"/>
+          <w:sz w:val="24"/>
+          <w:szCs w:val="24"/>
+          <w:highlight w:val="yellow"/>
+        </w:rPr>
+        <w:t>citation on co-occurring invasives</w:t>
+      </w:r>
+      <w:r>
+        <w:rPr>
+          <w:rFonts w:ascii="Times New Roman" w:hAnsi="Times New Roman" w:cs="Times New Roman"/>
+          <w:sz w:val="24"/>
+          <w:szCs w:val="24"/>
+        </w:rPr>
+        <w:t>).</w:t>
       </w:r>
     </w:p>
     <w:p>
@@ -502,8 +846,133 @@
           <w:szCs w:val="24"/>
         </w:rPr>
         <w:tab/>
-        <w:t xml:space="preserve">The mechanisms by which invasive plants disrupt food webs in particular, has been well demonstrated in many systems. </w:t>
-      </w:r>
+        <w:t xml:space="preserve">The mechanisms by which invasive plants disrupt </w:t>
+      </w:r>
+      <w:r>
+        <w:rPr>
+          <w:rFonts w:ascii="Times New Roman" w:hAnsi="Times New Roman" w:cs="Times New Roman"/>
+          <w:sz w:val="24"/>
+          <w:szCs w:val="24"/>
+        </w:rPr>
+        <w:t>forest food webs has been well documented, but broad patterns</w:t>
+      </w:r>
+      <w:r>
+        <w:rPr>
+          <w:rFonts w:ascii="Times New Roman" w:hAnsi="Times New Roman" w:cs="Times New Roman"/>
+          <w:sz w:val="24"/>
+          <w:szCs w:val="24"/>
+        </w:rPr>
+        <w:t xml:space="preserve"> </w:t>
+      </w:r>
+      <w:r>
+        <w:rPr>
+          <w:rFonts w:ascii="Times New Roman" w:hAnsi="Times New Roman" w:cs="Times New Roman"/>
+          <w:sz w:val="24"/>
+          <w:szCs w:val="24"/>
+        </w:rPr>
+        <w:t>still diff</w:t>
+      </w:r>
+      <w:r>
+        <w:rPr>
+          <w:rFonts w:ascii="Times New Roman" w:hAnsi="Times New Roman" w:cs="Times New Roman"/>
+          <w:sz w:val="24"/>
+          <w:szCs w:val="24"/>
+        </w:rPr>
+        <w:t>er among host species. Typically, invasive plants are lower quality food sources for insect herbivores compared to native conspecifics (</w:t>
+      </w:r>
+      <w:r>
+        <w:rPr>
+          <w:rFonts w:ascii="Times New Roman" w:hAnsi="Times New Roman" w:cs="Times New Roman"/>
+          <w:sz w:val="24"/>
+          <w:szCs w:val="24"/>
+          <w:highlight w:val="yellow"/>
+        </w:rPr>
+        <w:t>there are a million citations on this, a few from stuff like Norway maple would be ideal</w:t>
+      </w:r>
+      <w:r>
+        <w:rPr>
+          <w:rFonts w:ascii="Times New Roman" w:hAnsi="Times New Roman" w:cs="Times New Roman"/>
+          <w:sz w:val="24"/>
+          <w:szCs w:val="24"/>
+        </w:rPr>
+        <w:t xml:space="preserve">). As a result of lower nutritional quality, these invasive plants </w:t>
+      </w:r>
+      <w:r>
+        <w:rPr>
+          <w:rFonts w:ascii="Times New Roman" w:hAnsi="Times New Roman" w:cs="Times New Roman"/>
+          <w:sz w:val="24"/>
+          <w:szCs w:val="24"/>
+        </w:rPr>
+        <w:t>can host dramatically</w:t>
+      </w:r>
+      <w:r>
+        <w:rPr>
+          <w:rFonts w:ascii="Times New Roman" w:hAnsi="Times New Roman" w:cs="Times New Roman"/>
+          <w:sz w:val="24"/>
+          <w:szCs w:val="24"/>
+        </w:rPr>
+        <w:t xml:space="preserve"> lower herbivore abundance and fewer species of herbivores</w:t>
+      </w:r>
+      <w:r>
+        <w:rPr>
+          <w:rFonts w:ascii="Times New Roman" w:hAnsi="Times New Roman" w:cs="Times New Roman"/>
+          <w:sz w:val="24"/>
+          <w:szCs w:val="24"/>
+        </w:rPr>
+        <w:t xml:space="preserve">. In cases where invasive plants have displaced natives, prey availability for insectivorous birds and mammals are significantly reduced. However, nutritional quality for herbivores is just one of multiple traits of invasive plants that impacts food webs. Allelopathic compounds released from invasive plants through roots and decaying leaves can impact soil food webs and insect prey. Furthermore, invasive plants have atypical architecture </w:t>
+      </w:r>
+      <w:r>
+        <w:rPr>
+          <w:rFonts w:ascii="Times New Roman" w:hAnsi="Times New Roman" w:cs="Times New Roman"/>
+          <w:sz w:val="24"/>
+          <w:szCs w:val="24"/>
+        </w:rPr>
+        <w:lastRenderedPageBreak/>
+        <w:t>compared to native plants (</w:t>
+      </w:r>
+      <w:r>
+        <w:rPr>
+          <w:rFonts w:ascii="Times New Roman" w:hAnsi="Times New Roman" w:cs="Times New Roman"/>
+          <w:sz w:val="24"/>
+          <w:szCs w:val="24"/>
+          <w:highlight w:val="yellow"/>
+        </w:rPr>
+        <w:t>spider paper citations</w:t>
+      </w:r>
+      <w:r>
+        <w:rPr>
+          <w:rFonts w:ascii="Times New Roman" w:hAnsi="Times New Roman" w:cs="Times New Roman"/>
+          <w:sz w:val="24"/>
+          <w:szCs w:val="24"/>
+        </w:rPr>
+        <w:t>), leading to different compositions of arthropods independent of the host plant quality (</w:t>
+      </w:r>
+      <w:r>
+        <w:rPr>
+          <w:rFonts w:ascii="Times New Roman" w:hAnsi="Times New Roman" w:cs="Times New Roman"/>
+          <w:sz w:val="24"/>
+          <w:szCs w:val="24"/>
+          <w:highlight w:val="yellow"/>
+        </w:rPr>
+        <w:t>more of the spider paper citations</w:t>
+      </w:r>
+      <w:r>
+        <w:rPr>
+          <w:rFonts w:ascii="Times New Roman" w:hAnsi="Times New Roman" w:cs="Times New Roman"/>
+          <w:sz w:val="24"/>
+          <w:szCs w:val="24"/>
+        </w:rPr>
+        <w:t>).</w:t>
+      </w:r>
+    </w:p>
+    <w:p>
+      <w:pPr>
+        <w:rPr>
+          <w:rFonts w:ascii="Times New Roman" w:hAnsi="Times New Roman" w:cs="Times New Roman"/>
+          <w:sz w:val="24"/>
+          <w:szCs w:val="24"/>
+        </w:rPr>
+      </w:pPr>
       <w:r>
         <w:rPr>
           <w:rFonts w:ascii="Times New Roman" w:hAnsi="Times New Roman" w:cs="Times New Roman"/>
@@ -517,6 +986,119 @@
       <w:pPr>
         <w:rPr>
           <w:rFonts w:ascii="Times New Roman" w:hAnsi="Times New Roman" w:cs="Times New Roman"/>
+          <w:i/>
+          <w:iCs/>
+          <w:sz w:val="24"/>
+          <w:szCs w:val="24"/>
+        </w:rPr>
+      </w:pPr>
+      <w:r>
+        <w:rPr>
+          <w:rFonts w:ascii="Times New Roman" w:hAnsi="Times New Roman" w:cs="Times New Roman"/>
+          <w:i/>
+          <w:iCs/>
+          <w:sz w:val="24"/>
+          <w:szCs w:val="24"/>
+        </w:rPr>
+        <w:t xml:space="preserve">P4 – </w:t>
+      </w:r>
+      <w:r>
+        <w:rPr>
+          <w:rFonts w:ascii="Times New Roman" w:hAnsi="Times New Roman" w:cs="Times New Roman"/>
+          <w:i/>
+          <w:iCs/>
+          <w:sz w:val="24"/>
+          <w:szCs w:val="24"/>
+        </w:rPr>
+        <w:t xml:space="preserve">Hypotheses and </w:t>
+      </w:r>
+      <w:r>
+        <w:rPr>
+          <w:rFonts w:ascii="Times New Roman" w:hAnsi="Times New Roman" w:cs="Times New Roman"/>
+          <w:i/>
+          <w:iCs/>
+          <w:sz w:val="24"/>
+          <w:szCs w:val="24"/>
+        </w:rPr>
+        <w:t>predictions (</w:t>
+      </w:r>
+      <w:r>
+        <w:rPr>
+          <w:rFonts w:ascii="Times New Roman" w:hAnsi="Times New Roman" w:cs="Times New Roman"/>
+          <w:i/>
+          <w:iCs/>
+          <w:sz w:val="24"/>
+          <w:szCs w:val="24"/>
+        </w:rPr>
+        <w:t xml:space="preserve">this paragraph is </w:t>
+      </w:r>
+      <w:r>
+        <w:rPr>
+          <w:rFonts w:ascii="Times New Roman" w:hAnsi="Times New Roman" w:cs="Times New Roman"/>
+          <w:i/>
+          <w:iCs/>
+          <w:sz w:val="24"/>
+          <w:szCs w:val="24"/>
+        </w:rPr>
+        <w:t>not in other PNAS papers</w:t>
+      </w:r>
+      <w:r>
+        <w:rPr>
+          <w:rFonts w:ascii="Times New Roman" w:hAnsi="Times New Roman" w:cs="Times New Roman"/>
+          <w:i/>
+          <w:iCs/>
+          <w:sz w:val="24"/>
+          <w:szCs w:val="24"/>
+        </w:rPr>
+        <w:t xml:space="preserve">, but </w:t>
+      </w:r>
+      <w:proofErr w:type="spellStart"/>
+      <w:r>
+        <w:rPr>
+          <w:rFonts w:ascii="Times New Roman" w:hAnsi="Times New Roman" w:cs="Times New Roman"/>
+          <w:i/>
+          <w:iCs/>
+          <w:sz w:val="24"/>
+          <w:szCs w:val="24"/>
+        </w:rPr>
+        <w:t>its</w:t>
+      </w:r>
+      <w:proofErr w:type="spellEnd"/>
+      <w:r>
+        <w:rPr>
+          <w:rFonts w:ascii="Times New Roman" w:hAnsi="Times New Roman" w:cs="Times New Roman"/>
+          <w:i/>
+          <w:iCs/>
+          <w:sz w:val="24"/>
+          <w:szCs w:val="24"/>
+        </w:rPr>
+        <w:t xml:space="preserve"> important to me</w:t>
+      </w:r>
+      <w:r>
+        <w:rPr>
+          <w:rFonts w:ascii="Times New Roman" w:hAnsi="Times New Roman" w:cs="Times New Roman"/>
+          <w:i/>
+          <w:iCs/>
+          <w:sz w:val="24"/>
+          <w:szCs w:val="24"/>
+        </w:rPr>
+        <w:t xml:space="preserve"> to use it as a narrative tool</w:t>
+      </w:r>
+      <w:r>
+        <w:rPr>
+          <w:rFonts w:ascii="Times New Roman" w:hAnsi="Times New Roman" w:cs="Times New Roman"/>
+          <w:i/>
+          <w:iCs/>
+          <w:sz w:val="24"/>
+          <w:szCs w:val="24"/>
+        </w:rPr>
+        <w:t>)</w:t>
+      </w:r>
+    </w:p>
+    <w:p>
+      <w:pPr>
+        <w:rPr>
+          <w:rFonts w:ascii="Times New Roman" w:hAnsi="Times New Roman" w:cs="Times New Roman"/>
           <w:sz w:val="24"/>
           <w:szCs w:val="24"/>
         </w:rPr>
@@ -529,294 +1111,1462 @@
         </w:rPr>
         <w:tab/>
       </w:r>
-    </w:p>
-    <w:p>
-      <w:pPr>
-        <w:rPr>
-          <w:rFonts w:ascii="Times New Roman" w:hAnsi="Times New Roman" w:cs="Times New Roman"/>
-          <w:i/>
-          <w:iCs/>
-          <w:sz w:val="24"/>
-          <w:szCs w:val="24"/>
-        </w:rPr>
-      </w:pPr>
-      <w:r>
-        <w:rPr>
-          <w:rFonts w:ascii="Times New Roman" w:hAnsi="Times New Roman" w:cs="Times New Roman"/>
-          <w:i/>
-          <w:iCs/>
-          <w:sz w:val="24"/>
-          <w:szCs w:val="24"/>
-        </w:rPr>
-        <w:t xml:space="preserve">P4 – </w:t>
-      </w:r>
-      <w:r>
-        <w:rPr>
-          <w:rFonts w:ascii="Times New Roman" w:hAnsi="Times New Roman" w:cs="Times New Roman"/>
-          <w:i/>
-          <w:iCs/>
-          <w:sz w:val="24"/>
-          <w:szCs w:val="24"/>
-        </w:rPr>
-        <w:t xml:space="preserve">Hypotheses and </w:t>
-      </w:r>
-      <w:r>
-        <w:rPr>
-          <w:rFonts w:ascii="Times New Roman" w:hAnsi="Times New Roman" w:cs="Times New Roman"/>
-          <w:i/>
-          <w:iCs/>
-          <w:sz w:val="24"/>
-          <w:szCs w:val="24"/>
-        </w:rPr>
-        <w:t>predictions (</w:t>
-      </w:r>
-      <w:r>
-        <w:rPr>
-          <w:rFonts w:ascii="Times New Roman" w:hAnsi="Times New Roman" w:cs="Times New Roman"/>
-          <w:i/>
-          <w:iCs/>
-          <w:sz w:val="24"/>
-          <w:szCs w:val="24"/>
-        </w:rPr>
-        <w:t xml:space="preserve">this paragraph is </w:t>
-      </w:r>
-      <w:r>
-        <w:rPr>
-          <w:rFonts w:ascii="Times New Roman" w:hAnsi="Times New Roman" w:cs="Times New Roman"/>
-          <w:i/>
-          <w:iCs/>
-          <w:sz w:val="24"/>
-          <w:szCs w:val="24"/>
-        </w:rPr>
-        <w:t>not in other PNAS papers</w:t>
-      </w:r>
-      <w:r>
-        <w:rPr>
-          <w:rFonts w:ascii="Times New Roman" w:hAnsi="Times New Roman" w:cs="Times New Roman"/>
-          <w:i/>
-          <w:iCs/>
-          <w:sz w:val="24"/>
-          <w:szCs w:val="24"/>
-        </w:rPr>
-        <w:t xml:space="preserve">, but </w:t>
+      <w:r>
+        <w:rPr>
+          <w:rFonts w:ascii="Times New Roman" w:hAnsi="Times New Roman" w:cs="Times New Roman"/>
+          <w:sz w:val="24"/>
+          <w:szCs w:val="24"/>
+        </w:rPr>
+        <w:t>At the community level, n</w:t>
+      </w:r>
+      <w:r>
+        <w:rPr>
+          <w:rFonts w:ascii="Times New Roman" w:hAnsi="Times New Roman" w:cs="Times New Roman"/>
+          <w:sz w:val="24"/>
+          <w:szCs w:val="24"/>
+        </w:rPr>
+        <w:t>on-native plants are expected to have significantly</w:t>
+      </w:r>
+      <w:r>
+        <w:rPr>
+          <w:rFonts w:ascii="Times New Roman" w:hAnsi="Times New Roman" w:cs="Times New Roman"/>
+          <w:sz w:val="24"/>
+          <w:szCs w:val="24"/>
+        </w:rPr>
+        <w:t xml:space="preserve"> lower prey available for insectivores compared to native plants in the same environment</w:t>
+      </w:r>
+      <w:r>
+        <w:rPr>
+          <w:rFonts w:ascii="Times New Roman" w:hAnsi="Times New Roman" w:cs="Times New Roman"/>
+          <w:sz w:val="24"/>
+          <w:szCs w:val="24"/>
+        </w:rPr>
+        <w:t xml:space="preserve">. Furthermore, </w:t>
+      </w:r>
+      <w:r>
+        <w:rPr>
+          <w:rFonts w:ascii="Times New Roman" w:hAnsi="Times New Roman" w:cs="Times New Roman"/>
+          <w:sz w:val="24"/>
+          <w:szCs w:val="24"/>
+        </w:rPr>
+        <w:t xml:space="preserve">the insect prey found on </w:t>
+      </w:r>
+      <w:r>
+        <w:rPr>
+          <w:rFonts w:ascii="Times New Roman" w:hAnsi="Times New Roman" w:cs="Times New Roman"/>
+          <w:sz w:val="24"/>
+          <w:szCs w:val="24"/>
+        </w:rPr>
+        <w:t xml:space="preserve">non-native plants expected to have lower nutritional quality </w:t>
+      </w:r>
+      <w:r>
+        <w:rPr>
+          <w:rFonts w:ascii="Times New Roman" w:hAnsi="Times New Roman" w:cs="Times New Roman"/>
+          <w:sz w:val="24"/>
+          <w:szCs w:val="24"/>
+        </w:rPr>
+        <w:t>for these insectivores as well (</w:t>
+      </w:r>
+      <w:r>
+        <w:rPr>
+          <w:rFonts w:ascii="Times New Roman" w:hAnsi="Times New Roman" w:cs="Times New Roman"/>
+          <w:sz w:val="24"/>
+          <w:szCs w:val="24"/>
+          <w:highlight w:val="yellow"/>
+        </w:rPr>
+        <w:t>citation on N content of bugs on invasives</w:t>
+      </w:r>
+      <w:r>
+        <w:rPr>
+          <w:rFonts w:ascii="Times New Roman" w:hAnsi="Times New Roman" w:cs="Times New Roman"/>
+          <w:sz w:val="24"/>
+          <w:szCs w:val="24"/>
+        </w:rPr>
+        <w:t>)</w:t>
+      </w:r>
+      <w:r>
+        <w:rPr>
+          <w:rFonts w:ascii="Times New Roman" w:hAnsi="Times New Roman" w:cs="Times New Roman"/>
+          <w:sz w:val="24"/>
+          <w:szCs w:val="24"/>
+        </w:rPr>
+        <w:t xml:space="preserve">. </w:t>
+      </w:r>
+      <w:r>
+        <w:rPr>
+          <w:rFonts w:ascii="Times New Roman" w:hAnsi="Times New Roman" w:cs="Times New Roman"/>
+          <w:sz w:val="24"/>
+          <w:szCs w:val="24"/>
+        </w:rPr>
+        <w:t xml:space="preserve">Due to lower abundance and quality of prey, it is generally anticipated that vertebrate insectivores will make optimal foraging decisions and invest less effort into finding food on invasives. </w:t>
+      </w:r>
+      <w:r>
+        <w:rPr>
+          <w:rFonts w:ascii="Times New Roman" w:hAnsi="Times New Roman" w:cs="Times New Roman"/>
+          <w:sz w:val="24"/>
+          <w:szCs w:val="24"/>
+        </w:rPr>
+        <w:t xml:space="preserve">As a consequence, the predatory effects of these insectivores should be weaker overall on non-natives vs. native plants. In our system, </w:t>
+      </w:r>
+      <w:r>
+        <w:rPr>
+          <w:rFonts w:ascii="Times New Roman" w:hAnsi="Times New Roman" w:cs="Times New Roman"/>
+          <w:sz w:val="24"/>
+          <w:szCs w:val="24"/>
+        </w:rPr>
+        <w:t xml:space="preserve">we tested these three </w:t>
+      </w:r>
+      <w:r>
+        <w:rPr>
+          <w:rFonts w:ascii="Times New Roman" w:hAnsi="Times New Roman" w:cs="Times New Roman"/>
+          <w:sz w:val="24"/>
+          <w:szCs w:val="24"/>
+        </w:rPr>
+        <w:t xml:space="preserve">paired </w:t>
+      </w:r>
+      <w:r>
+        <w:rPr>
+          <w:rFonts w:ascii="Times New Roman" w:hAnsi="Times New Roman" w:cs="Times New Roman"/>
+          <w:sz w:val="24"/>
+          <w:szCs w:val="24"/>
+        </w:rPr>
+        <w:t>hypotheses</w:t>
+      </w:r>
+      <w:r>
+        <w:rPr>
+          <w:rFonts w:ascii="Times New Roman" w:hAnsi="Times New Roman" w:cs="Times New Roman"/>
+          <w:sz w:val="24"/>
+          <w:szCs w:val="24"/>
+        </w:rPr>
+        <w:t xml:space="preserve"> &amp; predictions</w:t>
+      </w:r>
+      <w:r>
+        <w:rPr>
+          <w:rFonts w:ascii="Times New Roman" w:hAnsi="Times New Roman" w:cs="Times New Roman"/>
+          <w:sz w:val="24"/>
+          <w:szCs w:val="24"/>
+        </w:rPr>
+        <w:t>. First, that in a shared habitat a group of native woody plant species should have more insect prey than non-native woody species.</w:t>
+      </w:r>
+      <w:r>
+        <w:rPr>
+          <w:rFonts w:ascii="Times New Roman" w:hAnsi="Times New Roman" w:cs="Times New Roman"/>
+          <w:sz w:val="24"/>
+          <w:szCs w:val="24"/>
+        </w:rPr>
+        <w:t xml:space="preserve"> Second, predation effects will be weaker on native vs non-natives plants overall in the same habitat where insectivore habitats overlap. Third, the nutritional quality of herbivores and other arthropods should be lower on natives vs. natives within these same managed habitats as well.</w:t>
+      </w:r>
+    </w:p>
+    <w:p>
+      <w:pPr>
+        <w:rPr>
+          <w:rFonts w:ascii="Times New Roman" w:hAnsi="Times New Roman" w:cs="Times New Roman"/>
+          <w:sz w:val="24"/>
+          <w:szCs w:val="24"/>
+        </w:rPr>
+      </w:pPr>
+      <w:r>
+        <w:rPr>
+          <w:rFonts w:ascii="Times New Roman" w:hAnsi="Times New Roman" w:cs="Times New Roman"/>
+          <w:sz w:val="24"/>
+          <w:szCs w:val="24"/>
+        </w:rPr>
+        <w:t>Methods</w:t>
+      </w:r>
+      <w:r>
+        <w:rPr>
+          <w:rFonts w:ascii="Times New Roman" w:hAnsi="Times New Roman" w:cs="Times New Roman"/>
+          <w:sz w:val="24"/>
+          <w:szCs w:val="24"/>
+        </w:rPr>
+        <w:t>:</w:t>
+      </w:r>
+    </w:p>
+    <w:p>
+      <w:pPr>
+        <w:rPr>
+          <w:rFonts w:ascii="Times New Roman" w:hAnsi="Times New Roman" w:cs="Times New Roman"/>
+          <w:i/>
+          <w:iCs/>
+          <w:sz w:val="24"/>
+          <w:szCs w:val="24"/>
+        </w:rPr>
+      </w:pPr>
+      <w:r>
+        <w:rPr>
+          <w:rFonts w:ascii="Times New Roman" w:hAnsi="Times New Roman" w:cs="Times New Roman"/>
+          <w:i/>
+          <w:iCs/>
+          <w:sz w:val="24"/>
+          <w:szCs w:val="24"/>
+        </w:rPr>
+        <w:t>In PNAS Methods are presented at the end</w:t>
+      </w:r>
+      <w:r>
+        <w:rPr>
+          <w:rFonts w:ascii="Times New Roman" w:hAnsi="Times New Roman" w:cs="Times New Roman"/>
+          <w:i/>
+          <w:iCs/>
+          <w:sz w:val="24"/>
+          <w:szCs w:val="24"/>
+        </w:rPr>
+        <w:t>. To save space some methods are put into the supporting information documents</w:t>
+      </w:r>
+    </w:p>
+    <w:p>
+      <w:pPr>
+        <w:rPr>
+          <w:rFonts w:ascii="Times New Roman" w:hAnsi="Times New Roman" w:cs="Times New Roman"/>
+          <w:sz w:val="24"/>
+          <w:szCs w:val="24"/>
+        </w:rPr>
+      </w:pPr>
+      <w:r>
+        <w:rPr>
+          <w:rFonts w:ascii="Times New Roman" w:hAnsi="Times New Roman" w:cs="Times New Roman"/>
+          <w:sz w:val="24"/>
+          <w:szCs w:val="24"/>
+        </w:rPr>
+        <w:t>Results</w:t>
+      </w:r>
+      <w:r>
+        <w:rPr>
+          <w:rFonts w:ascii="Times New Roman" w:hAnsi="Times New Roman" w:cs="Times New Roman"/>
+          <w:sz w:val="24"/>
+          <w:szCs w:val="24"/>
+        </w:rPr>
+        <w:t>:</w:t>
+      </w:r>
+    </w:p>
+    <w:p>
+      <w:pPr>
+        <w:rPr>
+          <w:rFonts w:ascii="Times New Roman" w:hAnsi="Times New Roman" w:cs="Times New Roman"/>
+          <w:sz w:val="24"/>
+          <w:szCs w:val="24"/>
+        </w:rPr>
+      </w:pPr>
+      <w:r>
+        <w:rPr>
+          <w:rFonts w:ascii="Times New Roman" w:hAnsi="Times New Roman" w:cs="Times New Roman"/>
+          <w:sz w:val="24"/>
+          <w:szCs w:val="24"/>
+        </w:rPr>
+        <w:t>P6 – Arthropod biomass across the ten species and bird treatments</w:t>
+      </w:r>
+    </w:p>
+    <w:p>
+      <w:pPr>
+        <w:rPr>
+          <w:rFonts w:ascii="Times New Roman" w:hAnsi="Times New Roman" w:cs="Times New Roman"/>
+          <w:sz w:val="24"/>
+          <w:szCs w:val="24"/>
+        </w:rPr>
+      </w:pPr>
+    </w:p>
+    <w:p>
+      <w:pPr>
+        <w:rPr>
+          <w:rFonts w:ascii="Times New Roman" w:hAnsi="Times New Roman" w:cs="Times New Roman"/>
+          <w:sz w:val="24"/>
+          <w:szCs w:val="24"/>
+        </w:rPr>
+      </w:pPr>
+      <w:r>
+        <w:rPr>
+          <w:rFonts w:ascii="Times New Roman" w:hAnsi="Times New Roman" w:cs="Times New Roman"/>
+          <w:sz w:val="24"/>
+          <w:szCs w:val="24"/>
+        </w:rPr>
+        <w:t>P7 – community composition reporting what taxonomic groups birds are removing from native and non-native plants</w:t>
+      </w:r>
+    </w:p>
+    <w:p>
+      <w:pPr>
+        <w:rPr>
+          <w:rFonts w:ascii="Times New Roman" w:hAnsi="Times New Roman" w:cs="Times New Roman"/>
+          <w:sz w:val="24"/>
+          <w:szCs w:val="24"/>
+        </w:rPr>
+      </w:pPr>
+      <w:r>
+        <w:rPr>
+          <w:rFonts w:ascii="Times New Roman" w:hAnsi="Times New Roman" w:cs="Times New Roman"/>
+          <w:sz w:val="24"/>
+          <w:szCs w:val="24"/>
+        </w:rPr>
+        <w:t xml:space="preserve">P8 </w:t>
+      </w:r>
+      <w:r>
+        <w:rPr>
+          <w:rFonts w:ascii="Times New Roman" w:hAnsi="Times New Roman" w:cs="Times New Roman"/>
+          <w:sz w:val="24"/>
+          <w:szCs w:val="24"/>
+        </w:rPr>
+        <w:t>–</w:t>
+      </w:r>
+      <w:r>
+        <w:rPr>
+          <w:rFonts w:ascii="Times New Roman" w:hAnsi="Times New Roman" w:cs="Times New Roman"/>
+          <w:sz w:val="24"/>
+          <w:szCs w:val="24"/>
+        </w:rPr>
+        <w:t xml:space="preserve"> </w:t>
+      </w:r>
+      <w:r>
+        <w:rPr>
+          <w:rFonts w:ascii="Times New Roman" w:hAnsi="Times New Roman" w:cs="Times New Roman"/>
+          <w:sz w:val="24"/>
+          <w:szCs w:val="24"/>
+        </w:rPr>
+        <w:t>Nutritional quality data (again, only 2 paragraphs in King and Tschinkel, 2008)</w:t>
+      </w:r>
+    </w:p>
+    <w:p>
+      <w:pPr>
+        <w:rPr>
+          <w:rFonts w:ascii="Times New Roman" w:hAnsi="Times New Roman" w:cs="Times New Roman"/>
+          <w:sz w:val="24"/>
+          <w:szCs w:val="24"/>
+        </w:rPr>
+      </w:pPr>
+      <w:r>
+        <w:rPr>
+          <w:rFonts w:ascii="Times New Roman" w:hAnsi="Times New Roman" w:cs="Times New Roman"/>
+          <w:sz w:val="24"/>
+          <w:szCs w:val="24"/>
+        </w:rPr>
+        <w:t>Discussion</w:t>
+      </w:r>
+      <w:r>
+        <w:rPr>
+          <w:rFonts w:ascii="Times New Roman" w:hAnsi="Times New Roman" w:cs="Times New Roman"/>
+          <w:sz w:val="24"/>
+          <w:szCs w:val="24"/>
+        </w:rPr>
+        <w:t>:</w:t>
+      </w:r>
+    </w:p>
+    <w:p>
+      <w:pPr>
+        <w:rPr>
+          <w:rFonts w:ascii="Times New Roman" w:hAnsi="Times New Roman" w:cs="Times New Roman"/>
+          <w:sz w:val="24"/>
+          <w:szCs w:val="24"/>
+        </w:rPr>
+      </w:pPr>
+      <w:r>
+        <w:rPr>
+          <w:rFonts w:ascii="Times New Roman" w:hAnsi="Times New Roman" w:cs="Times New Roman"/>
+          <w:sz w:val="24"/>
+          <w:szCs w:val="24"/>
+        </w:rPr>
+        <w:t xml:space="preserve">P9 – </w:t>
+      </w:r>
+    </w:p>
+    <w:p>
+      <w:pPr>
+        <w:rPr>
+          <w:rFonts w:ascii="Times New Roman" w:hAnsi="Times New Roman" w:cs="Times New Roman"/>
+          <w:sz w:val="24"/>
+          <w:szCs w:val="24"/>
+        </w:rPr>
+      </w:pPr>
+      <w:r>
+        <w:rPr>
+          <w:rFonts w:ascii="Times New Roman" w:hAnsi="Times New Roman" w:cs="Times New Roman"/>
+          <w:sz w:val="24"/>
+          <w:szCs w:val="24"/>
+        </w:rPr>
+        <w:t>P10 –</w:t>
+      </w:r>
+    </w:p>
+    <w:p>
+      <w:pPr>
+        <w:rPr>
+          <w:rFonts w:ascii="Times New Roman" w:hAnsi="Times New Roman" w:cs="Times New Roman"/>
+          <w:sz w:val="24"/>
+          <w:szCs w:val="24"/>
+        </w:rPr>
+      </w:pPr>
+      <w:r>
+        <w:rPr>
+          <w:rFonts w:ascii="Times New Roman" w:hAnsi="Times New Roman" w:cs="Times New Roman"/>
+          <w:sz w:val="24"/>
+          <w:szCs w:val="24"/>
+        </w:rPr>
+        <w:t xml:space="preserve">P11 – </w:t>
+      </w:r>
+    </w:p>
+    <w:p>
+      <w:pPr>
+        <w:rPr>
+          <w:rFonts w:ascii="Times New Roman" w:hAnsi="Times New Roman" w:cs="Times New Roman"/>
+          <w:sz w:val="24"/>
+          <w:szCs w:val="24"/>
+        </w:rPr>
+      </w:pPr>
+      <w:r>
+        <w:rPr>
+          <w:rFonts w:ascii="Times New Roman" w:hAnsi="Times New Roman" w:cs="Times New Roman"/>
+          <w:sz w:val="24"/>
+          <w:szCs w:val="24"/>
+        </w:rPr>
+        <w:t xml:space="preserve">P12 – </w:t>
+      </w:r>
+    </w:p>
+    <w:p>
+      <w:pPr>
+        <w:rPr>
+          <w:rFonts w:ascii="Times New Roman" w:hAnsi="Times New Roman" w:cs="Times New Roman"/>
+          <w:sz w:val="24"/>
+          <w:szCs w:val="24"/>
+        </w:rPr>
+      </w:pPr>
+      <w:r>
+        <w:rPr>
+          <w:rFonts w:ascii="Times New Roman" w:hAnsi="Times New Roman" w:cs="Times New Roman"/>
+          <w:sz w:val="24"/>
+          <w:szCs w:val="24"/>
+        </w:rPr>
+        <w:t>Methods</w:t>
+      </w:r>
+      <w:r>
+        <w:rPr>
+          <w:rFonts w:ascii="Times New Roman" w:hAnsi="Times New Roman" w:cs="Times New Roman"/>
+          <w:sz w:val="24"/>
+          <w:szCs w:val="24"/>
+        </w:rPr>
+        <w:t>:</w:t>
+      </w:r>
+      <w:r>
+        <w:rPr>
+          <w:rFonts w:ascii="Times New Roman" w:hAnsi="Times New Roman" w:cs="Times New Roman"/>
+          <w:sz w:val="24"/>
+          <w:szCs w:val="24"/>
+        </w:rPr>
+        <w:t xml:space="preserve"> </w:t>
+      </w:r>
+    </w:p>
+    <w:p>
+      <w:pPr>
+        <w:rPr>
+          <w:rFonts w:ascii="Times New Roman" w:hAnsi="Times New Roman" w:cs="Times New Roman"/>
+          <w:sz w:val="24"/>
+          <w:szCs w:val="24"/>
+        </w:rPr>
+      </w:pPr>
+      <w:r>
+        <w:rPr>
+          <w:rFonts w:ascii="Times New Roman" w:hAnsi="Times New Roman" w:cs="Times New Roman"/>
+          <w:sz w:val="24"/>
+          <w:szCs w:val="24"/>
+        </w:rPr>
+        <w:t>P13 – bird exclusion and great hollow habitat</w:t>
+      </w:r>
+      <w:r>
+        <w:rPr>
+          <w:rFonts w:ascii="Times New Roman" w:hAnsi="Times New Roman" w:cs="Times New Roman"/>
+          <w:sz w:val="24"/>
+          <w:szCs w:val="24"/>
+        </w:rPr>
+        <w:t xml:space="preserve"> information</w:t>
+      </w:r>
+    </w:p>
+    <w:p>
+      <w:pPr>
+        <w:rPr>
+          <w:rFonts w:ascii="Times New Roman" w:hAnsi="Times New Roman" w:cs="Times New Roman"/>
+          <w:sz w:val="24"/>
+          <w:szCs w:val="24"/>
+        </w:rPr>
+      </w:pPr>
+      <w:r>
+        <w:rPr>
+          <w:rFonts w:ascii="Times New Roman" w:hAnsi="Times New Roman" w:cs="Times New Roman"/>
+          <w:sz w:val="24"/>
+          <w:szCs w:val="24"/>
+        </w:rPr>
+        <w:lastRenderedPageBreak/>
+        <w:t>We performed a selective predator exclusion treatment on ten woody host plant species at Great Hollow Nature Preserve &amp; Ecological Research center (</w:t>
+      </w:r>
+      <w:r>
+        <w:rPr>
+          <w:rFonts w:ascii="Times New Roman" w:hAnsi="Times New Roman" w:cs="Times New Roman"/>
+          <w:sz w:val="24"/>
+          <w:szCs w:val="24"/>
+        </w:rPr>
+        <w:t>Fairfield Co., Connecticut, USA)</w:t>
+      </w:r>
+      <w:r>
+        <w:rPr>
+          <w:rFonts w:ascii="Times New Roman" w:hAnsi="Times New Roman" w:cs="Times New Roman"/>
+          <w:sz w:val="24"/>
+          <w:szCs w:val="24"/>
+        </w:rPr>
+        <w:t>. This</w:t>
+      </w:r>
+      <w:r>
+        <w:rPr>
+          <w:rFonts w:ascii="Times New Roman" w:hAnsi="Times New Roman" w:cs="Times New Roman"/>
+          <w:sz w:val="24"/>
+          <w:szCs w:val="24"/>
+        </w:rPr>
+        <w:t xml:space="preserve"> 834-hectare </w:t>
+      </w:r>
+      <w:r>
+        <w:rPr>
+          <w:rFonts w:ascii="Times New Roman" w:hAnsi="Times New Roman" w:cs="Times New Roman"/>
+          <w:sz w:val="24"/>
+          <w:szCs w:val="24"/>
+        </w:rPr>
+        <w:t>forest preserve follows a USDA forestry conservation plan aimed at managing for outdoor recreation and wildlife habitat</w:t>
+      </w:r>
+      <w:r>
+        <w:rPr>
+          <w:rFonts w:ascii="Times New Roman" w:hAnsi="Times New Roman" w:cs="Times New Roman"/>
+          <w:sz w:val="24"/>
+          <w:szCs w:val="24"/>
+        </w:rPr>
+        <w:t>.</w:t>
+      </w:r>
+      <w:r>
+        <w:rPr>
+          <w:rFonts w:ascii="Times New Roman" w:hAnsi="Times New Roman" w:cs="Times New Roman"/>
+          <w:sz w:val="24"/>
+          <w:szCs w:val="24"/>
+        </w:rPr>
+        <w:t xml:space="preserve"> </w:t>
+      </w:r>
+      <w:r>
+        <w:rPr>
+          <w:rFonts w:ascii="Times New Roman" w:hAnsi="Times New Roman" w:cs="Times New Roman"/>
+          <w:sz w:val="24"/>
+          <w:szCs w:val="24"/>
+        </w:rPr>
+        <w:t>In</w:t>
+      </w:r>
+      <w:r>
+        <w:rPr>
+          <w:rFonts w:ascii="Times New Roman" w:hAnsi="Times New Roman" w:cs="Times New Roman"/>
+          <w:sz w:val="24"/>
+          <w:szCs w:val="24"/>
+        </w:rPr>
+        <w:t xml:space="preserve"> April </w:t>
+      </w:r>
+      <w:r>
+        <w:rPr>
+          <w:rFonts w:ascii="Times New Roman" w:hAnsi="Times New Roman" w:cs="Times New Roman"/>
+          <w:sz w:val="24"/>
+          <w:szCs w:val="24"/>
+        </w:rPr>
+        <w:t xml:space="preserve">and early May 2021, we applied mesh netting to </w:t>
       </w:r>
       <w:proofErr w:type="spellStart"/>
       <w:r>
         <w:rPr>
           <w:rFonts w:ascii="Times New Roman" w:hAnsi="Times New Roman" w:cs="Times New Roman"/>
-          <w:i/>
-          <w:iCs/>
-          <w:sz w:val="24"/>
-          <w:szCs w:val="24"/>
-        </w:rPr>
-        <w:t>its</w:t>
+          <w:sz w:val="24"/>
+          <w:szCs w:val="24"/>
+        </w:rPr>
+        <w:t>indidual</w:t>
       </w:r>
       <w:proofErr w:type="spellEnd"/>
       <w:r>
         <w:rPr>
           <w:rFonts w:ascii="Times New Roman" w:hAnsi="Times New Roman" w:cs="Times New Roman"/>
-          <w:i/>
-          <w:iCs/>
-          <w:sz w:val="24"/>
-          <w:szCs w:val="24"/>
-        </w:rPr>
-        <w:t xml:space="preserve"> important to me</w:t>
-      </w:r>
-      <w:r>
-        <w:rPr>
-          <w:rFonts w:ascii="Times New Roman" w:hAnsi="Times New Roman" w:cs="Times New Roman"/>
-          <w:i/>
-          <w:iCs/>
-          <w:sz w:val="24"/>
-          <w:szCs w:val="24"/>
-        </w:rPr>
-        <w:t xml:space="preserve"> to use it as a narrative tool</w:t>
-      </w:r>
-      <w:r>
-        <w:rPr>
-          <w:rFonts w:ascii="Times New Roman" w:hAnsi="Times New Roman" w:cs="Times New Roman"/>
-          <w:i/>
-          <w:iCs/>
+          <w:sz w:val="24"/>
+          <w:szCs w:val="24"/>
+        </w:rPr>
+        <w:t xml:space="preserve"> branches or entire shrubs and paired each </w:t>
+      </w:r>
+      <w:proofErr w:type="spellStart"/>
+      <w:r>
+        <w:rPr>
+          <w:rFonts w:ascii="Times New Roman" w:hAnsi="Times New Roman" w:cs="Times New Roman"/>
+          <w:sz w:val="24"/>
+          <w:szCs w:val="24"/>
+        </w:rPr>
+        <w:t>invidual</w:t>
+      </w:r>
+      <w:proofErr w:type="spellEnd"/>
+      <w:r>
+        <w:rPr>
+          <w:rFonts w:ascii="Times New Roman" w:hAnsi="Times New Roman" w:cs="Times New Roman"/>
+          <w:sz w:val="24"/>
+          <w:szCs w:val="24"/>
+        </w:rPr>
+        <w:t xml:space="preserve"> plant with an unmanipulated control (</w:t>
+      </w:r>
+      <w:r>
+        <w:rPr>
+          <w:rFonts w:ascii="Times New Roman" w:hAnsi="Times New Roman" w:cs="Times New Roman"/>
+          <w:sz w:val="24"/>
+          <w:szCs w:val="24"/>
+          <w:highlight w:val="yellow"/>
+        </w:rPr>
+        <w:t xml:space="preserve">Methods following Singer et al. 2012 – </w:t>
+      </w:r>
+      <w:proofErr w:type="spellStart"/>
+      <w:r>
+        <w:rPr>
+          <w:rFonts w:ascii="Times New Roman" w:hAnsi="Times New Roman" w:cs="Times New Roman"/>
+          <w:sz w:val="24"/>
+          <w:szCs w:val="24"/>
+          <w:highlight w:val="yellow"/>
+        </w:rPr>
+        <w:t>amnat</w:t>
+      </w:r>
+      <w:proofErr w:type="spellEnd"/>
+      <w:r>
+        <w:rPr>
+          <w:rFonts w:ascii="Times New Roman" w:hAnsi="Times New Roman" w:cs="Times New Roman"/>
+          <w:sz w:val="24"/>
+          <w:szCs w:val="24"/>
+          <w:highlight w:val="yellow"/>
+        </w:rPr>
+        <w:t xml:space="preserve"> paper</w:t>
+      </w:r>
+      <w:r>
+        <w:rPr>
+          <w:rFonts w:ascii="Times New Roman" w:hAnsi="Times New Roman" w:cs="Times New Roman"/>
+          <w:sz w:val="24"/>
+          <w:szCs w:val="24"/>
+        </w:rPr>
+        <w:t>).</w:t>
+      </w:r>
+      <w:r>
+        <w:rPr>
+          <w:rFonts w:ascii="Times New Roman" w:hAnsi="Times New Roman" w:cs="Times New Roman"/>
+          <w:sz w:val="24"/>
+          <w:szCs w:val="24"/>
+        </w:rPr>
+        <w:t xml:space="preserve"> </w:t>
+      </w:r>
+      <w:r>
+        <w:rPr>
+          <w:rFonts w:ascii="Times New Roman" w:hAnsi="Times New Roman" w:cs="Times New Roman"/>
+          <w:sz w:val="24"/>
+          <w:szCs w:val="24"/>
+        </w:rPr>
+        <w:t>All pairs of predator exclusions occurred in areas where the</w:t>
+      </w:r>
+      <w:r>
+        <w:rPr>
+          <w:rFonts w:ascii="Times New Roman" w:hAnsi="Times New Roman" w:cs="Times New Roman"/>
+          <w:sz w:val="24"/>
+          <w:szCs w:val="24"/>
+        </w:rPr>
+        <w:t xml:space="preserve"> </w:t>
+      </w:r>
+      <w:r>
+        <w:rPr>
+          <w:rFonts w:ascii="Times New Roman" w:hAnsi="Times New Roman" w:cs="Times New Roman"/>
+          <w:sz w:val="24"/>
+          <w:szCs w:val="24"/>
+        </w:rPr>
+        <w:t>overstory</w:t>
+      </w:r>
+      <w:r>
+        <w:rPr>
+          <w:rFonts w:ascii="Times New Roman" w:hAnsi="Times New Roman" w:cs="Times New Roman"/>
+          <w:sz w:val="24"/>
+          <w:szCs w:val="24"/>
+        </w:rPr>
+        <w:t xml:space="preserve"> tree composition </w:t>
+      </w:r>
+      <w:r>
+        <w:rPr>
+          <w:rFonts w:ascii="Times New Roman" w:hAnsi="Times New Roman" w:cs="Times New Roman"/>
+          <w:sz w:val="24"/>
+          <w:szCs w:val="24"/>
+        </w:rPr>
+        <w:t xml:space="preserve">is dominated by </w:t>
+      </w:r>
+      <w:r>
+        <w:rPr>
+          <w:rFonts w:ascii="Times New Roman" w:hAnsi="Times New Roman" w:cs="Times New Roman"/>
+          <w:i/>
+          <w:iCs/>
+          <w:sz w:val="24"/>
+          <w:szCs w:val="24"/>
+        </w:rPr>
+        <w:t xml:space="preserve">Betula </w:t>
+      </w:r>
+      <w:proofErr w:type="spellStart"/>
+      <w:r>
+        <w:rPr>
+          <w:rFonts w:ascii="Times New Roman" w:hAnsi="Times New Roman" w:cs="Times New Roman"/>
+          <w:i/>
+          <w:iCs/>
+          <w:sz w:val="24"/>
+          <w:szCs w:val="24"/>
+        </w:rPr>
+        <w:t>lenta</w:t>
+      </w:r>
+      <w:proofErr w:type="spellEnd"/>
+      <w:r>
+        <w:rPr>
+          <w:rFonts w:ascii="Times New Roman" w:hAnsi="Times New Roman" w:cs="Times New Roman"/>
+          <w:sz w:val="24"/>
+          <w:szCs w:val="24"/>
+        </w:rPr>
+        <w:t xml:space="preserve"> and </w:t>
+      </w:r>
+      <w:r>
+        <w:rPr>
+          <w:rFonts w:ascii="Times New Roman" w:hAnsi="Times New Roman" w:cs="Times New Roman"/>
+          <w:i/>
+          <w:iCs/>
+          <w:sz w:val="24"/>
+          <w:szCs w:val="24"/>
+        </w:rPr>
+        <w:t xml:space="preserve">Fagus </w:t>
+      </w:r>
+      <w:proofErr w:type="spellStart"/>
+      <w:r>
+        <w:rPr>
+          <w:rFonts w:ascii="Times New Roman" w:hAnsi="Times New Roman" w:cs="Times New Roman"/>
+          <w:i/>
+          <w:iCs/>
+          <w:sz w:val="24"/>
+          <w:szCs w:val="24"/>
+        </w:rPr>
+        <w:t>grandifolia</w:t>
+      </w:r>
+      <w:proofErr w:type="spellEnd"/>
+      <w:r>
+        <w:rPr>
+          <w:rFonts w:ascii="Times New Roman" w:hAnsi="Times New Roman" w:cs="Times New Roman"/>
           <w:sz w:val="24"/>
           <w:szCs w:val="24"/>
         </w:rPr>
         <w:t>)</w:t>
       </w:r>
-    </w:p>
-    <w:p>
-      <w:pPr>
-        <w:rPr>
-          <w:rFonts w:ascii="Times New Roman" w:hAnsi="Times New Roman" w:cs="Times New Roman"/>
-          <w:sz w:val="24"/>
-          <w:szCs w:val="24"/>
-        </w:rPr>
-      </w:pPr>
-      <w:r>
-        <w:rPr>
-          <w:rFonts w:ascii="Times New Roman" w:hAnsi="Times New Roman" w:cs="Times New Roman"/>
-          <w:sz w:val="24"/>
-          <w:szCs w:val="24"/>
-        </w:rPr>
-        <w:tab/>
-        <w:t>Non-native plants are expected to have significantly fewer herbivores. Furthermore, non-native plants expected to have lower nutritional quality of herbivores. As a consequence, it is anticipated that birds forage less on invasive plants, and thus the predatory effects of these insectivores should be weaker overall on non-natives vs. native plants. In our system, we predicted that biomass and C:N ratios would be lower on our four non-native, invasive shrubs compared to native woody plants in the same habitat.</w:t>
-      </w:r>
-      <w:r>
-        <w:rPr>
-          <w:rFonts w:ascii="Times New Roman" w:hAnsi="Times New Roman" w:cs="Times New Roman"/>
-          <w:sz w:val="24"/>
-          <w:szCs w:val="24"/>
-        </w:rPr>
-        <w:tab/>
-      </w:r>
-    </w:p>
-    <w:p>
-      <w:pPr>
-        <w:rPr>
-          <w:rFonts w:ascii="Times New Roman" w:hAnsi="Times New Roman" w:cs="Times New Roman"/>
-          <w:sz w:val="24"/>
-          <w:szCs w:val="24"/>
-        </w:rPr>
-      </w:pPr>
-      <w:r>
-        <w:rPr>
-          <w:rFonts w:ascii="Times New Roman" w:hAnsi="Times New Roman" w:cs="Times New Roman"/>
-          <w:sz w:val="24"/>
-          <w:szCs w:val="24"/>
-        </w:rPr>
-        <w:t>Methods</w:t>
-      </w:r>
-      <w:r>
-        <w:rPr>
-          <w:rFonts w:ascii="Times New Roman" w:hAnsi="Times New Roman" w:cs="Times New Roman"/>
-          <w:sz w:val="24"/>
-          <w:szCs w:val="24"/>
-        </w:rPr>
-        <w:t>:</w:t>
-      </w:r>
-    </w:p>
-    <w:p>
-      <w:pPr>
-        <w:rPr>
-          <w:rFonts w:ascii="Times New Roman" w:hAnsi="Times New Roman" w:cs="Times New Roman"/>
-          <w:i/>
-          <w:iCs/>
-          <w:sz w:val="24"/>
-          <w:szCs w:val="24"/>
-        </w:rPr>
-      </w:pPr>
-      <w:r>
-        <w:rPr>
-          <w:rFonts w:ascii="Times New Roman" w:hAnsi="Times New Roman" w:cs="Times New Roman"/>
-          <w:i/>
-          <w:iCs/>
-          <w:sz w:val="24"/>
-          <w:szCs w:val="24"/>
-        </w:rPr>
-        <w:t>In PNAS Methods are presented at the end</w:t>
-      </w:r>
-      <w:r>
-        <w:rPr>
-          <w:rFonts w:ascii="Times New Roman" w:hAnsi="Times New Roman" w:cs="Times New Roman"/>
-          <w:i/>
-          <w:iCs/>
-          <w:sz w:val="24"/>
-          <w:szCs w:val="24"/>
-        </w:rPr>
-        <w:t>. To save space some methods are put into the supporting information documents</w:t>
-      </w:r>
-    </w:p>
-    <w:p>
-      <w:pPr>
-        <w:rPr>
-          <w:rFonts w:ascii="Times New Roman" w:hAnsi="Times New Roman" w:cs="Times New Roman"/>
-          <w:sz w:val="24"/>
-          <w:szCs w:val="24"/>
-        </w:rPr>
-      </w:pPr>
-      <w:r>
-        <w:rPr>
-          <w:rFonts w:ascii="Times New Roman" w:hAnsi="Times New Roman" w:cs="Times New Roman"/>
-          <w:sz w:val="24"/>
-          <w:szCs w:val="24"/>
-        </w:rPr>
-        <w:t>Results</w:t>
-      </w:r>
-      <w:r>
-        <w:rPr>
-          <w:rFonts w:ascii="Times New Roman" w:hAnsi="Times New Roman" w:cs="Times New Roman"/>
-          <w:sz w:val="24"/>
-          <w:szCs w:val="24"/>
-        </w:rPr>
-        <w:t>:</w:t>
-      </w:r>
-    </w:p>
-    <w:p>
-      <w:pPr>
-        <w:rPr>
-          <w:rFonts w:ascii="Times New Roman" w:hAnsi="Times New Roman" w:cs="Times New Roman"/>
-          <w:sz w:val="24"/>
-          <w:szCs w:val="24"/>
-        </w:rPr>
-      </w:pPr>
-      <w:r>
-        <w:rPr>
-          <w:rFonts w:ascii="Times New Roman" w:hAnsi="Times New Roman" w:cs="Times New Roman"/>
-          <w:sz w:val="24"/>
-          <w:szCs w:val="24"/>
-        </w:rPr>
-        <w:t>P6 – Arthropod biomass across the ten species and bird treatments</w:t>
-      </w:r>
-    </w:p>
-    <w:p>
-      <w:pPr>
-        <w:rPr>
-          <w:rFonts w:ascii="Times New Roman" w:hAnsi="Times New Roman" w:cs="Times New Roman"/>
-          <w:sz w:val="24"/>
-          <w:szCs w:val="24"/>
-        </w:rPr>
-      </w:pPr>
-    </w:p>
-    <w:p>
-      <w:pPr>
-        <w:rPr>
-          <w:rFonts w:ascii="Times New Roman" w:hAnsi="Times New Roman" w:cs="Times New Roman"/>
-          <w:sz w:val="24"/>
-          <w:szCs w:val="24"/>
-        </w:rPr>
-      </w:pPr>
-      <w:r>
-        <w:rPr>
-          <w:rFonts w:ascii="Times New Roman" w:hAnsi="Times New Roman" w:cs="Times New Roman"/>
-          <w:sz w:val="24"/>
-          <w:szCs w:val="24"/>
+      <w:r>
+        <w:rPr>
+          <w:rFonts w:ascii="Times New Roman" w:hAnsi="Times New Roman" w:cs="Times New Roman"/>
+          <w:sz w:val="24"/>
+          <w:szCs w:val="24"/>
+        </w:rPr>
+        <w:t xml:space="preserve">. </w:t>
+      </w:r>
+      <w:r>
+        <w:rPr>
+          <w:rFonts w:ascii="Times New Roman" w:hAnsi="Times New Roman" w:cs="Times New Roman"/>
+          <w:sz w:val="24"/>
+          <w:szCs w:val="24"/>
+        </w:rPr>
+        <w:t>We intentionally chose locations that would typically be targeted for invasive shrub removal, with a dense understory</w:t>
+      </w:r>
+      <w:r>
+        <w:rPr>
+          <w:rFonts w:ascii="Times New Roman" w:hAnsi="Times New Roman" w:cs="Times New Roman"/>
+          <w:sz w:val="24"/>
+          <w:szCs w:val="24"/>
+        </w:rPr>
+        <w:t xml:space="preserve"> including </w:t>
+      </w:r>
+      <w:r>
+        <w:rPr>
+          <w:rFonts w:ascii="Times New Roman" w:hAnsi="Times New Roman" w:cs="Times New Roman"/>
+          <w:i/>
+          <w:iCs/>
+          <w:sz w:val="24"/>
+          <w:szCs w:val="24"/>
+        </w:rPr>
+        <w:t xml:space="preserve">Berberis </w:t>
+      </w:r>
+      <w:proofErr w:type="spellStart"/>
+      <w:r>
+        <w:rPr>
+          <w:rFonts w:ascii="Times New Roman" w:hAnsi="Times New Roman" w:cs="Times New Roman"/>
+          <w:i/>
+          <w:iCs/>
+          <w:sz w:val="24"/>
+          <w:szCs w:val="24"/>
+        </w:rPr>
+        <w:t>thunbergii</w:t>
+      </w:r>
+      <w:proofErr w:type="spellEnd"/>
+      <w:r>
+        <w:rPr>
+          <w:rFonts w:ascii="Times New Roman" w:hAnsi="Times New Roman" w:cs="Times New Roman"/>
+          <w:sz w:val="24"/>
+          <w:szCs w:val="24"/>
+        </w:rPr>
+        <w:t xml:space="preserve">, </w:t>
+      </w:r>
+      <w:proofErr w:type="spellStart"/>
+      <w:r>
+        <w:rPr>
+          <w:rFonts w:ascii="Times New Roman" w:hAnsi="Times New Roman" w:cs="Times New Roman"/>
+          <w:i/>
+          <w:iCs/>
+          <w:sz w:val="24"/>
+          <w:szCs w:val="24"/>
+        </w:rPr>
+        <w:t>Lonicerna</w:t>
+      </w:r>
+      <w:proofErr w:type="spellEnd"/>
+      <w:r>
+        <w:rPr>
+          <w:rFonts w:ascii="Times New Roman" w:hAnsi="Times New Roman" w:cs="Times New Roman"/>
+          <w:sz w:val="24"/>
+          <w:szCs w:val="24"/>
+        </w:rPr>
+        <w:t xml:space="preserve"> </w:t>
+      </w:r>
+      <w:proofErr w:type="spellStart"/>
+      <w:proofErr w:type="gramStart"/>
+      <w:r>
+        <w:rPr>
+          <w:rFonts w:ascii="Times New Roman" w:hAnsi="Times New Roman" w:cs="Times New Roman"/>
+          <w:sz w:val="24"/>
+          <w:szCs w:val="24"/>
+        </w:rPr>
+        <w:t>spp</w:t>
+      </w:r>
+      <w:proofErr w:type="spellEnd"/>
+      <w:r>
+        <w:rPr>
+          <w:rFonts w:ascii="Times New Roman" w:hAnsi="Times New Roman" w:cs="Times New Roman"/>
+          <w:sz w:val="24"/>
+          <w:szCs w:val="24"/>
+        </w:rPr>
+        <w:t xml:space="preserve">  (</w:t>
+      </w:r>
+      <w:proofErr w:type="gramEnd"/>
+      <w:r>
+        <w:rPr>
+          <w:rFonts w:ascii="Times New Roman" w:hAnsi="Times New Roman" w:cs="Times New Roman"/>
+          <w:sz w:val="24"/>
+          <w:szCs w:val="24"/>
+        </w:rPr>
+        <w:t>Bush honeysuckles)</w:t>
+      </w:r>
+      <w:r>
+        <w:rPr>
+          <w:rFonts w:ascii="Times New Roman" w:hAnsi="Times New Roman" w:cs="Times New Roman"/>
+          <w:sz w:val="24"/>
+          <w:szCs w:val="24"/>
+        </w:rPr>
+        <w:t xml:space="preserve">, </w:t>
+      </w:r>
+      <w:proofErr w:type="spellStart"/>
+      <w:r>
+        <w:rPr>
+          <w:rFonts w:ascii="Times New Roman" w:hAnsi="Times New Roman" w:cs="Times New Roman"/>
+          <w:i/>
+          <w:iCs/>
+          <w:sz w:val="24"/>
+          <w:szCs w:val="24"/>
+        </w:rPr>
+        <w:t>Eunonymous</w:t>
+      </w:r>
+      <w:proofErr w:type="spellEnd"/>
+      <w:r>
+        <w:rPr>
+          <w:rFonts w:ascii="Times New Roman" w:hAnsi="Times New Roman" w:cs="Times New Roman"/>
+          <w:i/>
+          <w:iCs/>
+          <w:sz w:val="24"/>
+          <w:szCs w:val="24"/>
+        </w:rPr>
+        <w:t xml:space="preserve"> </w:t>
+      </w:r>
+      <w:proofErr w:type="spellStart"/>
+      <w:r>
+        <w:rPr>
+          <w:rFonts w:ascii="Times New Roman" w:hAnsi="Times New Roman" w:cs="Times New Roman"/>
+          <w:i/>
+          <w:iCs/>
+          <w:sz w:val="24"/>
+          <w:szCs w:val="24"/>
+        </w:rPr>
+        <w:t>alatus</w:t>
+      </w:r>
+      <w:proofErr w:type="spellEnd"/>
+      <w:r>
+        <w:rPr>
+          <w:rFonts w:ascii="Times New Roman" w:hAnsi="Times New Roman" w:cs="Times New Roman"/>
+          <w:sz w:val="24"/>
+          <w:szCs w:val="24"/>
+        </w:rPr>
+        <w:t>,</w:t>
+      </w:r>
+      <w:r>
+        <w:rPr>
+          <w:rFonts w:ascii="Times New Roman" w:hAnsi="Times New Roman" w:cs="Times New Roman"/>
+          <w:sz w:val="24"/>
+          <w:szCs w:val="24"/>
+        </w:rPr>
+        <w:t xml:space="preserve"> and</w:t>
+      </w:r>
+      <w:r>
+        <w:rPr>
+          <w:rFonts w:ascii="Times New Roman" w:hAnsi="Times New Roman" w:cs="Times New Roman"/>
+          <w:sz w:val="24"/>
+          <w:szCs w:val="24"/>
+        </w:rPr>
+        <w:t xml:space="preserve"> </w:t>
+      </w:r>
+      <w:proofErr w:type="spellStart"/>
+      <w:r>
+        <w:rPr>
+          <w:rFonts w:ascii="Times New Roman" w:hAnsi="Times New Roman" w:cs="Times New Roman"/>
+          <w:i/>
+          <w:iCs/>
+          <w:sz w:val="24"/>
+          <w:szCs w:val="24"/>
+        </w:rPr>
+        <w:t>Eleagnus</w:t>
+      </w:r>
+      <w:proofErr w:type="spellEnd"/>
+      <w:r>
+        <w:rPr>
+          <w:rFonts w:ascii="Times New Roman" w:hAnsi="Times New Roman" w:cs="Times New Roman"/>
+          <w:i/>
+          <w:iCs/>
+          <w:sz w:val="24"/>
+          <w:szCs w:val="24"/>
+        </w:rPr>
+        <w:t xml:space="preserve"> </w:t>
+      </w:r>
+      <w:proofErr w:type="spellStart"/>
+      <w:r>
+        <w:rPr>
+          <w:rFonts w:ascii="Times New Roman" w:hAnsi="Times New Roman" w:cs="Times New Roman"/>
+          <w:i/>
+          <w:iCs/>
+          <w:sz w:val="24"/>
+          <w:szCs w:val="24"/>
+        </w:rPr>
+        <w:t>umbellata</w:t>
+      </w:r>
+      <w:proofErr w:type="spellEnd"/>
+      <w:r>
+        <w:rPr>
+          <w:rFonts w:ascii="Times New Roman" w:hAnsi="Times New Roman" w:cs="Times New Roman"/>
+          <w:sz w:val="24"/>
+          <w:szCs w:val="24"/>
+        </w:rPr>
+        <w:t xml:space="preserve">. Native understory shrubs and include </w:t>
+      </w:r>
+      <w:r>
+        <w:rPr>
+          <w:rFonts w:ascii="Times New Roman" w:hAnsi="Times New Roman" w:cs="Times New Roman"/>
+          <w:i/>
+          <w:iCs/>
+          <w:sz w:val="24"/>
+          <w:szCs w:val="24"/>
+        </w:rPr>
+        <w:t xml:space="preserve">Acer </w:t>
+      </w:r>
+      <w:proofErr w:type="spellStart"/>
+      <w:r>
+        <w:rPr>
+          <w:rFonts w:ascii="Times New Roman" w:hAnsi="Times New Roman" w:cs="Times New Roman"/>
+          <w:i/>
+          <w:iCs/>
+          <w:sz w:val="24"/>
+          <w:szCs w:val="24"/>
+        </w:rPr>
+        <w:t>pennsylvanicum</w:t>
+      </w:r>
+      <w:proofErr w:type="spellEnd"/>
+      <w:r>
+        <w:rPr>
+          <w:rFonts w:ascii="Times New Roman" w:hAnsi="Times New Roman" w:cs="Times New Roman"/>
+          <w:sz w:val="24"/>
+          <w:szCs w:val="24"/>
+        </w:rPr>
+        <w:t xml:space="preserve">, </w:t>
+      </w:r>
+      <w:r>
+        <w:rPr>
+          <w:rFonts w:ascii="Times New Roman" w:hAnsi="Times New Roman" w:cs="Times New Roman"/>
+          <w:i/>
+          <w:iCs/>
+          <w:sz w:val="24"/>
+          <w:szCs w:val="24"/>
+        </w:rPr>
+        <w:t>Amelanchier arborea</w:t>
+      </w:r>
+      <w:r>
+        <w:rPr>
+          <w:rFonts w:ascii="Times New Roman" w:hAnsi="Times New Roman" w:cs="Times New Roman"/>
+          <w:sz w:val="24"/>
+          <w:szCs w:val="24"/>
+        </w:rPr>
+        <w:t xml:space="preserve">, </w:t>
+      </w:r>
+      <w:r>
+        <w:rPr>
+          <w:rFonts w:ascii="Times New Roman" w:hAnsi="Times New Roman" w:cs="Times New Roman"/>
+          <w:i/>
+          <w:iCs/>
+          <w:sz w:val="24"/>
+          <w:szCs w:val="24"/>
+        </w:rPr>
+        <w:t xml:space="preserve">Carpinus </w:t>
+      </w:r>
+      <w:proofErr w:type="spellStart"/>
+      <w:r>
+        <w:rPr>
+          <w:rFonts w:ascii="Times New Roman" w:hAnsi="Times New Roman" w:cs="Times New Roman"/>
+          <w:i/>
+          <w:iCs/>
+          <w:sz w:val="24"/>
+          <w:szCs w:val="24"/>
+        </w:rPr>
+        <w:t>caroliniana</w:t>
+      </w:r>
+      <w:proofErr w:type="spellEnd"/>
+      <w:r>
+        <w:rPr>
+          <w:rFonts w:ascii="Times New Roman" w:hAnsi="Times New Roman" w:cs="Times New Roman"/>
+          <w:sz w:val="24"/>
+          <w:szCs w:val="24"/>
+        </w:rPr>
+        <w:t xml:space="preserve">, </w:t>
+      </w:r>
+      <w:r>
+        <w:rPr>
+          <w:rFonts w:ascii="Times New Roman" w:hAnsi="Times New Roman" w:cs="Times New Roman"/>
+          <w:i/>
+          <w:iCs/>
+          <w:sz w:val="24"/>
+          <w:szCs w:val="24"/>
+        </w:rPr>
+        <w:t>Hamamelis virginiana</w:t>
+      </w:r>
+      <w:r>
+        <w:rPr>
+          <w:rFonts w:ascii="Times New Roman" w:hAnsi="Times New Roman" w:cs="Times New Roman"/>
+          <w:sz w:val="24"/>
+          <w:szCs w:val="24"/>
+        </w:rPr>
+        <w:t xml:space="preserve">. Reflecting this community </w:t>
+      </w:r>
+      <w:r>
+        <w:rPr>
+          <w:rFonts w:ascii="Times New Roman" w:hAnsi="Times New Roman" w:cs="Times New Roman"/>
+          <w:sz w:val="24"/>
+          <w:szCs w:val="24"/>
+        </w:rPr>
+        <w:t>composition</w:t>
+      </w:r>
+      <w:r>
+        <w:rPr>
+          <w:rFonts w:ascii="Times New Roman" w:hAnsi="Times New Roman" w:cs="Times New Roman"/>
+          <w:sz w:val="24"/>
+          <w:szCs w:val="24"/>
+        </w:rPr>
+        <w:t>, our predator exclusion occurred on this pool of ten common species: two overstory trees (saplings were manipulated), four native understory woody plants, and four invasive species.</w:t>
+      </w:r>
+      <w:r>
+        <w:rPr>
+          <w:rFonts w:ascii="Times New Roman" w:hAnsi="Times New Roman" w:cs="Times New Roman"/>
+          <w:sz w:val="24"/>
+          <w:szCs w:val="24"/>
+        </w:rPr>
+        <w:t xml:space="preserve"> [</w:t>
+      </w:r>
+      <w:r>
+        <w:rPr>
+          <w:rFonts w:ascii="Times New Roman" w:hAnsi="Times New Roman" w:cs="Times New Roman"/>
+          <w:b/>
+          <w:bCs/>
+          <w:sz w:val="24"/>
+          <w:szCs w:val="24"/>
+        </w:rPr>
+        <w:t>I know this is written oddly, but I want to make the point that we didn’t pick the plants, we picked the habitat. We worked with the species actually in the forest here in locations that would typically be managed for invasives. I believe that is critical to highlight -I’m open to ways to highlight this more.]</w:t>
+      </w:r>
+    </w:p>
+    <w:p>
+      <w:pPr>
+        <w:rPr>
+          <w:rFonts w:ascii="Times New Roman" w:hAnsi="Times New Roman" w:cs="Times New Roman"/>
+          <w:sz w:val="24"/>
+          <w:szCs w:val="24"/>
+        </w:rPr>
+      </w:pPr>
+      <w:r>
+        <w:rPr>
+          <w:rFonts w:ascii="Times New Roman" w:hAnsi="Times New Roman" w:cs="Times New Roman"/>
+          <w:sz w:val="24"/>
+          <w:szCs w:val="24"/>
+        </w:rPr>
+        <w:t>P14 – arthropod id and processing</w:t>
+      </w:r>
+    </w:p>
+    <w:p>
+      <w:pPr>
+        <w:rPr>
+          <w:rFonts w:ascii="Times New Roman" w:hAnsi="Times New Roman" w:cs="Times New Roman"/>
+          <w:sz w:val="24"/>
+          <w:szCs w:val="24"/>
+        </w:rPr>
+      </w:pPr>
+      <w:r>
+        <w:rPr>
+          <w:rFonts w:ascii="Times New Roman" w:hAnsi="Times New Roman" w:cs="Times New Roman"/>
+          <w:sz w:val="24"/>
+          <w:szCs w:val="24"/>
+        </w:rPr>
+        <w:t>All invertebrates collected in the field were transferred immediately to 7 × 3cm plastic vials or 16 × 8cm plastic zip-top bags and preserved in a –18° C lab freezer. Afterwards, specimens collected on entire experimental branches were weighed (wet mass) on a 10^-4 g microbalance. All inve</w:t>
+      </w:r>
+      <w:r>
+        <w:rPr>
+          <w:rFonts w:ascii="Times New Roman" w:hAnsi="Times New Roman" w:cs="Times New Roman"/>
+          <w:sz w:val="24"/>
+          <w:szCs w:val="24"/>
+        </w:rPr>
+        <w:t>rtebrates were identified to class. Common arthropod</w:t>
+      </w:r>
+      <w:r>
+        <w:rPr>
+          <w:rFonts w:ascii="Times New Roman" w:hAnsi="Times New Roman" w:cs="Times New Roman"/>
+          <w:sz w:val="24"/>
+          <w:szCs w:val="24"/>
+        </w:rPr>
+        <w:t xml:space="preserve"> species (those observed &gt; 25 times) were </w:t>
+      </w:r>
+      <w:r>
+        <w:rPr>
+          <w:rFonts w:ascii="Times New Roman" w:hAnsi="Times New Roman" w:cs="Times New Roman"/>
+          <w:sz w:val="24"/>
+          <w:szCs w:val="24"/>
+        </w:rPr>
+        <w:t xml:space="preserve">then </w:t>
+      </w:r>
+      <w:r>
+        <w:rPr>
+          <w:rFonts w:ascii="Times New Roman" w:hAnsi="Times New Roman" w:cs="Times New Roman"/>
+          <w:sz w:val="24"/>
+          <w:szCs w:val="24"/>
+        </w:rPr>
+        <w:t xml:space="preserve">identified to </w:t>
+      </w:r>
+      <w:r>
+        <w:rPr>
+          <w:rFonts w:ascii="Times New Roman" w:hAnsi="Times New Roman" w:cs="Times New Roman"/>
+          <w:sz w:val="24"/>
+          <w:szCs w:val="24"/>
+        </w:rPr>
+        <w:t>order</w:t>
+      </w:r>
+      <w:r>
+        <w:rPr>
+          <w:rFonts w:ascii="Times New Roman" w:hAnsi="Times New Roman" w:cs="Times New Roman"/>
+          <w:sz w:val="24"/>
+          <w:szCs w:val="24"/>
+        </w:rPr>
+        <w:t xml:space="preserve">, and all insects in the orders Lepidoptera, Hemiptera, Hymenoptera were identified to family. True spiders (Araneae) and Opiliones were identified to family as well. </w:t>
+      </w:r>
+      <w:r>
+        <w:rPr>
+          <w:rFonts w:ascii="Times New Roman" w:hAnsi="Times New Roman" w:cs="Times New Roman"/>
+          <w:sz w:val="24"/>
+          <w:szCs w:val="24"/>
+        </w:rPr>
+        <w:t xml:space="preserve">All invertebrate sorting and taxonomic identification was completed from June 2021 to August 2021. </w:t>
+      </w:r>
+      <w:r>
+        <w:rPr>
+          <w:rFonts w:ascii="Times New Roman" w:hAnsi="Times New Roman" w:cs="Times New Roman"/>
+          <w:sz w:val="24"/>
+          <w:szCs w:val="24"/>
+        </w:rPr>
+        <w:t xml:space="preserve">Once identifications were complete, all taxonomic groups </w:t>
+      </w:r>
+      <w:r>
+        <w:rPr>
+          <w:rFonts w:ascii="Times New Roman" w:hAnsi="Times New Roman" w:cs="Times New Roman"/>
+          <w:sz w:val="24"/>
+          <w:szCs w:val="24"/>
+        </w:rPr>
+        <w:t>from each</w:t>
+      </w:r>
+      <w:r>
+        <w:rPr>
+          <w:rFonts w:ascii="Times New Roman" w:hAnsi="Times New Roman" w:cs="Times New Roman"/>
+          <w:sz w:val="24"/>
+          <w:szCs w:val="24"/>
+        </w:rPr>
+        <w:t xml:space="preserve"> individual branch sample and placed into 0.6mL and 2mL Eppendorf tubes kept in the lab freezer for later processing.</w:t>
+      </w:r>
+    </w:p>
+    <w:p>
+      <w:pPr>
+        <w:rPr>
+          <w:rFonts w:ascii="Times New Roman" w:hAnsi="Times New Roman" w:cs="Times New Roman"/>
+          <w:sz w:val="24"/>
+          <w:szCs w:val="24"/>
+        </w:rPr>
+      </w:pPr>
+      <w:r>
+        <w:rPr>
+          <w:rFonts w:ascii="Times New Roman" w:hAnsi="Times New Roman" w:cs="Times New Roman"/>
+          <w:sz w:val="24"/>
+          <w:szCs w:val="24"/>
+        </w:rPr>
+        <w:t>P15 – nutritional quality methods</w:t>
+      </w:r>
+    </w:p>
+    <w:p>
+      <w:pPr>
+        <w:rPr>
+          <w:rFonts w:ascii="Times New Roman" w:hAnsi="Times New Roman" w:cs="Times New Roman"/>
+          <w:sz w:val="24"/>
+          <w:szCs w:val="24"/>
+        </w:rPr>
+      </w:pPr>
+      <w:r>
+        <w:rPr>
+          <w:rFonts w:ascii="Times New Roman" w:hAnsi="Times New Roman" w:cs="Times New Roman"/>
+          <w:sz w:val="24"/>
+          <w:szCs w:val="24"/>
+        </w:rPr>
+        <w:t xml:space="preserve">Frozen arthropod samples were assayed for nitrogen % using xxx method. [Can you guys write up the </w:t>
+      </w:r>
+      <w:proofErr w:type="gramStart"/>
+      <w:r>
+        <w:rPr>
+          <w:rFonts w:ascii="Times New Roman" w:hAnsi="Times New Roman" w:cs="Times New Roman"/>
+          <w:sz w:val="24"/>
+          <w:szCs w:val="24"/>
+        </w:rPr>
+        <w:t>C:N</w:t>
+      </w:r>
+      <w:proofErr w:type="gramEnd"/>
+      <w:r>
+        <w:rPr>
+          <w:rFonts w:ascii="Times New Roman" w:hAnsi="Times New Roman" w:cs="Times New Roman"/>
+          <w:sz w:val="24"/>
+          <w:szCs w:val="24"/>
+        </w:rPr>
+        <w:t xml:space="preserve"> methods in detail?]</w:t>
+      </w:r>
+    </w:p>
+    <w:p>
+      <w:pPr>
+        <w:rPr>
+          <w:rFonts w:ascii="Times New Roman" w:hAnsi="Times New Roman" w:cs="Times New Roman"/>
+          <w:sz w:val="24"/>
+          <w:szCs w:val="24"/>
+        </w:rPr>
+      </w:pPr>
+      <w:r>
+        <w:rPr>
+          <w:rFonts w:ascii="Times New Roman" w:hAnsi="Times New Roman" w:cs="Times New Roman"/>
+          <w:sz w:val="24"/>
+          <w:szCs w:val="24"/>
+        </w:rPr>
+        <w:t>P1</w:t>
+      </w:r>
+      <w:r>
+        <w:rPr>
+          <w:rFonts w:ascii="Times New Roman" w:hAnsi="Times New Roman" w:cs="Times New Roman"/>
+          <w:sz w:val="24"/>
+          <w:szCs w:val="24"/>
+        </w:rPr>
+        <w:t>6</w:t>
+      </w:r>
+      <w:r>
+        <w:rPr>
+          <w:rFonts w:ascii="Times New Roman" w:hAnsi="Times New Roman" w:cs="Times New Roman"/>
+          <w:sz w:val="24"/>
+          <w:szCs w:val="24"/>
+        </w:rPr>
+        <w:t xml:space="preserve"> </w:t>
+      </w:r>
+      <w:r>
+        <w:rPr>
+          <w:rFonts w:ascii="Times New Roman" w:hAnsi="Times New Roman" w:cs="Times New Roman"/>
+          <w:sz w:val="24"/>
+          <w:szCs w:val="24"/>
+        </w:rPr>
+        <w:t>– stats methods</w:t>
+      </w:r>
+      <w:r>
+        <w:rPr>
+          <w:rFonts w:ascii="Times New Roman" w:hAnsi="Times New Roman" w:cs="Times New Roman"/>
+          <w:sz w:val="24"/>
+          <w:szCs w:val="24"/>
+        </w:rPr>
+        <w:t xml:space="preserve"> 1</w:t>
+      </w:r>
+    </w:p>
+    <w:p>
+      <w:pPr>
+        <w:rPr>
+          <w:rFonts w:ascii="Times New Roman" w:hAnsi="Times New Roman" w:cs="Times New Roman"/>
+          <w:sz w:val="24"/>
+          <w:szCs w:val="24"/>
+        </w:rPr>
+      </w:pPr>
+      <w:r>
+        <w:rPr>
+          <w:rFonts w:ascii="Times New Roman" w:hAnsi="Times New Roman" w:cs="Times New Roman"/>
+          <w:sz w:val="24"/>
+          <w:szCs w:val="24"/>
+        </w:rPr>
+        <w:t>We employed a series of Generalized Linear Mixed Models (GLMMs) using the lme4 package (</w:t>
+      </w:r>
+      <w:r>
+        <w:rPr>
+          <w:rFonts w:ascii="Times New Roman" w:hAnsi="Times New Roman" w:cs="Times New Roman"/>
+          <w:sz w:val="24"/>
+          <w:szCs w:val="24"/>
+          <w:highlight w:val="yellow"/>
+        </w:rPr>
+        <w:t>citation</w:t>
+      </w:r>
+      <w:r>
+        <w:rPr>
+          <w:rFonts w:ascii="Times New Roman" w:hAnsi="Times New Roman" w:cs="Times New Roman"/>
+          <w:sz w:val="24"/>
+          <w:szCs w:val="24"/>
+        </w:rPr>
+        <w:t>) in R version 4.1.2 (</w:t>
+      </w:r>
+      <w:r>
+        <w:rPr>
+          <w:rFonts w:ascii="Times New Roman" w:hAnsi="Times New Roman" w:cs="Times New Roman"/>
+          <w:sz w:val="24"/>
+          <w:szCs w:val="24"/>
+          <w:highlight w:val="yellow"/>
+        </w:rPr>
+        <w:t>citation</w:t>
+      </w:r>
+      <w:r>
+        <w:rPr>
+          <w:rFonts w:ascii="Times New Roman" w:hAnsi="Times New Roman" w:cs="Times New Roman"/>
+          <w:sz w:val="24"/>
+          <w:szCs w:val="24"/>
+        </w:rPr>
+        <w:t>).</w:t>
+      </w:r>
+      <w:r>
+        <w:rPr>
+          <w:rFonts w:ascii="Times New Roman" w:hAnsi="Times New Roman" w:cs="Times New Roman"/>
+          <w:sz w:val="24"/>
+          <w:szCs w:val="24"/>
+        </w:rPr>
+        <w:t xml:space="preserve"> These univariate analyses use the following as response variables: (1) total arthropod biomass sampled per plant in grams, (2) spider abundance (Araneae), (3) caterpillar abundance (Lepidoptera), (4) Hemiptera abundance, and (5) aquatic insect abundance (Stoneflies and Mayflies), (6) </w:t>
+      </w:r>
+      <w:proofErr w:type="gramStart"/>
+      <w:r>
+        <w:rPr>
+          <w:rFonts w:ascii="Times New Roman" w:hAnsi="Times New Roman" w:cs="Times New Roman"/>
+          <w:sz w:val="24"/>
+          <w:szCs w:val="24"/>
+        </w:rPr>
+        <w:t>C:N</w:t>
+      </w:r>
+      <w:proofErr w:type="gramEnd"/>
+      <w:r>
+        <w:rPr>
+          <w:rFonts w:ascii="Times New Roman" w:hAnsi="Times New Roman" w:cs="Times New Roman"/>
+          <w:sz w:val="24"/>
+          <w:szCs w:val="24"/>
+        </w:rPr>
+        <w:t xml:space="preserve"> Content of spiders, and (7) C:N content of putative herbivores.</w:t>
+      </w:r>
+      <w:r>
+        <w:rPr>
+          <w:rFonts w:ascii="Times New Roman" w:hAnsi="Times New Roman" w:cs="Times New Roman"/>
+          <w:sz w:val="24"/>
+          <w:szCs w:val="24"/>
+        </w:rPr>
+        <w:t xml:space="preserve"> Arthropod biomass (1) was fitted as normally distributed variable after a log-transformation. All abundance models were fitted using the negative binomial distribution (</w:t>
+      </w:r>
+      <w:r>
+        <w:rPr>
+          <w:rFonts w:ascii="Times New Roman" w:hAnsi="Times New Roman" w:cs="Times New Roman"/>
+          <w:sz w:val="24"/>
+          <w:szCs w:val="24"/>
+          <w:highlight w:val="yellow"/>
+        </w:rPr>
+        <w:t>citations</w:t>
+      </w:r>
+      <w:r>
+        <w:rPr>
+          <w:rFonts w:ascii="Times New Roman" w:hAnsi="Times New Roman" w:cs="Times New Roman"/>
+          <w:sz w:val="24"/>
+          <w:szCs w:val="24"/>
+        </w:rPr>
+        <w:t>).</w:t>
+      </w:r>
+      <w:r>
+        <w:rPr>
+          <w:rFonts w:ascii="Times New Roman" w:hAnsi="Times New Roman" w:cs="Times New Roman"/>
+          <w:sz w:val="24"/>
+          <w:szCs w:val="24"/>
+        </w:rPr>
+        <w:t xml:space="preserve"> C:N ratio models were fit using the </w:t>
+      </w:r>
+      <w:r>
+        <w:rPr>
+          <w:rFonts w:ascii="Times New Roman" w:hAnsi="Times New Roman" w:cs="Times New Roman"/>
+          <w:sz w:val="24"/>
+          <w:szCs w:val="24"/>
+          <w:highlight w:val="yellow"/>
+        </w:rPr>
+        <w:t>xxx</w:t>
+      </w:r>
+      <w:r>
+        <w:rPr>
+          <w:rFonts w:ascii="Times New Roman" w:hAnsi="Times New Roman" w:cs="Times New Roman"/>
+          <w:sz w:val="24"/>
+          <w:szCs w:val="24"/>
+        </w:rPr>
+        <w:t xml:space="preserve"> distribution</w:t>
+      </w:r>
+      <w:r>
+        <w:rPr>
+          <w:rFonts w:ascii="Times New Roman" w:hAnsi="Times New Roman" w:cs="Times New Roman"/>
+          <w:sz w:val="24"/>
+          <w:szCs w:val="24"/>
+        </w:rPr>
+        <w:t xml:space="preserve"> (</w:t>
+      </w:r>
+      <w:r>
+        <w:rPr>
+          <w:rFonts w:ascii="Times New Roman" w:hAnsi="Times New Roman" w:cs="Times New Roman"/>
+          <w:sz w:val="24"/>
+          <w:szCs w:val="24"/>
+          <w:highlight w:val="yellow"/>
+        </w:rPr>
+        <w:t xml:space="preserve">or this fitted as % mass that is </w:t>
+      </w:r>
+      <w:r>
+        <w:rPr>
+          <w:rFonts w:ascii="Times New Roman" w:hAnsi="Times New Roman" w:cs="Times New Roman"/>
+          <w:sz w:val="24"/>
+          <w:szCs w:val="24"/>
+          <w:highlight w:val="yellow"/>
         </w:rPr>
         <w:lastRenderedPageBreak/>
-        <w:t>P7 – community composition reporting what taxonomic groups birds are removing from native and non-native plants</w:t>
-      </w:r>
-    </w:p>
-    <w:p>
-      <w:pPr>
-        <w:rPr>
-          <w:rFonts w:ascii="Times New Roman" w:hAnsi="Times New Roman" w:cs="Times New Roman"/>
-          <w:sz w:val="24"/>
-          <w:szCs w:val="24"/>
-        </w:rPr>
-      </w:pPr>
-      <w:r>
-        <w:rPr>
-          <w:rFonts w:ascii="Times New Roman" w:hAnsi="Times New Roman" w:cs="Times New Roman"/>
-          <w:sz w:val="24"/>
-          <w:szCs w:val="24"/>
-        </w:rPr>
-        <w:t xml:space="preserve">P8 </w:t>
-      </w:r>
-      <w:r>
-        <w:rPr>
-          <w:rFonts w:ascii="Times New Roman" w:hAnsi="Times New Roman" w:cs="Times New Roman"/>
-          <w:sz w:val="24"/>
-          <w:szCs w:val="24"/>
-        </w:rPr>
-        <w:t>–</w:t>
+        <w:t>N</w:t>
+      </w:r>
+      <w:r>
+        <w:rPr>
+          <w:rFonts w:ascii="Times New Roman" w:hAnsi="Times New Roman" w:cs="Times New Roman"/>
+          <w:sz w:val="24"/>
+          <w:szCs w:val="24"/>
+        </w:rPr>
+        <w:t>)</w:t>
+      </w:r>
+      <w:r>
+        <w:rPr>
+          <w:rFonts w:ascii="Times New Roman" w:hAnsi="Times New Roman" w:cs="Times New Roman"/>
+          <w:sz w:val="24"/>
+          <w:szCs w:val="24"/>
+        </w:rPr>
+        <w:t>.</w:t>
       </w:r>
       <w:r>
         <w:rPr>
@@ -832,125 +2582,41 @@
           <w:sz w:val="24"/>
           <w:szCs w:val="24"/>
         </w:rPr>
-        <w:t>Nutritional quality data (again, only 2 paragraphs in King and Tschinkel, 2008)</w:t>
-      </w:r>
-    </w:p>
-    <w:p>
-      <w:pPr>
-        <w:rPr>
-          <w:rFonts w:ascii="Times New Roman" w:hAnsi="Times New Roman" w:cs="Times New Roman"/>
-          <w:sz w:val="24"/>
-          <w:szCs w:val="24"/>
-        </w:rPr>
-      </w:pPr>
-      <w:r>
-        <w:rPr>
-          <w:rFonts w:ascii="Times New Roman" w:hAnsi="Times New Roman" w:cs="Times New Roman"/>
-          <w:sz w:val="24"/>
-          <w:szCs w:val="24"/>
-        </w:rPr>
-        <w:t>Discussion</w:t>
-      </w:r>
-      <w:r>
-        <w:rPr>
-          <w:rFonts w:ascii="Times New Roman" w:hAnsi="Times New Roman" w:cs="Times New Roman"/>
-          <w:sz w:val="24"/>
-          <w:szCs w:val="24"/>
-        </w:rPr>
-        <w:t>:</w:t>
-      </w:r>
-    </w:p>
-    <w:p>
-      <w:pPr>
-        <w:rPr>
-          <w:rFonts w:ascii="Times New Roman" w:hAnsi="Times New Roman" w:cs="Times New Roman"/>
-          <w:sz w:val="24"/>
-          <w:szCs w:val="24"/>
-        </w:rPr>
-      </w:pPr>
-      <w:r>
-        <w:rPr>
-          <w:rFonts w:ascii="Times New Roman" w:hAnsi="Times New Roman" w:cs="Times New Roman"/>
-          <w:sz w:val="24"/>
-          <w:szCs w:val="24"/>
-        </w:rPr>
-        <w:t xml:space="preserve">P9 – </w:t>
-      </w:r>
-    </w:p>
-    <w:p>
-      <w:pPr>
-        <w:rPr>
-          <w:rFonts w:ascii="Times New Roman" w:hAnsi="Times New Roman" w:cs="Times New Roman"/>
-          <w:sz w:val="24"/>
-          <w:szCs w:val="24"/>
-        </w:rPr>
-      </w:pPr>
-      <w:r>
-        <w:rPr>
-          <w:rFonts w:ascii="Times New Roman" w:hAnsi="Times New Roman" w:cs="Times New Roman"/>
-          <w:sz w:val="24"/>
-          <w:szCs w:val="24"/>
-        </w:rPr>
-        <w:t>P10 –</w:t>
-      </w:r>
-    </w:p>
-    <w:p>
-      <w:pPr>
-        <w:rPr>
-          <w:rFonts w:ascii="Times New Roman" w:hAnsi="Times New Roman" w:cs="Times New Roman"/>
-          <w:sz w:val="24"/>
-          <w:szCs w:val="24"/>
-        </w:rPr>
-      </w:pPr>
-      <w:r>
-        <w:rPr>
-          <w:rFonts w:ascii="Times New Roman" w:hAnsi="Times New Roman" w:cs="Times New Roman"/>
-          <w:sz w:val="24"/>
-          <w:szCs w:val="24"/>
-        </w:rPr>
-        <w:t xml:space="preserve">P11 – </w:t>
-      </w:r>
-    </w:p>
-    <w:p>
-      <w:pPr>
-        <w:rPr>
-          <w:rFonts w:ascii="Times New Roman" w:hAnsi="Times New Roman" w:cs="Times New Roman"/>
-          <w:sz w:val="24"/>
-          <w:szCs w:val="24"/>
-        </w:rPr>
-      </w:pPr>
-      <w:r>
-        <w:rPr>
-          <w:rFonts w:ascii="Times New Roman" w:hAnsi="Times New Roman" w:cs="Times New Roman"/>
-          <w:sz w:val="24"/>
-          <w:szCs w:val="24"/>
-        </w:rPr>
-        <w:t xml:space="preserve">P12 – </w:t>
-      </w:r>
-    </w:p>
-    <w:p>
-      <w:pPr>
-        <w:rPr>
-          <w:rFonts w:ascii="Times New Roman" w:hAnsi="Times New Roman" w:cs="Times New Roman"/>
-          <w:sz w:val="24"/>
-          <w:szCs w:val="24"/>
-        </w:rPr>
-      </w:pPr>
-      <w:r>
-        <w:rPr>
-          <w:rFonts w:ascii="Times New Roman" w:hAnsi="Times New Roman" w:cs="Times New Roman"/>
-          <w:sz w:val="24"/>
-          <w:szCs w:val="24"/>
-        </w:rPr>
-        <w:t>Methods</w:t>
-      </w:r>
-      <w:r>
-        <w:rPr>
-          <w:rFonts w:ascii="Times New Roman" w:hAnsi="Times New Roman" w:cs="Times New Roman"/>
-          <w:sz w:val="24"/>
-          <w:szCs w:val="24"/>
-        </w:rPr>
-        <w:t>:</w:t>
+        <w:t>Related to these GLMM’s, we performed a set of diagnostic tests to determine the impact of leaf counts on arthropod biomass among host-plant species (</w:t>
+      </w:r>
+      <w:r>
+        <w:rPr>
+          <w:rFonts w:ascii="Times New Roman" w:hAnsi="Times New Roman" w:cs="Times New Roman"/>
+          <w:sz w:val="24"/>
+          <w:szCs w:val="24"/>
+          <w:highlight w:val="yellow"/>
+        </w:rPr>
+        <w:t>Appendix 1</w:t>
+      </w:r>
+      <w:r>
+        <w:rPr>
+          <w:rFonts w:ascii="Times New Roman" w:hAnsi="Times New Roman" w:cs="Times New Roman"/>
+          <w:sz w:val="24"/>
+          <w:szCs w:val="24"/>
+        </w:rPr>
+        <w:t>).</w:t>
+      </w:r>
+    </w:p>
+    <w:p>
+      <w:pPr>
+        <w:rPr>
+          <w:rFonts w:ascii="Times New Roman" w:hAnsi="Times New Roman" w:cs="Times New Roman"/>
+          <w:sz w:val="24"/>
+          <w:szCs w:val="24"/>
+        </w:rPr>
+      </w:pPr>
+      <w:r>
+        <w:rPr>
+          <w:rFonts w:ascii="Times New Roman" w:hAnsi="Times New Roman" w:cs="Times New Roman"/>
+          <w:sz w:val="24"/>
+          <w:szCs w:val="24"/>
+        </w:rPr>
+        <w:t>P16 – stats methods 2</w:t>
       </w:r>
       <w:r>
         <w:rPr>
@@ -960,408 +2626,99 @@
         </w:rPr>
         <w:t xml:space="preserve"> </w:t>
       </w:r>
-    </w:p>
-    <w:p>
-      <w:pPr>
-        <w:rPr>
-          <w:rFonts w:ascii="Times New Roman" w:hAnsi="Times New Roman" w:cs="Times New Roman"/>
-          <w:sz w:val="24"/>
-          <w:szCs w:val="24"/>
-        </w:rPr>
-      </w:pPr>
-      <w:r>
-        <w:rPr>
-          <w:rFonts w:ascii="Times New Roman" w:hAnsi="Times New Roman" w:cs="Times New Roman"/>
-          <w:sz w:val="24"/>
-          <w:szCs w:val="24"/>
-        </w:rPr>
-        <w:t>P13 – bird exclusion and great hollow habitat</w:t>
-      </w:r>
-      <w:r>
-        <w:rPr>
-          <w:rFonts w:ascii="Times New Roman" w:hAnsi="Times New Roman" w:cs="Times New Roman"/>
-          <w:sz w:val="24"/>
-          <w:szCs w:val="24"/>
-        </w:rPr>
-        <w:t xml:space="preserve"> information</w:t>
-      </w:r>
-    </w:p>
-    <w:p>
-      <w:pPr>
-        <w:rPr>
-          <w:rFonts w:ascii="Times New Roman" w:hAnsi="Times New Roman" w:cs="Times New Roman"/>
-          <w:sz w:val="24"/>
-          <w:szCs w:val="24"/>
-        </w:rPr>
-      </w:pPr>
-    </w:p>
-    <w:p>
-      <w:pPr>
-        <w:rPr>
-          <w:rFonts w:ascii="Times New Roman" w:hAnsi="Times New Roman" w:cs="Times New Roman"/>
-          <w:sz w:val="24"/>
-          <w:szCs w:val="24"/>
-        </w:rPr>
-      </w:pPr>
-      <w:r>
-        <w:rPr>
-          <w:rFonts w:ascii="Times New Roman" w:hAnsi="Times New Roman" w:cs="Times New Roman"/>
-          <w:sz w:val="24"/>
-          <w:szCs w:val="24"/>
-        </w:rPr>
-        <w:t>P14 – arthropod id and processing</w:t>
-      </w:r>
-    </w:p>
-    <w:p>
-      <w:pPr>
-        <w:rPr>
-          <w:rFonts w:ascii="Times New Roman" w:hAnsi="Times New Roman" w:cs="Times New Roman"/>
-          <w:sz w:val="24"/>
-          <w:szCs w:val="24"/>
-        </w:rPr>
-      </w:pPr>
-    </w:p>
-    <w:p>
-      <w:pPr>
-        <w:rPr>
-          <w:rFonts w:ascii="Times New Roman" w:hAnsi="Times New Roman" w:cs="Times New Roman"/>
-          <w:sz w:val="24"/>
-          <w:szCs w:val="24"/>
-        </w:rPr>
-      </w:pPr>
-      <w:r>
-        <w:rPr>
-          <w:rFonts w:ascii="Times New Roman" w:hAnsi="Times New Roman" w:cs="Times New Roman"/>
-          <w:sz w:val="24"/>
-          <w:szCs w:val="24"/>
-        </w:rPr>
-        <w:t>P15 – nutritional quality methods</w:t>
-      </w:r>
-    </w:p>
-    <w:p>
-      <w:pPr>
-        <w:rPr>
-          <w:rFonts w:ascii="Times New Roman" w:hAnsi="Times New Roman" w:cs="Times New Roman"/>
-          <w:sz w:val="24"/>
-          <w:szCs w:val="24"/>
-        </w:rPr>
-      </w:pPr>
-    </w:p>
-    <w:p>
-      <w:pPr>
-        <w:rPr>
-          <w:rFonts w:ascii="Times New Roman" w:hAnsi="Times New Roman" w:cs="Times New Roman"/>
-          <w:sz w:val="24"/>
-          <w:szCs w:val="24"/>
-        </w:rPr>
-      </w:pPr>
-      <w:r>
-        <w:rPr>
-          <w:rFonts w:ascii="Times New Roman" w:hAnsi="Times New Roman" w:cs="Times New Roman"/>
-          <w:sz w:val="24"/>
-          <w:szCs w:val="24"/>
-        </w:rPr>
-        <w:t>P1</w:t>
-      </w:r>
-      <w:r>
-        <w:rPr>
-          <w:rFonts w:ascii="Times New Roman" w:hAnsi="Times New Roman" w:cs="Times New Roman"/>
-          <w:sz w:val="24"/>
-          <w:szCs w:val="24"/>
-        </w:rPr>
-        <w:t>6</w:t>
-      </w:r>
-      <w:r>
-        <w:rPr>
-          <w:rFonts w:ascii="Times New Roman" w:hAnsi="Times New Roman" w:cs="Times New Roman"/>
-          <w:sz w:val="24"/>
-          <w:szCs w:val="24"/>
-        </w:rPr>
-        <w:t xml:space="preserve"> </w:t>
-      </w:r>
-      <w:r>
-        <w:rPr>
-          <w:rFonts w:ascii="Times New Roman" w:hAnsi="Times New Roman" w:cs="Times New Roman"/>
-          <w:sz w:val="24"/>
-          <w:szCs w:val="24"/>
-        </w:rPr>
-        <w:t>– stats methods</w:t>
-      </w:r>
-      <w:r>
-        <w:rPr>
-          <w:rFonts w:ascii="Times New Roman" w:hAnsi="Times New Roman" w:cs="Times New Roman"/>
-          <w:sz w:val="24"/>
-          <w:szCs w:val="24"/>
-        </w:rPr>
-        <w:t xml:space="preserve"> 1</w:t>
-      </w:r>
-    </w:p>
-    <w:p>
-      <w:pPr>
-        <w:rPr>
-          <w:rFonts w:ascii="Times New Roman" w:hAnsi="Times New Roman" w:cs="Times New Roman"/>
-          <w:sz w:val="24"/>
-          <w:szCs w:val="24"/>
-        </w:rPr>
-      </w:pPr>
-      <w:r>
-        <w:rPr>
-          <w:rFonts w:ascii="Times New Roman" w:hAnsi="Times New Roman" w:cs="Times New Roman"/>
-          <w:sz w:val="24"/>
-          <w:szCs w:val="24"/>
-        </w:rPr>
-        <w:t>We employed a series of Generalized Linear Mixed Models (GLMMs) using the lme4 package (</w:t>
-      </w:r>
-      <w:r>
-        <w:rPr>
-          <w:rFonts w:ascii="Times New Roman" w:hAnsi="Times New Roman" w:cs="Times New Roman"/>
-          <w:sz w:val="24"/>
-          <w:szCs w:val="24"/>
-          <w:highlight w:val="yellow"/>
-        </w:rPr>
-        <w:t>citation</w:t>
-      </w:r>
-      <w:r>
-        <w:rPr>
-          <w:rFonts w:ascii="Times New Roman" w:hAnsi="Times New Roman" w:cs="Times New Roman"/>
-          <w:sz w:val="24"/>
-          <w:szCs w:val="24"/>
-        </w:rPr>
-        <w:t>) in R version 4.1.2 (</w:t>
-      </w:r>
-      <w:r>
-        <w:rPr>
-          <w:rFonts w:ascii="Times New Roman" w:hAnsi="Times New Roman" w:cs="Times New Roman"/>
-          <w:sz w:val="24"/>
-          <w:szCs w:val="24"/>
-          <w:highlight w:val="yellow"/>
-        </w:rPr>
-        <w:t>citation</w:t>
-      </w:r>
-      <w:r>
-        <w:rPr>
-          <w:rFonts w:ascii="Times New Roman" w:hAnsi="Times New Roman" w:cs="Times New Roman"/>
-          <w:sz w:val="24"/>
-          <w:szCs w:val="24"/>
-        </w:rPr>
-        <w:t>).</w:t>
-      </w:r>
-      <w:r>
-        <w:rPr>
-          <w:rFonts w:ascii="Times New Roman" w:hAnsi="Times New Roman" w:cs="Times New Roman"/>
-          <w:sz w:val="24"/>
-          <w:szCs w:val="24"/>
-        </w:rPr>
-        <w:t xml:space="preserve"> These univariate analyses use the following as response variables: (1) total arthropod biomass sampled per plant in grams, (2) spider abundance (Araneae), (3) caterpillar abundance (Lepidoptera), (4) Hemiptera abundance, and (5) aquatic insect abundance (Stoneflies and Mayflies), (6) </w:t>
-      </w:r>
-      <w:proofErr w:type="gramStart"/>
-      <w:r>
-        <w:rPr>
-          <w:rFonts w:ascii="Times New Roman" w:hAnsi="Times New Roman" w:cs="Times New Roman"/>
-          <w:sz w:val="24"/>
-          <w:szCs w:val="24"/>
-        </w:rPr>
-        <w:t>C:N</w:t>
-      </w:r>
-      <w:proofErr w:type="gramEnd"/>
-      <w:r>
-        <w:rPr>
-          <w:rFonts w:ascii="Times New Roman" w:hAnsi="Times New Roman" w:cs="Times New Roman"/>
-          <w:sz w:val="24"/>
-          <w:szCs w:val="24"/>
-        </w:rPr>
-        <w:t xml:space="preserve"> Content of spiders, and (7) C:N content of putative herbivores.</w:t>
-      </w:r>
-      <w:r>
-        <w:rPr>
-          <w:rFonts w:ascii="Times New Roman" w:hAnsi="Times New Roman" w:cs="Times New Roman"/>
-          <w:sz w:val="24"/>
-          <w:szCs w:val="24"/>
-        </w:rPr>
-        <w:t xml:space="preserve"> Arthropod biomass (1) was fitted as normally distributed variable after a log-transformation. All abundance models were fitted using the negative binomial distribution (</w:t>
-      </w:r>
-      <w:r>
-        <w:rPr>
-          <w:rFonts w:ascii="Times New Roman" w:hAnsi="Times New Roman" w:cs="Times New Roman"/>
-          <w:sz w:val="24"/>
-          <w:szCs w:val="24"/>
-          <w:highlight w:val="yellow"/>
-        </w:rPr>
-        <w:t>citations</w:t>
-      </w:r>
-      <w:r>
-        <w:rPr>
-          <w:rFonts w:ascii="Times New Roman" w:hAnsi="Times New Roman" w:cs="Times New Roman"/>
-          <w:sz w:val="24"/>
-          <w:szCs w:val="24"/>
-        </w:rPr>
-        <w:t>).</w:t>
-      </w:r>
-      <w:r>
-        <w:rPr>
-          <w:rFonts w:ascii="Times New Roman" w:hAnsi="Times New Roman" w:cs="Times New Roman"/>
-          <w:sz w:val="24"/>
-          <w:szCs w:val="24"/>
-        </w:rPr>
-        <w:t xml:space="preserve"> C:N ratio models were fit using the </w:t>
-      </w:r>
-      <w:r>
-        <w:rPr>
-          <w:rFonts w:ascii="Times New Roman" w:hAnsi="Times New Roman" w:cs="Times New Roman"/>
-          <w:sz w:val="24"/>
-          <w:szCs w:val="24"/>
-          <w:highlight w:val="yellow"/>
-        </w:rPr>
-        <w:t>xxx</w:t>
-      </w:r>
-      <w:r>
-        <w:rPr>
-          <w:rFonts w:ascii="Times New Roman" w:hAnsi="Times New Roman" w:cs="Times New Roman"/>
-          <w:sz w:val="24"/>
-          <w:szCs w:val="24"/>
-        </w:rPr>
-        <w:t xml:space="preserve"> distribution</w:t>
-      </w:r>
-      <w:r>
-        <w:rPr>
-          <w:rFonts w:ascii="Times New Roman" w:hAnsi="Times New Roman" w:cs="Times New Roman"/>
-          <w:sz w:val="24"/>
-          <w:szCs w:val="24"/>
-        </w:rPr>
-        <w:t xml:space="preserve"> (</w:t>
-      </w:r>
-      <w:r>
-        <w:rPr>
-          <w:rFonts w:ascii="Times New Roman" w:hAnsi="Times New Roman" w:cs="Times New Roman"/>
-          <w:sz w:val="24"/>
-          <w:szCs w:val="24"/>
-          <w:highlight w:val="yellow"/>
-        </w:rPr>
-        <w:t>or this fitted as % mass that is N</w:t>
-      </w:r>
-      <w:r>
-        <w:rPr>
-          <w:rFonts w:ascii="Times New Roman" w:hAnsi="Times New Roman" w:cs="Times New Roman"/>
+      <w:r>
+        <w:rPr>
+          <w:rFonts w:ascii="Times New Roman" w:hAnsi="Times New Roman" w:cs="Times New Roman"/>
+          <w:b/>
+          <w:bCs/>
+          <w:sz w:val="24"/>
+          <w:szCs w:val="24"/>
+        </w:rPr>
+        <w:t>[overflow for field methods information if needed. We probably want more about the experimental design and location, maybe each in their own paragraph]</w:t>
+      </w:r>
+    </w:p>
+    <w:p>
+      <w:pPr>
+        <w:rPr>
+          <w:rFonts w:ascii="Times New Roman" w:hAnsi="Times New Roman" w:cs="Times New Roman"/>
+          <w:sz w:val="24"/>
+          <w:szCs w:val="24"/>
+        </w:rPr>
+      </w:pPr>
+    </w:p>
+    <w:p>
+      <w:pPr>
+        <w:rPr>
+          <w:rFonts w:ascii="Times New Roman" w:hAnsi="Times New Roman" w:cs="Times New Roman"/>
+          <w:sz w:val="24"/>
+          <w:szCs w:val="24"/>
+        </w:rPr>
+      </w:pPr>
+      <w:r>
+        <w:rPr>
+          <w:rFonts w:ascii="Times New Roman" w:hAnsi="Times New Roman" w:cs="Times New Roman"/>
+          <w:sz w:val="24"/>
+          <w:szCs w:val="24"/>
+        </w:rPr>
+        <w:t>P</w:t>
+      </w:r>
+      <w:r>
+        <w:rPr>
+          <w:rFonts w:ascii="Times New Roman" w:hAnsi="Times New Roman" w:cs="Times New Roman"/>
+          <w:sz w:val="24"/>
+          <w:szCs w:val="24"/>
+        </w:rPr>
+        <w:t>18 –</w:t>
+      </w:r>
+      <w:r>
+        <w:rPr>
+          <w:rFonts w:ascii="Times New Roman" w:hAnsi="Times New Roman" w:cs="Times New Roman"/>
+          <w:b/>
+          <w:bCs/>
+          <w:sz w:val="24"/>
+          <w:szCs w:val="24"/>
+        </w:rPr>
+        <w:t xml:space="preserve"> (K&amp;T had 6</w:t>
+      </w:r>
+      <w:r>
+        <w:rPr>
+          <w:rFonts w:ascii="Times New Roman" w:hAnsi="Times New Roman" w:cs="Times New Roman"/>
+          <w:b/>
+          <w:bCs/>
+          <w:sz w:val="24"/>
+          <w:szCs w:val="24"/>
+        </w:rPr>
+        <w:t xml:space="preserve"> short methods</w:t>
+      </w:r>
+      <w:r>
+        <w:rPr>
+          <w:rFonts w:ascii="Times New Roman" w:hAnsi="Times New Roman" w:cs="Times New Roman"/>
+          <w:b/>
+          <w:bCs/>
+          <w:sz w:val="24"/>
+          <w:szCs w:val="24"/>
+        </w:rPr>
+        <w:t xml:space="preserve"> paragraphs, but I don’t think we need that much</w:t>
+      </w:r>
+      <w:r>
+        <w:rPr>
+          <w:rFonts w:ascii="Times New Roman" w:hAnsi="Times New Roman" w:cs="Times New Roman"/>
+          <w:b/>
+          <w:bCs/>
+          <w:sz w:val="24"/>
+          <w:szCs w:val="24"/>
+        </w:rPr>
+        <w:t>, save the space for the intro or results</w:t>
+      </w:r>
+      <w:r>
+        <w:rPr>
+          <w:rFonts w:ascii="Times New Roman" w:hAnsi="Times New Roman" w:cs="Times New Roman"/>
+          <w:b/>
+          <w:bCs/>
           <w:sz w:val="24"/>
           <w:szCs w:val="24"/>
         </w:rPr>
         <w:t>)</w:t>
-      </w:r>
-      <w:r>
-        <w:rPr>
-          <w:rFonts w:ascii="Times New Roman" w:hAnsi="Times New Roman" w:cs="Times New Roman"/>
-          <w:sz w:val="24"/>
-          <w:szCs w:val="24"/>
-        </w:rPr>
-        <w:t>.</w:t>
-      </w:r>
-      <w:r>
-        <w:rPr>
-          <w:rFonts w:ascii="Times New Roman" w:hAnsi="Times New Roman" w:cs="Times New Roman"/>
-          <w:sz w:val="24"/>
-          <w:szCs w:val="24"/>
-        </w:rPr>
-        <w:t xml:space="preserve"> </w:t>
-      </w:r>
-      <w:r>
-        <w:rPr>
-          <w:rFonts w:ascii="Times New Roman" w:hAnsi="Times New Roman" w:cs="Times New Roman"/>
-          <w:sz w:val="24"/>
-          <w:szCs w:val="24"/>
-        </w:rPr>
-        <w:t>Related to these GLMM’s, we performed a set of diagnostic tests to determine the impact of leaf counts on arthropod biomass among host-plant species (</w:t>
-      </w:r>
-      <w:r>
-        <w:rPr>
-          <w:rFonts w:ascii="Times New Roman" w:hAnsi="Times New Roman" w:cs="Times New Roman"/>
-          <w:sz w:val="24"/>
-          <w:szCs w:val="24"/>
-          <w:highlight w:val="yellow"/>
-        </w:rPr>
-        <w:t>Appendix 1</w:t>
-      </w:r>
-      <w:r>
-        <w:rPr>
-          <w:rFonts w:ascii="Times New Roman" w:hAnsi="Times New Roman" w:cs="Times New Roman"/>
-          <w:sz w:val="24"/>
-          <w:szCs w:val="24"/>
-        </w:rPr>
-        <w:t>).</w:t>
-      </w:r>
-    </w:p>
-    <w:p>
-      <w:pPr>
-        <w:rPr>
-          <w:rFonts w:ascii="Times New Roman" w:hAnsi="Times New Roman" w:cs="Times New Roman"/>
-          <w:sz w:val="24"/>
-          <w:szCs w:val="24"/>
-        </w:rPr>
-      </w:pPr>
-      <w:r>
-        <w:rPr>
-          <w:rFonts w:ascii="Times New Roman" w:hAnsi="Times New Roman" w:cs="Times New Roman"/>
-          <w:sz w:val="24"/>
-          <w:szCs w:val="24"/>
-        </w:rPr>
-        <w:t xml:space="preserve">P16 – stats methods </w:t>
-      </w:r>
-      <w:r>
-        <w:rPr>
-          <w:rFonts w:ascii="Times New Roman" w:hAnsi="Times New Roman" w:cs="Times New Roman"/>
-          <w:sz w:val="24"/>
-          <w:szCs w:val="24"/>
-        </w:rPr>
-        <w:t>2</w:t>
-      </w:r>
-    </w:p>
-    <w:p>
-      <w:pPr>
-        <w:rPr>
-          <w:rFonts w:ascii="Times New Roman" w:hAnsi="Times New Roman" w:cs="Times New Roman"/>
-          <w:sz w:val="24"/>
-          <w:szCs w:val="24"/>
-        </w:rPr>
-      </w:pPr>
-    </w:p>
-    <w:p>
-      <w:pPr>
-        <w:rPr>
-          <w:rFonts w:ascii="Times New Roman" w:hAnsi="Times New Roman" w:cs="Times New Roman"/>
-          <w:sz w:val="24"/>
-          <w:szCs w:val="24"/>
-        </w:rPr>
-      </w:pPr>
-      <w:r>
-        <w:rPr>
-          <w:rFonts w:ascii="Times New Roman" w:hAnsi="Times New Roman" w:cs="Times New Roman"/>
-          <w:sz w:val="24"/>
-          <w:szCs w:val="24"/>
-        </w:rPr>
-        <w:t>P</w:t>
-      </w:r>
-      <w:r>
-        <w:rPr>
-          <w:rFonts w:ascii="Times New Roman" w:hAnsi="Times New Roman" w:cs="Times New Roman"/>
-          <w:sz w:val="24"/>
-          <w:szCs w:val="24"/>
-        </w:rPr>
-        <w:t>18 – (K&amp;T had 6</w:t>
-      </w:r>
-      <w:r>
-        <w:rPr>
-          <w:rFonts w:ascii="Times New Roman" w:hAnsi="Times New Roman" w:cs="Times New Roman"/>
-          <w:sz w:val="24"/>
-          <w:szCs w:val="24"/>
-        </w:rPr>
-        <w:t xml:space="preserve"> short methods</w:t>
-      </w:r>
-      <w:r>
-        <w:rPr>
-          <w:rFonts w:ascii="Times New Roman" w:hAnsi="Times New Roman" w:cs="Times New Roman"/>
-          <w:sz w:val="24"/>
-          <w:szCs w:val="24"/>
-        </w:rPr>
-        <w:t xml:space="preserve"> paragraphs, but I don’t think we need that much)</w:t>
       </w:r>
     </w:p>
     <w:p>

</xml_diff>

<commit_message>
Update figures and methods. Don't forget the gastropod fix.
</commit_message>
<xml_diff>
--- a/Manuscripts/GH Trophic Project 2021 Manuscript 1.docx
+++ b/Manuscripts/GH Trophic Project 2021 Manuscript 1.docx
@@ -1636,15 +1636,7 @@
           <w:sz w:val="24"/>
           <w:szCs w:val="24"/>
         </w:rPr>
-        <w:t xml:space="preserve"> </w:t>
-      </w:r>
-      <w:r>
-        <w:rPr>
-          <w:rFonts w:ascii="Times New Roman" w:hAnsi="Times New Roman" w:cs="Times New Roman"/>
-          <w:sz w:val="24"/>
-          <w:szCs w:val="24"/>
-        </w:rPr>
-        <w:t>In</w:t>
+        <w:t xml:space="preserve"> In</w:t>
       </w:r>
       <w:r>
         <w:rPr>
@@ -2600,6 +2592,145 @@
           <w:szCs w:val="24"/>
         </w:rPr>
         <w:t>).</w:t>
+      </w:r>
+      <w:r>
+        <w:rPr>
+          <w:rFonts w:ascii="Times New Roman" w:hAnsi="Times New Roman" w:cs="Times New Roman"/>
+          <w:sz w:val="24"/>
+          <w:szCs w:val="24"/>
+        </w:rPr>
+        <w:t xml:space="preserve"> </w:t>
+      </w:r>
+      <w:proofErr w:type="spellStart"/>
+      <w:r>
+        <w:rPr>
+          <w:rFonts w:ascii="Times New Roman" w:hAnsi="Times New Roman" w:cs="Times New Roman"/>
+          <w:sz w:val="24"/>
+          <w:szCs w:val="24"/>
+        </w:rPr>
+        <w:t>Posthoc</w:t>
+      </w:r>
+      <w:proofErr w:type="spellEnd"/>
+      <w:r>
+        <w:rPr>
+          <w:rFonts w:ascii="Times New Roman" w:hAnsi="Times New Roman" w:cs="Times New Roman"/>
+          <w:sz w:val="24"/>
+          <w:szCs w:val="24"/>
+        </w:rPr>
+        <w:t xml:space="preserve"> tests</w:t>
+      </w:r>
+      <w:r>
+        <w:rPr>
+          <w:rFonts w:ascii="Times New Roman" w:hAnsi="Times New Roman" w:cs="Times New Roman"/>
+          <w:sz w:val="24"/>
+          <w:szCs w:val="24"/>
+        </w:rPr>
+        <w:t xml:space="preserve"> comparing changes in biomass, spider abundance, true bug abundance, caterpillar abundance, and </w:t>
+      </w:r>
+      <w:r>
+        <w:rPr>
+          <w:rFonts w:ascii="Times New Roman" w:hAnsi="Times New Roman" w:cs="Times New Roman"/>
+          <w:sz w:val="24"/>
+          <w:szCs w:val="24"/>
+          <w:highlight w:val="yellow"/>
+        </w:rPr>
+        <w:t>tree cricket &amp; katydid abundance</w:t>
+      </w:r>
+      <w:r>
+        <w:rPr>
+          <w:rFonts w:ascii="Times New Roman" w:hAnsi="Times New Roman" w:cs="Times New Roman"/>
+          <w:sz w:val="24"/>
+          <w:szCs w:val="24"/>
+        </w:rPr>
+        <w:t xml:space="preserve"> were run using the </w:t>
+      </w:r>
+      <w:proofErr w:type="spellStart"/>
+      <w:r>
+        <w:rPr>
+          <w:rFonts w:ascii="Times New Roman" w:hAnsi="Times New Roman" w:cs="Times New Roman"/>
+          <w:sz w:val="24"/>
+          <w:szCs w:val="24"/>
+        </w:rPr>
+        <w:t>emmeans</w:t>
+      </w:r>
+      <w:proofErr w:type="spellEnd"/>
+      <w:r>
+        <w:rPr>
+          <w:rFonts w:ascii="Times New Roman" w:hAnsi="Times New Roman" w:cs="Times New Roman"/>
+          <w:sz w:val="24"/>
+          <w:szCs w:val="24"/>
+        </w:rPr>
+        <w:t xml:space="preserve"> package in R (</w:t>
+      </w:r>
+      <w:proofErr w:type="spellStart"/>
+      <w:r>
+        <w:rPr>
+          <w:rFonts w:ascii="Times New Roman" w:hAnsi="Times New Roman" w:cs="Times New Roman"/>
+          <w:sz w:val="24"/>
+          <w:szCs w:val="24"/>
+          <w:highlight w:val="yellow"/>
+        </w:rPr>
+        <w:t>Lenth</w:t>
+      </w:r>
+      <w:proofErr w:type="spellEnd"/>
+      <w:r>
+        <w:rPr>
+          <w:rFonts w:ascii="Times New Roman" w:hAnsi="Times New Roman" w:cs="Times New Roman"/>
+          <w:sz w:val="24"/>
+          <w:szCs w:val="24"/>
+          <w:highlight w:val="yellow"/>
+        </w:rPr>
+        <w:t xml:space="preserve"> 2009</w:t>
+      </w:r>
+      <w:r>
+        <w:rPr>
+          <w:rFonts w:ascii="Times New Roman" w:hAnsi="Times New Roman" w:cs="Times New Roman"/>
+          <w:sz w:val="24"/>
+          <w:szCs w:val="24"/>
+        </w:rPr>
+        <w:t>)</w:t>
+      </w:r>
+      <w:r>
+        <w:rPr>
+          <w:rFonts w:ascii="Times New Roman" w:hAnsi="Times New Roman" w:cs="Times New Roman"/>
+          <w:sz w:val="24"/>
+          <w:szCs w:val="24"/>
+        </w:rPr>
+        <w:t>. Differences were investigated across all groupings</w:t>
+      </w:r>
+      <w:r>
+        <w:rPr>
+          <w:rFonts w:ascii="Times New Roman" w:hAnsi="Times New Roman" w:cs="Times New Roman"/>
+          <w:sz w:val="24"/>
+          <w:szCs w:val="24"/>
+        </w:rPr>
+        <w:t xml:space="preserve"> using </w:t>
+      </w:r>
+      <w:proofErr w:type="spellStart"/>
+      <w:r>
+        <w:rPr>
+          <w:rFonts w:ascii="Times New Roman" w:hAnsi="Times New Roman" w:cs="Times New Roman"/>
+          <w:sz w:val="24"/>
+          <w:szCs w:val="24"/>
+        </w:rPr>
+        <w:t>Scheffe’s</w:t>
+      </w:r>
+      <w:proofErr w:type="spellEnd"/>
+      <w:r>
+        <w:rPr>
+          <w:rFonts w:ascii="Times New Roman" w:hAnsi="Times New Roman" w:cs="Times New Roman"/>
+          <w:sz w:val="24"/>
+          <w:szCs w:val="24"/>
+        </w:rPr>
+        <w:t xml:space="preserve"> method (following Midway et al. 2020) for P-value adjustment in unplanned contrasts</w:t>
+      </w:r>
+      <w:r>
+        <w:rPr>
+          <w:rFonts w:ascii="Times New Roman" w:hAnsi="Times New Roman" w:cs="Times New Roman"/>
+          <w:sz w:val="24"/>
+          <w:szCs w:val="24"/>
+        </w:rPr>
+        <w:t>.</w:t>
       </w:r>
     </w:p>
     <w:p>
@@ -2897,83 +3028,65 @@
           <w:sz w:val="24"/>
           <w:szCs w:val="24"/>
         </w:rPr>
-        <w:t>3</w:t>
-      </w:r>
-      <w:r>
-        <w:rPr>
-          <w:rFonts w:ascii="Times New Roman" w:hAnsi="Times New Roman" w:cs="Times New Roman"/>
-          <w:sz w:val="24"/>
-          <w:szCs w:val="24"/>
-        </w:rPr>
-        <w:t>: what arthropod groups are birds removing from native vs. non-natives</w:t>
-      </w:r>
-    </w:p>
-    <w:p>
-      <w:pPr>
-        <w:rPr>
-          <w:rFonts w:ascii="Times New Roman" w:hAnsi="Times New Roman" w:cs="Times New Roman"/>
-          <w:sz w:val="24"/>
-          <w:szCs w:val="24"/>
-        </w:rPr>
-      </w:pPr>
-      <w:r>
-        <w:rPr>
-          <w:rFonts w:ascii="Times New Roman" w:hAnsi="Times New Roman" w:cs="Times New Roman"/>
-          <w:sz w:val="24"/>
-          <w:szCs w:val="24"/>
-        </w:rPr>
-        <w:t>X axis are the dozen arthropod functional groups</w:t>
-      </w:r>
-    </w:p>
-    <w:p>
-      <w:pPr>
-        <w:rPr>
-          <w:rFonts w:ascii="Times New Roman" w:hAnsi="Times New Roman" w:cs="Times New Roman"/>
-          <w:sz w:val="24"/>
-          <w:szCs w:val="24"/>
-        </w:rPr>
-      </w:pPr>
-      <w:r>
-        <w:rPr>
-          <w:rFonts w:ascii="Times New Roman" w:hAnsi="Times New Roman" w:cs="Times New Roman"/>
-          <w:sz w:val="24"/>
-          <w:szCs w:val="24"/>
-        </w:rPr>
-        <w:t>Bar height is the bag effect</w:t>
-      </w:r>
-    </w:p>
-    <w:p>
-      <w:pPr>
-        <w:rPr>
-          <w:rFonts w:ascii="Times New Roman" w:hAnsi="Times New Roman" w:cs="Times New Roman"/>
-          <w:sz w:val="24"/>
-          <w:szCs w:val="24"/>
-        </w:rPr>
-      </w:pPr>
-      <w:r>
-        <w:rPr>
-          <w:rFonts w:ascii="Times New Roman" w:hAnsi="Times New Roman" w:cs="Times New Roman"/>
-          <w:sz w:val="24"/>
-          <w:szCs w:val="24"/>
-        </w:rPr>
-        <w:t>Fill = native or non-native groupings</w:t>
-      </w:r>
-    </w:p>
-    <w:p>
-      <w:pPr>
-        <w:rPr>
-          <w:rFonts w:ascii="Times New Roman" w:hAnsi="Times New Roman" w:cs="Times New Roman"/>
-          <w:sz w:val="24"/>
-          <w:szCs w:val="24"/>
-        </w:rPr>
-      </w:pPr>
-      <w:r>
-        <w:rPr>
-          <w:rFonts w:ascii="Times New Roman" w:hAnsi="Times New Roman" w:cs="Times New Roman"/>
-          <w:sz w:val="24"/>
-          <w:szCs w:val="24"/>
-        </w:rPr>
-        <w:t>Make a panel of the 4 or 6 most important functional groups like fig 1b</w:t>
+        <w:t>2a &amp; 2b &amp; 2c &amp; 2d</w:t>
+      </w:r>
+    </w:p>
+    <w:p>
+      <w:pPr>
+        <w:rPr>
+          <w:rFonts w:ascii="Times New Roman" w:hAnsi="Times New Roman" w:cs="Times New Roman"/>
+          <w:sz w:val="24"/>
+          <w:szCs w:val="24"/>
+        </w:rPr>
+      </w:pPr>
+      <w:r>
+        <w:rPr>
+          <w:rFonts w:ascii="Times New Roman" w:hAnsi="Times New Roman" w:cs="Times New Roman"/>
+          <w:noProof/>
+          <w:sz w:val="24"/>
+          <w:szCs w:val="24"/>
+        </w:rPr>
+        <w:drawing>
+          <wp:inline distT="0" distB="0" distL="0" distR="0" wp14:anchorId="1B75CDB6" wp14:editId="1D2B6E48">
+            <wp:extent cx="5943600" cy="4754880"/>
+            <wp:effectExtent l="0" t="0" r="0" b="7620"/>
+            <wp:docPr id="1" name="Picture 1" descr="Chart&#10;&#10;Description automatically generated"/>
+            <wp:cNvGraphicFramePr>
+              <a:graphicFrameLocks xmlns:a="http://schemas.openxmlformats.org/drawingml/2006/main" noChangeAspect="1"/>
+            </wp:cNvGraphicFramePr>
+            <a:graphic xmlns:a="http://schemas.openxmlformats.org/drawingml/2006/main">
+              <a:graphicData uri="http://schemas.openxmlformats.org/drawingml/2006/picture">
+                <pic:pic xmlns:pic="http://schemas.openxmlformats.org/drawingml/2006/picture">
+                  <pic:nvPicPr>
+                    <pic:cNvPr id="1" name="Picture 1" descr="Chart&#10;&#10;Description automatically generated"/>
+                    <pic:cNvPicPr/>
+                  </pic:nvPicPr>
+                  <pic:blipFill>
+                    <a:blip r:embed="rId5" cstate="print">
+                      <a:extLst>
+                        <a:ext uri="{28A0092B-C50C-407E-A947-70E740481C1C}">
+                          <a14:useLocalDpi xmlns:a14="http://schemas.microsoft.com/office/drawing/2010/main" val="0"/>
+                        </a:ext>
+                      </a:extLst>
+                    </a:blip>
+                    <a:stretch>
+                      <a:fillRect/>
+                    </a:stretch>
+                  </pic:blipFill>
+                  <pic:spPr>
+                    <a:xfrm>
+                      <a:off x="0" y="0"/>
+                      <a:ext cx="5943600" cy="4754880"/>
+                    </a:xfrm>
+                    <a:prstGeom prst="rect">
+                      <a:avLst/>
+                    </a:prstGeom>
+                  </pic:spPr>
+                </pic:pic>
+              </a:graphicData>
+            </a:graphic>
+          </wp:inline>
+        </w:drawing>
       </w:r>
     </w:p>
     <w:p>
@@ -3085,23 +3198,6 @@
           <w:szCs w:val="24"/>
         </w:rPr>
       </w:pPr>
-    </w:p>
-    <w:p>
-      <w:pPr>
-        <w:rPr>
-          <w:rFonts w:ascii="Times New Roman" w:hAnsi="Times New Roman" w:cs="Times New Roman"/>
-          <w:sz w:val="24"/>
-          <w:szCs w:val="24"/>
-        </w:rPr>
-      </w:pPr>
-      <w:r>
-        <w:rPr>
-          <w:rFonts w:ascii="Times New Roman" w:hAnsi="Times New Roman" w:cs="Times New Roman"/>
-          <w:sz w:val="24"/>
-          <w:szCs w:val="24"/>
-        </w:rPr>
-        <w:t>References: (only 32 in K&amp;T 2008!)</w:t>
-      </w:r>
     </w:p>
     <w:p>
       <w:pPr>

</xml_diff>

<commit_message>
First draft of methods section.
</commit_message>
<xml_diff>
--- a/Manuscripts/GH Trophic Project 2021 Manuscript 1.docx
+++ b/Manuscripts/GH Trophic Project 2021 Manuscript 1.docx
@@ -1562,15 +1562,15 @@
           <w:sz w:val="24"/>
           <w:szCs w:val="24"/>
         </w:rPr>
-        <w:t>P13 – bird exclusion and great hollow habitat</w:t>
-      </w:r>
-      <w:r>
-        <w:rPr>
-          <w:rFonts w:ascii="Times New Roman" w:hAnsi="Times New Roman" w:cs="Times New Roman"/>
-          <w:sz w:val="24"/>
-          <w:szCs w:val="24"/>
-        </w:rPr>
-        <w:t xml:space="preserve"> information</w:t>
+        <w:t>P13 –</w:t>
+      </w:r>
+      <w:r>
+        <w:rPr>
+          <w:rFonts w:ascii="Times New Roman" w:hAnsi="Times New Roman" w:cs="Times New Roman"/>
+          <w:sz w:val="24"/>
+          <w:szCs w:val="24"/>
+        </w:rPr>
+        <w:t xml:space="preserve"> Site information</w:t>
       </w:r>
     </w:p>
     <w:p>
@@ -1636,32 +1636,106 @@
           <w:sz w:val="24"/>
           <w:szCs w:val="24"/>
         </w:rPr>
-        <w:t xml:space="preserve"> In</w:t>
-      </w:r>
-      <w:r>
-        <w:rPr>
-          <w:rFonts w:ascii="Times New Roman" w:hAnsi="Times New Roman" w:cs="Times New Roman"/>
-          <w:sz w:val="24"/>
-          <w:szCs w:val="24"/>
-        </w:rPr>
-        <w:t xml:space="preserve"> April </w:t>
-      </w:r>
-      <w:r>
-        <w:rPr>
-          <w:rFonts w:ascii="Times New Roman" w:hAnsi="Times New Roman" w:cs="Times New Roman"/>
-          <w:sz w:val="24"/>
-          <w:szCs w:val="24"/>
-        </w:rPr>
-        <w:t xml:space="preserve">and early May 2021, we applied mesh netting to </w:t>
+        <w:t xml:space="preserve"> We intentionally chose locations that would typically be targeted for invasive shrub removal, with a dense understory</w:t>
+      </w:r>
+      <w:r>
+        <w:rPr>
+          <w:rFonts w:ascii="Times New Roman" w:hAnsi="Times New Roman" w:cs="Times New Roman"/>
+          <w:sz w:val="24"/>
+          <w:szCs w:val="24"/>
+        </w:rPr>
+        <w:t xml:space="preserve"> including</w:t>
+      </w:r>
+      <w:r>
+        <w:rPr>
+          <w:rFonts w:ascii="Times New Roman" w:hAnsi="Times New Roman" w:cs="Times New Roman"/>
+          <w:sz w:val="24"/>
+          <w:szCs w:val="24"/>
+        </w:rPr>
+        <w:t xml:space="preserve"> Japanese barberry</w:t>
+      </w:r>
+      <w:r>
+        <w:rPr>
+          <w:rFonts w:ascii="Times New Roman" w:hAnsi="Times New Roman" w:cs="Times New Roman"/>
+          <w:sz w:val="24"/>
+          <w:szCs w:val="24"/>
+        </w:rPr>
+        <w:t xml:space="preserve"> </w:t>
+      </w:r>
+      <w:r>
+        <w:rPr>
+          <w:rFonts w:ascii="Times New Roman" w:hAnsi="Times New Roman" w:cs="Times New Roman"/>
+          <w:sz w:val="24"/>
+          <w:szCs w:val="24"/>
+        </w:rPr>
+        <w:t>(</w:t>
+      </w:r>
+      <w:proofErr w:type="gramStart"/>
+      <w:r>
+        <w:rPr>
+          <w:rFonts w:ascii="Times New Roman" w:hAnsi="Times New Roman" w:cs="Times New Roman"/>
+          <w:i/>
+          <w:iCs/>
+          <w:sz w:val="24"/>
+          <w:szCs w:val="24"/>
+        </w:rPr>
+        <w:t>Berberis</w:t>
+      </w:r>
+      <w:proofErr w:type="gramEnd"/>
+      <w:r>
+        <w:rPr>
+          <w:rFonts w:ascii="Times New Roman" w:hAnsi="Times New Roman" w:cs="Times New Roman"/>
+          <w:i/>
+          <w:iCs/>
+          <w:sz w:val="24"/>
+          <w:szCs w:val="24"/>
+        </w:rPr>
+        <w:t xml:space="preserve"> </w:t>
+      </w:r>
+      <w:r>
+        <w:rPr>
+          <w:rFonts w:ascii="Times New Roman" w:hAnsi="Times New Roman" w:cs="Times New Roman"/>
+          <w:i/>
+          <w:iCs/>
+          <w:sz w:val="24"/>
+          <w:szCs w:val="24"/>
+        </w:rPr>
+        <w:t>thunbergia)</w:t>
+      </w:r>
+      <w:r>
+        <w:rPr>
+          <w:rFonts w:ascii="Times New Roman" w:hAnsi="Times New Roman" w:cs="Times New Roman"/>
+          <w:sz w:val="24"/>
+          <w:szCs w:val="24"/>
+        </w:rPr>
+        <w:t>,</w:t>
+      </w:r>
+      <w:r>
+        <w:rPr>
+          <w:rFonts w:ascii="Times New Roman" w:hAnsi="Times New Roman" w:cs="Times New Roman"/>
+          <w:sz w:val="24"/>
+          <w:szCs w:val="24"/>
+        </w:rPr>
+        <w:t xml:space="preserve"> Honeysuckle,</w:t>
+      </w:r>
+      <w:r>
+        <w:rPr>
+          <w:rFonts w:ascii="Times New Roman" w:hAnsi="Times New Roman" w:cs="Times New Roman"/>
+          <w:sz w:val="24"/>
+          <w:szCs w:val="24"/>
+        </w:rPr>
+        <w:t xml:space="preserve"> </w:t>
       </w:r>
       <w:proofErr w:type="spellStart"/>
       <w:r>
         <w:rPr>
           <w:rFonts w:ascii="Times New Roman" w:hAnsi="Times New Roman" w:cs="Times New Roman"/>
-          <w:sz w:val="24"/>
-          <w:szCs w:val="24"/>
-        </w:rPr>
-        <w:t>indidual</w:t>
+          <w:i/>
+          <w:iCs/>
+          <w:sz w:val="24"/>
+          <w:szCs w:val="24"/>
+        </w:rPr>
+        <w:t>Lonicerna</w:t>
       </w:r>
       <w:proofErr w:type="spellEnd"/>
       <w:r>
@@ -1670,16 +1744,52 @@
           <w:sz w:val="24"/>
           <w:szCs w:val="24"/>
         </w:rPr>
-        <w:t xml:space="preserve"> branches or entire shrubs and paired each </w:t>
+        <w:t xml:space="preserve"> spp</w:t>
+      </w:r>
+      <w:r>
+        <w:rPr>
+          <w:rFonts w:ascii="Times New Roman" w:hAnsi="Times New Roman" w:cs="Times New Roman"/>
+          <w:sz w:val="24"/>
+          <w:szCs w:val="24"/>
+        </w:rPr>
+        <w:t>.</w:t>
+      </w:r>
+      <w:r>
+        <w:rPr>
+          <w:rFonts w:ascii="Times New Roman" w:hAnsi="Times New Roman" w:cs="Times New Roman"/>
+          <w:sz w:val="24"/>
+          <w:szCs w:val="24"/>
+        </w:rPr>
+        <w:t xml:space="preserve"> (</w:t>
+      </w:r>
+      <w:r>
+        <w:rPr>
+          <w:rFonts w:ascii="Times New Roman" w:hAnsi="Times New Roman" w:cs="Times New Roman"/>
+          <w:sz w:val="24"/>
+          <w:szCs w:val="24"/>
+        </w:rPr>
+        <w:t xml:space="preserve">primarily </w:t>
+      </w:r>
+      <w:r>
+        <w:rPr>
+          <w:rFonts w:ascii="Times New Roman" w:hAnsi="Times New Roman" w:cs="Times New Roman"/>
+          <w:i/>
+          <w:iCs/>
+          <w:sz w:val="24"/>
+          <w:szCs w:val="24"/>
+        </w:rPr>
+        <w:t xml:space="preserve">Lonicera </w:t>
       </w:r>
       <w:proofErr w:type="spellStart"/>
       <w:r>
         <w:rPr>
           <w:rFonts w:ascii="Times New Roman" w:hAnsi="Times New Roman" w:cs="Times New Roman"/>
-          <w:sz w:val="24"/>
-          <w:szCs w:val="24"/>
-        </w:rPr>
-        <w:t>invidual</w:t>
+          <w:i/>
+          <w:iCs/>
+          <w:sz w:val="24"/>
+          <w:szCs w:val="24"/>
+        </w:rPr>
+        <w:t>mackii</w:t>
       </w:r>
       <w:proofErr w:type="spellEnd"/>
       <w:r>
@@ -1688,7 +1798,1217 @@
           <w:sz w:val="24"/>
           <w:szCs w:val="24"/>
         </w:rPr>
-        <w:t xml:space="preserve"> plant with an unmanipulated control (</w:t>
+        <w:t>)</w:t>
+      </w:r>
+      <w:r>
+        <w:rPr>
+          <w:rFonts w:ascii="Times New Roman" w:hAnsi="Times New Roman" w:cs="Times New Roman"/>
+          <w:sz w:val="24"/>
+          <w:szCs w:val="24"/>
+        </w:rPr>
+        <w:t xml:space="preserve">, </w:t>
+      </w:r>
+      <w:r>
+        <w:rPr>
+          <w:rFonts w:ascii="Times New Roman" w:hAnsi="Times New Roman" w:cs="Times New Roman"/>
+          <w:sz w:val="24"/>
+          <w:szCs w:val="24"/>
+        </w:rPr>
+        <w:t>Burning bush (</w:t>
+      </w:r>
+      <w:proofErr w:type="spellStart"/>
+      <w:r>
+        <w:rPr>
+          <w:rFonts w:ascii="Times New Roman" w:hAnsi="Times New Roman" w:cs="Times New Roman"/>
+          <w:i/>
+          <w:iCs/>
+          <w:sz w:val="24"/>
+          <w:szCs w:val="24"/>
+        </w:rPr>
+        <w:t>Eunonymous</w:t>
+      </w:r>
+      <w:proofErr w:type="spellEnd"/>
+      <w:r>
+        <w:rPr>
+          <w:rFonts w:ascii="Times New Roman" w:hAnsi="Times New Roman" w:cs="Times New Roman"/>
+          <w:i/>
+          <w:iCs/>
+          <w:sz w:val="24"/>
+          <w:szCs w:val="24"/>
+        </w:rPr>
+        <w:t xml:space="preserve"> </w:t>
+      </w:r>
+      <w:proofErr w:type="spellStart"/>
+      <w:r>
+        <w:rPr>
+          <w:rFonts w:ascii="Times New Roman" w:hAnsi="Times New Roman" w:cs="Times New Roman"/>
+          <w:i/>
+          <w:iCs/>
+          <w:sz w:val="24"/>
+          <w:szCs w:val="24"/>
+        </w:rPr>
+        <w:t>alatus</w:t>
+      </w:r>
+      <w:proofErr w:type="spellEnd"/>
+      <w:r>
+        <w:rPr>
+          <w:rFonts w:ascii="Times New Roman" w:hAnsi="Times New Roman" w:cs="Times New Roman"/>
+          <w:sz w:val="24"/>
+          <w:szCs w:val="24"/>
+        </w:rPr>
+        <w:t>)</w:t>
+      </w:r>
+      <w:r>
+        <w:rPr>
+          <w:rFonts w:ascii="Times New Roman" w:hAnsi="Times New Roman" w:cs="Times New Roman"/>
+          <w:sz w:val="24"/>
+          <w:szCs w:val="24"/>
+        </w:rPr>
+        <w:t>,</w:t>
+      </w:r>
+      <w:r>
+        <w:rPr>
+          <w:rFonts w:ascii="Times New Roman" w:hAnsi="Times New Roman" w:cs="Times New Roman"/>
+          <w:sz w:val="24"/>
+          <w:szCs w:val="24"/>
+        </w:rPr>
+        <w:t xml:space="preserve"> and</w:t>
+      </w:r>
+      <w:r>
+        <w:rPr>
+          <w:rFonts w:ascii="Times New Roman" w:hAnsi="Times New Roman" w:cs="Times New Roman"/>
+          <w:sz w:val="24"/>
+          <w:szCs w:val="24"/>
+        </w:rPr>
+        <w:t xml:space="preserve"> Autumn olive (</w:t>
+      </w:r>
+      <w:proofErr w:type="spellStart"/>
+      <w:r>
+        <w:rPr>
+          <w:rFonts w:ascii="Times New Roman" w:hAnsi="Times New Roman" w:cs="Times New Roman"/>
+          <w:i/>
+          <w:iCs/>
+          <w:sz w:val="24"/>
+          <w:szCs w:val="24"/>
+        </w:rPr>
+        <w:t>Eleagnus</w:t>
+      </w:r>
+      <w:proofErr w:type="spellEnd"/>
+      <w:r>
+        <w:rPr>
+          <w:rFonts w:ascii="Times New Roman" w:hAnsi="Times New Roman" w:cs="Times New Roman"/>
+          <w:i/>
+          <w:iCs/>
+          <w:sz w:val="24"/>
+          <w:szCs w:val="24"/>
+        </w:rPr>
+        <w:t xml:space="preserve"> </w:t>
+      </w:r>
+      <w:proofErr w:type="spellStart"/>
+      <w:r>
+        <w:rPr>
+          <w:rFonts w:ascii="Times New Roman" w:hAnsi="Times New Roman" w:cs="Times New Roman"/>
+          <w:i/>
+          <w:iCs/>
+          <w:sz w:val="24"/>
+          <w:szCs w:val="24"/>
+        </w:rPr>
+        <w:t>umbellata</w:t>
+      </w:r>
+      <w:proofErr w:type="spellEnd"/>
+      <w:r>
+        <w:rPr>
+          <w:rFonts w:ascii="Times New Roman" w:hAnsi="Times New Roman" w:cs="Times New Roman"/>
+          <w:sz w:val="24"/>
+          <w:szCs w:val="24"/>
+        </w:rPr>
+        <w:t>)</w:t>
+      </w:r>
+      <w:r>
+        <w:rPr>
+          <w:rFonts w:ascii="Times New Roman" w:hAnsi="Times New Roman" w:cs="Times New Roman"/>
+          <w:sz w:val="24"/>
+          <w:szCs w:val="24"/>
+        </w:rPr>
+        <w:t xml:space="preserve">. Native understory shrubs and </w:t>
+      </w:r>
+      <w:r>
+        <w:rPr>
+          <w:rFonts w:ascii="Times New Roman" w:hAnsi="Times New Roman" w:cs="Times New Roman"/>
+          <w:sz w:val="24"/>
+          <w:szCs w:val="24"/>
+        </w:rPr>
+        <w:t xml:space="preserve">understory trees </w:t>
+      </w:r>
+      <w:r>
+        <w:rPr>
+          <w:rFonts w:ascii="Times New Roman" w:hAnsi="Times New Roman" w:cs="Times New Roman"/>
+          <w:sz w:val="24"/>
+          <w:szCs w:val="24"/>
+        </w:rPr>
+        <w:t>include</w:t>
+      </w:r>
+      <w:r>
+        <w:rPr>
+          <w:rFonts w:ascii="Times New Roman" w:hAnsi="Times New Roman" w:cs="Times New Roman"/>
+          <w:sz w:val="24"/>
+          <w:szCs w:val="24"/>
+        </w:rPr>
+        <w:t xml:space="preserve">d </w:t>
+      </w:r>
+      <w:proofErr w:type="gramStart"/>
+      <w:r>
+        <w:rPr>
+          <w:rFonts w:ascii="Times New Roman" w:hAnsi="Times New Roman" w:cs="Times New Roman"/>
+          <w:sz w:val="24"/>
+          <w:szCs w:val="24"/>
+        </w:rPr>
+        <w:t>Striped</w:t>
+      </w:r>
+      <w:proofErr w:type="gramEnd"/>
+      <w:r>
+        <w:rPr>
+          <w:rFonts w:ascii="Times New Roman" w:hAnsi="Times New Roman" w:cs="Times New Roman"/>
+          <w:sz w:val="24"/>
+          <w:szCs w:val="24"/>
+        </w:rPr>
+        <w:t xml:space="preserve"> maple</w:t>
+      </w:r>
+      <w:r>
+        <w:rPr>
+          <w:rFonts w:ascii="Times New Roman" w:hAnsi="Times New Roman" w:cs="Times New Roman"/>
+          <w:sz w:val="24"/>
+          <w:szCs w:val="24"/>
+        </w:rPr>
+        <w:t xml:space="preserve"> </w:t>
+      </w:r>
+      <w:r>
+        <w:rPr>
+          <w:rFonts w:ascii="Times New Roman" w:hAnsi="Times New Roman" w:cs="Times New Roman"/>
+          <w:i/>
+          <w:iCs/>
+          <w:sz w:val="24"/>
+          <w:szCs w:val="24"/>
+        </w:rPr>
+        <w:t xml:space="preserve">Acer </w:t>
+      </w:r>
+      <w:proofErr w:type="spellStart"/>
+      <w:r>
+        <w:rPr>
+          <w:rFonts w:ascii="Times New Roman" w:hAnsi="Times New Roman" w:cs="Times New Roman"/>
+          <w:i/>
+          <w:iCs/>
+          <w:sz w:val="24"/>
+          <w:szCs w:val="24"/>
+        </w:rPr>
+        <w:t>pennsylvanicum</w:t>
+      </w:r>
+      <w:proofErr w:type="spellEnd"/>
+      <w:r>
+        <w:rPr>
+          <w:rFonts w:ascii="Times New Roman" w:hAnsi="Times New Roman" w:cs="Times New Roman"/>
+          <w:sz w:val="24"/>
+          <w:szCs w:val="24"/>
+        </w:rPr>
+        <w:t xml:space="preserve">, </w:t>
+      </w:r>
+      <w:r>
+        <w:rPr>
+          <w:rFonts w:ascii="Times New Roman" w:hAnsi="Times New Roman" w:cs="Times New Roman"/>
+          <w:sz w:val="24"/>
+          <w:szCs w:val="24"/>
+        </w:rPr>
+        <w:t>Shadbush (</w:t>
+      </w:r>
+      <w:r>
+        <w:rPr>
+          <w:rFonts w:ascii="Times New Roman" w:hAnsi="Times New Roman" w:cs="Times New Roman"/>
+          <w:i/>
+          <w:iCs/>
+          <w:sz w:val="24"/>
+          <w:szCs w:val="24"/>
+        </w:rPr>
+        <w:t xml:space="preserve">Amelanchier </w:t>
+      </w:r>
+      <w:r>
+        <w:rPr>
+          <w:rFonts w:ascii="Times New Roman" w:hAnsi="Times New Roman" w:cs="Times New Roman"/>
+          <w:i/>
+          <w:iCs/>
+          <w:sz w:val="24"/>
+          <w:szCs w:val="24"/>
+        </w:rPr>
+        <w:t>canadensis</w:t>
+      </w:r>
+      <w:r>
+        <w:rPr>
+          <w:rFonts w:ascii="Times New Roman" w:hAnsi="Times New Roman" w:cs="Times New Roman"/>
+          <w:sz w:val="24"/>
+          <w:szCs w:val="24"/>
+        </w:rPr>
+        <w:t>)</w:t>
+      </w:r>
+      <w:r>
+        <w:rPr>
+          <w:rFonts w:ascii="Times New Roman" w:hAnsi="Times New Roman" w:cs="Times New Roman"/>
+          <w:sz w:val="24"/>
+          <w:szCs w:val="24"/>
+        </w:rPr>
+        <w:t>,</w:t>
+      </w:r>
+      <w:r>
+        <w:rPr>
+          <w:rFonts w:ascii="Times New Roman" w:hAnsi="Times New Roman" w:cs="Times New Roman"/>
+          <w:sz w:val="24"/>
+          <w:szCs w:val="24"/>
+        </w:rPr>
+        <w:t xml:space="preserve"> </w:t>
+      </w:r>
+      <w:proofErr w:type="spellStart"/>
+      <w:r>
+        <w:rPr>
+          <w:rFonts w:ascii="Times New Roman" w:hAnsi="Times New Roman" w:cs="Times New Roman"/>
+          <w:sz w:val="24"/>
+          <w:szCs w:val="24"/>
+        </w:rPr>
+        <w:t>Musclewood</w:t>
+      </w:r>
+      <w:proofErr w:type="spellEnd"/>
+      <w:r>
+        <w:rPr>
+          <w:rFonts w:ascii="Times New Roman" w:hAnsi="Times New Roman" w:cs="Times New Roman"/>
+          <w:sz w:val="24"/>
+          <w:szCs w:val="24"/>
+        </w:rPr>
+        <w:t xml:space="preserve"> </w:t>
+      </w:r>
+      <w:r>
+        <w:rPr>
+          <w:rFonts w:ascii="Times New Roman" w:hAnsi="Times New Roman" w:cs="Times New Roman"/>
+          <w:sz w:val="24"/>
+          <w:szCs w:val="24"/>
+        </w:rPr>
+        <w:t>(</w:t>
+      </w:r>
+      <w:r>
+        <w:rPr>
+          <w:rFonts w:ascii="Times New Roman" w:hAnsi="Times New Roman" w:cs="Times New Roman"/>
+          <w:i/>
+          <w:iCs/>
+          <w:sz w:val="24"/>
+          <w:szCs w:val="24"/>
+        </w:rPr>
+        <w:t xml:space="preserve">Carpinus </w:t>
+      </w:r>
+      <w:proofErr w:type="spellStart"/>
+      <w:r>
+        <w:rPr>
+          <w:rFonts w:ascii="Times New Roman" w:hAnsi="Times New Roman" w:cs="Times New Roman"/>
+          <w:i/>
+          <w:iCs/>
+          <w:sz w:val="24"/>
+          <w:szCs w:val="24"/>
+        </w:rPr>
+        <w:t>caroliniana</w:t>
+      </w:r>
+      <w:proofErr w:type="spellEnd"/>
+      <w:r>
+        <w:rPr>
+          <w:rFonts w:ascii="Times New Roman" w:hAnsi="Times New Roman" w:cs="Times New Roman"/>
+          <w:sz w:val="24"/>
+          <w:szCs w:val="24"/>
+        </w:rPr>
+        <w:t>)</w:t>
+      </w:r>
+      <w:r>
+        <w:rPr>
+          <w:rFonts w:ascii="Times New Roman" w:hAnsi="Times New Roman" w:cs="Times New Roman"/>
+          <w:sz w:val="24"/>
+          <w:szCs w:val="24"/>
+        </w:rPr>
+        <w:t xml:space="preserve">, </w:t>
+      </w:r>
+      <w:r>
+        <w:rPr>
+          <w:rFonts w:ascii="Times New Roman" w:hAnsi="Times New Roman" w:cs="Times New Roman"/>
+          <w:sz w:val="24"/>
+          <w:szCs w:val="24"/>
+        </w:rPr>
+        <w:t>and</w:t>
+      </w:r>
+      <w:r>
+        <w:rPr>
+          <w:rFonts w:ascii="Times New Roman" w:hAnsi="Times New Roman" w:cs="Times New Roman"/>
+          <w:sz w:val="24"/>
+          <w:szCs w:val="24"/>
+        </w:rPr>
+        <w:t xml:space="preserve"> Witch-hazel</w:t>
+      </w:r>
+      <w:r>
+        <w:rPr>
+          <w:rFonts w:ascii="Times New Roman" w:hAnsi="Times New Roman" w:cs="Times New Roman"/>
+          <w:sz w:val="24"/>
+          <w:szCs w:val="24"/>
+        </w:rPr>
+        <w:t xml:space="preserve"> </w:t>
+      </w:r>
+      <w:r>
+        <w:rPr>
+          <w:rFonts w:ascii="Times New Roman" w:hAnsi="Times New Roman" w:cs="Times New Roman"/>
+          <w:sz w:val="24"/>
+          <w:szCs w:val="24"/>
+        </w:rPr>
+        <w:t>(</w:t>
+      </w:r>
+      <w:r>
+        <w:rPr>
+          <w:rFonts w:ascii="Times New Roman" w:hAnsi="Times New Roman" w:cs="Times New Roman"/>
+          <w:i/>
+          <w:iCs/>
+          <w:sz w:val="24"/>
+          <w:szCs w:val="24"/>
+        </w:rPr>
+        <w:t xml:space="preserve">Hamamelis </w:t>
+      </w:r>
+      <w:proofErr w:type="spellStart"/>
+      <w:r>
+        <w:rPr>
+          <w:rFonts w:ascii="Times New Roman" w:hAnsi="Times New Roman" w:cs="Times New Roman"/>
+          <w:i/>
+          <w:iCs/>
+          <w:sz w:val="24"/>
+          <w:szCs w:val="24"/>
+        </w:rPr>
+        <w:t>virginiana</w:t>
+      </w:r>
+      <w:r>
+        <w:rPr>
+          <w:rFonts w:ascii="Times New Roman" w:hAnsi="Times New Roman" w:cs="Times New Roman"/>
+          <w:i/>
+          <w:iCs/>
+          <w:sz w:val="24"/>
+          <w:szCs w:val="24"/>
+        </w:rPr>
+        <w:t>i</w:t>
+      </w:r>
+      <w:proofErr w:type="spellEnd"/>
+      <w:r>
+        <w:rPr>
+          <w:rFonts w:ascii="Times New Roman" w:hAnsi="Times New Roman" w:cs="Times New Roman"/>
+          <w:sz w:val="24"/>
+          <w:szCs w:val="24"/>
+        </w:rPr>
+        <w:t>)</w:t>
+      </w:r>
+      <w:r>
+        <w:rPr>
+          <w:rFonts w:ascii="Times New Roman" w:hAnsi="Times New Roman" w:cs="Times New Roman"/>
+          <w:sz w:val="24"/>
+          <w:szCs w:val="24"/>
+        </w:rPr>
+        <w:t xml:space="preserve">. </w:t>
+      </w:r>
+      <w:r>
+        <w:rPr>
+          <w:rFonts w:ascii="Times New Roman" w:hAnsi="Times New Roman" w:cs="Times New Roman"/>
+          <w:sz w:val="24"/>
+          <w:szCs w:val="24"/>
+        </w:rPr>
+        <w:t>Our experiment occurred in areas where the</w:t>
+      </w:r>
+      <w:r>
+        <w:rPr>
+          <w:rFonts w:ascii="Times New Roman" w:hAnsi="Times New Roman" w:cs="Times New Roman"/>
+          <w:sz w:val="24"/>
+          <w:szCs w:val="24"/>
+        </w:rPr>
+        <w:t xml:space="preserve"> </w:t>
+      </w:r>
+      <w:r>
+        <w:rPr>
+          <w:rFonts w:ascii="Times New Roman" w:hAnsi="Times New Roman" w:cs="Times New Roman"/>
+          <w:sz w:val="24"/>
+          <w:szCs w:val="24"/>
+        </w:rPr>
+        <w:t>overstory</w:t>
+      </w:r>
+      <w:r>
+        <w:rPr>
+          <w:rFonts w:ascii="Times New Roman" w:hAnsi="Times New Roman" w:cs="Times New Roman"/>
+          <w:sz w:val="24"/>
+          <w:szCs w:val="24"/>
+        </w:rPr>
+        <w:t xml:space="preserve"> tree composition </w:t>
+      </w:r>
+      <w:r>
+        <w:rPr>
+          <w:rFonts w:ascii="Times New Roman" w:hAnsi="Times New Roman" w:cs="Times New Roman"/>
+          <w:sz w:val="24"/>
+          <w:szCs w:val="24"/>
+        </w:rPr>
+        <w:t>is dominated by</w:t>
+      </w:r>
+      <w:r>
+        <w:rPr>
+          <w:rFonts w:ascii="Times New Roman" w:hAnsi="Times New Roman" w:cs="Times New Roman"/>
+          <w:sz w:val="24"/>
+          <w:szCs w:val="24"/>
+        </w:rPr>
+        <w:t xml:space="preserve"> </w:t>
+      </w:r>
+      <w:proofErr w:type="gramStart"/>
+      <w:r>
+        <w:rPr>
+          <w:rFonts w:ascii="Times New Roman" w:hAnsi="Times New Roman" w:cs="Times New Roman"/>
+          <w:sz w:val="24"/>
+          <w:szCs w:val="24"/>
+        </w:rPr>
+        <w:t>Sweet</w:t>
+      </w:r>
+      <w:proofErr w:type="gramEnd"/>
+      <w:r>
+        <w:rPr>
+          <w:rFonts w:ascii="Times New Roman" w:hAnsi="Times New Roman" w:cs="Times New Roman"/>
+          <w:sz w:val="24"/>
+          <w:szCs w:val="24"/>
+        </w:rPr>
+        <w:t xml:space="preserve"> birch</w:t>
+      </w:r>
+      <w:r>
+        <w:rPr>
+          <w:rFonts w:ascii="Times New Roman" w:hAnsi="Times New Roman" w:cs="Times New Roman"/>
+          <w:sz w:val="24"/>
+          <w:szCs w:val="24"/>
+        </w:rPr>
+        <w:t xml:space="preserve"> </w:t>
+      </w:r>
+      <w:r>
+        <w:rPr>
+          <w:rFonts w:ascii="Times New Roman" w:hAnsi="Times New Roman" w:cs="Times New Roman"/>
+          <w:sz w:val="24"/>
+          <w:szCs w:val="24"/>
+        </w:rPr>
+        <w:t>(</w:t>
+      </w:r>
+      <w:r>
+        <w:rPr>
+          <w:rFonts w:ascii="Times New Roman" w:hAnsi="Times New Roman" w:cs="Times New Roman"/>
+          <w:i/>
+          <w:iCs/>
+          <w:sz w:val="24"/>
+          <w:szCs w:val="24"/>
+        </w:rPr>
+        <w:t xml:space="preserve">Betula </w:t>
+      </w:r>
+      <w:proofErr w:type="spellStart"/>
+      <w:r>
+        <w:rPr>
+          <w:rFonts w:ascii="Times New Roman" w:hAnsi="Times New Roman" w:cs="Times New Roman"/>
+          <w:i/>
+          <w:iCs/>
+          <w:sz w:val="24"/>
+          <w:szCs w:val="24"/>
+        </w:rPr>
+        <w:t>lenta</w:t>
+      </w:r>
+      <w:proofErr w:type="spellEnd"/>
+      <w:r>
+        <w:rPr>
+          <w:rFonts w:ascii="Times New Roman" w:hAnsi="Times New Roman" w:cs="Times New Roman"/>
+          <w:sz w:val="24"/>
+          <w:szCs w:val="24"/>
+        </w:rPr>
+        <w:t>)</w:t>
+      </w:r>
+      <w:r>
+        <w:rPr>
+          <w:rFonts w:ascii="Times New Roman" w:hAnsi="Times New Roman" w:cs="Times New Roman"/>
+          <w:sz w:val="24"/>
+          <w:szCs w:val="24"/>
+        </w:rPr>
+        <w:t xml:space="preserve"> and</w:t>
+      </w:r>
+      <w:r>
+        <w:rPr>
+          <w:rFonts w:ascii="Times New Roman" w:hAnsi="Times New Roman" w:cs="Times New Roman"/>
+          <w:sz w:val="24"/>
+          <w:szCs w:val="24"/>
+        </w:rPr>
+        <w:t xml:space="preserve"> American beech</w:t>
+      </w:r>
+      <w:r>
+        <w:rPr>
+          <w:rFonts w:ascii="Times New Roman" w:hAnsi="Times New Roman" w:cs="Times New Roman"/>
+          <w:sz w:val="24"/>
+          <w:szCs w:val="24"/>
+        </w:rPr>
+        <w:t xml:space="preserve"> </w:t>
+      </w:r>
+      <w:r>
+        <w:rPr>
+          <w:rFonts w:ascii="Times New Roman" w:hAnsi="Times New Roman" w:cs="Times New Roman"/>
+          <w:sz w:val="24"/>
+          <w:szCs w:val="24"/>
+        </w:rPr>
+        <w:t>(</w:t>
+      </w:r>
+      <w:r>
+        <w:rPr>
+          <w:rFonts w:ascii="Times New Roman" w:hAnsi="Times New Roman" w:cs="Times New Roman"/>
+          <w:i/>
+          <w:iCs/>
+          <w:sz w:val="24"/>
+          <w:szCs w:val="24"/>
+        </w:rPr>
+        <w:t xml:space="preserve">Fagus </w:t>
+      </w:r>
+      <w:proofErr w:type="spellStart"/>
+      <w:r>
+        <w:rPr>
+          <w:rFonts w:ascii="Times New Roman" w:hAnsi="Times New Roman" w:cs="Times New Roman"/>
+          <w:i/>
+          <w:iCs/>
+          <w:sz w:val="24"/>
+          <w:szCs w:val="24"/>
+        </w:rPr>
+        <w:t>grandifolia</w:t>
+      </w:r>
+      <w:proofErr w:type="spellEnd"/>
+      <w:r>
+        <w:rPr>
+          <w:rFonts w:ascii="Times New Roman" w:hAnsi="Times New Roman" w:cs="Times New Roman"/>
+          <w:sz w:val="24"/>
+          <w:szCs w:val="24"/>
+        </w:rPr>
+        <w:t>)</w:t>
+      </w:r>
+      <w:r>
+        <w:rPr>
+          <w:rFonts w:ascii="Times New Roman" w:hAnsi="Times New Roman" w:cs="Times New Roman"/>
+          <w:sz w:val="24"/>
+          <w:szCs w:val="24"/>
+        </w:rPr>
+        <w:t>.</w:t>
+      </w:r>
+      <w:r>
+        <w:rPr>
+          <w:rFonts w:ascii="Times New Roman" w:hAnsi="Times New Roman" w:cs="Times New Roman"/>
+          <w:sz w:val="24"/>
+          <w:szCs w:val="24"/>
+        </w:rPr>
+        <w:t xml:space="preserve"> As these ten species were the dominant woody plants in the selected habitat, we performed experiments on all to provide a community-wide perspective on the impacts of invasive plants on food webs compared to native woody plants.</w:t>
+      </w:r>
+    </w:p>
+    <w:p>
+      <w:pPr>
+        <w:rPr>
+          <w:rFonts w:ascii="Times New Roman" w:hAnsi="Times New Roman" w:cs="Times New Roman"/>
+          <w:sz w:val="24"/>
+          <w:szCs w:val="24"/>
+        </w:rPr>
+      </w:pPr>
+      <w:r>
+        <w:rPr>
+          <w:rFonts w:ascii="Times New Roman" w:hAnsi="Times New Roman" w:cs="Times New Roman"/>
+          <w:sz w:val="24"/>
+          <w:szCs w:val="24"/>
+        </w:rPr>
+        <w:t xml:space="preserve">P14 – </w:t>
+      </w:r>
+      <w:r>
+        <w:rPr>
+          <w:rFonts w:ascii="Times New Roman" w:hAnsi="Times New Roman" w:cs="Times New Roman"/>
+          <w:sz w:val="24"/>
+          <w:szCs w:val="24"/>
+        </w:rPr>
+        <w:t>Predation manipulation</w:t>
+      </w:r>
+    </w:p>
+    <w:p>
+      <w:pPr>
+        <w:rPr>
+          <w:rFonts w:ascii="Times New Roman" w:hAnsi="Times New Roman" w:cs="Times New Roman"/>
+          <w:sz w:val="24"/>
+          <w:szCs w:val="24"/>
+        </w:rPr>
+      </w:pPr>
+      <w:r>
+        <w:rPr>
+          <w:rFonts w:ascii="Times New Roman" w:hAnsi="Times New Roman" w:cs="Times New Roman"/>
+          <w:sz w:val="24"/>
+          <w:szCs w:val="24"/>
+        </w:rPr>
+        <w:t>From May 4</w:t>
+      </w:r>
+      <w:r>
+        <w:rPr>
+          <w:rFonts w:ascii="Times New Roman" w:hAnsi="Times New Roman" w:cs="Times New Roman"/>
+          <w:sz w:val="24"/>
+          <w:szCs w:val="24"/>
+          <w:vertAlign w:val="superscript"/>
+        </w:rPr>
+        <w:t>th</w:t>
+      </w:r>
+      <w:r>
+        <w:rPr>
+          <w:rFonts w:ascii="Times New Roman" w:hAnsi="Times New Roman" w:cs="Times New Roman"/>
+          <w:sz w:val="24"/>
+          <w:szCs w:val="24"/>
+        </w:rPr>
+        <w:t xml:space="preserve"> to May 27</w:t>
+      </w:r>
+      <w:r>
+        <w:rPr>
+          <w:rFonts w:ascii="Times New Roman" w:hAnsi="Times New Roman" w:cs="Times New Roman"/>
+          <w:sz w:val="24"/>
+          <w:szCs w:val="24"/>
+          <w:vertAlign w:val="superscript"/>
+        </w:rPr>
+        <w:t>th</w:t>
+      </w:r>
+      <w:r>
+        <w:rPr>
+          <w:rFonts w:ascii="Times New Roman" w:hAnsi="Times New Roman" w:cs="Times New Roman"/>
+          <w:sz w:val="24"/>
+          <w:szCs w:val="24"/>
+        </w:rPr>
+        <w:t>, 2021</w:t>
+      </w:r>
+      <w:r>
+        <w:rPr>
+          <w:rFonts w:ascii="Times New Roman" w:hAnsi="Times New Roman" w:cs="Times New Roman"/>
+          <w:sz w:val="24"/>
+          <w:szCs w:val="24"/>
+        </w:rPr>
+        <w:t xml:space="preserve">, we </w:t>
+      </w:r>
+      <w:r>
+        <w:rPr>
+          <w:rFonts w:ascii="Times New Roman" w:hAnsi="Times New Roman" w:cs="Times New Roman"/>
+          <w:sz w:val="24"/>
+          <w:szCs w:val="24"/>
+        </w:rPr>
+        <w:t>employed a predator exclusion experiment in a paired design</w:t>
+      </w:r>
+      <w:r>
+        <w:rPr>
+          <w:rFonts w:ascii="Times New Roman" w:hAnsi="Times New Roman" w:cs="Times New Roman"/>
+          <w:sz w:val="24"/>
+          <w:szCs w:val="24"/>
+        </w:rPr>
+        <w:t xml:space="preserve"> (</w:t>
+      </w:r>
+      <w:r>
+        <w:rPr>
+          <w:rFonts w:ascii="Times New Roman" w:hAnsi="Times New Roman" w:cs="Times New Roman"/>
+          <w:sz w:val="24"/>
+          <w:szCs w:val="24"/>
+        </w:rPr>
+        <w:t>following Singer et al. 2012</w:t>
+      </w:r>
+      <w:r>
+        <w:rPr>
+          <w:rFonts w:ascii="Times New Roman" w:hAnsi="Times New Roman" w:cs="Times New Roman"/>
+          <w:sz w:val="24"/>
+          <w:szCs w:val="24"/>
+        </w:rPr>
+        <w:t>)</w:t>
+      </w:r>
+      <w:r>
+        <w:rPr>
+          <w:rFonts w:ascii="Times New Roman" w:hAnsi="Times New Roman" w:cs="Times New Roman"/>
+          <w:sz w:val="24"/>
+          <w:szCs w:val="24"/>
+        </w:rPr>
+        <w:t xml:space="preserve">. Insectivorous birds were prevented from foraging on branches </w:t>
+      </w:r>
+      <w:r>
+        <w:rPr>
+          <w:rFonts w:ascii="Times New Roman" w:hAnsi="Times New Roman" w:cs="Times New Roman"/>
+          <w:i/>
+          <w:iCs/>
+          <w:sz w:val="24"/>
+          <w:szCs w:val="24"/>
+        </w:rPr>
+        <w:t xml:space="preserve">via </w:t>
+      </w:r>
+      <w:r>
+        <w:rPr>
+          <w:rFonts w:ascii="Times New Roman" w:hAnsi="Times New Roman" w:cs="Times New Roman"/>
+          <w:sz w:val="24"/>
+          <w:szCs w:val="24"/>
+        </w:rPr>
+        <w:t>a</w:t>
+      </w:r>
+      <w:r>
+        <w:rPr>
+          <w:rFonts w:ascii="Times New Roman" w:hAnsi="Times New Roman" w:cs="Times New Roman"/>
+          <w:sz w:val="24"/>
+          <w:szCs w:val="24"/>
+        </w:rPr>
+        <w:t xml:space="preserve"> mesh netting</w:t>
+      </w:r>
+      <w:r>
+        <w:rPr>
+          <w:rFonts w:ascii="Times New Roman" w:hAnsi="Times New Roman" w:cs="Times New Roman"/>
+          <w:sz w:val="24"/>
+          <w:szCs w:val="24"/>
+        </w:rPr>
+        <w:t xml:space="preserve"> that was</w:t>
+      </w:r>
+      <w:r>
+        <w:rPr>
+          <w:rFonts w:ascii="Times New Roman" w:hAnsi="Times New Roman" w:cs="Times New Roman"/>
+          <w:sz w:val="24"/>
+          <w:szCs w:val="24"/>
+        </w:rPr>
+        <w:t xml:space="preserve"> </w:t>
+      </w:r>
+      <w:r>
+        <w:rPr>
+          <w:rFonts w:ascii="Times New Roman" w:hAnsi="Times New Roman" w:cs="Times New Roman"/>
+          <w:sz w:val="24"/>
+          <w:szCs w:val="24"/>
+        </w:rPr>
+        <w:t>draped over branches and affixed to the base of the branch using Velcro</w:t>
+      </w:r>
+      <w:r>
+        <w:rPr>
+          <w:rFonts w:ascii="Times New Roman" w:hAnsi="Times New Roman" w:cs="Times New Roman"/>
+          <w:sz w:val="24"/>
+          <w:szCs w:val="24"/>
+        </w:rPr>
+        <w:t xml:space="preserve"> (“- birds”)</w:t>
+      </w:r>
+      <w:r>
+        <w:rPr>
+          <w:rFonts w:ascii="Times New Roman" w:hAnsi="Times New Roman" w:cs="Times New Roman"/>
+          <w:sz w:val="24"/>
+          <w:szCs w:val="24"/>
+        </w:rPr>
+        <w:t>. Each of these branches were paired with</w:t>
+      </w:r>
+      <w:r>
+        <w:rPr>
+          <w:rFonts w:ascii="Times New Roman" w:hAnsi="Times New Roman" w:cs="Times New Roman"/>
+          <w:sz w:val="24"/>
+          <w:szCs w:val="24"/>
+        </w:rPr>
+        <w:t xml:space="preserve"> a</w:t>
+      </w:r>
+      <w:r>
+        <w:rPr>
+          <w:rFonts w:ascii="Times New Roman" w:hAnsi="Times New Roman" w:cs="Times New Roman"/>
+          <w:sz w:val="24"/>
+          <w:szCs w:val="24"/>
+        </w:rPr>
+        <w:t xml:space="preserve"> </w:t>
+      </w:r>
+      <w:r>
+        <w:rPr>
+          <w:rFonts w:ascii="Times New Roman" w:hAnsi="Times New Roman" w:cs="Times New Roman"/>
+          <w:sz w:val="24"/>
+          <w:szCs w:val="24"/>
+        </w:rPr>
+        <w:t>n</w:t>
+      </w:r>
+      <w:r>
+        <w:rPr>
+          <w:rFonts w:ascii="Times New Roman" w:hAnsi="Times New Roman" w:cs="Times New Roman"/>
+          <w:sz w:val="24"/>
+          <w:szCs w:val="24"/>
+        </w:rPr>
+        <w:t>earby (&lt;</w:t>
+      </w:r>
+      <w:r>
+        <w:rPr>
+          <w:rFonts w:ascii="Times New Roman" w:hAnsi="Times New Roman" w:cs="Times New Roman"/>
+          <w:sz w:val="24"/>
+          <w:szCs w:val="24"/>
+        </w:rPr>
+        <w:t xml:space="preserve"> </w:t>
+      </w:r>
+      <w:r>
+        <w:rPr>
+          <w:rFonts w:ascii="Times New Roman" w:hAnsi="Times New Roman" w:cs="Times New Roman"/>
+          <w:sz w:val="24"/>
+          <w:szCs w:val="24"/>
+        </w:rPr>
+        <w:t>10m)</w:t>
+      </w:r>
+      <w:r>
+        <w:rPr>
+          <w:rFonts w:ascii="Times New Roman" w:hAnsi="Times New Roman" w:cs="Times New Roman"/>
+          <w:sz w:val="24"/>
+          <w:szCs w:val="24"/>
+        </w:rPr>
+        <w:t xml:space="preserve"> unmanipulated control</w:t>
+      </w:r>
+      <w:r>
+        <w:rPr>
+          <w:rFonts w:ascii="Times New Roman" w:hAnsi="Times New Roman" w:cs="Times New Roman"/>
+          <w:sz w:val="24"/>
+          <w:szCs w:val="24"/>
+        </w:rPr>
+        <w:t xml:space="preserve"> branch</w:t>
+      </w:r>
+      <w:r>
+        <w:rPr>
+          <w:rFonts w:ascii="Times New Roman" w:hAnsi="Times New Roman" w:cs="Times New Roman"/>
+          <w:sz w:val="24"/>
+          <w:szCs w:val="24"/>
+        </w:rPr>
+        <w:t xml:space="preserve"> (“+ birds”)</w:t>
+      </w:r>
+      <w:r>
+        <w:rPr>
+          <w:rFonts w:ascii="Times New Roman" w:hAnsi="Times New Roman" w:cs="Times New Roman"/>
+          <w:sz w:val="24"/>
+          <w:szCs w:val="24"/>
+        </w:rPr>
+        <w:t xml:space="preserve">. </w:t>
+      </w:r>
+      <w:r>
+        <w:rPr>
+          <w:rFonts w:ascii="Times New Roman" w:hAnsi="Times New Roman" w:cs="Times New Roman"/>
+          <w:sz w:val="24"/>
+          <w:szCs w:val="24"/>
+        </w:rPr>
+        <w:t>We set up treatments on</w:t>
+      </w:r>
+      <w:r>
+        <w:rPr>
+          <w:rFonts w:ascii="Times New Roman" w:hAnsi="Times New Roman" w:cs="Times New Roman"/>
+          <w:sz w:val="24"/>
+          <w:szCs w:val="24"/>
+        </w:rPr>
+        <w:t xml:space="preserve"> </w:t>
+      </w:r>
+      <w:r>
+        <w:rPr>
+          <w:rFonts w:ascii="Times New Roman" w:hAnsi="Times New Roman" w:cs="Times New Roman"/>
+          <w:sz w:val="24"/>
+          <w:szCs w:val="24"/>
+        </w:rPr>
+        <w:t xml:space="preserve">12 </w:t>
+      </w:r>
+      <w:r>
+        <w:rPr>
+          <w:rFonts w:ascii="Times New Roman" w:hAnsi="Times New Roman" w:cs="Times New Roman"/>
+          <w:sz w:val="24"/>
+          <w:szCs w:val="24"/>
+        </w:rPr>
+        <w:t xml:space="preserve">pairs </w:t>
+      </w:r>
+      <w:r>
+        <w:rPr>
+          <w:rFonts w:ascii="Times New Roman" w:hAnsi="Times New Roman" w:cs="Times New Roman"/>
+          <w:sz w:val="24"/>
+          <w:szCs w:val="24"/>
+        </w:rPr>
+        <w:t>for each of</w:t>
+      </w:r>
+      <w:r>
+        <w:rPr>
+          <w:rFonts w:ascii="Times New Roman" w:hAnsi="Times New Roman" w:cs="Times New Roman"/>
+          <w:sz w:val="24"/>
+          <w:szCs w:val="24"/>
+        </w:rPr>
+        <w:t xml:space="preserve"> ten focal woody plant species</w:t>
+      </w:r>
+      <w:r>
+        <w:rPr>
+          <w:rFonts w:ascii="Times New Roman" w:hAnsi="Times New Roman" w:cs="Times New Roman"/>
+          <w:sz w:val="24"/>
+          <w:szCs w:val="24"/>
+        </w:rPr>
+        <w:t xml:space="preserve">, consequently a total of </w:t>
+      </w:r>
+      <w:r>
+        <w:rPr>
+          <w:rFonts w:ascii="Times New Roman" w:hAnsi="Times New Roman" w:cs="Times New Roman"/>
+          <w:sz w:val="24"/>
+          <w:szCs w:val="24"/>
+        </w:rPr>
+        <w:t>240</w:t>
+      </w:r>
+      <w:r>
+        <w:rPr>
+          <w:rFonts w:ascii="Times New Roman" w:hAnsi="Times New Roman" w:cs="Times New Roman"/>
+          <w:sz w:val="24"/>
+          <w:szCs w:val="24"/>
+        </w:rPr>
+        <w:t xml:space="preserve"> plants were sampled this way</w:t>
+      </w:r>
+      <w:r>
+        <w:rPr>
+          <w:rFonts w:ascii="Times New Roman" w:hAnsi="Times New Roman" w:cs="Times New Roman"/>
+          <w:sz w:val="24"/>
+          <w:szCs w:val="24"/>
+        </w:rPr>
+        <w:t xml:space="preserve">. </w:t>
+      </w:r>
+      <w:r>
+        <w:rPr>
+          <w:rFonts w:ascii="Times New Roman" w:hAnsi="Times New Roman" w:cs="Times New Roman"/>
+          <w:sz w:val="24"/>
+          <w:szCs w:val="24"/>
+        </w:rPr>
+        <w:t>Each of these 240 plants</w:t>
+      </w:r>
+      <w:r>
+        <w:rPr>
+          <w:rFonts w:ascii="Times New Roman" w:hAnsi="Times New Roman" w:cs="Times New Roman"/>
+          <w:sz w:val="24"/>
+          <w:szCs w:val="24"/>
+        </w:rPr>
+        <w:t xml:space="preserve"> were sampled three times</w:t>
+      </w:r>
+      <w:r>
+        <w:rPr>
+          <w:rFonts w:ascii="Times New Roman" w:hAnsi="Times New Roman" w:cs="Times New Roman"/>
+          <w:sz w:val="24"/>
+          <w:szCs w:val="24"/>
+        </w:rPr>
+        <w:t>, bringing the number of arthropod community samples up to 720</w:t>
+      </w:r>
+      <w:r>
+        <w:rPr>
+          <w:rFonts w:ascii="Times New Roman" w:hAnsi="Times New Roman" w:cs="Times New Roman"/>
+          <w:sz w:val="24"/>
+          <w:szCs w:val="24"/>
+        </w:rPr>
+        <w:t>.</w:t>
+      </w:r>
+      <w:r>
+        <w:rPr>
+          <w:rFonts w:ascii="Times New Roman" w:hAnsi="Times New Roman" w:cs="Times New Roman"/>
+          <w:sz w:val="24"/>
+          <w:szCs w:val="24"/>
+        </w:rPr>
+        <w:t xml:space="preserve"> We followed the same sampling order across these three sampling periods, e.g., sampling the same pairs of plants first each time.</w:t>
+      </w:r>
+      <w:r>
+        <w:rPr>
+          <w:rFonts w:ascii="Times New Roman" w:hAnsi="Times New Roman" w:cs="Times New Roman"/>
+          <w:sz w:val="24"/>
+          <w:szCs w:val="24"/>
+        </w:rPr>
+        <w:t xml:space="preserve"> Arthropod abundance was quantified by collecting all foliage-foraging invertebrates using branch-beating. Each branch was struck with a 0.3m dowel </w:t>
+      </w:r>
+      <w:r>
+        <w:rPr>
+          <w:rFonts w:ascii="Times New Roman" w:hAnsi="Times New Roman" w:cs="Times New Roman"/>
+          <w:sz w:val="24"/>
+          <w:szCs w:val="24"/>
+        </w:rPr>
+        <w:t xml:space="preserve">while hanging </w:t>
+      </w:r>
+      <w:r>
+        <w:rPr>
+          <w:rFonts w:ascii="Times New Roman" w:hAnsi="Times New Roman" w:cs="Times New Roman"/>
+          <w:sz w:val="24"/>
+          <w:szCs w:val="24"/>
+        </w:rPr>
+        <w:t>over a 1m</w:t>
+      </w:r>
+      <w:r>
+        <w:rPr>
+          <w:rFonts w:ascii="Times New Roman" w:hAnsi="Times New Roman" w:cs="Times New Roman"/>
+          <w:sz w:val="24"/>
+          <w:szCs w:val="24"/>
+          <w:vertAlign w:val="superscript"/>
+        </w:rPr>
+        <w:t>2</w:t>
+      </w:r>
+      <w:r>
+        <w:rPr>
+          <w:rFonts w:ascii="Times New Roman" w:hAnsi="Times New Roman" w:cs="Times New Roman"/>
+          <w:sz w:val="24"/>
+          <w:szCs w:val="24"/>
+        </w:rPr>
+        <w:t xml:space="preserve"> ripstop fabric beat sheet. All invertebrates that landed on the sheet were collected via aspirators or soft-touch aluminum </w:t>
+      </w:r>
+      <w:r>
+        <w:rPr>
+          <w:rFonts w:ascii="Times New Roman" w:hAnsi="Times New Roman" w:cs="Times New Roman"/>
+          <w:sz w:val="24"/>
+          <w:szCs w:val="24"/>
+        </w:rPr>
+        <w:t>forceps</w:t>
+      </w:r>
+      <w:r>
+        <w:rPr>
+          <w:rFonts w:ascii="Times New Roman" w:hAnsi="Times New Roman" w:cs="Times New Roman"/>
+          <w:sz w:val="24"/>
+          <w:szCs w:val="24"/>
+        </w:rPr>
+        <w:t>.</w:t>
+      </w:r>
+    </w:p>
+    <w:p>
+      <w:pPr>
+        <w:rPr>
+          <w:rFonts w:ascii="Times New Roman" w:hAnsi="Times New Roman" w:cs="Times New Roman"/>
+          <w:sz w:val="24"/>
+          <w:szCs w:val="24"/>
+        </w:rPr>
+      </w:pPr>
+      <w:r>
+        <w:rPr>
+          <w:rFonts w:ascii="Times New Roman" w:hAnsi="Times New Roman" w:cs="Times New Roman"/>
+          <w:sz w:val="24"/>
+          <w:szCs w:val="24"/>
+        </w:rPr>
+        <w:t>P14 – arthropod id and processing</w:t>
+      </w:r>
+    </w:p>
+    <w:p>
+      <w:pPr>
+        <w:rPr>
+          <w:rFonts w:ascii="Times New Roman" w:hAnsi="Times New Roman" w:cs="Times New Roman"/>
+          <w:sz w:val="24"/>
+          <w:szCs w:val="24"/>
+        </w:rPr>
+      </w:pPr>
+      <w:r>
+        <w:rPr>
+          <w:rFonts w:ascii="Times New Roman" w:hAnsi="Times New Roman" w:cs="Times New Roman"/>
+          <w:sz w:val="24"/>
+          <w:szCs w:val="24"/>
+        </w:rPr>
+        <w:t>All invertebrates collected in the field were transferred immediately to 7 × 3cm plastic vials or 16 × 8cm plastic zip-top bags and preserved in a –18° C lab freezer. Afterwards, specimens collected on entire experimental branches were weighed (wet mass) on a 10^-4 g microbalance. All inve</w:t>
+      </w:r>
+      <w:r>
+        <w:rPr>
+          <w:rFonts w:ascii="Times New Roman" w:hAnsi="Times New Roman" w:cs="Times New Roman"/>
+          <w:sz w:val="24"/>
+          <w:szCs w:val="24"/>
+        </w:rPr>
+        <w:t>rtebrates were identified to class. Common arthropod</w:t>
+      </w:r>
+      <w:r>
+        <w:rPr>
+          <w:rFonts w:ascii="Times New Roman" w:hAnsi="Times New Roman" w:cs="Times New Roman"/>
+          <w:sz w:val="24"/>
+          <w:szCs w:val="24"/>
+        </w:rPr>
+        <w:t xml:space="preserve"> species (those observed &gt; 25 times) were </w:t>
+      </w:r>
+      <w:r>
+        <w:rPr>
+          <w:rFonts w:ascii="Times New Roman" w:hAnsi="Times New Roman" w:cs="Times New Roman"/>
+          <w:sz w:val="24"/>
+          <w:szCs w:val="24"/>
+        </w:rPr>
+        <w:t xml:space="preserve">then </w:t>
+      </w:r>
+      <w:r>
+        <w:rPr>
+          <w:rFonts w:ascii="Times New Roman" w:hAnsi="Times New Roman" w:cs="Times New Roman"/>
+          <w:sz w:val="24"/>
+          <w:szCs w:val="24"/>
+        </w:rPr>
+        <w:t xml:space="preserve">identified to </w:t>
+      </w:r>
+      <w:r>
+        <w:rPr>
+          <w:rFonts w:ascii="Times New Roman" w:hAnsi="Times New Roman" w:cs="Times New Roman"/>
+          <w:sz w:val="24"/>
+          <w:szCs w:val="24"/>
+        </w:rPr>
+        <w:t>order</w:t>
+      </w:r>
+      <w:r>
+        <w:rPr>
+          <w:rFonts w:ascii="Times New Roman" w:hAnsi="Times New Roman" w:cs="Times New Roman"/>
+          <w:sz w:val="24"/>
+          <w:szCs w:val="24"/>
+        </w:rPr>
+        <w:t xml:space="preserve">, and all insects in the orders Lepidoptera, Hemiptera, Hymenoptera were identified to family. True spiders (Araneae) and Opiliones were identified to family as well. </w:t>
+      </w:r>
+      <w:r>
+        <w:rPr>
+          <w:rFonts w:ascii="Times New Roman" w:hAnsi="Times New Roman" w:cs="Times New Roman"/>
+          <w:sz w:val="24"/>
+          <w:szCs w:val="24"/>
+        </w:rPr>
+        <w:t xml:space="preserve">All invertebrate sorting and taxonomic identification was completed from June 2021 to August 2021. </w:t>
+      </w:r>
+      <w:r>
+        <w:rPr>
+          <w:rFonts w:ascii="Times New Roman" w:hAnsi="Times New Roman" w:cs="Times New Roman"/>
+          <w:sz w:val="24"/>
+          <w:szCs w:val="24"/>
+        </w:rPr>
+        <w:t xml:space="preserve">Once identifications were complete, all taxonomic groups </w:t>
+      </w:r>
+      <w:r>
+        <w:rPr>
+          <w:rFonts w:ascii="Times New Roman" w:hAnsi="Times New Roman" w:cs="Times New Roman"/>
+          <w:sz w:val="24"/>
+          <w:szCs w:val="24"/>
+        </w:rPr>
+        <w:t>from each</w:t>
+      </w:r>
+      <w:r>
+        <w:rPr>
+          <w:rFonts w:ascii="Times New Roman" w:hAnsi="Times New Roman" w:cs="Times New Roman"/>
+          <w:sz w:val="24"/>
+          <w:szCs w:val="24"/>
+        </w:rPr>
+        <w:t xml:space="preserve"> individual branch sample and placed into 0.6mL and 2mL Eppendorf tubes kept in the lab freezer for later processing.</w:t>
+      </w:r>
+    </w:p>
+    <w:p>
+      <w:pPr>
+        <w:rPr>
+          <w:rFonts w:ascii="Times New Roman" w:hAnsi="Times New Roman" w:cs="Times New Roman"/>
+          <w:sz w:val="24"/>
+          <w:szCs w:val="24"/>
+        </w:rPr>
+      </w:pPr>
+      <w:r>
+        <w:rPr>
+          <w:rFonts w:ascii="Times New Roman" w:hAnsi="Times New Roman" w:cs="Times New Roman"/>
+          <w:sz w:val="24"/>
+          <w:szCs w:val="24"/>
+        </w:rPr>
+        <w:t>P15 – nutritional quality methods</w:t>
+      </w:r>
+    </w:p>
+    <w:p>
+      <w:pPr>
+        <w:rPr>
+          <w:rFonts w:ascii="Times New Roman" w:hAnsi="Times New Roman" w:cs="Times New Roman"/>
+          <w:sz w:val="24"/>
+          <w:szCs w:val="24"/>
+        </w:rPr>
+      </w:pPr>
+      <w:r>
+        <w:rPr>
+          <w:rFonts w:ascii="Times New Roman" w:hAnsi="Times New Roman" w:cs="Times New Roman"/>
+          <w:sz w:val="24"/>
+          <w:szCs w:val="24"/>
+        </w:rPr>
+        <w:lastRenderedPageBreak/>
+        <w:t>Our preliminary analyses suggested that two broad functional groups responded strongly to bird predation effects and varied significantly among native and non-native host plants.</w:t>
+      </w:r>
+      <w:r>
+        <w:rPr>
+          <w:rFonts w:ascii="Times New Roman" w:hAnsi="Times New Roman" w:cs="Times New Roman"/>
+          <w:sz w:val="24"/>
+          <w:szCs w:val="24"/>
+        </w:rPr>
+        <w:t xml:space="preserve"> Foliage-feeding herbivores included the three most common insect orders collected in our experiment: Hemiptera (True bugs not including predatory true bugs), Orthoptera, and Lepidoptera. Several families of known insect herbivores were included in this method (see Appendix 1) in order to assure a complete picture of the nutritional quality of insect herbivore likely to be eaten by insectivores.</w:t>
+      </w:r>
+      <w:r>
+        <w:rPr>
+          <w:rFonts w:ascii="Times New Roman" w:hAnsi="Times New Roman" w:cs="Times New Roman"/>
+          <w:sz w:val="24"/>
+          <w:szCs w:val="24"/>
+        </w:rPr>
+        <w:t xml:space="preserve"> Spiders (Araneae) were among the most abundant arthropod orders and are known to be important prey for insectivorous, migratory songbirds (</w:t>
       </w:r>
       <w:r>
         <w:rPr>
@@ -1697,7 +3017,7 @@
           <w:szCs w:val="24"/>
           <w:highlight w:val="yellow"/>
         </w:rPr>
-        <w:t xml:space="preserve">Methods following Singer et al. 2012 – </w:t>
+        <w:t xml:space="preserve">birds eating </w:t>
       </w:r>
       <w:proofErr w:type="spellStart"/>
       <w:r>
@@ -1707,7 +3027,7 @@
           <w:szCs w:val="24"/>
           <w:highlight w:val="yellow"/>
         </w:rPr>
-        <w:t>amnat</w:t>
+        <w:t>spidahs</w:t>
       </w:r>
       <w:proofErr w:type="spellEnd"/>
       <w:r>
@@ -1717,7 +3037,253 @@
           <w:szCs w:val="24"/>
           <w:highlight w:val="yellow"/>
         </w:rPr>
-        <w:t xml:space="preserve"> paper</w:t>
+        <w:t xml:space="preserve"> citation</w:t>
+      </w:r>
+      <w:r>
+        <w:rPr>
+          <w:rFonts w:ascii="Times New Roman" w:hAnsi="Times New Roman" w:cs="Times New Roman"/>
+          <w:sz w:val="24"/>
+          <w:szCs w:val="24"/>
+        </w:rPr>
+        <w:t xml:space="preserve">). These two groupings of </w:t>
+      </w:r>
+      <w:r>
+        <w:rPr>
+          <w:rFonts w:ascii="Times New Roman" w:hAnsi="Times New Roman" w:cs="Times New Roman"/>
+          <w:sz w:val="24"/>
+          <w:szCs w:val="24"/>
+        </w:rPr>
+        <w:t xml:space="preserve">arthropod samples were assayed for </w:t>
+      </w:r>
+      <w:r>
+        <w:rPr>
+          <w:rFonts w:ascii="Times New Roman" w:hAnsi="Times New Roman" w:cs="Times New Roman"/>
+          <w:sz w:val="24"/>
+          <w:szCs w:val="24"/>
+        </w:rPr>
+        <w:t>percent nitrogen content</w:t>
+      </w:r>
+      <w:r>
+        <w:rPr>
+          <w:rFonts w:ascii="Times New Roman" w:hAnsi="Times New Roman" w:cs="Times New Roman"/>
+          <w:sz w:val="24"/>
+          <w:szCs w:val="24"/>
+        </w:rPr>
+        <w:t xml:space="preserve"> as</w:t>
+      </w:r>
+      <w:r>
+        <w:rPr>
+          <w:rFonts w:ascii="Times New Roman" w:hAnsi="Times New Roman" w:cs="Times New Roman"/>
+          <w:sz w:val="24"/>
+          <w:szCs w:val="24"/>
+        </w:rPr>
+        <w:t xml:space="preserve"> a </w:t>
+      </w:r>
+      <w:r>
+        <w:rPr>
+          <w:rFonts w:ascii="Times New Roman" w:hAnsi="Times New Roman" w:cs="Times New Roman"/>
+          <w:sz w:val="24"/>
+          <w:szCs w:val="24"/>
+        </w:rPr>
+        <w:t>proxy</w:t>
+      </w:r>
+      <w:r>
+        <w:rPr>
+          <w:rFonts w:ascii="Times New Roman" w:hAnsi="Times New Roman" w:cs="Times New Roman"/>
+          <w:sz w:val="24"/>
+          <w:szCs w:val="24"/>
+        </w:rPr>
+        <w:t xml:space="preserve"> for nutritional quality</w:t>
+      </w:r>
+      <w:r>
+        <w:rPr>
+          <w:rFonts w:ascii="Times New Roman" w:hAnsi="Times New Roman" w:cs="Times New Roman"/>
+          <w:sz w:val="24"/>
+          <w:szCs w:val="24"/>
+        </w:rPr>
+        <w:t xml:space="preserve"> for insectivores</w:t>
+      </w:r>
+      <w:r>
+        <w:rPr>
+          <w:rFonts w:ascii="Times New Roman" w:hAnsi="Times New Roman" w:cs="Times New Roman"/>
+          <w:sz w:val="24"/>
+          <w:szCs w:val="24"/>
+        </w:rPr>
+        <w:t xml:space="preserve"> (</w:t>
+      </w:r>
+      <w:proofErr w:type="gramStart"/>
+      <w:r>
+        <w:rPr>
+          <w:rFonts w:ascii="Times New Roman" w:hAnsi="Times New Roman" w:cs="Times New Roman"/>
+          <w:sz w:val="24"/>
+          <w:szCs w:val="24"/>
+        </w:rPr>
+        <w:t>i.e.</w:t>
+      </w:r>
+      <w:proofErr w:type="gramEnd"/>
+      <w:r>
+        <w:rPr>
+          <w:rFonts w:ascii="Times New Roman" w:hAnsi="Times New Roman" w:cs="Times New Roman"/>
+          <w:sz w:val="24"/>
+          <w:szCs w:val="24"/>
+        </w:rPr>
+        <w:t xml:space="preserve"> relative protein content)</w:t>
+      </w:r>
+      <w:r>
+        <w:rPr>
+          <w:rFonts w:ascii="Times New Roman" w:hAnsi="Times New Roman" w:cs="Times New Roman"/>
+          <w:sz w:val="24"/>
+          <w:szCs w:val="24"/>
+        </w:rPr>
+        <w:t xml:space="preserve">. </w:t>
+      </w:r>
+      <w:r>
+        <w:rPr>
+          <w:rFonts w:ascii="Times New Roman" w:hAnsi="Times New Roman" w:cs="Times New Roman"/>
+          <w:sz w:val="24"/>
+          <w:szCs w:val="24"/>
+          <w:highlight w:val="yellow"/>
+        </w:rPr>
+        <w:t xml:space="preserve">[Can you guys write up the </w:t>
+      </w:r>
+      <w:r>
+        <w:rPr>
+          <w:rFonts w:ascii="Times New Roman" w:hAnsi="Times New Roman" w:cs="Times New Roman"/>
+          <w:sz w:val="24"/>
+          <w:szCs w:val="24"/>
+          <w:highlight w:val="yellow"/>
+        </w:rPr>
+        <w:t xml:space="preserve">technical details of the </w:t>
+      </w:r>
+      <w:proofErr w:type="gramStart"/>
+      <w:r>
+        <w:rPr>
+          <w:rFonts w:ascii="Times New Roman" w:hAnsi="Times New Roman" w:cs="Times New Roman"/>
+          <w:sz w:val="24"/>
+          <w:szCs w:val="24"/>
+          <w:highlight w:val="yellow"/>
+        </w:rPr>
+        <w:t>C:N</w:t>
+      </w:r>
+      <w:proofErr w:type="gramEnd"/>
+      <w:r>
+        <w:rPr>
+          <w:rFonts w:ascii="Times New Roman" w:hAnsi="Times New Roman" w:cs="Times New Roman"/>
+          <w:sz w:val="24"/>
+          <w:szCs w:val="24"/>
+          <w:highlight w:val="yellow"/>
+        </w:rPr>
+        <w:t xml:space="preserve"> methods</w:t>
+      </w:r>
+      <w:r>
+        <w:rPr>
+          <w:rFonts w:ascii="Times New Roman" w:hAnsi="Times New Roman" w:cs="Times New Roman"/>
+          <w:sz w:val="24"/>
+          <w:szCs w:val="24"/>
+          <w:highlight w:val="yellow"/>
+        </w:rPr>
+        <w:t>?</w:t>
+      </w:r>
+      <w:r>
+        <w:rPr>
+          <w:rFonts w:ascii="Times New Roman" w:hAnsi="Times New Roman" w:cs="Times New Roman"/>
+          <w:sz w:val="24"/>
+          <w:szCs w:val="24"/>
+          <w:highlight w:val="yellow"/>
+        </w:rPr>
+        <w:t>]</w:t>
+      </w:r>
+    </w:p>
+    <w:p>
+      <w:pPr>
+        <w:rPr>
+          <w:rFonts w:ascii="Times New Roman" w:hAnsi="Times New Roman" w:cs="Times New Roman"/>
+          <w:sz w:val="24"/>
+          <w:szCs w:val="24"/>
+        </w:rPr>
+      </w:pPr>
+      <w:r>
+        <w:rPr>
+          <w:rFonts w:ascii="Times New Roman" w:hAnsi="Times New Roman" w:cs="Times New Roman"/>
+          <w:sz w:val="24"/>
+          <w:szCs w:val="24"/>
+        </w:rPr>
+        <w:t>P1</w:t>
+      </w:r>
+      <w:r>
+        <w:rPr>
+          <w:rFonts w:ascii="Times New Roman" w:hAnsi="Times New Roman" w:cs="Times New Roman"/>
+          <w:sz w:val="24"/>
+          <w:szCs w:val="24"/>
+        </w:rPr>
+        <w:t>6</w:t>
+      </w:r>
+      <w:r>
+        <w:rPr>
+          <w:rFonts w:ascii="Times New Roman" w:hAnsi="Times New Roman" w:cs="Times New Roman"/>
+          <w:sz w:val="24"/>
+          <w:szCs w:val="24"/>
+        </w:rPr>
+        <w:t xml:space="preserve"> </w:t>
+      </w:r>
+      <w:r>
+        <w:rPr>
+          <w:rFonts w:ascii="Times New Roman" w:hAnsi="Times New Roman" w:cs="Times New Roman"/>
+          <w:sz w:val="24"/>
+          <w:szCs w:val="24"/>
+        </w:rPr>
+        <w:t>– stats methods</w:t>
+      </w:r>
+      <w:r>
+        <w:rPr>
+          <w:rFonts w:ascii="Times New Roman" w:hAnsi="Times New Roman" w:cs="Times New Roman"/>
+          <w:sz w:val="24"/>
+          <w:szCs w:val="24"/>
+        </w:rPr>
+        <w:t xml:space="preserve"> 1</w:t>
+      </w:r>
+    </w:p>
+    <w:p>
+      <w:pPr>
+        <w:rPr>
+          <w:rFonts w:ascii="Times New Roman" w:hAnsi="Times New Roman" w:cs="Times New Roman"/>
+          <w:sz w:val="24"/>
+          <w:szCs w:val="24"/>
+        </w:rPr>
+      </w:pPr>
+      <w:r>
+        <w:rPr>
+          <w:rFonts w:ascii="Times New Roman" w:hAnsi="Times New Roman" w:cs="Times New Roman"/>
+          <w:sz w:val="24"/>
+          <w:szCs w:val="24"/>
+        </w:rPr>
+        <w:t>We employed a series of Generalized Linear Mixed Models (GLMMs) using the lme4 package (</w:t>
+      </w:r>
+      <w:r>
+        <w:rPr>
+          <w:rFonts w:ascii="Times New Roman" w:hAnsi="Times New Roman" w:cs="Times New Roman"/>
+          <w:sz w:val="24"/>
+          <w:szCs w:val="24"/>
+          <w:highlight w:val="yellow"/>
+        </w:rPr>
+        <w:t>citation</w:t>
+      </w:r>
+      <w:r>
+        <w:rPr>
+          <w:rFonts w:ascii="Times New Roman" w:hAnsi="Times New Roman" w:cs="Times New Roman"/>
+          <w:sz w:val="24"/>
+          <w:szCs w:val="24"/>
+        </w:rPr>
+        <w:t>) in R version 4.1.2 (</w:t>
+      </w:r>
+      <w:r>
+        <w:rPr>
+          <w:rFonts w:ascii="Times New Roman" w:hAnsi="Times New Roman" w:cs="Times New Roman"/>
+          <w:sz w:val="24"/>
+          <w:szCs w:val="24"/>
+          <w:highlight w:val="yellow"/>
+        </w:rPr>
+        <w:t>citation</w:t>
       </w:r>
       <w:r>
         <w:rPr>
@@ -1733,183 +3299,8 @@
           <w:sz w:val="24"/>
           <w:szCs w:val="24"/>
         </w:rPr>
-        <w:t xml:space="preserve"> </w:t>
-      </w:r>
-      <w:r>
-        <w:rPr>
-          <w:rFonts w:ascii="Times New Roman" w:hAnsi="Times New Roman" w:cs="Times New Roman"/>
-          <w:sz w:val="24"/>
-          <w:szCs w:val="24"/>
-        </w:rPr>
-        <w:t>All pairs of predator exclusions occurred in areas where the</w:t>
-      </w:r>
-      <w:r>
-        <w:rPr>
-          <w:rFonts w:ascii="Times New Roman" w:hAnsi="Times New Roman" w:cs="Times New Roman"/>
-          <w:sz w:val="24"/>
-          <w:szCs w:val="24"/>
-        </w:rPr>
-        <w:t xml:space="preserve"> </w:t>
-      </w:r>
-      <w:r>
-        <w:rPr>
-          <w:rFonts w:ascii="Times New Roman" w:hAnsi="Times New Roman" w:cs="Times New Roman"/>
-          <w:sz w:val="24"/>
-          <w:szCs w:val="24"/>
-        </w:rPr>
-        <w:t>overstory</w:t>
-      </w:r>
-      <w:r>
-        <w:rPr>
-          <w:rFonts w:ascii="Times New Roman" w:hAnsi="Times New Roman" w:cs="Times New Roman"/>
-          <w:sz w:val="24"/>
-          <w:szCs w:val="24"/>
-        </w:rPr>
-        <w:t xml:space="preserve"> tree composition </w:t>
-      </w:r>
-      <w:r>
-        <w:rPr>
-          <w:rFonts w:ascii="Times New Roman" w:hAnsi="Times New Roman" w:cs="Times New Roman"/>
-          <w:sz w:val="24"/>
-          <w:szCs w:val="24"/>
-        </w:rPr>
-        <w:t xml:space="preserve">is dominated by </w:t>
-      </w:r>
-      <w:r>
-        <w:rPr>
-          <w:rFonts w:ascii="Times New Roman" w:hAnsi="Times New Roman" w:cs="Times New Roman"/>
-          <w:i/>
-          <w:iCs/>
-          <w:sz w:val="24"/>
-          <w:szCs w:val="24"/>
-        </w:rPr>
-        <w:t xml:space="preserve">Betula </w:t>
-      </w:r>
-      <w:proofErr w:type="spellStart"/>
-      <w:r>
-        <w:rPr>
-          <w:rFonts w:ascii="Times New Roman" w:hAnsi="Times New Roman" w:cs="Times New Roman"/>
-          <w:i/>
-          <w:iCs/>
-          <w:sz w:val="24"/>
-          <w:szCs w:val="24"/>
-        </w:rPr>
-        <w:t>lenta</w:t>
-      </w:r>
-      <w:proofErr w:type="spellEnd"/>
-      <w:r>
-        <w:rPr>
-          <w:rFonts w:ascii="Times New Roman" w:hAnsi="Times New Roman" w:cs="Times New Roman"/>
-          <w:sz w:val="24"/>
-          <w:szCs w:val="24"/>
-        </w:rPr>
-        <w:t xml:space="preserve"> and </w:t>
-      </w:r>
-      <w:r>
-        <w:rPr>
-          <w:rFonts w:ascii="Times New Roman" w:hAnsi="Times New Roman" w:cs="Times New Roman"/>
-          <w:i/>
-          <w:iCs/>
-          <w:sz w:val="24"/>
-          <w:szCs w:val="24"/>
-        </w:rPr>
-        <w:t xml:space="preserve">Fagus </w:t>
-      </w:r>
-      <w:proofErr w:type="spellStart"/>
-      <w:r>
-        <w:rPr>
-          <w:rFonts w:ascii="Times New Roman" w:hAnsi="Times New Roman" w:cs="Times New Roman"/>
-          <w:i/>
-          <w:iCs/>
-          <w:sz w:val="24"/>
-          <w:szCs w:val="24"/>
-        </w:rPr>
-        <w:t>grandifolia</w:t>
-      </w:r>
-      <w:proofErr w:type="spellEnd"/>
-      <w:r>
-        <w:rPr>
-          <w:rFonts w:ascii="Times New Roman" w:hAnsi="Times New Roman" w:cs="Times New Roman"/>
-          <w:sz w:val="24"/>
-          <w:szCs w:val="24"/>
-        </w:rPr>
-        <w:t>)</w:t>
-      </w:r>
-      <w:r>
-        <w:rPr>
-          <w:rFonts w:ascii="Times New Roman" w:hAnsi="Times New Roman" w:cs="Times New Roman"/>
-          <w:sz w:val="24"/>
-          <w:szCs w:val="24"/>
-        </w:rPr>
-        <w:t xml:space="preserve">. </w:t>
-      </w:r>
-      <w:r>
-        <w:rPr>
-          <w:rFonts w:ascii="Times New Roman" w:hAnsi="Times New Roman" w:cs="Times New Roman"/>
-          <w:sz w:val="24"/>
-          <w:szCs w:val="24"/>
-        </w:rPr>
-        <w:t>We intentionally chose locations that would typically be targeted for invasive shrub removal, with a dense understory</w:t>
-      </w:r>
-      <w:r>
-        <w:rPr>
-          <w:rFonts w:ascii="Times New Roman" w:hAnsi="Times New Roman" w:cs="Times New Roman"/>
-          <w:sz w:val="24"/>
-          <w:szCs w:val="24"/>
-        </w:rPr>
-        <w:t xml:space="preserve"> including </w:t>
-      </w:r>
-      <w:r>
-        <w:rPr>
-          <w:rFonts w:ascii="Times New Roman" w:hAnsi="Times New Roman" w:cs="Times New Roman"/>
-          <w:i/>
-          <w:iCs/>
-          <w:sz w:val="24"/>
-          <w:szCs w:val="24"/>
-        </w:rPr>
-        <w:t xml:space="preserve">Berberis </w:t>
-      </w:r>
-      <w:proofErr w:type="spellStart"/>
-      <w:r>
-        <w:rPr>
-          <w:rFonts w:ascii="Times New Roman" w:hAnsi="Times New Roman" w:cs="Times New Roman"/>
-          <w:i/>
-          <w:iCs/>
-          <w:sz w:val="24"/>
-          <w:szCs w:val="24"/>
-        </w:rPr>
-        <w:t>thunbergii</w:t>
-      </w:r>
-      <w:proofErr w:type="spellEnd"/>
-      <w:r>
-        <w:rPr>
-          <w:rFonts w:ascii="Times New Roman" w:hAnsi="Times New Roman" w:cs="Times New Roman"/>
-          <w:sz w:val="24"/>
-          <w:szCs w:val="24"/>
-        </w:rPr>
-        <w:t xml:space="preserve">, </w:t>
-      </w:r>
-      <w:proofErr w:type="spellStart"/>
-      <w:r>
-        <w:rPr>
-          <w:rFonts w:ascii="Times New Roman" w:hAnsi="Times New Roman" w:cs="Times New Roman"/>
-          <w:i/>
-          <w:iCs/>
-          <w:sz w:val="24"/>
-          <w:szCs w:val="24"/>
-        </w:rPr>
-        <w:t>Lonicerna</w:t>
-      </w:r>
-      <w:proofErr w:type="spellEnd"/>
-      <w:r>
-        <w:rPr>
-          <w:rFonts w:ascii="Times New Roman" w:hAnsi="Times New Roman" w:cs="Times New Roman"/>
-          <w:sz w:val="24"/>
-          <w:szCs w:val="24"/>
-        </w:rPr>
-        <w:t xml:space="preserve"> </w:t>
-      </w:r>
-      <w:proofErr w:type="spellStart"/>
+        <w:t xml:space="preserve"> These univariate analyses use the following as response variables: (1) total arthropod biomass sampled per plant in grams, (2) spider abundance (Araneae), (3) caterpillar abundance (Lepidoptera), (4) Hemiptera abundance, and (5) aquatic insect abundance (Stoneflies and Mayflies), (6) </w:t>
+      </w:r>
       <w:proofErr w:type="gramStart"/>
       <w:r>
         <w:rPr>
@@ -1917,16 +3308,7 @@
           <w:sz w:val="24"/>
           <w:szCs w:val="24"/>
         </w:rPr>
-        <w:t>spp</w:t>
-      </w:r>
-      <w:proofErr w:type="spellEnd"/>
-      <w:r>
-        <w:rPr>
-          <w:rFonts w:ascii="Times New Roman" w:hAnsi="Times New Roman" w:cs="Times New Roman"/>
-          <w:sz w:val="24"/>
-          <w:szCs w:val="24"/>
-        </w:rPr>
-        <w:t xml:space="preserve">  (</w:t>
+        <w:t>C:N</w:t>
       </w:r>
       <w:proofErr w:type="gramEnd"/>
       <w:r>
@@ -1935,477 +3317,15 @@
           <w:sz w:val="24"/>
           <w:szCs w:val="24"/>
         </w:rPr>
-        <w:t>Bush honeysuckles)</w:t>
-      </w:r>
-      <w:r>
-        <w:rPr>
-          <w:rFonts w:ascii="Times New Roman" w:hAnsi="Times New Roman" w:cs="Times New Roman"/>
-          <w:sz w:val="24"/>
-          <w:szCs w:val="24"/>
-        </w:rPr>
-        <w:t xml:space="preserve">, </w:t>
-      </w:r>
-      <w:proofErr w:type="spellStart"/>
-      <w:r>
-        <w:rPr>
-          <w:rFonts w:ascii="Times New Roman" w:hAnsi="Times New Roman" w:cs="Times New Roman"/>
-          <w:i/>
-          <w:iCs/>
-          <w:sz w:val="24"/>
-          <w:szCs w:val="24"/>
-        </w:rPr>
-        <w:t>Eunonymous</w:t>
-      </w:r>
-      <w:proofErr w:type="spellEnd"/>
-      <w:r>
-        <w:rPr>
-          <w:rFonts w:ascii="Times New Roman" w:hAnsi="Times New Roman" w:cs="Times New Roman"/>
-          <w:i/>
-          <w:iCs/>
-          <w:sz w:val="24"/>
-          <w:szCs w:val="24"/>
-        </w:rPr>
-        <w:t xml:space="preserve"> </w:t>
-      </w:r>
-      <w:proofErr w:type="spellStart"/>
-      <w:r>
-        <w:rPr>
-          <w:rFonts w:ascii="Times New Roman" w:hAnsi="Times New Roman" w:cs="Times New Roman"/>
-          <w:i/>
-          <w:iCs/>
-          <w:sz w:val="24"/>
-          <w:szCs w:val="24"/>
-        </w:rPr>
-        <w:t>alatus</w:t>
-      </w:r>
-      <w:proofErr w:type="spellEnd"/>
-      <w:r>
-        <w:rPr>
-          <w:rFonts w:ascii="Times New Roman" w:hAnsi="Times New Roman" w:cs="Times New Roman"/>
-          <w:sz w:val="24"/>
-          <w:szCs w:val="24"/>
-        </w:rPr>
-        <w:t>,</w:t>
-      </w:r>
-      <w:r>
-        <w:rPr>
-          <w:rFonts w:ascii="Times New Roman" w:hAnsi="Times New Roman" w:cs="Times New Roman"/>
-          <w:sz w:val="24"/>
-          <w:szCs w:val="24"/>
-        </w:rPr>
-        <w:t xml:space="preserve"> and</w:t>
-      </w:r>
-      <w:r>
-        <w:rPr>
-          <w:rFonts w:ascii="Times New Roman" w:hAnsi="Times New Roman" w:cs="Times New Roman"/>
-          <w:sz w:val="24"/>
-          <w:szCs w:val="24"/>
-        </w:rPr>
-        <w:t xml:space="preserve"> </w:t>
-      </w:r>
-      <w:proofErr w:type="spellStart"/>
-      <w:r>
-        <w:rPr>
-          <w:rFonts w:ascii="Times New Roman" w:hAnsi="Times New Roman" w:cs="Times New Roman"/>
-          <w:i/>
-          <w:iCs/>
-          <w:sz w:val="24"/>
-          <w:szCs w:val="24"/>
-        </w:rPr>
-        <w:t>Eleagnus</w:t>
-      </w:r>
-      <w:proofErr w:type="spellEnd"/>
-      <w:r>
-        <w:rPr>
-          <w:rFonts w:ascii="Times New Roman" w:hAnsi="Times New Roman" w:cs="Times New Roman"/>
-          <w:i/>
-          <w:iCs/>
-          <w:sz w:val="24"/>
-          <w:szCs w:val="24"/>
-        </w:rPr>
-        <w:t xml:space="preserve"> </w:t>
-      </w:r>
-      <w:proofErr w:type="spellStart"/>
-      <w:r>
-        <w:rPr>
-          <w:rFonts w:ascii="Times New Roman" w:hAnsi="Times New Roman" w:cs="Times New Roman"/>
-          <w:i/>
-          <w:iCs/>
-          <w:sz w:val="24"/>
-          <w:szCs w:val="24"/>
-        </w:rPr>
-        <w:t>umbellata</w:t>
-      </w:r>
-      <w:proofErr w:type="spellEnd"/>
-      <w:r>
-        <w:rPr>
-          <w:rFonts w:ascii="Times New Roman" w:hAnsi="Times New Roman" w:cs="Times New Roman"/>
-          <w:sz w:val="24"/>
-          <w:szCs w:val="24"/>
-        </w:rPr>
-        <w:t xml:space="preserve">. Native understory shrubs and include </w:t>
-      </w:r>
-      <w:r>
-        <w:rPr>
-          <w:rFonts w:ascii="Times New Roman" w:hAnsi="Times New Roman" w:cs="Times New Roman"/>
-          <w:i/>
-          <w:iCs/>
-          <w:sz w:val="24"/>
-          <w:szCs w:val="24"/>
-        </w:rPr>
-        <w:t xml:space="preserve">Acer </w:t>
-      </w:r>
-      <w:proofErr w:type="spellStart"/>
-      <w:r>
-        <w:rPr>
-          <w:rFonts w:ascii="Times New Roman" w:hAnsi="Times New Roman" w:cs="Times New Roman"/>
-          <w:i/>
-          <w:iCs/>
-          <w:sz w:val="24"/>
-          <w:szCs w:val="24"/>
-        </w:rPr>
-        <w:t>pennsylvanicum</w:t>
-      </w:r>
-      <w:proofErr w:type="spellEnd"/>
-      <w:r>
-        <w:rPr>
-          <w:rFonts w:ascii="Times New Roman" w:hAnsi="Times New Roman" w:cs="Times New Roman"/>
-          <w:sz w:val="24"/>
-          <w:szCs w:val="24"/>
-        </w:rPr>
-        <w:t xml:space="preserve">, </w:t>
-      </w:r>
-      <w:r>
-        <w:rPr>
-          <w:rFonts w:ascii="Times New Roman" w:hAnsi="Times New Roman" w:cs="Times New Roman"/>
-          <w:i/>
-          <w:iCs/>
-          <w:sz w:val="24"/>
-          <w:szCs w:val="24"/>
-        </w:rPr>
-        <w:t>Amelanchier arborea</w:t>
-      </w:r>
-      <w:r>
-        <w:rPr>
-          <w:rFonts w:ascii="Times New Roman" w:hAnsi="Times New Roman" w:cs="Times New Roman"/>
-          <w:sz w:val="24"/>
-          <w:szCs w:val="24"/>
-        </w:rPr>
-        <w:t xml:space="preserve">, </w:t>
-      </w:r>
-      <w:r>
-        <w:rPr>
-          <w:rFonts w:ascii="Times New Roman" w:hAnsi="Times New Roman" w:cs="Times New Roman"/>
-          <w:i/>
-          <w:iCs/>
-          <w:sz w:val="24"/>
-          <w:szCs w:val="24"/>
-        </w:rPr>
-        <w:t xml:space="preserve">Carpinus </w:t>
-      </w:r>
-      <w:proofErr w:type="spellStart"/>
-      <w:r>
-        <w:rPr>
-          <w:rFonts w:ascii="Times New Roman" w:hAnsi="Times New Roman" w:cs="Times New Roman"/>
-          <w:i/>
-          <w:iCs/>
-          <w:sz w:val="24"/>
-          <w:szCs w:val="24"/>
-        </w:rPr>
-        <w:t>caroliniana</w:t>
-      </w:r>
-      <w:proofErr w:type="spellEnd"/>
-      <w:r>
-        <w:rPr>
-          <w:rFonts w:ascii="Times New Roman" w:hAnsi="Times New Roman" w:cs="Times New Roman"/>
-          <w:sz w:val="24"/>
-          <w:szCs w:val="24"/>
-        </w:rPr>
-        <w:t xml:space="preserve">, </w:t>
-      </w:r>
-      <w:r>
-        <w:rPr>
-          <w:rFonts w:ascii="Times New Roman" w:hAnsi="Times New Roman" w:cs="Times New Roman"/>
-          <w:i/>
-          <w:iCs/>
-          <w:sz w:val="24"/>
-          <w:szCs w:val="24"/>
-        </w:rPr>
-        <w:t>Hamamelis virginiana</w:t>
-      </w:r>
-      <w:r>
-        <w:rPr>
-          <w:rFonts w:ascii="Times New Roman" w:hAnsi="Times New Roman" w:cs="Times New Roman"/>
-          <w:sz w:val="24"/>
-          <w:szCs w:val="24"/>
-        </w:rPr>
-        <w:t xml:space="preserve">. Reflecting this community </w:t>
-      </w:r>
-      <w:r>
-        <w:rPr>
-          <w:rFonts w:ascii="Times New Roman" w:hAnsi="Times New Roman" w:cs="Times New Roman"/>
-          <w:sz w:val="24"/>
-          <w:szCs w:val="24"/>
-        </w:rPr>
-        <w:t>composition</w:t>
-      </w:r>
-      <w:r>
-        <w:rPr>
-          <w:rFonts w:ascii="Times New Roman" w:hAnsi="Times New Roman" w:cs="Times New Roman"/>
-          <w:sz w:val="24"/>
-          <w:szCs w:val="24"/>
-        </w:rPr>
-        <w:t>, our predator exclusion occurred on this pool of ten common species: two overstory trees (saplings were manipulated), four native understory woody plants, and four invasive species.</w:t>
-      </w:r>
-      <w:r>
-        <w:rPr>
-          <w:rFonts w:ascii="Times New Roman" w:hAnsi="Times New Roman" w:cs="Times New Roman"/>
-          <w:sz w:val="24"/>
-          <w:szCs w:val="24"/>
-        </w:rPr>
-        <w:t xml:space="preserve"> [</w:t>
-      </w:r>
-      <w:r>
-        <w:rPr>
-          <w:rFonts w:ascii="Times New Roman" w:hAnsi="Times New Roman" w:cs="Times New Roman"/>
-          <w:b/>
-          <w:bCs/>
-          <w:sz w:val="24"/>
-          <w:szCs w:val="24"/>
-        </w:rPr>
-        <w:t>I know this is written oddly, but I want to make the point that we didn’t pick the plants, we picked the habitat. We worked with the species actually in the forest here in locations that would typically be managed for invasives. I believe that is critical to highlight -I’m open to ways to highlight this more.]</w:t>
-      </w:r>
-    </w:p>
-    <w:p>
-      <w:pPr>
-        <w:rPr>
-          <w:rFonts w:ascii="Times New Roman" w:hAnsi="Times New Roman" w:cs="Times New Roman"/>
-          <w:sz w:val="24"/>
-          <w:szCs w:val="24"/>
-        </w:rPr>
-      </w:pPr>
-      <w:r>
-        <w:rPr>
-          <w:rFonts w:ascii="Times New Roman" w:hAnsi="Times New Roman" w:cs="Times New Roman"/>
-          <w:sz w:val="24"/>
-          <w:szCs w:val="24"/>
-        </w:rPr>
-        <w:t>P14 – arthropod id and processing</w:t>
-      </w:r>
-    </w:p>
-    <w:p>
-      <w:pPr>
-        <w:rPr>
-          <w:rFonts w:ascii="Times New Roman" w:hAnsi="Times New Roman" w:cs="Times New Roman"/>
-          <w:sz w:val="24"/>
-          <w:szCs w:val="24"/>
-        </w:rPr>
-      </w:pPr>
-      <w:r>
-        <w:rPr>
-          <w:rFonts w:ascii="Times New Roman" w:hAnsi="Times New Roman" w:cs="Times New Roman"/>
-          <w:sz w:val="24"/>
-          <w:szCs w:val="24"/>
-        </w:rPr>
-        <w:t>All invertebrates collected in the field were transferred immediately to 7 × 3cm plastic vials or 16 × 8cm plastic zip-top bags and preserved in a –18° C lab freezer. Afterwards, specimens collected on entire experimental branches were weighed (wet mass) on a 10^-4 g microbalance. All inve</w:t>
-      </w:r>
-      <w:r>
-        <w:rPr>
-          <w:rFonts w:ascii="Times New Roman" w:hAnsi="Times New Roman" w:cs="Times New Roman"/>
-          <w:sz w:val="24"/>
-          <w:szCs w:val="24"/>
-        </w:rPr>
-        <w:t>rtebrates were identified to class. Common arthropod</w:t>
-      </w:r>
-      <w:r>
-        <w:rPr>
-          <w:rFonts w:ascii="Times New Roman" w:hAnsi="Times New Roman" w:cs="Times New Roman"/>
-          <w:sz w:val="24"/>
-          <w:szCs w:val="24"/>
-        </w:rPr>
-        <w:t xml:space="preserve"> species (those observed &gt; 25 times) were </w:t>
-      </w:r>
-      <w:r>
-        <w:rPr>
-          <w:rFonts w:ascii="Times New Roman" w:hAnsi="Times New Roman" w:cs="Times New Roman"/>
-          <w:sz w:val="24"/>
-          <w:szCs w:val="24"/>
-        </w:rPr>
-        <w:t xml:space="preserve">then </w:t>
-      </w:r>
-      <w:r>
-        <w:rPr>
-          <w:rFonts w:ascii="Times New Roman" w:hAnsi="Times New Roman" w:cs="Times New Roman"/>
-          <w:sz w:val="24"/>
-          <w:szCs w:val="24"/>
-        </w:rPr>
-        <w:t xml:space="preserve">identified to </w:t>
-      </w:r>
-      <w:r>
-        <w:rPr>
-          <w:rFonts w:ascii="Times New Roman" w:hAnsi="Times New Roman" w:cs="Times New Roman"/>
-          <w:sz w:val="24"/>
-          <w:szCs w:val="24"/>
-        </w:rPr>
-        <w:t>order</w:t>
-      </w:r>
-      <w:r>
-        <w:rPr>
-          <w:rFonts w:ascii="Times New Roman" w:hAnsi="Times New Roman" w:cs="Times New Roman"/>
-          <w:sz w:val="24"/>
-          <w:szCs w:val="24"/>
-        </w:rPr>
-        <w:t xml:space="preserve">, and all insects in the orders Lepidoptera, Hemiptera, Hymenoptera were identified to family. True spiders (Araneae) and Opiliones were identified to family as well. </w:t>
-      </w:r>
-      <w:r>
-        <w:rPr>
-          <w:rFonts w:ascii="Times New Roman" w:hAnsi="Times New Roman" w:cs="Times New Roman"/>
-          <w:sz w:val="24"/>
-          <w:szCs w:val="24"/>
-        </w:rPr>
-        <w:t xml:space="preserve">All invertebrate sorting and taxonomic identification was completed from June 2021 to August 2021. </w:t>
-      </w:r>
-      <w:r>
-        <w:rPr>
-          <w:rFonts w:ascii="Times New Roman" w:hAnsi="Times New Roman" w:cs="Times New Roman"/>
-          <w:sz w:val="24"/>
-          <w:szCs w:val="24"/>
-        </w:rPr>
-        <w:t xml:space="preserve">Once identifications were complete, all taxonomic groups </w:t>
-      </w:r>
-      <w:r>
-        <w:rPr>
-          <w:rFonts w:ascii="Times New Roman" w:hAnsi="Times New Roman" w:cs="Times New Roman"/>
-          <w:sz w:val="24"/>
-          <w:szCs w:val="24"/>
-        </w:rPr>
-        <w:t>from each</w:t>
-      </w:r>
-      <w:r>
-        <w:rPr>
-          <w:rFonts w:ascii="Times New Roman" w:hAnsi="Times New Roman" w:cs="Times New Roman"/>
-          <w:sz w:val="24"/>
-          <w:szCs w:val="24"/>
-        </w:rPr>
-        <w:t xml:space="preserve"> individual branch sample and placed into 0.6mL and 2mL Eppendorf tubes kept in the lab freezer for later processing.</w:t>
-      </w:r>
-    </w:p>
-    <w:p>
-      <w:pPr>
-        <w:rPr>
-          <w:rFonts w:ascii="Times New Roman" w:hAnsi="Times New Roman" w:cs="Times New Roman"/>
-          <w:sz w:val="24"/>
-          <w:szCs w:val="24"/>
-        </w:rPr>
-      </w:pPr>
-      <w:r>
-        <w:rPr>
-          <w:rFonts w:ascii="Times New Roman" w:hAnsi="Times New Roman" w:cs="Times New Roman"/>
-          <w:sz w:val="24"/>
-          <w:szCs w:val="24"/>
-        </w:rPr>
-        <w:t>P15 – nutritional quality methods</w:t>
-      </w:r>
-    </w:p>
-    <w:p>
-      <w:pPr>
-        <w:rPr>
-          <w:rFonts w:ascii="Times New Roman" w:hAnsi="Times New Roman" w:cs="Times New Roman"/>
-          <w:sz w:val="24"/>
-          <w:szCs w:val="24"/>
-        </w:rPr>
-      </w:pPr>
-      <w:r>
-        <w:rPr>
-          <w:rFonts w:ascii="Times New Roman" w:hAnsi="Times New Roman" w:cs="Times New Roman"/>
-          <w:sz w:val="24"/>
-          <w:szCs w:val="24"/>
-        </w:rPr>
-        <w:t xml:space="preserve">Frozen arthropod samples were assayed for nitrogen % using xxx method. [Can you guys write up the </w:t>
-      </w:r>
-      <w:proofErr w:type="gramStart"/>
-      <w:r>
-        <w:rPr>
-          <w:rFonts w:ascii="Times New Roman" w:hAnsi="Times New Roman" w:cs="Times New Roman"/>
-          <w:sz w:val="24"/>
-          <w:szCs w:val="24"/>
-        </w:rPr>
-        <w:t>C:N</w:t>
-      </w:r>
-      <w:proofErr w:type="gramEnd"/>
-      <w:r>
-        <w:rPr>
-          <w:rFonts w:ascii="Times New Roman" w:hAnsi="Times New Roman" w:cs="Times New Roman"/>
-          <w:sz w:val="24"/>
-          <w:szCs w:val="24"/>
-        </w:rPr>
-        <w:t xml:space="preserve"> methods in detail?]</w:t>
-      </w:r>
-    </w:p>
-    <w:p>
-      <w:pPr>
-        <w:rPr>
-          <w:rFonts w:ascii="Times New Roman" w:hAnsi="Times New Roman" w:cs="Times New Roman"/>
-          <w:sz w:val="24"/>
-          <w:szCs w:val="24"/>
-        </w:rPr>
-      </w:pPr>
-      <w:r>
-        <w:rPr>
-          <w:rFonts w:ascii="Times New Roman" w:hAnsi="Times New Roman" w:cs="Times New Roman"/>
-          <w:sz w:val="24"/>
-          <w:szCs w:val="24"/>
-        </w:rPr>
-        <w:t>P1</w:t>
-      </w:r>
-      <w:r>
-        <w:rPr>
-          <w:rFonts w:ascii="Times New Roman" w:hAnsi="Times New Roman" w:cs="Times New Roman"/>
-          <w:sz w:val="24"/>
-          <w:szCs w:val="24"/>
-        </w:rPr>
-        <w:t>6</w:t>
-      </w:r>
-      <w:r>
-        <w:rPr>
-          <w:rFonts w:ascii="Times New Roman" w:hAnsi="Times New Roman" w:cs="Times New Roman"/>
-          <w:sz w:val="24"/>
-          <w:szCs w:val="24"/>
-        </w:rPr>
-        <w:t xml:space="preserve"> </w:t>
-      </w:r>
-      <w:r>
-        <w:rPr>
-          <w:rFonts w:ascii="Times New Roman" w:hAnsi="Times New Roman" w:cs="Times New Roman"/>
-          <w:sz w:val="24"/>
-          <w:szCs w:val="24"/>
-        </w:rPr>
-        <w:t>– stats methods</w:t>
-      </w:r>
-      <w:r>
-        <w:rPr>
-          <w:rFonts w:ascii="Times New Roman" w:hAnsi="Times New Roman" w:cs="Times New Roman"/>
-          <w:sz w:val="24"/>
-          <w:szCs w:val="24"/>
-        </w:rPr>
-        <w:t xml:space="preserve"> 1</w:t>
-      </w:r>
-    </w:p>
-    <w:p>
-      <w:pPr>
-        <w:rPr>
-          <w:rFonts w:ascii="Times New Roman" w:hAnsi="Times New Roman" w:cs="Times New Roman"/>
-          <w:sz w:val="24"/>
-          <w:szCs w:val="24"/>
-        </w:rPr>
-      </w:pPr>
-      <w:r>
-        <w:rPr>
-          <w:rFonts w:ascii="Times New Roman" w:hAnsi="Times New Roman" w:cs="Times New Roman"/>
-          <w:sz w:val="24"/>
-          <w:szCs w:val="24"/>
-        </w:rPr>
-        <w:t>We employed a series of Generalized Linear Mixed Models (GLMMs) using the lme4 package (</w:t>
+        <w:t xml:space="preserve"> Content of spiders, and (7) C:N content of putative herbivores.</w:t>
+      </w:r>
+      <w:r>
+        <w:rPr>
+          <w:rFonts w:ascii="Times New Roman" w:hAnsi="Times New Roman" w:cs="Times New Roman"/>
+          <w:sz w:val="24"/>
+          <w:szCs w:val="24"/>
+        </w:rPr>
+        <w:t xml:space="preserve"> Arthropod biomass (1) was fitted as normally distributed variable after a log-transformation. All abundance models were fitted using the negative binomial distribution (</w:t>
       </w:r>
       <w:r>
         <w:rPr>
@@ -2414,15 +3334,23 @@
           <w:szCs w:val="24"/>
           <w:highlight w:val="yellow"/>
         </w:rPr>
-        <w:t>citation</w:t>
-      </w:r>
-      <w:r>
-        <w:rPr>
-          <w:rFonts w:ascii="Times New Roman" w:hAnsi="Times New Roman" w:cs="Times New Roman"/>
-          <w:sz w:val="24"/>
-          <w:szCs w:val="24"/>
-        </w:rPr>
-        <w:t>) in R version 4.1.2 (</w:t>
+        <w:t>citations</w:t>
+      </w:r>
+      <w:r>
+        <w:rPr>
+          <w:rFonts w:ascii="Times New Roman" w:hAnsi="Times New Roman" w:cs="Times New Roman"/>
+          <w:sz w:val="24"/>
+          <w:szCs w:val="24"/>
+        </w:rPr>
+        <w:t>).</w:t>
+      </w:r>
+      <w:r>
+        <w:rPr>
+          <w:rFonts w:ascii="Times New Roman" w:hAnsi="Times New Roman" w:cs="Times New Roman"/>
+          <w:sz w:val="24"/>
+          <w:szCs w:val="24"/>
+        </w:rPr>
+        <w:t xml:space="preserve"> C:N ratio models were fit using the </w:t>
       </w:r>
       <w:r>
         <w:rPr>
@@ -2431,49 +3359,23 @@
           <w:szCs w:val="24"/>
           <w:highlight w:val="yellow"/>
         </w:rPr>
-        <w:t>citation</w:t>
-      </w:r>
-      <w:r>
-        <w:rPr>
-          <w:rFonts w:ascii="Times New Roman" w:hAnsi="Times New Roman" w:cs="Times New Roman"/>
-          <w:sz w:val="24"/>
-          <w:szCs w:val="24"/>
-        </w:rPr>
-        <w:t>).</w:t>
-      </w:r>
-      <w:r>
-        <w:rPr>
-          <w:rFonts w:ascii="Times New Roman" w:hAnsi="Times New Roman" w:cs="Times New Roman"/>
-          <w:sz w:val="24"/>
-          <w:szCs w:val="24"/>
-        </w:rPr>
-        <w:t xml:space="preserve"> These univariate analyses use the following as response variables: (1) total arthropod biomass sampled per plant in grams, (2) spider abundance (Araneae), (3) caterpillar abundance (Lepidoptera), (4) Hemiptera abundance, and (5) aquatic insect abundance (Stoneflies and Mayflies), (6) </w:t>
-      </w:r>
-      <w:proofErr w:type="gramStart"/>
-      <w:r>
-        <w:rPr>
-          <w:rFonts w:ascii="Times New Roman" w:hAnsi="Times New Roman" w:cs="Times New Roman"/>
-          <w:sz w:val="24"/>
-          <w:szCs w:val="24"/>
-        </w:rPr>
-        <w:t>C:N</w:t>
-      </w:r>
-      <w:proofErr w:type="gramEnd"/>
-      <w:r>
-        <w:rPr>
-          <w:rFonts w:ascii="Times New Roman" w:hAnsi="Times New Roman" w:cs="Times New Roman"/>
-          <w:sz w:val="24"/>
-          <w:szCs w:val="24"/>
-        </w:rPr>
-        <w:t xml:space="preserve"> Content of spiders, and (7) C:N content of putative herbivores.</w:t>
-      </w:r>
-      <w:r>
-        <w:rPr>
-          <w:rFonts w:ascii="Times New Roman" w:hAnsi="Times New Roman" w:cs="Times New Roman"/>
-          <w:sz w:val="24"/>
-          <w:szCs w:val="24"/>
-        </w:rPr>
-        <w:t xml:space="preserve"> Arthropod biomass (1) was fitted as normally distributed variable after a log-transformation. All abundance models were fitted using the negative binomial distribution (</w:t>
+        <w:t>xxx</w:t>
+      </w:r>
+      <w:r>
+        <w:rPr>
+          <w:rFonts w:ascii="Times New Roman" w:hAnsi="Times New Roman" w:cs="Times New Roman"/>
+          <w:sz w:val="24"/>
+          <w:szCs w:val="24"/>
+        </w:rPr>
+        <w:t xml:space="preserve"> distribution</w:t>
+      </w:r>
+      <w:r>
+        <w:rPr>
+          <w:rFonts w:ascii="Times New Roman" w:hAnsi="Times New Roman" w:cs="Times New Roman"/>
+          <w:sz w:val="24"/>
+          <w:szCs w:val="24"/>
+        </w:rPr>
+        <w:t xml:space="preserve"> (</w:t>
       </w:r>
       <w:r>
         <w:rPr>
@@ -2482,67 +3384,7 @@
           <w:szCs w:val="24"/>
           <w:highlight w:val="yellow"/>
         </w:rPr>
-        <w:t>citations</w:t>
-      </w:r>
-      <w:r>
-        <w:rPr>
-          <w:rFonts w:ascii="Times New Roman" w:hAnsi="Times New Roman" w:cs="Times New Roman"/>
-          <w:sz w:val="24"/>
-          <w:szCs w:val="24"/>
-        </w:rPr>
-        <w:t>).</w:t>
-      </w:r>
-      <w:r>
-        <w:rPr>
-          <w:rFonts w:ascii="Times New Roman" w:hAnsi="Times New Roman" w:cs="Times New Roman"/>
-          <w:sz w:val="24"/>
-          <w:szCs w:val="24"/>
-        </w:rPr>
-        <w:t xml:space="preserve"> C:N ratio models were fit using the </w:t>
-      </w:r>
-      <w:r>
-        <w:rPr>
-          <w:rFonts w:ascii="Times New Roman" w:hAnsi="Times New Roman" w:cs="Times New Roman"/>
-          <w:sz w:val="24"/>
-          <w:szCs w:val="24"/>
-          <w:highlight w:val="yellow"/>
-        </w:rPr>
-        <w:t>xxx</w:t>
-      </w:r>
-      <w:r>
-        <w:rPr>
-          <w:rFonts w:ascii="Times New Roman" w:hAnsi="Times New Roman" w:cs="Times New Roman"/>
-          <w:sz w:val="24"/>
-          <w:szCs w:val="24"/>
-        </w:rPr>
-        <w:t xml:space="preserve"> distribution</w:t>
-      </w:r>
-      <w:r>
-        <w:rPr>
-          <w:rFonts w:ascii="Times New Roman" w:hAnsi="Times New Roman" w:cs="Times New Roman"/>
-          <w:sz w:val="24"/>
-          <w:szCs w:val="24"/>
-        </w:rPr>
-        <w:t xml:space="preserve"> (</w:t>
-      </w:r>
-      <w:r>
-        <w:rPr>
-          <w:rFonts w:ascii="Times New Roman" w:hAnsi="Times New Roman" w:cs="Times New Roman"/>
-          <w:sz w:val="24"/>
-          <w:szCs w:val="24"/>
-          <w:highlight w:val="yellow"/>
-        </w:rPr>
-        <w:t xml:space="preserve">or this fitted as % mass that is </w:t>
-      </w:r>
-      <w:r>
-        <w:rPr>
-          <w:rFonts w:ascii="Times New Roman" w:hAnsi="Times New Roman" w:cs="Times New Roman"/>
-          <w:sz w:val="24"/>
-          <w:szCs w:val="24"/>
-          <w:highlight w:val="yellow"/>
-        </w:rPr>
-        <w:lastRenderedPageBreak/>
-        <w:t>N</w:t>
+        <w:t>or this fitted as % mass that is N</w:t>
       </w:r>
       <w:r>
         <w:rPr>

</xml_diff>

<commit_message>
Refactor code for manuscript analysis & add CN data analyses.
</commit_message>
<xml_diff>
--- a/Manuscripts/GH Trophic Project 2021 Manuscript 1.docx
+++ b/Manuscripts/GH Trophic Project 2021 Manuscript 1.docx
@@ -309,7 +309,113 @@
           <w:sz w:val="24"/>
           <w:szCs w:val="24"/>
         </w:rPr>
-        <w:t xml:space="preserve"> Using a wide range of host-plant species, including 6 native species and 4 invasive species, we quantified the prey being taken by birds and the nutritional content of those arthropod guilds. Contrary to predictions from other systems, non-native plants did not have lower abundance or quality of insect prey overall compared to native plants overall. Instead, we saw a wide range of nutritional quality among our exotic host plants, suggesting that not all species are equally detrimental to songbird food availability. These results do not suggest that invasive plants are not worth removing, but it instead suggests that management efforts need to prioritize removal of invasive species over others. Invasive plant management needs to take a more nuanced approach for improving habitat for wildlife given the food quality of some invasive plants is on par or superior to native woody plants in the same habitat.</w:t>
+        <w:t xml:space="preserve"> Using a wide range of host-plant species, including 6 native species and 4 invasive species, we quantified the prey being taken by birds and the nutritional content of those arthropod guilds. Contrary to predictions from other systems, non-native plants did not have lower abundance </w:t>
+      </w:r>
+      <w:r>
+        <w:rPr>
+          <w:rFonts w:ascii="Times New Roman" w:hAnsi="Times New Roman" w:cs="Times New Roman"/>
+          <w:sz w:val="24"/>
+          <w:szCs w:val="24"/>
+        </w:rPr>
+        <w:t>c</w:t>
+      </w:r>
+      <w:r>
+        <w:rPr>
+          <w:rFonts w:ascii="Times New Roman" w:hAnsi="Times New Roman" w:cs="Times New Roman"/>
+          <w:sz w:val="24"/>
+          <w:szCs w:val="24"/>
+        </w:rPr>
+        <w:t xml:space="preserve">ompared to native plants overall. </w:t>
+      </w:r>
+      <w:r>
+        <w:rPr>
+          <w:rFonts w:ascii="Times New Roman" w:hAnsi="Times New Roman" w:cs="Times New Roman"/>
+          <w:sz w:val="24"/>
+          <w:szCs w:val="24"/>
+        </w:rPr>
+        <w:t xml:space="preserve">In terms of nitrogen </w:t>
+      </w:r>
+      <w:proofErr w:type="gramStart"/>
+      <w:r>
+        <w:rPr>
+          <w:rFonts w:ascii="Times New Roman" w:hAnsi="Times New Roman" w:cs="Times New Roman"/>
+          <w:sz w:val="24"/>
+          <w:szCs w:val="24"/>
+        </w:rPr>
+        <w:t>content</w:t>
+      </w:r>
+      <w:proofErr w:type="gramEnd"/>
+      <w:r>
+        <w:rPr>
+          <w:rFonts w:ascii="Times New Roman" w:hAnsi="Times New Roman" w:cs="Times New Roman"/>
+          <w:sz w:val="24"/>
+          <w:szCs w:val="24"/>
+        </w:rPr>
+        <w:t xml:space="preserve"> we saw a wide range of nutritional quality </w:t>
+      </w:r>
+      <w:r>
+        <w:rPr>
+          <w:rFonts w:ascii="Times New Roman" w:hAnsi="Times New Roman" w:cs="Times New Roman"/>
+          <w:sz w:val="24"/>
+          <w:szCs w:val="24"/>
+        </w:rPr>
+        <w:t>among both native and non-natives plants, with non-native occupied by herbivores with lower nitrogen content overall.</w:t>
+      </w:r>
+      <w:r>
+        <w:rPr>
+          <w:rFonts w:ascii="Times New Roman" w:hAnsi="Times New Roman" w:cs="Times New Roman"/>
+          <w:sz w:val="24"/>
+          <w:szCs w:val="24"/>
+        </w:rPr>
+        <w:t xml:space="preserve"> These results do not suggest </w:t>
+      </w:r>
+      <w:r>
+        <w:rPr>
+          <w:rFonts w:ascii="Times New Roman" w:hAnsi="Times New Roman" w:cs="Times New Roman"/>
+          <w:sz w:val="24"/>
+          <w:szCs w:val="24"/>
+        </w:rPr>
+        <w:t xml:space="preserve">a more nuanced approach to </w:t>
+      </w:r>
+      <w:r>
+        <w:rPr>
+          <w:rFonts w:ascii="Times New Roman" w:hAnsi="Times New Roman" w:cs="Times New Roman"/>
+          <w:sz w:val="24"/>
+          <w:szCs w:val="24"/>
+        </w:rPr>
+        <w:t>prioritiz</w:t>
+      </w:r>
+      <w:r>
+        <w:rPr>
+          <w:rFonts w:ascii="Times New Roman" w:hAnsi="Times New Roman" w:cs="Times New Roman"/>
+          <w:sz w:val="24"/>
+          <w:szCs w:val="24"/>
+        </w:rPr>
+        <w:t>ing</w:t>
+      </w:r>
+      <w:r>
+        <w:rPr>
+          <w:rFonts w:ascii="Times New Roman" w:hAnsi="Times New Roman" w:cs="Times New Roman"/>
+          <w:sz w:val="24"/>
+          <w:szCs w:val="24"/>
+        </w:rPr>
+        <w:t xml:space="preserve"> removal of invasive </w:t>
+      </w:r>
+      <w:r>
+        <w:rPr>
+          <w:rFonts w:ascii="Times New Roman" w:hAnsi="Times New Roman" w:cs="Times New Roman"/>
+          <w:sz w:val="24"/>
+          <w:szCs w:val="24"/>
+        </w:rPr>
+        <w:t>shrubs that produce lower abundance and lower quality of insect prey for birds</w:t>
+      </w:r>
+      <w:r>
+        <w:rPr>
+          <w:rFonts w:ascii="Times New Roman" w:hAnsi="Times New Roman" w:cs="Times New Roman"/>
+          <w:sz w:val="24"/>
+          <w:szCs w:val="24"/>
+        </w:rPr>
+        <w:t xml:space="preserve">. </w:t>
       </w:r>
     </w:p>
     <w:p>
@@ -406,6 +512,7 @@
           <w:sz w:val="24"/>
           <w:szCs w:val="24"/>
         </w:rPr>
+        <w:lastRenderedPageBreak/>
         <w:t>P1 – The impacts of invasive plants and cost of removal</w:t>
       </w:r>
     </w:p>
@@ -994,7 +1101,7 @@
           <w:sz w:val="24"/>
           <w:szCs w:val="24"/>
         </w:rPr>
-        <w:t xml:space="preserve">. In cases where invasive plants have displaced natives, prey </w:t>
+        <w:t xml:space="preserve">. In cases where invasive plants have displaced natives, prey availability for insectivorous birds and mammals are significantly reduced. However, nutritional quality for herbivores is just one of multiple traits of invasive plants that impacts food webs. Allelopathic compounds released from invasive plants through roots and decaying leaves can </w:t>
       </w:r>
       <w:r>
         <w:rPr>
@@ -1003,7 +1110,7 @@
           <w:szCs w:val="24"/>
         </w:rPr>
         <w:lastRenderedPageBreak/>
-        <w:t>availability for insectivorous birds and mammals are significantly reduced. However, nutritional quality for herbivores is just one of multiple traits of invasive plants that impacts food webs. Allelopathic compounds released from invasive plants through roots and decaying leaves can impact soil food webs and insect prey. Furthermore, invasive plants have atypical architecture compared to native plants (</w:t>
+        <w:t>impact soil food webs and insect prey. Furthermore, invasive plants have atypical architecture compared to native plants (</w:t>
       </w:r>
       <w:r>
         <w:rPr>
@@ -1491,24 +1598,33 @@
           <w:sz w:val="24"/>
           <w:szCs w:val="24"/>
         </w:rPr>
+        <w:t>P7 – community composition reporting what taxonomic groups birds are removing from native and non-native plants</w:t>
+      </w:r>
+    </w:p>
+    <w:p>
+      <w:pPr>
+        <w:rPr>
+          <w:rFonts w:ascii="Times New Roman" w:hAnsi="Times New Roman" w:cs="Times New Roman"/>
+          <w:sz w:val="24"/>
+          <w:szCs w:val="24"/>
+        </w:rPr>
+      </w:pPr>
+    </w:p>
+    <w:p>
+      <w:pPr>
+        <w:rPr>
+          <w:rFonts w:ascii="Times New Roman" w:hAnsi="Times New Roman" w:cs="Times New Roman"/>
+          <w:sz w:val="24"/>
+          <w:szCs w:val="24"/>
+        </w:rPr>
+      </w:pPr>
+      <w:r>
+        <w:rPr>
+          <w:rFonts w:ascii="Times New Roman" w:hAnsi="Times New Roman" w:cs="Times New Roman"/>
+          <w:sz w:val="24"/>
+          <w:szCs w:val="24"/>
+        </w:rPr>
         <w:lastRenderedPageBreak/>
-        <w:t>P7 – community composition reporting what taxonomic groups birds are removing from native and non-native plants</w:t>
-      </w:r>
-    </w:p>
-    <w:p>
-      <w:pPr>
-        <w:rPr>
-          <w:rFonts w:ascii="Times New Roman" w:hAnsi="Times New Roman" w:cs="Times New Roman"/>
-          <w:sz w:val="24"/>
-          <w:szCs w:val="24"/>
-        </w:rPr>
-      </w:pPr>
-      <w:r>
-        <w:rPr>
-          <w:rFonts w:ascii="Times New Roman" w:hAnsi="Times New Roman" w:cs="Times New Roman"/>
-          <w:sz w:val="24"/>
-          <w:szCs w:val="24"/>
-        </w:rPr>
         <w:t xml:space="preserve">P8 </w:t>
       </w:r>
       <w:r>
@@ -1878,36 +1994,37 @@
           <w:sz w:val="24"/>
           <w:szCs w:val="24"/>
         </w:rPr>
+        <w:t xml:space="preserve">P11 – </w:t>
+      </w:r>
+      <w:r>
+        <w:rPr>
+          <w:rFonts w:ascii="Times New Roman" w:hAnsi="Times New Roman" w:cs="Times New Roman"/>
+          <w:i/>
+          <w:iCs/>
+          <w:sz w:val="24"/>
+          <w:szCs w:val="24"/>
+        </w:rPr>
+        <w:t>Linking it to bird nutritional ecology done by other people in the region</w:t>
+      </w:r>
+    </w:p>
+    <w:p>
+      <w:pPr>
+        <w:rPr>
+          <w:rFonts w:ascii="Times New Roman" w:hAnsi="Times New Roman" w:cs="Times New Roman"/>
+          <w:sz w:val="24"/>
+          <w:szCs w:val="24"/>
+        </w:rPr>
+      </w:pPr>
+      <w:r>
+        <w:rPr>
+          <w:rFonts w:ascii="Times New Roman" w:hAnsi="Times New Roman" w:cs="Times New Roman"/>
+          <w:sz w:val="24"/>
+          <w:szCs w:val="24"/>
+        </w:rPr>
         <w:lastRenderedPageBreak/>
-        <w:t xml:space="preserve">P11 – </w:t>
-      </w:r>
-      <w:r>
-        <w:rPr>
-          <w:rFonts w:ascii="Times New Roman" w:hAnsi="Times New Roman" w:cs="Times New Roman"/>
-          <w:i/>
-          <w:iCs/>
-          <w:sz w:val="24"/>
-          <w:szCs w:val="24"/>
-        </w:rPr>
-        <w:t>Linking it to bird nutritional ecology done by other people in the region</w:t>
-      </w:r>
-    </w:p>
-    <w:p>
-      <w:pPr>
-        <w:rPr>
-          <w:rFonts w:ascii="Times New Roman" w:hAnsi="Times New Roman" w:cs="Times New Roman"/>
-          <w:sz w:val="24"/>
-          <w:szCs w:val="24"/>
-        </w:rPr>
-      </w:pPr>
-      <w:r>
-        <w:rPr>
-          <w:rFonts w:ascii="Times New Roman" w:hAnsi="Times New Roman" w:cs="Times New Roman"/>
-          <w:sz w:val="24"/>
-          <w:szCs w:val="24"/>
-        </w:rPr>
         <w:t xml:space="preserve">Despite the differences in arthropod community composition among native and non-natives hosts, we were surprised to see similar rates of bird predation effects on arthropod biomass. It stands to reason </w:t>
       </w:r>
+      <w:proofErr w:type="gramStart"/>
       <w:r>
         <w:rPr>
           <w:rFonts w:ascii="Times New Roman" w:hAnsi="Times New Roman" w:cs="Times New Roman"/>
@@ -1916,13 +2033,14 @@
         </w:rPr>
         <w:t>that insectivorous songbirds</w:t>
       </w:r>
-      <w:r>
-        <w:rPr>
-          <w:rFonts w:ascii="Times New Roman" w:hAnsi="Times New Roman" w:cs="Times New Roman"/>
-          <w:sz w:val="24"/>
-          <w:szCs w:val="24"/>
-        </w:rPr>
-        <w:t xml:space="preserve"> actively forage on and take prey from invasive plants, and there was no evidence that these predators take less biomass from invasive species. Loss of </w:t>
+      <w:proofErr w:type="gramEnd"/>
+      <w:r>
+        <w:rPr>
+          <w:rFonts w:ascii="Times New Roman" w:hAnsi="Times New Roman" w:cs="Times New Roman"/>
+          <w:sz w:val="24"/>
+          <w:szCs w:val="24"/>
+        </w:rPr>
+        <w:t xml:space="preserve"> actively forage on and take prey from invasive plants, and there was no evidence that these predators take less biomass from invasive species. </w:t>
       </w:r>
     </w:p>
     <w:p>
@@ -1963,6 +2081,26 @@
         </w:rPr>
         <w:t>: broader implications and future work needed</w:t>
       </w:r>
+    </w:p>
+    <w:p>
+      <w:pPr>
+        <w:rPr>
+          <w:rFonts w:ascii="Times New Roman" w:hAnsi="Times New Roman" w:cs="Times New Roman"/>
+          <w:sz w:val="24"/>
+          <w:szCs w:val="24"/>
+        </w:rPr>
+      </w:pPr>
+    </w:p>
+    <w:p>
+      <w:pPr>
+        <w:rPr>
+          <w:rFonts w:ascii="Times New Roman" w:hAnsi="Times New Roman" w:cs="Times New Roman"/>
+          <w:i/>
+          <w:iCs/>
+          <w:sz w:val="24"/>
+          <w:szCs w:val="24"/>
+        </w:rPr>
+      </w:pPr>
     </w:p>
     <w:p>
       <w:pPr>

</xml_diff>

<commit_message>
Biomass by CN ratio analysis. Tweak abstract.
</commit_message>
<xml_diff>
--- a/Manuscripts/GH Trophic Project 2021 Manuscript 1.docx
+++ b/Manuscripts/GH Trophic Project 2021 Manuscript 1.docx
@@ -309,57 +309,55 @@
           <w:sz w:val="24"/>
           <w:szCs w:val="24"/>
         </w:rPr>
-        <w:t xml:space="preserve"> Using a wide range of host-plant species, including 6 native species and 4 invasive species, we quantified the prey being taken by birds and the nutritional content of those arthropod guilds. Contrary to predictions from other systems, non-native plants did not have lower abundance </w:t>
-      </w:r>
-      <w:r>
-        <w:rPr>
-          <w:rFonts w:ascii="Times New Roman" w:hAnsi="Times New Roman" w:cs="Times New Roman"/>
-          <w:sz w:val="24"/>
-          <w:szCs w:val="24"/>
-        </w:rPr>
-        <w:t>c</w:t>
-      </w:r>
-      <w:r>
-        <w:rPr>
-          <w:rFonts w:ascii="Times New Roman" w:hAnsi="Times New Roman" w:cs="Times New Roman"/>
-          <w:sz w:val="24"/>
-          <w:szCs w:val="24"/>
-        </w:rPr>
-        <w:t xml:space="preserve">ompared to native plants overall. </w:t>
-      </w:r>
-      <w:r>
-        <w:rPr>
-          <w:rFonts w:ascii="Times New Roman" w:hAnsi="Times New Roman" w:cs="Times New Roman"/>
-          <w:sz w:val="24"/>
-          <w:szCs w:val="24"/>
-        </w:rPr>
-        <w:t xml:space="preserve">In terms of nitrogen </w:t>
-      </w:r>
-      <w:proofErr w:type="gramStart"/>
-      <w:r>
-        <w:rPr>
-          <w:rFonts w:ascii="Times New Roman" w:hAnsi="Times New Roman" w:cs="Times New Roman"/>
-          <w:sz w:val="24"/>
-          <w:szCs w:val="24"/>
-        </w:rPr>
-        <w:t>content</w:t>
-      </w:r>
-      <w:proofErr w:type="gramEnd"/>
-      <w:r>
-        <w:rPr>
-          <w:rFonts w:ascii="Times New Roman" w:hAnsi="Times New Roman" w:cs="Times New Roman"/>
-          <w:sz w:val="24"/>
-          <w:szCs w:val="24"/>
-        </w:rPr>
-        <w:t xml:space="preserve"> we saw a wide range of nutritional quality </w:t>
-      </w:r>
-      <w:r>
-        <w:rPr>
-          <w:rFonts w:ascii="Times New Roman" w:hAnsi="Times New Roman" w:cs="Times New Roman"/>
-          <w:sz w:val="24"/>
-          <w:szCs w:val="24"/>
-        </w:rPr>
-        <w:t>among both native and non-natives plants, with non-native occupied by herbivores with lower nitrogen content overall.</w:t>
+        <w:t xml:space="preserve"> Using a wide range of host-plant species, including 6 native species and 4 invasive species, we quantified the prey being taken by birds</w:t>
+      </w:r>
+      <w:r>
+        <w:rPr>
+          <w:rFonts w:ascii="Times New Roman" w:hAnsi="Times New Roman" w:cs="Times New Roman"/>
+          <w:sz w:val="24"/>
+          <w:szCs w:val="24"/>
+        </w:rPr>
+        <w:t>, arthropod abundance and biomass,</w:t>
+      </w:r>
+      <w:r>
+        <w:rPr>
+          <w:rFonts w:ascii="Times New Roman" w:hAnsi="Times New Roman" w:cs="Times New Roman"/>
+          <w:sz w:val="24"/>
+          <w:szCs w:val="24"/>
+        </w:rPr>
+        <w:t xml:space="preserve"> and the nutritional content of </w:t>
+      </w:r>
+      <w:r>
+        <w:rPr>
+          <w:rFonts w:ascii="Times New Roman" w:hAnsi="Times New Roman" w:cs="Times New Roman"/>
+          <w:sz w:val="24"/>
+          <w:szCs w:val="24"/>
+        </w:rPr>
+        <w:t>herbivores and spiders</w:t>
+      </w:r>
+      <w:r>
+        <w:rPr>
+          <w:rFonts w:ascii="Times New Roman" w:hAnsi="Times New Roman" w:cs="Times New Roman"/>
+          <w:sz w:val="24"/>
+          <w:szCs w:val="24"/>
+        </w:rPr>
+        <w:t xml:space="preserve">. </w:t>
+      </w:r>
+      <w:r>
+        <w:rPr>
+          <w:rFonts w:ascii="Times New Roman" w:hAnsi="Times New Roman" w:cs="Times New Roman"/>
+          <w:sz w:val="24"/>
+          <w:szCs w:val="24"/>
+        </w:rPr>
+        <w:t>All three lines of evidence contracted predictions – bird predatory effects were of similar strength on native and non-native plants, arthropod biomass was not significantly lower on invasives, and the N content of insect herbivores on invasives were higher than native plants</w:t>
+      </w:r>
+      <w:r>
+        <w:rPr>
+          <w:rFonts w:ascii="Times New Roman" w:hAnsi="Times New Roman" w:cs="Times New Roman"/>
+          <w:sz w:val="24"/>
+          <w:szCs w:val="24"/>
+        </w:rPr>
+        <w:t>.</w:t>
       </w:r>
       <w:r>
         <w:rPr>
@@ -407,15 +405,15 @@
           <w:sz w:val="24"/>
           <w:szCs w:val="24"/>
         </w:rPr>
-        <w:t>shrubs that produce lower abundance and lower quality of insect prey for birds</w:t>
-      </w:r>
-      <w:r>
-        <w:rPr>
-          <w:rFonts w:ascii="Times New Roman" w:hAnsi="Times New Roman" w:cs="Times New Roman"/>
-          <w:sz w:val="24"/>
-          <w:szCs w:val="24"/>
-        </w:rPr>
-        <w:t xml:space="preserve">. </w:t>
+        <w:t xml:space="preserve">shrubs that </w:t>
+      </w:r>
+      <w:r>
+        <w:rPr>
+          <w:rFonts w:ascii="Times New Roman" w:hAnsi="Times New Roman" w:cs="Times New Roman"/>
+          <w:sz w:val="24"/>
+          <w:szCs w:val="24"/>
+        </w:rPr>
+        <w:t>does not assume all invasive shrubs are equally harmful to wildlife in terms of food availability.</w:t>
       </w:r>
     </w:p>
     <w:p>

</xml_diff>

<commit_message>
Add insect abundance figures to manuscript and final analyses.
</commit_message>
<xml_diff>
--- a/Manuscripts/GH Trophic Project 2021 Manuscript 1.docx
+++ b/Manuscripts/GH Trophic Project 2021 Manuscript 1.docx
@@ -2017,7 +2017,25 @@
           <w:sz w:val="24"/>
           <w:szCs w:val="24"/>
         </w:rPr>
-        <w:t xml:space="preserve"> (e.g. enemy free space papers)</w:t>
+        <w:t xml:space="preserve"> (</w:t>
+      </w:r>
+      <w:proofErr w:type="gramStart"/>
+      <w:r>
+        <w:rPr>
+          <w:rFonts w:ascii="Times New Roman" w:hAnsi="Times New Roman" w:cs="Times New Roman"/>
+          <w:sz w:val="24"/>
+          <w:szCs w:val="24"/>
+        </w:rPr>
+        <w:t>e.g.</w:t>
+      </w:r>
+      <w:proofErr w:type="gramEnd"/>
+      <w:r>
+        <w:rPr>
+          <w:rFonts w:ascii="Times New Roman" w:hAnsi="Times New Roman" w:cs="Times New Roman"/>
+          <w:sz w:val="24"/>
+          <w:szCs w:val="24"/>
+        </w:rPr>
+        <w:t xml:space="preserve"> enemy free space papers)</w:t>
       </w:r>
       <w:r>
         <w:rPr>
@@ -2081,6 +2099,7 @@
         </w:rPr>
         <w:t xml:space="preserve">Despite the differences in arthropod community composition among native and non-natives hosts, we were surprised to see similar rates of bird predation effects on arthropod biomass. It stands to reason </w:t>
       </w:r>
+      <w:proofErr w:type="gramStart"/>
       <w:r>
         <w:rPr>
           <w:rFonts w:ascii="Times New Roman" w:hAnsi="Times New Roman" w:cs="Times New Roman"/>
@@ -2089,6 +2108,7 @@
         </w:rPr>
         <w:t>that insectivorous songbirds</w:t>
       </w:r>
+      <w:proofErr w:type="gramEnd"/>
       <w:r>
         <w:rPr>
           <w:rFonts w:ascii="Times New Roman" w:hAnsi="Times New Roman" w:cs="Times New Roman"/>
@@ -2311,15 +2331,27 @@
         </w:rPr>
         <w:t>(</w:t>
       </w:r>
-      <w:r>
-        <w:rPr>
-          <w:rFonts w:ascii="Times New Roman" w:hAnsi="Times New Roman" w:cs="Times New Roman"/>
-          <w:i/>
-          <w:iCs/>
-          <w:sz w:val="24"/>
-          <w:szCs w:val="24"/>
-        </w:rPr>
-        <w:t xml:space="preserve">Berberis </w:t>
+      <w:proofErr w:type="gramStart"/>
+      <w:r>
+        <w:rPr>
+          <w:rFonts w:ascii="Times New Roman" w:hAnsi="Times New Roman" w:cs="Times New Roman"/>
+          <w:i/>
+          <w:iCs/>
+          <w:sz w:val="24"/>
+          <w:szCs w:val="24"/>
+        </w:rPr>
+        <w:t>Berberis</w:t>
+      </w:r>
+      <w:proofErr w:type="gramEnd"/>
+      <w:r>
+        <w:rPr>
+          <w:rFonts w:ascii="Times New Roman" w:hAnsi="Times New Roman" w:cs="Times New Roman"/>
+          <w:i/>
+          <w:iCs/>
+          <w:sz w:val="24"/>
+          <w:szCs w:val="24"/>
+        </w:rPr>
+        <w:t xml:space="preserve"> </w:t>
       </w:r>
       <w:r>
         <w:rPr>
@@ -2583,7 +2615,25 @@
           <w:sz w:val="24"/>
           <w:szCs w:val="24"/>
         </w:rPr>
-        <w:t>d Striped maple</w:t>
+        <w:t xml:space="preserve">d </w:t>
+      </w:r>
+      <w:proofErr w:type="gramStart"/>
+      <w:r>
+        <w:rPr>
+          <w:rFonts w:ascii="Times New Roman" w:hAnsi="Times New Roman" w:cs="Times New Roman"/>
+          <w:sz w:val="24"/>
+          <w:szCs w:val="24"/>
+        </w:rPr>
+        <w:t>Striped</w:t>
+      </w:r>
+      <w:proofErr w:type="gramEnd"/>
+      <w:r>
+        <w:rPr>
+          <w:rFonts w:ascii="Times New Roman" w:hAnsi="Times New Roman" w:cs="Times New Roman"/>
+          <w:sz w:val="24"/>
+          <w:szCs w:val="24"/>
+        </w:rPr>
+        <w:t xml:space="preserve"> maple</w:t>
       </w:r>
       <w:r>
         <w:rPr>
@@ -2863,7 +2913,25 @@
           <w:sz w:val="24"/>
           <w:szCs w:val="24"/>
         </w:rPr>
-        <w:t xml:space="preserve"> Sweet birch</w:t>
+        <w:t xml:space="preserve"> </w:t>
+      </w:r>
+      <w:proofErr w:type="gramStart"/>
+      <w:r>
+        <w:rPr>
+          <w:rFonts w:ascii="Times New Roman" w:hAnsi="Times New Roman" w:cs="Times New Roman"/>
+          <w:sz w:val="24"/>
+          <w:szCs w:val="24"/>
+        </w:rPr>
+        <w:t>Sweet</w:t>
+      </w:r>
+      <w:proofErr w:type="gramEnd"/>
+      <w:r>
+        <w:rPr>
+          <w:rFonts w:ascii="Times New Roman" w:hAnsi="Times New Roman" w:cs="Times New Roman"/>
+          <w:sz w:val="24"/>
+          <w:szCs w:val="24"/>
+        </w:rPr>
+        <w:t xml:space="preserve"> birch</w:t>
       </w:r>
       <w:r>
         <w:rPr>
@@ -3338,7 +3406,25 @@
           <w:sz w:val="24"/>
           <w:szCs w:val="24"/>
         </w:rPr>
-        <w:t xml:space="preserve"> At the end of the set up period after May 27</w:t>
+        <w:t xml:space="preserve"> At the end of the </w:t>
+      </w:r>
+      <w:proofErr w:type="gramStart"/>
+      <w:r>
+        <w:rPr>
+          <w:rFonts w:ascii="Times New Roman" w:hAnsi="Times New Roman" w:cs="Times New Roman"/>
+          <w:sz w:val="24"/>
+          <w:szCs w:val="24"/>
+        </w:rPr>
+        <w:t>set up</w:t>
+      </w:r>
+      <w:proofErr w:type="gramEnd"/>
+      <w:r>
+        <w:rPr>
+          <w:rFonts w:ascii="Times New Roman" w:hAnsi="Times New Roman" w:cs="Times New Roman"/>
+          <w:sz w:val="24"/>
+          <w:szCs w:val="24"/>
+        </w:rPr>
+        <w:t xml:space="preserve"> period after May 27</w:t>
       </w:r>
       <w:r>
         <w:rPr>
@@ -3624,7 +3710,39 @@
           <w:sz w:val="24"/>
           <w:szCs w:val="24"/>
         </w:rPr>
-        <w:t xml:space="preserve">All invertebrate sorting and taxonomic identification was completed from June 2021 to August 2021. </w:t>
+        <w:t>All invertebrate sorting and taxonomic identification</w:t>
+      </w:r>
+      <w:r>
+        <w:rPr>
+          <w:rFonts w:ascii="Times New Roman" w:hAnsi="Times New Roman" w:cs="Times New Roman"/>
+          <w:sz w:val="24"/>
+          <w:szCs w:val="24"/>
+        </w:rPr>
+        <w:t>s</w:t>
+      </w:r>
+      <w:r>
+        <w:rPr>
+          <w:rFonts w:ascii="Times New Roman" w:hAnsi="Times New Roman" w:cs="Times New Roman"/>
+          <w:sz w:val="24"/>
+          <w:szCs w:val="24"/>
+        </w:rPr>
+        <w:t xml:space="preserve"> </w:t>
+      </w:r>
+      <w:r>
+        <w:rPr>
+          <w:rFonts w:ascii="Times New Roman" w:hAnsi="Times New Roman" w:cs="Times New Roman"/>
+          <w:sz w:val="24"/>
+          <w:szCs w:val="24"/>
+        </w:rPr>
+        <w:t>were</w:t>
+      </w:r>
+      <w:r>
+        <w:rPr>
+          <w:rFonts w:ascii="Times New Roman" w:hAnsi="Times New Roman" w:cs="Times New Roman"/>
+          <w:sz w:val="24"/>
+          <w:szCs w:val="24"/>
+        </w:rPr>
+        <w:t xml:space="preserve"> completed from June 2021 to August 2021. </w:t>
       </w:r>
       <w:r>
         <w:rPr>
@@ -3799,7 +3917,25 @@
           <w:sz w:val="24"/>
           <w:szCs w:val="24"/>
         </w:rPr>
-        <w:t xml:space="preserve"> (i.e. relative protein content)</w:t>
+        <w:t xml:space="preserve"> (</w:t>
+      </w:r>
+      <w:proofErr w:type="gramStart"/>
+      <w:r>
+        <w:rPr>
+          <w:rFonts w:ascii="Times New Roman" w:hAnsi="Times New Roman" w:cs="Times New Roman"/>
+          <w:sz w:val="24"/>
+          <w:szCs w:val="24"/>
+        </w:rPr>
+        <w:t>i.e.</w:t>
+      </w:r>
+      <w:proofErr w:type="gramEnd"/>
+      <w:r>
+        <w:rPr>
+          <w:rFonts w:ascii="Times New Roman" w:hAnsi="Times New Roman" w:cs="Times New Roman"/>
+          <w:sz w:val="24"/>
+          <w:szCs w:val="24"/>
+        </w:rPr>
+        <w:t xml:space="preserve"> relative protein content)</w:t>
       </w:r>
       <w:r>
         <w:rPr>
@@ -3827,6 +3963,7 @@
         </w:rPr>
         <w:t xml:space="preserve">technical details of the </w:t>
       </w:r>
+      <w:proofErr w:type="gramStart"/>
       <w:r>
         <w:rPr>
           <w:rFonts w:ascii="Times New Roman" w:hAnsi="Times New Roman" w:cs="Times New Roman"/>
@@ -3834,8 +3971,9 @@
           <w:szCs w:val="24"/>
           <w:highlight w:val="yellow"/>
         </w:rPr>
-        <w:t>C:N methods</w:t>
-      </w:r>
+        <w:t>C:N</w:t>
+      </w:r>
+      <w:proofErr w:type="gramEnd"/>
       <w:r>
         <w:rPr>
           <w:rFonts w:ascii="Times New Roman" w:hAnsi="Times New Roman" w:cs="Times New Roman"/>
@@ -3843,6 +3981,15 @@
           <w:szCs w:val="24"/>
           <w:highlight w:val="yellow"/>
         </w:rPr>
+        <w:t xml:space="preserve"> methods</w:t>
+      </w:r>
+      <w:r>
+        <w:rPr>
+          <w:rFonts w:ascii="Times New Roman" w:hAnsi="Times New Roman" w:cs="Times New Roman"/>
+          <w:sz w:val="24"/>
+          <w:szCs w:val="24"/>
+          <w:highlight w:val="yellow"/>
+        </w:rPr>
         <w:t>?</w:t>
       </w:r>
       <w:r>
@@ -3960,7 +4107,25 @@
           <w:sz w:val="24"/>
           <w:szCs w:val="24"/>
         </w:rPr>
-        <w:t xml:space="preserve"> These univariate analyses use the following as response variables: (1) total arthropod biomass sampled per plant in grams, (2) spider abundance (Araneae), (3) caterpillar abundance (Lepidoptera), (4) Hemiptera abundance, and (5) aquatic insect abundance (Stoneflies and Mayflies), (6) C:N Content of spiders, and (7) C:N content of putative herbivores.</w:t>
+        <w:t xml:space="preserve"> These univariate analyses use the following as response variables: (1) total arthropod biomass sampled per plant in grams, (2) spider abundance (Araneae), (3) caterpillar abundance (Lepidoptera), (4) Hemiptera abundance, and (5) aquatic insect abundance (Stoneflies and Mayflies), (6) </w:t>
+      </w:r>
+      <w:proofErr w:type="gramStart"/>
+      <w:r>
+        <w:rPr>
+          <w:rFonts w:ascii="Times New Roman" w:hAnsi="Times New Roman" w:cs="Times New Roman"/>
+          <w:sz w:val="24"/>
+          <w:szCs w:val="24"/>
+        </w:rPr>
+        <w:t>C:N</w:t>
+      </w:r>
+      <w:proofErr w:type="gramEnd"/>
+      <w:r>
+        <w:rPr>
+          <w:rFonts w:ascii="Times New Roman" w:hAnsi="Times New Roman" w:cs="Times New Roman"/>
+          <w:sz w:val="24"/>
+          <w:szCs w:val="24"/>
+        </w:rPr>
+        <w:t xml:space="preserve"> Content of spiders, and (7) C:N content of putative herbivores.</w:t>
       </w:r>
       <w:r>
         <w:rPr>
@@ -4383,438 +4548,6 @@
           <w:szCs w:val="24"/>
         </w:rPr>
       </w:pPr>
-      <w:r>
-        <w:rPr>
-          <w:rFonts w:ascii="Times New Roman" w:hAnsi="Times New Roman" w:cs="Times New Roman"/>
-          <w:sz w:val="24"/>
-          <w:szCs w:val="24"/>
-        </w:rPr>
-        <w:br w:type="page"/>
-      </w:r>
-    </w:p>
-    <w:p>
-      <w:pPr>
-        <w:rPr>
-          <w:rFonts w:ascii="Times New Roman" w:hAnsi="Times New Roman" w:cs="Times New Roman"/>
-          <w:sz w:val="24"/>
-          <w:szCs w:val="24"/>
-        </w:rPr>
-      </w:pPr>
-      <w:r>
-        <w:rPr>
-          <w:rFonts w:ascii="Times New Roman" w:hAnsi="Times New Roman" w:cs="Times New Roman"/>
-          <w:sz w:val="24"/>
-          <w:szCs w:val="24"/>
-        </w:rPr>
-        <w:lastRenderedPageBreak/>
-        <w:t>Fig</w:t>
-      </w:r>
-      <w:r>
-        <w:rPr>
-          <w:rFonts w:ascii="Times New Roman" w:hAnsi="Times New Roman" w:cs="Times New Roman"/>
-          <w:sz w:val="24"/>
-          <w:szCs w:val="24"/>
-        </w:rPr>
-        <w:t xml:space="preserve">. </w:t>
-      </w:r>
-      <w:r>
-        <w:rPr>
-          <w:rFonts w:ascii="Times New Roman" w:hAnsi="Times New Roman" w:cs="Times New Roman"/>
-          <w:sz w:val="24"/>
-          <w:szCs w:val="24"/>
-        </w:rPr>
-        <w:t>1</w:t>
-      </w:r>
-      <w:r>
-        <w:rPr>
-          <w:rFonts w:ascii="Times New Roman" w:hAnsi="Times New Roman" w:cs="Times New Roman"/>
-          <w:sz w:val="24"/>
-          <w:szCs w:val="24"/>
-        </w:rPr>
-        <w:t>a. &amp; 1b.</w:t>
-      </w:r>
-    </w:p>
-    <w:p>
-      <w:pPr>
-        <w:rPr>
-          <w:rFonts w:ascii="Times New Roman" w:hAnsi="Times New Roman" w:cs="Times New Roman"/>
-          <w:sz w:val="24"/>
-          <w:szCs w:val="24"/>
-        </w:rPr>
-      </w:pPr>
-      <w:r>
-        <w:rPr>
-          <w:rFonts w:ascii="Times New Roman" w:hAnsi="Times New Roman" w:cs="Times New Roman"/>
-          <w:noProof/>
-          <w:sz w:val="24"/>
-          <w:szCs w:val="24"/>
-        </w:rPr>
-        <w:drawing>
-          <wp:inline distT="0" distB="0" distL="0" distR="0" wp14:anchorId="0991BE44" wp14:editId="1B6C34FA">
-            <wp:extent cx="4815840" cy="7223761"/>
-            <wp:effectExtent l="0" t="0" r="3810" b="0"/>
-            <wp:docPr id="4" name="Picture 4" descr="Diagram&#10;&#10;Description automatically generated"/>
-            <wp:cNvGraphicFramePr>
-              <a:graphicFrameLocks xmlns:a="http://schemas.openxmlformats.org/drawingml/2006/main" noChangeAspect="1"/>
-            </wp:cNvGraphicFramePr>
-            <a:graphic xmlns:a="http://schemas.openxmlformats.org/drawingml/2006/main">
-              <a:graphicData uri="http://schemas.openxmlformats.org/drawingml/2006/picture">
-                <pic:pic xmlns:pic="http://schemas.openxmlformats.org/drawingml/2006/picture">
-                  <pic:nvPicPr>
-                    <pic:cNvPr id="4" name="Picture 4" descr="Diagram&#10;&#10;Description automatically generated"/>
-                    <pic:cNvPicPr/>
-                  </pic:nvPicPr>
-                  <pic:blipFill>
-                    <a:blip r:embed="rId8" cstate="print">
-                      <a:extLst>
-                        <a:ext uri="{28A0092B-C50C-407E-A947-70E740481C1C}">
-                          <a14:useLocalDpi xmlns:a14="http://schemas.microsoft.com/office/drawing/2010/main" val="0"/>
-                        </a:ext>
-                      </a:extLst>
-                    </a:blip>
-                    <a:stretch>
-                      <a:fillRect/>
-                    </a:stretch>
-                  </pic:blipFill>
-                  <pic:spPr>
-                    <a:xfrm>
-                      <a:off x="0" y="0"/>
-                      <a:ext cx="4817199" cy="7225800"/>
-                    </a:xfrm>
-                    <a:prstGeom prst="rect">
-                      <a:avLst/>
-                    </a:prstGeom>
-                  </pic:spPr>
-                </pic:pic>
-              </a:graphicData>
-            </a:graphic>
-          </wp:inline>
-        </w:drawing>
-      </w:r>
-    </w:p>
-    <w:p>
-      <w:pPr>
-        <w:jc w:val="center"/>
-        <w:rPr>
-          <w:rFonts w:ascii="Times New Roman" w:hAnsi="Times New Roman" w:cs="Times New Roman"/>
-          <w:sz w:val="24"/>
-          <w:szCs w:val="24"/>
-        </w:rPr>
-      </w:pPr>
-    </w:p>
-    <w:p>
-      <w:pPr>
-        <w:rPr>
-          <w:rFonts w:ascii="Times New Roman" w:hAnsi="Times New Roman" w:cs="Times New Roman"/>
-          <w:sz w:val="24"/>
-          <w:szCs w:val="24"/>
-        </w:rPr>
-      </w:pPr>
-      <w:r>
-        <w:rPr>
-          <w:rFonts w:ascii="Times New Roman" w:hAnsi="Times New Roman" w:cs="Times New Roman"/>
-          <w:sz w:val="24"/>
-          <w:szCs w:val="24"/>
-        </w:rPr>
-        <w:br w:type="page"/>
-      </w:r>
-    </w:p>
-    <w:p>
-      <w:pPr>
-        <w:rPr>
-          <w:rFonts w:ascii="Times New Roman" w:hAnsi="Times New Roman" w:cs="Times New Roman"/>
-          <w:sz w:val="24"/>
-          <w:szCs w:val="24"/>
-        </w:rPr>
-      </w:pPr>
-      <w:r>
-        <w:rPr>
-          <w:rFonts w:ascii="Times New Roman" w:hAnsi="Times New Roman" w:cs="Times New Roman"/>
-          <w:sz w:val="24"/>
-          <w:szCs w:val="24"/>
-        </w:rPr>
-        <w:lastRenderedPageBreak/>
-        <w:t xml:space="preserve">Figure </w:t>
-      </w:r>
-      <w:r>
-        <w:rPr>
-          <w:rFonts w:ascii="Times New Roman" w:hAnsi="Times New Roman" w:cs="Times New Roman"/>
-          <w:sz w:val="24"/>
-          <w:szCs w:val="24"/>
-        </w:rPr>
-        <w:t>2a &amp; 2b &amp; 2c &amp; 2d</w:t>
-      </w:r>
-    </w:p>
-    <w:p>
-      <w:pPr>
-        <w:rPr>
-          <w:rFonts w:ascii="Times New Roman" w:hAnsi="Times New Roman" w:cs="Times New Roman"/>
-          <w:sz w:val="24"/>
-          <w:szCs w:val="24"/>
-        </w:rPr>
-      </w:pPr>
-      <w:r>
-        <w:rPr>
-          <w:rFonts w:ascii="Times New Roman" w:hAnsi="Times New Roman" w:cs="Times New Roman"/>
-          <w:noProof/>
-          <w:sz w:val="24"/>
-          <w:szCs w:val="24"/>
-        </w:rPr>
-        <w:drawing>
-          <wp:inline distT="0" distB="0" distL="0" distR="0" wp14:anchorId="1B75CDB6" wp14:editId="1D2B6E48">
-            <wp:extent cx="5943600" cy="4754880"/>
-            <wp:effectExtent l="0" t="0" r="0" b="7620"/>
-            <wp:docPr id="1" name="Picture 1" descr="Chart&#10;&#10;Description automatically generated"/>
-            <wp:cNvGraphicFramePr>
-              <a:graphicFrameLocks xmlns:a="http://schemas.openxmlformats.org/drawingml/2006/main" noChangeAspect="1"/>
-            </wp:cNvGraphicFramePr>
-            <a:graphic xmlns:a="http://schemas.openxmlformats.org/drawingml/2006/main">
-              <a:graphicData uri="http://schemas.openxmlformats.org/drawingml/2006/picture">
-                <pic:pic xmlns:pic="http://schemas.openxmlformats.org/drawingml/2006/picture">
-                  <pic:nvPicPr>
-                    <pic:cNvPr id="1" name="Picture 1" descr="Chart&#10;&#10;Description automatically generated"/>
-                    <pic:cNvPicPr/>
-                  </pic:nvPicPr>
-                  <pic:blipFill>
-                    <a:blip r:embed="rId9" cstate="print">
-                      <a:extLst>
-                        <a:ext uri="{28A0092B-C50C-407E-A947-70E740481C1C}">
-                          <a14:useLocalDpi xmlns:a14="http://schemas.microsoft.com/office/drawing/2010/main" val="0"/>
-                        </a:ext>
-                      </a:extLst>
-                    </a:blip>
-                    <a:stretch>
-                      <a:fillRect/>
-                    </a:stretch>
-                  </pic:blipFill>
-                  <pic:spPr>
-                    <a:xfrm>
-                      <a:off x="0" y="0"/>
-                      <a:ext cx="5943600" cy="4754880"/>
-                    </a:xfrm>
-                    <a:prstGeom prst="rect">
-                      <a:avLst/>
-                    </a:prstGeom>
-                  </pic:spPr>
-                </pic:pic>
-              </a:graphicData>
-            </a:graphic>
-          </wp:inline>
-        </w:drawing>
-      </w:r>
-    </w:p>
-    <w:p>
-      <w:pPr>
-        <w:rPr>
-          <w:rFonts w:ascii="Times New Roman" w:hAnsi="Times New Roman" w:cs="Times New Roman"/>
-          <w:sz w:val="24"/>
-          <w:szCs w:val="24"/>
-        </w:rPr>
-      </w:pPr>
-      <w:r>
-        <w:rPr>
-          <w:rFonts w:ascii="Times New Roman" w:hAnsi="Times New Roman" w:cs="Times New Roman"/>
-          <w:sz w:val="24"/>
-          <w:szCs w:val="24"/>
-        </w:rPr>
-        <w:br w:type="page"/>
-      </w:r>
-    </w:p>
-    <w:p>
-      <w:pPr>
-        <w:rPr>
-          <w:rFonts w:ascii="Times New Roman" w:hAnsi="Times New Roman" w:cs="Times New Roman"/>
-          <w:sz w:val="24"/>
-          <w:szCs w:val="24"/>
-        </w:rPr>
-      </w:pPr>
-    </w:p>
-    <w:p>
-      <w:pPr>
-        <w:rPr>
-          <w:rFonts w:ascii="Times New Roman" w:hAnsi="Times New Roman" w:cs="Times New Roman"/>
-          <w:sz w:val="24"/>
-          <w:szCs w:val="24"/>
-        </w:rPr>
-      </w:pPr>
-      <w:r>
-        <w:rPr>
-          <w:rFonts w:ascii="Times New Roman" w:hAnsi="Times New Roman" w:cs="Times New Roman"/>
-          <w:sz w:val="24"/>
-          <w:szCs w:val="24"/>
-        </w:rPr>
-        <w:t xml:space="preserve">Figure </w:t>
-      </w:r>
-      <w:r>
-        <w:rPr>
-          <w:rFonts w:ascii="Times New Roman" w:hAnsi="Times New Roman" w:cs="Times New Roman"/>
-          <w:sz w:val="24"/>
-          <w:szCs w:val="24"/>
-        </w:rPr>
-        <w:t>3</w:t>
-      </w:r>
-      <w:r>
-        <w:rPr>
-          <w:rFonts w:ascii="Times New Roman" w:hAnsi="Times New Roman" w:cs="Times New Roman"/>
-          <w:sz w:val="24"/>
-          <w:szCs w:val="24"/>
-        </w:rPr>
-        <w:t>: (Not table like in K&amp;T)</w:t>
-      </w:r>
-    </w:p>
-    <w:p>
-      <w:pPr>
-        <w:rPr>
-          <w:rFonts w:ascii="Times New Roman" w:hAnsi="Times New Roman" w:cs="Times New Roman"/>
-          <w:sz w:val="24"/>
-          <w:szCs w:val="24"/>
-        </w:rPr>
-      </w:pPr>
-    </w:p>
-    <w:p>
-      <w:pPr>
-        <w:rPr>
-          <w:rFonts w:ascii="Times New Roman" w:hAnsi="Times New Roman" w:cs="Times New Roman"/>
-          <w:sz w:val="24"/>
-          <w:szCs w:val="24"/>
-        </w:rPr>
-      </w:pPr>
-      <w:r>
-        <w:rPr>
-          <w:rFonts w:ascii="Times New Roman" w:hAnsi="Times New Roman" w:cs="Times New Roman"/>
-          <w:sz w:val="24"/>
-          <w:szCs w:val="24"/>
-        </w:rPr>
-        <w:t>Nutritional quality plot (C:N ratio)</w:t>
-      </w:r>
-      <w:r>
-        <w:rPr>
-          <w:rFonts w:ascii="Times New Roman" w:hAnsi="Times New Roman" w:cs="Times New Roman"/>
-          <w:sz w:val="24"/>
-          <w:szCs w:val="24"/>
-        </w:rPr>
-        <w:t>, this should only be a clustered bar chart with the 2 groups among the 10 species if possible</w:t>
-      </w:r>
-      <w:r>
-        <w:rPr>
-          <w:rFonts w:ascii="Times New Roman" w:hAnsi="Times New Roman" w:cs="Times New Roman"/>
-          <w:sz w:val="24"/>
-          <w:szCs w:val="24"/>
-        </w:rPr>
-        <w:t>.</w:t>
-      </w:r>
-    </w:p>
-    <w:p>
-      <w:pPr>
-        <w:rPr>
-          <w:rFonts w:ascii="Times New Roman" w:hAnsi="Times New Roman" w:cs="Times New Roman"/>
-          <w:sz w:val="24"/>
-          <w:szCs w:val="24"/>
-        </w:rPr>
-      </w:pPr>
-    </w:p>
-    <w:p>
-      <w:pPr>
-        <w:rPr>
-          <w:rFonts w:ascii="Times New Roman" w:hAnsi="Times New Roman" w:cs="Times New Roman"/>
-          <w:sz w:val="24"/>
-          <w:szCs w:val="24"/>
-        </w:rPr>
-      </w:pPr>
-    </w:p>
-    <w:p>
-      <w:pPr>
-        <w:rPr>
-          <w:rFonts w:ascii="Times New Roman" w:hAnsi="Times New Roman" w:cs="Times New Roman"/>
-          <w:sz w:val="24"/>
-          <w:szCs w:val="24"/>
-        </w:rPr>
-      </w:pPr>
-    </w:p>
-    <w:p>
-      <w:pPr>
-        <w:rPr>
-          <w:rFonts w:ascii="Times New Roman" w:hAnsi="Times New Roman" w:cs="Times New Roman"/>
-          <w:sz w:val="24"/>
-          <w:szCs w:val="24"/>
-        </w:rPr>
-      </w:pPr>
-      <w:r>
-        <w:rPr>
-          <w:rFonts w:ascii="Times New Roman" w:hAnsi="Times New Roman" w:cs="Times New Roman"/>
-          <w:sz w:val="24"/>
-          <w:szCs w:val="24"/>
-        </w:rPr>
-        <w:t>Supporting information:</w:t>
-      </w:r>
-    </w:p>
-    <w:p>
-      <w:pPr>
-        <w:rPr>
-          <w:rFonts w:ascii="Times New Roman" w:hAnsi="Times New Roman" w:cs="Times New Roman"/>
-          <w:sz w:val="24"/>
-          <w:szCs w:val="24"/>
-        </w:rPr>
-      </w:pPr>
-      <w:r>
-        <w:rPr>
-          <w:rFonts w:ascii="Times New Roman" w:hAnsi="Times New Roman" w:cs="Times New Roman"/>
-          <w:sz w:val="24"/>
-          <w:szCs w:val="24"/>
-        </w:rPr>
-        <w:t>GLMM table 1</w:t>
-      </w:r>
-    </w:p>
-    <w:p>
-      <w:pPr>
-        <w:rPr>
-          <w:rFonts w:ascii="Times New Roman" w:hAnsi="Times New Roman" w:cs="Times New Roman"/>
-          <w:sz w:val="24"/>
-          <w:szCs w:val="24"/>
-        </w:rPr>
-      </w:pPr>
-      <w:r>
-        <w:rPr>
-          <w:rFonts w:ascii="Times New Roman" w:hAnsi="Times New Roman" w:cs="Times New Roman"/>
-          <w:sz w:val="24"/>
-          <w:szCs w:val="24"/>
-        </w:rPr>
-        <w:t>GLMM table 2</w:t>
-      </w:r>
-    </w:p>
-    <w:p>
-      <w:pPr>
-        <w:rPr>
-          <w:rFonts w:ascii="Times New Roman" w:hAnsi="Times New Roman" w:cs="Times New Roman"/>
-          <w:sz w:val="24"/>
-          <w:szCs w:val="24"/>
-        </w:rPr>
-      </w:pPr>
-      <w:r>
-        <w:rPr>
-          <w:rFonts w:ascii="Times New Roman" w:hAnsi="Times New Roman" w:cs="Times New Roman"/>
-          <w:sz w:val="24"/>
-          <w:szCs w:val="24"/>
-        </w:rPr>
-        <w:t>GLMM table 3</w:t>
-      </w:r>
-    </w:p>
-    <w:p>
-      <w:pPr>
-        <w:rPr>
-          <w:rFonts w:ascii="Times New Roman" w:hAnsi="Times New Roman" w:cs="Times New Roman"/>
-          <w:sz w:val="24"/>
-          <w:szCs w:val="24"/>
-        </w:rPr>
-      </w:pPr>
-      <w:r>
-        <w:rPr>
-          <w:rFonts w:ascii="Times New Roman" w:hAnsi="Times New Roman" w:cs="Times New Roman"/>
-          <w:sz w:val="24"/>
-          <w:szCs w:val="24"/>
-        </w:rPr>
-        <w:t>Variation in insect abundance among native and non-native plants plots from seminars</w:t>
-      </w:r>
     </w:p>
     <w:sectPr>
       <w:pgSz w:w="12240" w:h="15840"/>

</xml_diff>

<commit_message>
Commit changes before moving to office because elliott barfed.
</commit_message>
<xml_diff>
--- a/Manuscripts/GH Trophic Project 2021 Manuscript 1.docx
+++ b/Manuscripts/GH Trophic Project 2021 Manuscript 1.docx
@@ -405,23 +405,111 @@
           <w:sz w:val="24"/>
           <w:szCs w:val="24"/>
         </w:rPr>
-        <w:t xml:space="preserve"> Using a wide range of host-plant species, including </w:t>
-      </w:r>
-      <w:r>
-        <w:rPr>
-          <w:rFonts w:ascii="Times New Roman" w:hAnsi="Times New Roman" w:cs="Times New Roman"/>
-          <w:sz w:val="24"/>
-          <w:szCs w:val="24"/>
-        </w:rPr>
-        <w:t>six</w:t>
-      </w:r>
-      <w:r>
-        <w:rPr>
-          <w:rFonts w:ascii="Times New Roman" w:hAnsi="Times New Roman" w:cs="Times New Roman"/>
-          <w:sz w:val="24"/>
-          <w:szCs w:val="24"/>
-        </w:rPr>
-        <w:t xml:space="preserve"> native species and </w:t>
+        <w:t xml:space="preserve"> However, relatively few studies compare communities of invasive shrubs to adjacent communities of native plants.</w:t>
+      </w:r>
+      <w:r>
+        <w:rPr>
+          <w:rFonts w:ascii="Times New Roman" w:hAnsi="Times New Roman" w:cs="Times New Roman"/>
+          <w:sz w:val="24"/>
+          <w:szCs w:val="24"/>
+        </w:rPr>
+        <w:t xml:space="preserve"> </w:t>
+      </w:r>
+      <w:r>
+        <w:rPr>
+          <w:rFonts w:ascii="Times New Roman" w:hAnsi="Times New Roman" w:cs="Times New Roman"/>
+          <w:sz w:val="24"/>
+          <w:szCs w:val="24"/>
+        </w:rPr>
+        <w:t>We examined food webs among four species of invasive shrubs in contrast to six species of native woody plants in the same habitats. Using a predator-exclusion experiment</w:t>
+      </w:r>
+      <w:r>
+        <w:rPr>
+          <w:rFonts w:ascii="Times New Roman" w:hAnsi="Times New Roman" w:cs="Times New Roman"/>
+          <w:sz w:val="24"/>
+          <w:szCs w:val="24"/>
+        </w:rPr>
+        <w:t xml:space="preserve"> </w:t>
+      </w:r>
+      <w:r>
+        <w:rPr>
+          <w:rFonts w:ascii="Times New Roman" w:hAnsi="Times New Roman" w:cs="Times New Roman"/>
+          <w:sz w:val="24"/>
+          <w:szCs w:val="24"/>
+        </w:rPr>
+        <w:t>bird predation effect size,</w:t>
+      </w:r>
+      <w:r>
+        <w:rPr>
+          <w:rFonts w:ascii="Times New Roman" w:hAnsi="Times New Roman" w:cs="Times New Roman"/>
+          <w:sz w:val="24"/>
+          <w:szCs w:val="24"/>
+        </w:rPr>
+        <w:t xml:space="preserve"> arthropod biomass available to insectivorous birds,</w:t>
+      </w:r>
+      <w:r>
+        <w:rPr>
+          <w:rFonts w:ascii="Times New Roman" w:hAnsi="Times New Roman" w:cs="Times New Roman"/>
+          <w:sz w:val="24"/>
+          <w:szCs w:val="24"/>
+        </w:rPr>
+        <w:t xml:space="preserve"> abundance of major arthropod taxonomic groups,</w:t>
+      </w:r>
+      <w:r>
+        <w:rPr>
+          <w:rFonts w:ascii="Times New Roman" w:hAnsi="Times New Roman" w:cs="Times New Roman"/>
+          <w:sz w:val="24"/>
+          <w:szCs w:val="24"/>
+        </w:rPr>
+        <w:t xml:space="preserve"> and the </w:t>
+      </w:r>
+      <w:r>
+        <w:rPr>
+          <w:rFonts w:ascii="Times New Roman" w:hAnsi="Times New Roman" w:cs="Times New Roman"/>
+          <w:sz w:val="24"/>
+          <w:szCs w:val="24"/>
+        </w:rPr>
+        <w:t>nitrogen</w:t>
+      </w:r>
+      <w:r>
+        <w:rPr>
+          <w:rFonts w:ascii="Times New Roman" w:hAnsi="Times New Roman" w:cs="Times New Roman"/>
+          <w:sz w:val="24"/>
+          <w:szCs w:val="24"/>
+        </w:rPr>
+        <w:t xml:space="preserve"> content of </w:t>
+      </w:r>
+      <w:r>
+        <w:rPr>
+          <w:rFonts w:ascii="Times New Roman" w:hAnsi="Times New Roman" w:cs="Times New Roman"/>
+          <w:sz w:val="24"/>
+          <w:szCs w:val="24"/>
+        </w:rPr>
+        <w:t>herbivores and spiders</w:t>
+      </w:r>
+      <w:r>
+        <w:rPr>
+          <w:rFonts w:ascii="Times New Roman" w:hAnsi="Times New Roman" w:cs="Times New Roman"/>
+          <w:sz w:val="24"/>
+          <w:szCs w:val="24"/>
+        </w:rPr>
+        <w:t xml:space="preserve"> as a proxy for protein availability</w:t>
+      </w:r>
+      <w:r>
+        <w:rPr>
+          <w:rFonts w:ascii="Times New Roman" w:hAnsi="Times New Roman" w:cs="Times New Roman"/>
+          <w:sz w:val="24"/>
+          <w:szCs w:val="24"/>
+        </w:rPr>
+        <w:t xml:space="preserve">. </w:t>
+      </w:r>
+      <w:r>
+        <w:rPr>
+          <w:rFonts w:ascii="Times New Roman" w:hAnsi="Times New Roman" w:cs="Times New Roman"/>
+          <w:sz w:val="24"/>
+          <w:szCs w:val="24"/>
+        </w:rPr>
+        <w:t xml:space="preserve">All </w:t>
       </w:r>
       <w:r>
         <w:rPr>
@@ -437,63 +525,39 @@
           <w:sz w:val="24"/>
           <w:szCs w:val="24"/>
         </w:rPr>
-        <w:t xml:space="preserve"> invasive species, we quantified </w:t>
-      </w:r>
-      <w:r>
-        <w:rPr>
-          <w:rFonts w:ascii="Times New Roman" w:hAnsi="Times New Roman" w:cs="Times New Roman"/>
-          <w:sz w:val="24"/>
-          <w:szCs w:val="24"/>
-        </w:rPr>
-        <w:t>arthropod biomass,</w:t>
-      </w:r>
-      <w:r>
-        <w:rPr>
-          <w:rFonts w:ascii="Times New Roman" w:hAnsi="Times New Roman" w:cs="Times New Roman"/>
-          <w:sz w:val="24"/>
-          <w:szCs w:val="24"/>
-        </w:rPr>
-        <w:t xml:space="preserve"> bird predation effect size, abundance of major arthropod taxonomic groups,</w:t>
-      </w:r>
-      <w:r>
-        <w:rPr>
-          <w:rFonts w:ascii="Times New Roman" w:hAnsi="Times New Roman" w:cs="Times New Roman"/>
-          <w:sz w:val="24"/>
-          <w:szCs w:val="24"/>
-        </w:rPr>
-        <w:t xml:space="preserve"> and the </w:t>
-      </w:r>
-      <w:r>
-        <w:rPr>
-          <w:rFonts w:ascii="Times New Roman" w:hAnsi="Times New Roman" w:cs="Times New Roman"/>
-          <w:sz w:val="24"/>
-          <w:szCs w:val="24"/>
-        </w:rPr>
-        <w:t>nitrogen</w:t>
-      </w:r>
-      <w:r>
-        <w:rPr>
-          <w:rFonts w:ascii="Times New Roman" w:hAnsi="Times New Roman" w:cs="Times New Roman"/>
-          <w:sz w:val="24"/>
-          <w:szCs w:val="24"/>
-        </w:rPr>
-        <w:t xml:space="preserve"> content of </w:t>
-      </w:r>
-      <w:r>
-        <w:rPr>
-          <w:rFonts w:ascii="Times New Roman" w:hAnsi="Times New Roman" w:cs="Times New Roman"/>
-          <w:sz w:val="24"/>
-          <w:szCs w:val="24"/>
-        </w:rPr>
-        <w:t>herbivores and spiders</w:t>
-      </w:r>
-      <w:r>
-        <w:rPr>
-          <w:rFonts w:ascii="Times New Roman" w:hAnsi="Times New Roman" w:cs="Times New Roman"/>
-          <w:sz w:val="24"/>
-          <w:szCs w:val="24"/>
-        </w:rPr>
-        <w:t xml:space="preserve"> as a proxy for protein availability</w:t>
+        <w:t xml:space="preserve"> lines of evidence </w:t>
+      </w:r>
+      <w:r>
+        <w:rPr>
+          <w:rFonts w:ascii="Times New Roman" w:hAnsi="Times New Roman" w:cs="Times New Roman"/>
+          <w:sz w:val="24"/>
+          <w:szCs w:val="24"/>
+        </w:rPr>
+        <w:t xml:space="preserve">suggest that invasive plants </w:t>
+      </w:r>
+      <w:r>
+        <w:rPr>
+          <w:rFonts w:ascii="Times New Roman" w:hAnsi="Times New Roman" w:cs="Times New Roman"/>
+          <w:sz w:val="24"/>
+          <w:szCs w:val="24"/>
+        </w:rPr>
+        <w:t xml:space="preserve">do not always provide poorer </w:t>
+      </w:r>
+      <w:r>
+        <w:rPr>
+          <w:rFonts w:ascii="Times New Roman" w:hAnsi="Times New Roman" w:cs="Times New Roman"/>
+          <w:sz w:val="24"/>
+          <w:szCs w:val="24"/>
+        </w:rPr>
+        <w:t>foraging</w:t>
+      </w:r>
+      <w:r>
+        <w:rPr>
+          <w:rFonts w:ascii="Times New Roman" w:hAnsi="Times New Roman" w:cs="Times New Roman"/>
+          <w:sz w:val="24"/>
+          <w:szCs w:val="24"/>
+        </w:rPr>
+        <w:t xml:space="preserve"> to songbirds</w:t>
       </w:r>
       <w:r>
         <w:rPr>
@@ -509,54 +573,6 @@
           <w:sz w:val="24"/>
           <w:szCs w:val="24"/>
         </w:rPr>
-        <w:t xml:space="preserve">All </w:t>
-      </w:r>
-      <w:r>
-        <w:rPr>
-          <w:rFonts w:ascii="Times New Roman" w:hAnsi="Times New Roman" w:cs="Times New Roman"/>
-          <w:sz w:val="24"/>
-          <w:szCs w:val="24"/>
-        </w:rPr>
-        <w:t>four</w:t>
-      </w:r>
-      <w:r>
-        <w:rPr>
-          <w:rFonts w:ascii="Times New Roman" w:hAnsi="Times New Roman" w:cs="Times New Roman"/>
-          <w:sz w:val="24"/>
-          <w:szCs w:val="24"/>
-        </w:rPr>
-        <w:t xml:space="preserve"> lines of evidence </w:t>
-      </w:r>
-      <w:r>
-        <w:rPr>
-          <w:rFonts w:ascii="Times New Roman" w:hAnsi="Times New Roman" w:cs="Times New Roman"/>
-          <w:sz w:val="24"/>
-          <w:szCs w:val="24"/>
-        </w:rPr>
-        <w:t xml:space="preserve">suggest that invasive plants </w:t>
-      </w:r>
-      <w:r>
-        <w:rPr>
-          <w:rFonts w:ascii="Times New Roman" w:hAnsi="Times New Roman" w:cs="Times New Roman"/>
-          <w:sz w:val="24"/>
-          <w:szCs w:val="24"/>
-        </w:rPr>
-        <w:t>do not always provide less food and poorer food to songbirds</w:t>
-      </w:r>
-      <w:r>
-        <w:rPr>
-          <w:rFonts w:ascii="Times New Roman" w:hAnsi="Times New Roman" w:cs="Times New Roman"/>
-          <w:sz w:val="24"/>
-          <w:szCs w:val="24"/>
-        </w:rPr>
-        <w:t xml:space="preserve">. </w:t>
-      </w:r>
-      <w:r>
-        <w:rPr>
-          <w:rFonts w:ascii="Times New Roman" w:hAnsi="Times New Roman" w:cs="Times New Roman"/>
-          <w:sz w:val="24"/>
-          <w:szCs w:val="24"/>
-        </w:rPr>
         <w:t>Compared to nearby native plants, some invasive</w:t>
       </w:r>
       <w:r>
@@ -605,31 +621,7 @@
           <w:sz w:val="24"/>
           <w:szCs w:val="24"/>
         </w:rPr>
-        <w:t>Surprisingly</w:t>
-      </w:r>
-      <w:r>
-        <w:rPr>
-          <w:rFonts w:ascii="Times New Roman" w:hAnsi="Times New Roman" w:cs="Times New Roman"/>
-          <w:sz w:val="24"/>
-          <w:szCs w:val="24"/>
-        </w:rPr>
-        <w:t xml:space="preserve">, birds </w:t>
-      </w:r>
-      <w:r>
-        <w:rPr>
-          <w:rFonts w:ascii="Times New Roman" w:hAnsi="Times New Roman" w:cs="Times New Roman"/>
-          <w:sz w:val="24"/>
-          <w:szCs w:val="24"/>
-        </w:rPr>
-        <w:t xml:space="preserve">predation effects were not significantly stronger or weaker on </w:t>
-      </w:r>
-      <w:r>
-        <w:rPr>
-          <w:rFonts w:ascii="Times New Roman" w:hAnsi="Times New Roman" w:cs="Times New Roman"/>
-          <w:sz w:val="24"/>
-          <w:szCs w:val="24"/>
-        </w:rPr>
-        <w:t>non-native plants.</w:t>
+        <w:t>Notably,</w:t>
       </w:r>
       <w:r>
         <w:rPr>
@@ -645,6 +637,70 @@
           <w:sz w:val="24"/>
           <w:szCs w:val="24"/>
         </w:rPr>
+        <w:t>the</w:t>
+      </w:r>
+      <w:r>
+        <w:rPr>
+          <w:rFonts w:ascii="Times New Roman" w:hAnsi="Times New Roman" w:cs="Times New Roman"/>
+          <w:sz w:val="24"/>
+          <w:szCs w:val="24"/>
+        </w:rPr>
+        <w:t xml:space="preserve"> </w:t>
+      </w:r>
+      <w:r>
+        <w:rPr>
+          <w:rFonts w:ascii="Times New Roman" w:hAnsi="Times New Roman" w:cs="Times New Roman"/>
+          <w:sz w:val="24"/>
+          <w:szCs w:val="24"/>
+        </w:rPr>
+        <w:t xml:space="preserve">predation effects </w:t>
+      </w:r>
+      <w:r>
+        <w:rPr>
+          <w:rFonts w:ascii="Times New Roman" w:hAnsi="Times New Roman" w:cs="Times New Roman"/>
+          <w:sz w:val="24"/>
+          <w:szCs w:val="24"/>
+        </w:rPr>
+        <w:t xml:space="preserve">of birds </w:t>
+      </w:r>
+      <w:r>
+        <w:rPr>
+          <w:rFonts w:ascii="Times New Roman" w:hAnsi="Times New Roman" w:cs="Times New Roman"/>
+          <w:sz w:val="24"/>
+          <w:szCs w:val="24"/>
+        </w:rPr>
+        <w:t xml:space="preserve">were not significantly </w:t>
+      </w:r>
+      <w:r>
+        <w:rPr>
+          <w:rFonts w:ascii="Times New Roman" w:hAnsi="Times New Roman" w:cs="Times New Roman"/>
+          <w:sz w:val="24"/>
+          <w:szCs w:val="24"/>
+        </w:rPr>
+        <w:t>different among plant species, suggesting insectivorous songbirds actively forage and prey on arthropods on invasive plants at the same rate as native plants</w:t>
+      </w:r>
+      <w:r>
+        <w:rPr>
+          <w:rFonts w:ascii="Times New Roman" w:hAnsi="Times New Roman" w:cs="Times New Roman"/>
+          <w:sz w:val="24"/>
+          <w:szCs w:val="24"/>
+        </w:rPr>
+        <w:t>.</w:t>
+      </w:r>
+      <w:r>
+        <w:rPr>
+          <w:rFonts w:ascii="Times New Roman" w:hAnsi="Times New Roman" w:cs="Times New Roman"/>
+          <w:sz w:val="24"/>
+          <w:szCs w:val="24"/>
+        </w:rPr>
+        <w:t xml:space="preserve"> </w:t>
+      </w:r>
+      <w:r>
+        <w:rPr>
+          <w:rFonts w:ascii="Times New Roman" w:hAnsi="Times New Roman" w:cs="Times New Roman"/>
+          <w:sz w:val="24"/>
+          <w:szCs w:val="24"/>
+        </w:rPr>
         <w:t xml:space="preserve">Our </w:t>
       </w:r>
       <w:r>
@@ -677,7 +733,23 @@
           <w:sz w:val="24"/>
           <w:szCs w:val="24"/>
         </w:rPr>
-        <w:t>t that prioritizes species that are low-quality foraging opportunities and makes this comparison to nearby native plants.</w:t>
+        <w:t>t that prioritizes species that are low-quality foraging opportunities</w:t>
+      </w:r>
+      <w:r>
+        <w:rPr>
+          <w:rFonts w:ascii="Times New Roman" w:hAnsi="Times New Roman" w:cs="Times New Roman"/>
+          <w:sz w:val="24"/>
+          <w:szCs w:val="24"/>
+        </w:rPr>
+        <w:t xml:space="preserve"> in the context of the local plant community</w:t>
+      </w:r>
+      <w:r>
+        <w:rPr>
+          <w:rFonts w:ascii="Times New Roman" w:hAnsi="Times New Roman" w:cs="Times New Roman"/>
+          <w:sz w:val="24"/>
+          <w:szCs w:val="24"/>
+        </w:rPr>
+        <w:t>.</w:t>
       </w:r>
     </w:p>
     <w:p>
@@ -791,8 +863,25 @@
           <w:sz w:val="24"/>
           <w:szCs w:val="24"/>
         </w:rPr>
+        <w:lastRenderedPageBreak/>
         <w:tab/>
-        <w:t>Invasive species are the leading cause of biodiversity decline globally, and to address this challenge over xx billion dollars is spent every year to manage invasive populations. Removal of invasive species is costly, but it can also be a highly effective way to conserve endangered species or maintain ecosystem services</w:t>
+        <w:t xml:space="preserve">Invasive species are </w:t>
+      </w:r>
+      <w:r>
+        <w:rPr>
+          <w:rFonts w:ascii="Times New Roman" w:hAnsi="Times New Roman" w:cs="Times New Roman"/>
+          <w:sz w:val="24"/>
+          <w:szCs w:val="24"/>
+        </w:rPr>
+        <w:t>a</w:t>
+      </w:r>
+      <w:r>
+        <w:rPr>
+          <w:rFonts w:ascii="Times New Roman" w:hAnsi="Times New Roman" w:cs="Times New Roman"/>
+          <w:sz w:val="24"/>
+          <w:szCs w:val="24"/>
+        </w:rPr>
+        <w:t xml:space="preserve"> leading cause of biodiversity decline globally</w:t>
       </w:r>
       <w:r>
         <w:rPr>
@@ -802,6 +891,476 @@
         </w:rPr>
         <w:t xml:space="preserve"> (</w:t>
       </w:r>
+      <w:proofErr w:type="spellStart"/>
+      <w:r>
+        <w:rPr>
+          <w:rFonts w:ascii="Times New Roman" w:hAnsi="Times New Roman" w:cs="Times New Roman"/>
+          <w:sz w:val="24"/>
+          <w:szCs w:val="24"/>
+        </w:rPr>
+        <w:t>Bellard</w:t>
+      </w:r>
+      <w:proofErr w:type="spellEnd"/>
+      <w:r>
+        <w:rPr>
+          <w:rFonts w:ascii="Times New Roman" w:hAnsi="Times New Roman" w:cs="Times New Roman"/>
+          <w:sz w:val="24"/>
+          <w:szCs w:val="24"/>
+        </w:rPr>
+        <w:t xml:space="preserve"> et al. 2016)</w:t>
+      </w:r>
+      <w:r>
+        <w:rPr>
+          <w:rFonts w:ascii="Times New Roman" w:hAnsi="Times New Roman" w:cs="Times New Roman"/>
+          <w:sz w:val="24"/>
+          <w:szCs w:val="24"/>
+        </w:rPr>
+        <w:t xml:space="preserve">, </w:t>
+      </w:r>
+      <w:r>
+        <w:rPr>
+          <w:rFonts w:ascii="Times New Roman" w:hAnsi="Times New Roman" w:cs="Times New Roman"/>
+          <w:sz w:val="24"/>
+          <w:szCs w:val="24"/>
+        </w:rPr>
+        <w:t xml:space="preserve">with an estimate impact </w:t>
+      </w:r>
+      <w:r>
+        <w:rPr>
+          <w:rFonts w:ascii="Times New Roman" w:hAnsi="Times New Roman" w:cs="Times New Roman"/>
+          <w:sz w:val="24"/>
+          <w:szCs w:val="24"/>
+        </w:rPr>
+        <w:t>and cost of management totaling</w:t>
+      </w:r>
+      <w:r>
+        <w:rPr>
+          <w:rFonts w:ascii="Times New Roman" w:hAnsi="Times New Roman" w:cs="Times New Roman"/>
+          <w:sz w:val="24"/>
+          <w:szCs w:val="24"/>
+        </w:rPr>
+        <w:t xml:space="preserve"> $120 </w:t>
+      </w:r>
+      <w:r>
+        <w:rPr>
+          <w:rFonts w:ascii="Times New Roman" w:hAnsi="Times New Roman" w:cs="Times New Roman"/>
+          <w:sz w:val="24"/>
+          <w:szCs w:val="24"/>
+        </w:rPr>
+        <w:t xml:space="preserve">billion dollars </w:t>
+      </w:r>
+      <w:r>
+        <w:rPr>
+          <w:rFonts w:ascii="Times New Roman" w:hAnsi="Times New Roman" w:cs="Times New Roman"/>
+          <w:sz w:val="24"/>
+          <w:szCs w:val="24"/>
+        </w:rPr>
+        <w:t>in the United States alone (</w:t>
+      </w:r>
+      <w:proofErr w:type="spellStart"/>
+      <w:r>
+        <w:rPr>
+          <w:rFonts w:ascii="Times New Roman" w:hAnsi="Times New Roman" w:cs="Times New Roman"/>
+          <w:sz w:val="24"/>
+          <w:szCs w:val="24"/>
+        </w:rPr>
+        <w:t>Pimental</w:t>
+      </w:r>
+      <w:proofErr w:type="spellEnd"/>
+      <w:r>
+        <w:rPr>
+          <w:rFonts w:ascii="Times New Roman" w:hAnsi="Times New Roman" w:cs="Times New Roman"/>
+          <w:sz w:val="24"/>
+          <w:szCs w:val="24"/>
+        </w:rPr>
+        <w:t xml:space="preserve"> et al. 200</w:t>
+      </w:r>
+      <w:r>
+        <w:rPr>
+          <w:rFonts w:ascii="Times New Roman" w:hAnsi="Times New Roman" w:cs="Times New Roman"/>
+          <w:sz w:val="24"/>
+          <w:szCs w:val="24"/>
+        </w:rPr>
+        <w:t>7</w:t>
+      </w:r>
+      <w:r>
+        <w:rPr>
+          <w:rFonts w:ascii="Times New Roman" w:hAnsi="Times New Roman" w:cs="Times New Roman"/>
+          <w:sz w:val="24"/>
+          <w:szCs w:val="24"/>
+        </w:rPr>
+        <w:t>)</w:t>
+      </w:r>
+      <w:r>
+        <w:rPr>
+          <w:rFonts w:ascii="Times New Roman" w:hAnsi="Times New Roman" w:cs="Times New Roman"/>
+          <w:sz w:val="24"/>
+          <w:szCs w:val="24"/>
+        </w:rPr>
+        <w:t xml:space="preserve">. Removal of invasive species is costly, but it can </w:t>
+      </w:r>
+      <w:r>
+        <w:rPr>
+          <w:rFonts w:ascii="Times New Roman" w:hAnsi="Times New Roman" w:cs="Times New Roman"/>
+          <w:sz w:val="24"/>
+          <w:szCs w:val="24"/>
+        </w:rPr>
+        <w:t>potentially</w:t>
+      </w:r>
+      <w:r>
+        <w:rPr>
+          <w:rFonts w:ascii="Times New Roman" w:hAnsi="Times New Roman" w:cs="Times New Roman"/>
+          <w:sz w:val="24"/>
+          <w:szCs w:val="24"/>
+        </w:rPr>
+        <w:t xml:space="preserve"> be a</w:t>
+      </w:r>
+      <w:r>
+        <w:rPr>
+          <w:rFonts w:ascii="Times New Roman" w:hAnsi="Times New Roman" w:cs="Times New Roman"/>
+          <w:sz w:val="24"/>
+          <w:szCs w:val="24"/>
+        </w:rPr>
+        <w:t xml:space="preserve">n effective way to improve habitat for wildlife. </w:t>
+      </w:r>
+      <w:r>
+        <w:rPr>
+          <w:rFonts w:ascii="Times New Roman" w:hAnsi="Times New Roman" w:cs="Times New Roman"/>
+          <w:sz w:val="24"/>
+          <w:szCs w:val="24"/>
+        </w:rPr>
+        <w:t xml:space="preserve">Invasive </w:t>
+      </w:r>
+      <w:r>
+        <w:rPr>
+          <w:rFonts w:ascii="Times New Roman" w:hAnsi="Times New Roman" w:cs="Times New Roman"/>
+          <w:sz w:val="24"/>
+          <w:szCs w:val="24"/>
+        </w:rPr>
+        <w:t>plants</w:t>
+      </w:r>
+      <w:r>
+        <w:rPr>
+          <w:rFonts w:ascii="Times New Roman" w:hAnsi="Times New Roman" w:cs="Times New Roman"/>
+          <w:sz w:val="24"/>
+          <w:szCs w:val="24"/>
+        </w:rPr>
+        <w:t xml:space="preserve"> are particularly challenging to manage in terrestrial ecosystems, </w:t>
+      </w:r>
+      <w:r>
+        <w:rPr>
+          <w:rFonts w:ascii="Times New Roman" w:hAnsi="Times New Roman" w:cs="Times New Roman"/>
+          <w:sz w:val="24"/>
+          <w:szCs w:val="24"/>
+        </w:rPr>
+        <w:t xml:space="preserve">with the cost </w:t>
+      </w:r>
+      <w:r>
+        <w:rPr>
+          <w:rFonts w:ascii="Times New Roman" w:hAnsi="Times New Roman" w:cs="Times New Roman"/>
+          <w:sz w:val="24"/>
+          <w:szCs w:val="24"/>
+        </w:rPr>
+        <w:t xml:space="preserve">of removal efforts still </w:t>
+      </w:r>
+      <w:r>
+        <w:rPr>
+          <w:rFonts w:ascii="Times New Roman" w:hAnsi="Times New Roman" w:cs="Times New Roman"/>
+          <w:sz w:val="24"/>
+          <w:szCs w:val="24"/>
+        </w:rPr>
+        <w:t>being difficult to estimate</w:t>
+      </w:r>
+      <w:r>
+        <w:rPr>
+          <w:rFonts w:ascii="Times New Roman" w:hAnsi="Times New Roman" w:cs="Times New Roman"/>
+          <w:sz w:val="24"/>
+          <w:szCs w:val="24"/>
+        </w:rPr>
+        <w:t xml:space="preserve"> </w:t>
+      </w:r>
+      <w:r>
+        <w:rPr>
+          <w:rFonts w:ascii="Times New Roman" w:hAnsi="Times New Roman" w:cs="Times New Roman"/>
+          <w:sz w:val="24"/>
+          <w:szCs w:val="24"/>
+        </w:rPr>
+        <w:t>accurately</w:t>
+      </w:r>
+      <w:r>
+        <w:rPr>
+          <w:rFonts w:ascii="Times New Roman" w:hAnsi="Times New Roman" w:cs="Times New Roman"/>
+          <w:sz w:val="24"/>
+          <w:szCs w:val="24"/>
+        </w:rPr>
+        <w:t xml:space="preserve"> for the U.S. or globally</w:t>
+      </w:r>
+      <w:r>
+        <w:rPr>
+          <w:rFonts w:ascii="Times New Roman" w:hAnsi="Times New Roman" w:cs="Times New Roman"/>
+          <w:sz w:val="24"/>
+          <w:szCs w:val="24"/>
+        </w:rPr>
+        <w:t xml:space="preserve"> (Rai et al. 2022</w:t>
+      </w:r>
+      <w:r>
+        <w:rPr>
+          <w:rFonts w:ascii="Times New Roman" w:hAnsi="Times New Roman" w:cs="Times New Roman"/>
+          <w:sz w:val="24"/>
+          <w:szCs w:val="24"/>
+        </w:rPr>
+        <w:t>).</w:t>
+      </w:r>
+      <w:r>
+        <w:rPr>
+          <w:rFonts w:ascii="Times New Roman" w:hAnsi="Times New Roman" w:cs="Times New Roman"/>
+          <w:sz w:val="24"/>
+          <w:szCs w:val="24"/>
+        </w:rPr>
+        <w:t xml:space="preserve"> </w:t>
+      </w:r>
+      <w:commentRangeStart w:id="0"/>
+      <w:r>
+        <w:rPr>
+          <w:rFonts w:ascii="Times New Roman" w:hAnsi="Times New Roman" w:cs="Times New Roman"/>
+          <w:sz w:val="24"/>
+          <w:szCs w:val="24"/>
+        </w:rPr>
+        <w:t>For example, however, the cost of management in just one U.S. state, California, totals $82 million dollars annually for invasive plant removal efforts (</w:t>
+      </w:r>
+      <w:r>
+        <w:rPr>
+          <w:rFonts w:ascii="Times New Roman" w:hAnsi="Times New Roman" w:cs="Times New Roman"/>
+          <w:sz w:val="24"/>
+          <w:szCs w:val="24"/>
+        </w:rPr>
+        <w:t>California Invasive Plant Council</w:t>
+      </w:r>
+      <w:r>
+        <w:rPr>
+          <w:rFonts w:ascii="Times New Roman" w:hAnsi="Times New Roman" w:cs="Times New Roman"/>
+          <w:sz w:val="24"/>
+          <w:szCs w:val="24"/>
+        </w:rPr>
+        <w:t>, 2022).</w:t>
+      </w:r>
+      <w:r>
+        <w:rPr>
+          <w:rFonts w:ascii="Times New Roman" w:hAnsi="Times New Roman" w:cs="Times New Roman"/>
+          <w:sz w:val="24"/>
+          <w:szCs w:val="24"/>
+        </w:rPr>
+        <w:t xml:space="preserve"> </w:t>
+      </w:r>
+      <w:commentRangeEnd w:id="0"/>
+      <w:r>
+        <w:rPr>
+          <w:rStyle w:val="CommentReference"/>
+        </w:rPr>
+        <w:commentReference w:id="0"/>
+      </w:r>
+      <w:r>
+        <w:rPr>
+          <w:rFonts w:ascii="Times New Roman" w:hAnsi="Times New Roman" w:cs="Times New Roman"/>
+          <w:sz w:val="24"/>
+          <w:szCs w:val="24"/>
+        </w:rPr>
+        <w:t>In principle, removing invasive species improves the quality of</w:t>
+      </w:r>
+      <w:r>
+        <w:rPr>
+          <w:rFonts w:ascii="Times New Roman" w:hAnsi="Times New Roman" w:cs="Times New Roman"/>
+          <w:sz w:val="24"/>
+          <w:szCs w:val="24"/>
+        </w:rPr>
+        <w:t xml:space="preserve"> habitat for</w:t>
+      </w:r>
+      <w:r>
+        <w:rPr>
+          <w:rFonts w:ascii="Times New Roman" w:hAnsi="Times New Roman" w:cs="Times New Roman"/>
+          <w:sz w:val="24"/>
+          <w:szCs w:val="24"/>
+        </w:rPr>
+        <w:t xml:space="preserve"> native plants (Hartman and McCarthy, 2004) and</w:t>
+      </w:r>
+      <w:r>
+        <w:rPr>
+          <w:rFonts w:ascii="Times New Roman" w:hAnsi="Times New Roman" w:cs="Times New Roman"/>
+          <w:sz w:val="24"/>
+          <w:szCs w:val="24"/>
+        </w:rPr>
+        <w:t xml:space="preserve"> native wildlife (</w:t>
+      </w:r>
+      <w:r>
+        <w:rPr>
+          <w:rFonts w:ascii="Times New Roman" w:hAnsi="Times New Roman" w:cs="Times New Roman"/>
+          <w:sz w:val="24"/>
+          <w:szCs w:val="24"/>
+        </w:rPr>
+        <w:t>Schneider and Miller, 2014</w:t>
+      </w:r>
+      <w:r>
+        <w:rPr>
+          <w:rFonts w:ascii="Times New Roman" w:hAnsi="Times New Roman" w:cs="Times New Roman"/>
+          <w:sz w:val="24"/>
+          <w:szCs w:val="24"/>
+        </w:rPr>
+        <w:t>)</w:t>
+      </w:r>
+      <w:r>
+        <w:rPr>
+          <w:rFonts w:ascii="Times New Roman" w:hAnsi="Times New Roman" w:cs="Times New Roman"/>
+          <w:sz w:val="24"/>
+          <w:szCs w:val="24"/>
+        </w:rPr>
+        <w:t>. Notably, removal of particularly aggressive invasive plant species that form monocultures</w:t>
+      </w:r>
+      <w:r>
+        <w:rPr>
+          <w:rFonts w:ascii="Times New Roman" w:hAnsi="Times New Roman" w:cs="Times New Roman"/>
+          <w:sz w:val="24"/>
+          <w:szCs w:val="24"/>
+        </w:rPr>
+        <w:t xml:space="preserve"> </w:t>
+      </w:r>
+      <w:r>
+        <w:rPr>
+          <w:rFonts w:ascii="Times New Roman" w:hAnsi="Times New Roman" w:cs="Times New Roman"/>
+          <w:sz w:val="24"/>
+          <w:szCs w:val="24"/>
+        </w:rPr>
+        <w:t>can drive recovery of arthropod assemblages, which are an important indicator of food availability for wildlife</w:t>
+      </w:r>
+      <w:r>
+        <w:rPr>
+          <w:rFonts w:ascii="Times New Roman" w:hAnsi="Times New Roman" w:cs="Times New Roman"/>
+          <w:sz w:val="24"/>
+          <w:szCs w:val="24"/>
+        </w:rPr>
+        <w:t xml:space="preserve"> (</w:t>
+      </w:r>
+      <w:r>
+        <w:rPr>
+          <w:rFonts w:ascii="Times New Roman" w:hAnsi="Times New Roman" w:cs="Times New Roman"/>
+          <w:sz w:val="24"/>
+          <w:szCs w:val="24"/>
+        </w:rPr>
+        <w:t xml:space="preserve">Gratton and </w:t>
+      </w:r>
+      <w:proofErr w:type="spellStart"/>
+      <w:r>
+        <w:rPr>
+          <w:rFonts w:ascii="Times New Roman" w:hAnsi="Times New Roman" w:cs="Times New Roman"/>
+          <w:sz w:val="24"/>
+          <w:szCs w:val="24"/>
+        </w:rPr>
+        <w:t>Denno</w:t>
+      </w:r>
+      <w:proofErr w:type="spellEnd"/>
+      <w:r>
+        <w:rPr>
+          <w:rFonts w:ascii="Times New Roman" w:hAnsi="Times New Roman" w:cs="Times New Roman"/>
+          <w:sz w:val="24"/>
+          <w:szCs w:val="24"/>
+        </w:rPr>
+        <w:t>, 2005</w:t>
+      </w:r>
+      <w:r>
+        <w:rPr>
+          <w:rFonts w:ascii="Times New Roman" w:hAnsi="Times New Roman" w:cs="Times New Roman"/>
+          <w:sz w:val="24"/>
+          <w:szCs w:val="24"/>
+        </w:rPr>
+        <w:t>)</w:t>
+      </w:r>
+      <w:r>
+        <w:rPr>
+          <w:rFonts w:ascii="Times New Roman" w:hAnsi="Times New Roman" w:cs="Times New Roman"/>
+          <w:sz w:val="24"/>
+          <w:szCs w:val="24"/>
+        </w:rPr>
+        <w:t xml:space="preserve">. </w:t>
+      </w:r>
+      <w:r>
+        <w:rPr>
+          <w:rFonts w:ascii="Times New Roman" w:hAnsi="Times New Roman" w:cs="Times New Roman"/>
+          <w:sz w:val="24"/>
+          <w:szCs w:val="24"/>
+        </w:rPr>
+        <w:t xml:space="preserve">However, </w:t>
+      </w:r>
+      <w:r>
+        <w:rPr>
+          <w:rFonts w:ascii="Times New Roman" w:hAnsi="Times New Roman" w:cs="Times New Roman"/>
+          <w:sz w:val="24"/>
+          <w:szCs w:val="24"/>
+        </w:rPr>
+        <w:t xml:space="preserve">despite the </w:t>
+      </w:r>
+      <w:r>
+        <w:rPr>
+          <w:rFonts w:ascii="Times New Roman" w:hAnsi="Times New Roman" w:cs="Times New Roman"/>
+          <w:sz w:val="24"/>
+          <w:szCs w:val="24"/>
+        </w:rPr>
+        <w:t>dramatic</w:t>
+      </w:r>
+      <w:r>
+        <w:rPr>
+          <w:rFonts w:ascii="Times New Roman" w:hAnsi="Times New Roman" w:cs="Times New Roman"/>
+          <w:sz w:val="24"/>
+          <w:szCs w:val="24"/>
+        </w:rPr>
+        <w:t xml:space="preserve"> effort</w:t>
+      </w:r>
+      <w:r>
+        <w:rPr>
+          <w:rFonts w:ascii="Times New Roman" w:hAnsi="Times New Roman" w:cs="Times New Roman"/>
+          <w:sz w:val="24"/>
+          <w:szCs w:val="24"/>
+        </w:rPr>
+        <w:t>s</w:t>
+      </w:r>
+      <w:r>
+        <w:rPr>
+          <w:rFonts w:ascii="Times New Roman" w:hAnsi="Times New Roman" w:cs="Times New Roman"/>
+          <w:sz w:val="24"/>
+          <w:szCs w:val="24"/>
+        </w:rPr>
+        <w:t xml:space="preserve"> to remove </w:t>
+      </w:r>
+      <w:r>
+        <w:rPr>
+          <w:rFonts w:ascii="Times New Roman" w:hAnsi="Times New Roman" w:cs="Times New Roman"/>
+          <w:sz w:val="24"/>
+          <w:szCs w:val="24"/>
+        </w:rPr>
+        <w:t xml:space="preserve">established </w:t>
+      </w:r>
+      <w:r>
+        <w:rPr>
+          <w:rFonts w:ascii="Times New Roman" w:hAnsi="Times New Roman" w:cs="Times New Roman"/>
+          <w:sz w:val="24"/>
+          <w:szCs w:val="24"/>
+        </w:rPr>
+        <w:t>invasive plant</w:t>
+      </w:r>
+      <w:r>
+        <w:rPr>
+          <w:rFonts w:ascii="Times New Roman" w:hAnsi="Times New Roman" w:cs="Times New Roman"/>
+          <w:sz w:val="24"/>
+          <w:szCs w:val="24"/>
+        </w:rPr>
+        <w:t xml:space="preserve"> populations from managed habitats</w:t>
+      </w:r>
+      <w:r>
+        <w:rPr>
+          <w:rFonts w:ascii="Times New Roman" w:hAnsi="Times New Roman" w:cs="Times New Roman"/>
+          <w:sz w:val="24"/>
+          <w:szCs w:val="24"/>
+        </w:rPr>
+        <w:t>, there is still not a consensus on whether such practices actually benefit native plants or wildlife (</w:t>
+      </w:r>
       <w:r>
         <w:rPr>
           <w:rFonts w:ascii="Times New Roman" w:hAnsi="Times New Roman" w:cs="Times New Roman"/>
@@ -809,7 +1368,23 @@
           <w:szCs w:val="24"/>
           <w:highlight w:val="yellow"/>
         </w:rPr>
-        <w:t xml:space="preserve">See Dukes and Mooney 2004 and Charles and Dukes </w:t>
+        <w:t>citation from global plant invasions</w:t>
+      </w:r>
+      <w:r>
+        <w:rPr>
+          <w:rFonts w:ascii="Times New Roman" w:hAnsi="Times New Roman" w:cs="Times New Roman"/>
+          <w:sz w:val="24"/>
+          <w:szCs w:val="24"/>
+        </w:rPr>
+        <w:t xml:space="preserve">). </w:t>
+      </w:r>
+      <w:r>
+        <w:rPr>
+          <w:rFonts w:ascii="Times New Roman" w:hAnsi="Times New Roman" w:cs="Times New Roman"/>
+          <w:sz w:val="24"/>
+          <w:szCs w:val="24"/>
+        </w:rPr>
+        <w:t>One key gap in this understanding is under what contexts invasive species removal may not be necessary. This gap is crucial to fill since resources for habitat and species conservation are severely limited relative to the ecological challenge at hand (</w:t>
       </w:r>
       <w:r>
         <w:rPr>
@@ -818,182 +1393,15 @@
           <w:szCs w:val="24"/>
           <w:highlight w:val="yellow"/>
         </w:rPr>
-        <w:lastRenderedPageBreak/>
-        <w:t>2007 from GPI book chapter 8</w:t>
-      </w:r>
-      <w:r>
-        <w:rPr>
-          <w:rFonts w:ascii="Times New Roman" w:hAnsi="Times New Roman" w:cs="Times New Roman"/>
-          <w:sz w:val="24"/>
-          <w:szCs w:val="24"/>
-        </w:rPr>
-        <w:t>)</w:t>
-      </w:r>
-      <w:r>
-        <w:rPr>
-          <w:rFonts w:ascii="Times New Roman" w:hAnsi="Times New Roman" w:cs="Times New Roman"/>
-          <w:sz w:val="24"/>
-          <w:szCs w:val="24"/>
-        </w:rPr>
-        <w:t xml:space="preserve">. Invasive </w:t>
-      </w:r>
-      <w:r>
-        <w:rPr>
-          <w:rFonts w:ascii="Times New Roman" w:hAnsi="Times New Roman" w:cs="Times New Roman"/>
-          <w:sz w:val="24"/>
-          <w:szCs w:val="24"/>
-        </w:rPr>
-        <w:t>plants</w:t>
-      </w:r>
-      <w:r>
-        <w:rPr>
-          <w:rFonts w:ascii="Times New Roman" w:hAnsi="Times New Roman" w:cs="Times New Roman"/>
-          <w:sz w:val="24"/>
-          <w:szCs w:val="24"/>
-        </w:rPr>
-        <w:t xml:space="preserve"> are particularly challenging to manage in terrestrial ecosystems, with </w:t>
-      </w:r>
-      <w:r>
-        <w:rPr>
-          <w:rFonts w:ascii="Times New Roman" w:hAnsi="Times New Roman" w:cs="Times New Roman"/>
-          <w:sz w:val="24"/>
-          <w:szCs w:val="24"/>
-        </w:rPr>
-        <w:t>$100 billion</w:t>
-      </w:r>
-      <w:r>
-        <w:rPr>
-          <w:rFonts w:ascii="Times New Roman" w:hAnsi="Times New Roman" w:cs="Times New Roman"/>
-          <w:sz w:val="24"/>
-          <w:szCs w:val="24"/>
-        </w:rPr>
-        <w:t xml:space="preserve"> dollars spent </w:t>
-      </w:r>
-      <w:r>
-        <w:rPr>
-          <w:rFonts w:ascii="Times New Roman" w:hAnsi="Times New Roman" w:cs="Times New Roman"/>
-          <w:sz w:val="24"/>
-          <w:szCs w:val="24"/>
-        </w:rPr>
-        <w:t>per year in the United States on management and mitigation (</w:t>
-      </w:r>
-      <w:r>
-        <w:rPr>
-          <w:rFonts w:ascii="Times New Roman" w:hAnsi="Times New Roman" w:cs="Times New Roman"/>
-          <w:sz w:val="24"/>
-          <w:szCs w:val="24"/>
-          <w:highlight w:val="yellow"/>
-        </w:rPr>
-        <w:t>Chapter 8 from Global Plant Invasions</w:t>
-      </w:r>
-      <w:r>
-        <w:rPr>
-          <w:rFonts w:ascii="Times New Roman" w:hAnsi="Times New Roman" w:cs="Times New Roman"/>
-          <w:sz w:val="24"/>
-          <w:szCs w:val="24"/>
-        </w:rPr>
-        <w:t xml:space="preserve"> or GPI). </w:t>
-      </w:r>
-      <w:r>
-        <w:rPr>
-          <w:rFonts w:ascii="Times New Roman" w:hAnsi="Times New Roman" w:cs="Times New Roman"/>
-          <w:sz w:val="24"/>
-          <w:szCs w:val="24"/>
-        </w:rPr>
-        <w:t xml:space="preserve">These management decisions are based on the goals of resource management, whether </w:t>
-      </w:r>
-      <w:r>
-        <w:rPr>
-          <w:rFonts w:ascii="Times New Roman" w:hAnsi="Times New Roman" w:cs="Times New Roman"/>
-          <w:sz w:val="24"/>
-          <w:szCs w:val="24"/>
-        </w:rPr>
-        <w:t>it’s</w:t>
-      </w:r>
-      <w:r>
-        <w:rPr>
-          <w:rFonts w:ascii="Times New Roman" w:hAnsi="Times New Roman" w:cs="Times New Roman"/>
-          <w:sz w:val="24"/>
-          <w:szCs w:val="24"/>
-        </w:rPr>
-        <w:t xml:space="preserve"> facilitating the growth of native trees for forestry, improving habitat for native wildlife (</w:t>
-      </w:r>
-      <w:r>
-        <w:rPr>
-          <w:rFonts w:ascii="Times New Roman" w:hAnsi="Times New Roman" w:cs="Times New Roman"/>
-          <w:sz w:val="24"/>
-          <w:szCs w:val="24"/>
-          <w:highlight w:val="yellow"/>
-        </w:rPr>
-        <w:t xml:space="preserve">some </w:t>
-      </w:r>
-      <w:r>
-        <w:rPr>
-          <w:rFonts w:ascii="Times New Roman" w:hAnsi="Times New Roman" w:cs="Times New Roman"/>
-          <w:sz w:val="24"/>
-          <w:szCs w:val="24"/>
-          <w:highlight w:val="yellow"/>
-        </w:rPr>
-        <w:t xml:space="preserve">southwestern </w:t>
-      </w:r>
-      <w:r>
-        <w:rPr>
-          <w:rFonts w:ascii="Times New Roman" w:hAnsi="Times New Roman" w:cs="Times New Roman"/>
-          <w:sz w:val="24"/>
-          <w:szCs w:val="24"/>
-          <w:highlight w:val="yellow"/>
-        </w:rPr>
-        <w:t>stuff</w:t>
-      </w:r>
-      <w:r>
-        <w:rPr>
-          <w:rFonts w:ascii="Times New Roman" w:hAnsi="Times New Roman" w:cs="Times New Roman"/>
-          <w:sz w:val="24"/>
-          <w:szCs w:val="24"/>
-        </w:rPr>
-        <w:t>), or preserving habitat for endangered species (</w:t>
-      </w:r>
-      <w:r>
-        <w:rPr>
-          <w:rFonts w:ascii="Times New Roman" w:hAnsi="Times New Roman" w:cs="Times New Roman"/>
-          <w:sz w:val="24"/>
-          <w:szCs w:val="24"/>
-          <w:highlight w:val="yellow"/>
-        </w:rPr>
-        <w:t>phragmites stuff I think</w:t>
-      </w:r>
-      <w:r>
-        <w:rPr>
-          <w:rFonts w:ascii="Times New Roman" w:hAnsi="Times New Roman" w:cs="Times New Roman"/>
-          <w:sz w:val="24"/>
-          <w:szCs w:val="24"/>
-        </w:rPr>
-        <w:t>, see Lavergne et al. 2010b in GPI#8</w:t>
-      </w:r>
-      <w:r>
-        <w:rPr>
-          <w:rFonts w:ascii="Times New Roman" w:hAnsi="Times New Roman" w:cs="Times New Roman"/>
-          <w:sz w:val="24"/>
-          <w:szCs w:val="24"/>
-        </w:rPr>
-        <w:t>), or even reducing disease risk for humans (</w:t>
-      </w:r>
-      <w:r>
-        <w:rPr>
-          <w:rFonts w:ascii="Times New Roman" w:hAnsi="Times New Roman" w:cs="Times New Roman"/>
-          <w:sz w:val="24"/>
-          <w:szCs w:val="24"/>
-          <w:highlight w:val="yellow"/>
-        </w:rPr>
-        <w:t>tick + barberry stuff).</w:t>
-      </w:r>
-      <w:r>
-        <w:rPr>
-          <w:rFonts w:ascii="Times New Roman" w:hAnsi="Times New Roman" w:cs="Times New Roman"/>
-          <w:sz w:val="24"/>
-          <w:szCs w:val="24"/>
-        </w:rPr>
-        <w:t xml:space="preserve"> However, there are case studies in which invasive plants do not have as negative impacts on environments as other invasive species. Consequently, effective management should prioritize invasive species that (a) are most damaging and (b) contribute to the management goals. However, despite the importance of invasive plant management, comprehensive data on how to prioritize invasive plant removal is lacking.</w:t>
+        <w:t>reference for general conservation biology needs</w:t>
+      </w:r>
+      <w:r>
+        <w:rPr>
+          <w:rFonts w:ascii="Times New Roman" w:hAnsi="Times New Roman" w:cs="Times New Roman"/>
+          <w:sz w:val="24"/>
+          <w:szCs w:val="24"/>
+        </w:rPr>
+        <w:t>).</w:t>
       </w:r>
     </w:p>
     <w:p>
@@ -1372,7 +1780,16 @@
           <w:sz w:val="24"/>
           <w:szCs w:val="24"/>
         </w:rPr>
-        <w:t>. In cases where invasive plants have displaced natives, prey availability for insectivorous birds and mammals are significantly reduced. However, nutritional quality for herbivores is just one of multiple traits of invasive plants that impacts food webs. Allelopathic compounds released from invasive plants through roots and decaying leaves can impact soil food webs and insect prey. Furthermore, invasive plants have atypical architecture compared to native plants (</w:t>
+        <w:t xml:space="preserve">. In cases where invasive plants have displaced natives, prey availability for insectivorous birds and mammals are significantly reduced. However, nutritional quality for herbivores is just one of multiple traits of invasive plants that impacts food webs. Allelopathic compounds released from invasive plants through roots and decaying leaves can </w:t>
+      </w:r>
+      <w:r>
+        <w:rPr>
+          <w:rFonts w:ascii="Times New Roman" w:hAnsi="Times New Roman" w:cs="Times New Roman"/>
+          <w:sz w:val="24"/>
+          <w:szCs w:val="24"/>
+        </w:rPr>
+        <w:lastRenderedPageBreak/>
+        <w:t>impact soil food webs and insect prey. Furthermore, invasive plants have atypical architecture compared to native plants (</w:t>
       </w:r>
       <w:r>
         <w:rPr>
@@ -1453,7 +1870,6 @@
           <w:sz w:val="24"/>
           <w:szCs w:val="24"/>
         </w:rPr>
-        <w:lastRenderedPageBreak/>
         <w:t xml:space="preserve">It is expected that by removing invasive plants, native plants would grow in their place. But implicit in this assumption is that native plants typically found in disturbed forests (those prone to invasion) are higher quality. However, to our knowledge this is rarely tested. In landscaping scenarios native plants like cherry and white oak are suggested as replacements for exotic shrubs, but in managed forests just removal is suggested. </w:t>
       </w:r>
     </w:p>
@@ -1882,6 +2298,7 @@
           <w:sz w:val="24"/>
           <w:szCs w:val="24"/>
         </w:rPr>
+        <w:lastRenderedPageBreak/>
         <w:t>P6 – Arthropod biomass across the ten species</w:t>
       </w:r>
       <w:r>
@@ -1989,16 +2406,7 @@
           <w:sz w:val="24"/>
           <w:szCs w:val="24"/>
         </w:rPr>
-        <w:t xml:space="preserve"> = 0.1. Investigation of biomass means suggests that </w:t>
-      </w:r>
-      <w:r>
-        <w:rPr>
-          <w:rFonts w:ascii="Times New Roman" w:hAnsi="Times New Roman" w:cs="Times New Roman"/>
-          <w:sz w:val="24"/>
-          <w:szCs w:val="24"/>
-        </w:rPr>
-        <w:lastRenderedPageBreak/>
-        <w:t>honeysuckle may have higher biomass than other invasive plant species, autumn olive, Japanese barberry, and burning bush.</w:t>
+        <w:t xml:space="preserve"> = 0.1. Investigation of biomass means suggests that honeysuckle may have higher biomass than other invasive plant species, autumn olive, Japanese barberry, and burning bush.</w:t>
       </w:r>
       <w:r>
         <w:rPr>
@@ -2409,6 +2817,7 @@
           <w:sz w:val="24"/>
           <w:szCs w:val="24"/>
         </w:rPr>
+        <w:lastRenderedPageBreak/>
         <w:t>Our results validate the overwhelming evidence that invasive plants disrupt food webs in managed ecosystems</w:t>
       </w:r>
       <w:r>
@@ -2458,16 +2867,7 @@
           <w:sz w:val="24"/>
           <w:szCs w:val="24"/>
         </w:rPr>
-        <w:t xml:space="preserve"> distinctly different than those seen on native plants. However, our results also contradict work arguing that non-native plants provide little or no food </w:t>
-      </w:r>
-      <w:r>
-        <w:rPr>
-          <w:rFonts w:ascii="Times New Roman" w:hAnsi="Times New Roman" w:cs="Times New Roman"/>
-          <w:sz w:val="24"/>
-          <w:szCs w:val="24"/>
-        </w:rPr>
-        <w:lastRenderedPageBreak/>
-        <w:t xml:space="preserve">resources to migratory songbirds. This is troubling since invasive plant removal is </w:t>
+        <w:t xml:space="preserve"> distinctly different than those seen on native plants. However, our results also contradict work arguing that non-native plants provide little or no food resources to migratory songbirds. This is troubling since invasive plant removal is </w:t>
       </w:r>
       <w:r>
         <w:rPr>
@@ -2620,7 +3020,25 @@
           <w:sz w:val="24"/>
           <w:szCs w:val="24"/>
         </w:rPr>
-        <w:t xml:space="preserve"> (e.g. enemy free space papers)</w:t>
+        <w:t xml:space="preserve"> (</w:t>
+      </w:r>
+      <w:proofErr w:type="gramStart"/>
+      <w:r>
+        <w:rPr>
+          <w:rFonts w:ascii="Times New Roman" w:hAnsi="Times New Roman" w:cs="Times New Roman"/>
+          <w:sz w:val="24"/>
+          <w:szCs w:val="24"/>
+        </w:rPr>
+        <w:t>e.g.</w:t>
+      </w:r>
+      <w:proofErr w:type="gramEnd"/>
+      <w:r>
+        <w:rPr>
+          <w:rFonts w:ascii="Times New Roman" w:hAnsi="Times New Roman" w:cs="Times New Roman"/>
+          <w:sz w:val="24"/>
+          <w:szCs w:val="24"/>
+        </w:rPr>
+        <w:t xml:space="preserve"> enemy free space papers)</w:t>
       </w:r>
       <w:r>
         <w:rPr>
@@ -2684,6 +3102,7 @@
         </w:rPr>
         <w:t xml:space="preserve">Despite the differences in arthropod community composition among native and non-natives hosts, we were surprised to see similar rates of bird predation effects on arthropod biomass. It stands to reason </w:t>
       </w:r>
+      <w:proofErr w:type="gramStart"/>
       <w:r>
         <w:rPr>
           <w:rFonts w:ascii="Times New Roman" w:hAnsi="Times New Roman" w:cs="Times New Roman"/>
@@ -2692,6 +3111,7 @@
         </w:rPr>
         <w:t>that insectivorous songbirds</w:t>
       </w:r>
+      <w:proofErr w:type="gramEnd"/>
       <w:r>
         <w:rPr>
           <w:rFonts w:ascii="Times New Roman" w:hAnsi="Times New Roman" w:cs="Times New Roman"/>
@@ -2832,7 +3252,6 @@
           <w:sz w:val="24"/>
           <w:szCs w:val="24"/>
         </w:rPr>
-        <w:lastRenderedPageBreak/>
         <w:t>We performed a selective predator exclusion treatment on ten woody host plant species at Great Hollow Nature Preserve &amp; Ecological Research center (</w:t>
       </w:r>
       <w:r>
@@ -3259,7 +3678,25 @@
           <w:sz w:val="24"/>
           <w:szCs w:val="24"/>
         </w:rPr>
-        <w:t>d Striped maple</w:t>
+        <w:t xml:space="preserve">d </w:t>
+      </w:r>
+      <w:proofErr w:type="gramStart"/>
+      <w:r>
+        <w:rPr>
+          <w:rFonts w:ascii="Times New Roman" w:hAnsi="Times New Roman" w:cs="Times New Roman"/>
+          <w:sz w:val="24"/>
+          <w:szCs w:val="24"/>
+        </w:rPr>
+        <w:t>Striped</w:t>
+      </w:r>
+      <w:proofErr w:type="gramEnd"/>
+      <w:r>
+        <w:rPr>
+          <w:rFonts w:ascii="Times New Roman" w:hAnsi="Times New Roman" w:cs="Times New Roman"/>
+          <w:sz w:val="24"/>
+          <w:szCs w:val="24"/>
+        </w:rPr>
+        <w:t xml:space="preserve"> maple</w:t>
       </w:r>
       <w:r>
         <w:rPr>
@@ -3531,6 +3968,7 @@
         </w:rPr>
         <w:t xml:space="preserve"> </w:t>
       </w:r>
+      <w:proofErr w:type="gramStart"/>
       <w:r>
         <w:rPr>
           <w:rFonts w:ascii="Times New Roman" w:hAnsi="Times New Roman" w:cs="Times New Roman"/>
@@ -3547,6 +3985,7 @@
         </w:rPr>
         <w:t>weet</w:t>
       </w:r>
+      <w:proofErr w:type="gramEnd"/>
       <w:r>
         <w:rPr>
           <w:rFonts w:ascii="Times New Roman" w:hAnsi="Times New Roman" w:cs="Times New Roman"/>
@@ -4313,7 +4752,16 @@
           <w:sz w:val="24"/>
           <w:szCs w:val="24"/>
         </w:rPr>
-        <w:t xml:space="preserve">, and all insects in the orders Lepidoptera, Hemiptera, Hymenoptera were identified to family. True spiders (Araneae) and Opiliones were identified to family as well. </w:t>
+        <w:t xml:space="preserve">, and all insects in the orders Lepidoptera, Hemiptera, </w:t>
+      </w:r>
+      <w:r>
+        <w:rPr>
+          <w:rFonts w:ascii="Times New Roman" w:hAnsi="Times New Roman" w:cs="Times New Roman"/>
+          <w:sz w:val="24"/>
+          <w:szCs w:val="24"/>
+        </w:rPr>
+        <w:lastRenderedPageBreak/>
+        <w:t xml:space="preserve">Hymenoptera were identified to family. True spiders (Araneae) and Opiliones were identified to family as well. </w:t>
       </w:r>
       <w:r>
         <w:rPr>
@@ -4394,7 +4842,6 @@
           <w:sz w:val="24"/>
           <w:szCs w:val="24"/>
         </w:rPr>
-        <w:lastRenderedPageBreak/>
         <w:t>P15 – nutritional quality methods</w:t>
       </w:r>
     </w:p>
@@ -4529,7 +4976,25 @@
           <w:sz w:val="24"/>
           <w:szCs w:val="24"/>
         </w:rPr>
-        <w:t xml:space="preserve"> (i.e. relative protein content)</w:t>
+        <w:t xml:space="preserve"> (</w:t>
+      </w:r>
+      <w:proofErr w:type="gramStart"/>
+      <w:r>
+        <w:rPr>
+          <w:rFonts w:ascii="Times New Roman" w:hAnsi="Times New Roman" w:cs="Times New Roman"/>
+          <w:sz w:val="24"/>
+          <w:szCs w:val="24"/>
+        </w:rPr>
+        <w:t>i.e.</w:t>
+      </w:r>
+      <w:proofErr w:type="gramEnd"/>
+      <w:r>
+        <w:rPr>
+          <w:rFonts w:ascii="Times New Roman" w:hAnsi="Times New Roman" w:cs="Times New Roman"/>
+          <w:sz w:val="24"/>
+          <w:szCs w:val="24"/>
+        </w:rPr>
+        <w:t xml:space="preserve"> relative protein content)</w:t>
       </w:r>
       <w:r>
         <w:rPr>
@@ -4557,6 +5022,7 @@
         </w:rPr>
         <w:t xml:space="preserve">technical details of the </w:t>
       </w:r>
+      <w:proofErr w:type="gramStart"/>
       <w:r>
         <w:rPr>
           <w:rFonts w:ascii="Times New Roman" w:hAnsi="Times New Roman" w:cs="Times New Roman"/>
@@ -4564,7 +5030,17 @@
           <w:szCs w:val="24"/>
           <w:highlight w:val="yellow"/>
         </w:rPr>
-        <w:t>C:N methods</w:t>
+        <w:t>C:N</w:t>
+      </w:r>
+      <w:proofErr w:type="gramEnd"/>
+      <w:r>
+        <w:rPr>
+          <w:rFonts w:ascii="Times New Roman" w:hAnsi="Times New Roman" w:cs="Times New Roman"/>
+          <w:sz w:val="24"/>
+          <w:szCs w:val="24"/>
+          <w:highlight w:val="yellow"/>
+        </w:rPr>
+        <w:t xml:space="preserve"> methods</w:t>
       </w:r>
       <w:r>
         <w:rPr>
@@ -4690,7 +5166,25 @@
           <w:sz w:val="24"/>
           <w:szCs w:val="24"/>
         </w:rPr>
-        <w:t xml:space="preserve"> These univariate analyses use the following as response variables: (1) total arthropod biomass sampled per plant in grams, (2) spider abundance (Araneae), (3) caterpillar abundance (Lepidoptera), (4) Hemiptera abundance, and (5) aquatic insect abundance (Stoneflies and Mayflies), (6) C:N Content of spiders, and (7) C:N content of putative herbivores.</w:t>
+        <w:t xml:space="preserve"> These univariate analyses use the following as response variables: (1) total arthropod biomass sampled per plant in grams, (2) spider abundance (Araneae), (3) caterpillar abundance (Lepidoptera), (4) Hemiptera abundance, and (5) aquatic insect abundance (Stoneflies and Mayflies), (6) </w:t>
+      </w:r>
+      <w:proofErr w:type="gramStart"/>
+      <w:r>
+        <w:rPr>
+          <w:rFonts w:ascii="Times New Roman" w:hAnsi="Times New Roman" w:cs="Times New Roman"/>
+          <w:sz w:val="24"/>
+          <w:szCs w:val="24"/>
+        </w:rPr>
+        <w:t>C:N</w:t>
+      </w:r>
+      <w:proofErr w:type="gramEnd"/>
+      <w:r>
+        <w:rPr>
+          <w:rFonts w:ascii="Times New Roman" w:hAnsi="Times New Roman" w:cs="Times New Roman"/>
+          <w:sz w:val="24"/>
+          <w:szCs w:val="24"/>
+        </w:rPr>
+        <w:t xml:space="preserve"> Content of spiders, and (7) C:N content of putative herbivores.</w:t>
       </w:r>
       <w:r>
         <w:rPr>
@@ -5095,6 +5589,61 @@
     </w:sectPr>
   </w:body>
 </w:document>
+</file>
+
+<file path=word/comments.xml><?xml version="1.0" encoding="utf-8"?>
+<w:comments xmlns:wpc="http://schemas.microsoft.com/office/word/2010/wordprocessingCanvas" xmlns:cx="http://schemas.microsoft.com/office/drawing/2014/chartex" xmlns:cx1="http://schemas.microsoft.com/office/drawing/2015/9/8/chartex" xmlns:cx2="http://schemas.microsoft.com/office/drawing/2015/10/21/chartex" xmlns:cx3="http://schemas.microsoft.com/office/drawing/2016/5/9/chartex" xmlns:cx4="http://schemas.microsoft.com/office/drawing/2016/5/10/chartex" xmlns:cx5="http://schemas.microsoft.com/office/drawing/2016/5/11/chartex" xmlns:cx6="http://schemas.microsoft.com/office/drawing/2016/5/12/chartex" xmlns:cx7="http://schemas.microsoft.com/office/drawing/2016/5/13/chartex" xmlns:cx8="http://schemas.microsoft.com/office/drawing/2016/5/14/chartex" xmlns:mc="http://schemas.openxmlformats.org/markup-compatibility/2006" xmlns:aink="http://schemas.microsoft.com/office/drawing/2016/ink" xmlns:am3d="http://schemas.microsoft.com/office/drawing/2017/model3d" xmlns:o="urn:schemas-microsoft-com:office:office" xmlns:oel="http://schemas.microsoft.com/office/2019/extlst" xmlns:r="http://schemas.openxmlformats.org/officeDocument/2006/relationships" xmlns:m="http://schemas.openxmlformats.org/officeDocument/2006/math" xmlns:v="urn:schemas-microsoft-com:vml" xmlns:wp14="http://schemas.microsoft.com/office/word/2010/wordprocessingDrawing" xmlns:wp="http://schemas.openxmlformats.org/drawingml/2006/wordprocessingDrawing" xmlns:w10="urn:schemas-microsoft-com:office:word" xmlns:w="http://schemas.openxmlformats.org/wordprocessingml/2006/main" xmlns:w14="http://schemas.microsoft.com/office/word/2010/wordml" xmlns:w15="http://schemas.microsoft.com/office/word/2012/wordml" xmlns:w16cex="http://schemas.microsoft.com/office/word/2018/wordml/cex" xmlns:w16cid="http://schemas.microsoft.com/office/word/2016/wordml/cid" xmlns:w16="http://schemas.microsoft.com/office/word/2018/wordml" xmlns:w16sdtdh="http://schemas.microsoft.com/office/word/2020/wordml/sdtdatahash" xmlns:w16se="http://schemas.microsoft.com/office/word/2015/wordml/symex" xmlns:wpg="http://schemas.microsoft.com/office/word/2010/wordprocessingGroup" xmlns:wpi="http://schemas.microsoft.com/office/word/2010/wordprocessingInk" xmlns:wne="http://schemas.microsoft.com/office/word/2006/wordml" xmlns:wps="http://schemas.microsoft.com/office/word/2010/wordprocessingShape" mc:Ignorable="w14 w15 w16se w16cid w16 w16cex w16sdtdh wp14">
+  <w:comment w:id="0" w:author="Robert Clark" w:date="2022-07-13T11:13:00Z" w:initials="RC">
+    <w:p>
+      <w:pPr>
+        <w:pStyle w:val="CommentText"/>
+      </w:pPr>
+      <w:r>
+        <w:rPr>
+          <w:rStyle w:val="CommentReference"/>
+        </w:rPr>
+        <w:annotationRef/>
+      </w:r>
+      <w:r>
+        <w:t xml:space="preserve">Wales - this is the best example I could find for a hard number and its just a random council website. Can you help me find just one study that estimates cost for removal that’s published in a peer reviewed journal? This is the website I'm citing now: </w:t>
+      </w:r>
+      <w:hyperlink r:id="rId1" w:history="1">
+        <w:r>
+          <w:rPr>
+            <w:rStyle w:val="Hyperlink"/>
+          </w:rPr>
+          <w:t>https://www.cal-ipc.org/solutions/research/cost/</w:t>
+        </w:r>
+      </w:hyperlink>
+    </w:p>
+  </w:comment>
+</w:comments>
+</file>
+
+<file path=word/commentsExtended.xml><?xml version="1.0" encoding="utf-8"?>
+<w15:commentsEx xmlns:wpc="http://schemas.microsoft.com/office/word/2010/wordprocessingCanvas" xmlns:cx="http://schemas.microsoft.com/office/drawing/2014/chartex" xmlns:cx1="http://schemas.microsoft.com/office/drawing/2015/9/8/chartex" xmlns:cx2="http://schemas.microsoft.com/office/drawing/2015/10/21/chartex" xmlns:cx3="http://schemas.microsoft.com/office/drawing/2016/5/9/chartex" xmlns:cx4="http://schemas.microsoft.com/office/drawing/2016/5/10/chartex" xmlns:cx5="http://schemas.microsoft.com/office/drawing/2016/5/11/chartex" xmlns:cx6="http://schemas.microsoft.com/office/drawing/2016/5/12/chartex" xmlns:cx7="http://schemas.microsoft.com/office/drawing/2016/5/13/chartex" xmlns:cx8="http://schemas.microsoft.com/office/drawing/2016/5/14/chartex" xmlns:mc="http://schemas.openxmlformats.org/markup-compatibility/2006" xmlns:aink="http://schemas.microsoft.com/office/drawing/2016/ink" xmlns:am3d="http://schemas.microsoft.com/office/drawing/2017/model3d" xmlns:o="urn:schemas-microsoft-com:office:office" xmlns:oel="http://schemas.microsoft.com/office/2019/extlst" xmlns:r="http://schemas.openxmlformats.org/officeDocument/2006/relationships" xmlns:m="http://schemas.openxmlformats.org/officeDocument/2006/math" xmlns:v="urn:schemas-microsoft-com:vml" xmlns:wp14="http://schemas.microsoft.com/office/word/2010/wordprocessingDrawing" xmlns:wp="http://schemas.openxmlformats.org/drawingml/2006/wordprocessingDrawing" xmlns:w10="urn:schemas-microsoft-com:office:word" xmlns:w="http://schemas.openxmlformats.org/wordprocessingml/2006/main" xmlns:w14="http://schemas.microsoft.com/office/word/2010/wordml" xmlns:w15="http://schemas.microsoft.com/office/word/2012/wordml" xmlns:w16cex="http://schemas.microsoft.com/office/word/2018/wordml/cex" xmlns:w16cid="http://schemas.microsoft.com/office/word/2016/wordml/cid" xmlns:w16="http://schemas.microsoft.com/office/word/2018/wordml" xmlns:w16sdtdh="http://schemas.microsoft.com/office/word/2020/wordml/sdtdatahash" xmlns:w16se="http://schemas.microsoft.com/office/word/2015/wordml/symex" xmlns:wpg="http://schemas.microsoft.com/office/word/2010/wordprocessingGroup" xmlns:wpi="http://schemas.microsoft.com/office/word/2010/wordprocessingInk" xmlns:wne="http://schemas.microsoft.com/office/word/2006/wordml" xmlns:wps="http://schemas.microsoft.com/office/word/2010/wordprocessingShape" mc:Ignorable="w14 w15 w16se w16cid w16 w16cex w16sdtdh wp14">
+  <w15:commentEx w15:paraId="6706E688" w15:done="0"/>
+</w15:commentsEx>
+</file>
+
+<file path=word/commentsExtensible.xml><?xml version="1.0" encoding="utf-8"?>
+<w16cex:commentsExtensible xmlns:wpc="http://schemas.microsoft.com/office/word/2010/wordprocessingCanvas" xmlns:cx="http://schemas.microsoft.com/office/drawing/2014/chartex" xmlns:cx1="http://schemas.microsoft.com/office/drawing/2015/9/8/chartex" xmlns:cx2="http://schemas.microsoft.com/office/drawing/2015/10/21/chartex" xmlns:cx3="http://schemas.microsoft.com/office/drawing/2016/5/9/chartex" xmlns:cx4="http://schemas.microsoft.com/office/drawing/2016/5/10/chartex" xmlns:cx5="http://schemas.microsoft.com/office/drawing/2016/5/11/chartex" xmlns:cx6="http://schemas.microsoft.com/office/drawing/2016/5/12/chartex" xmlns:cx7="http://schemas.microsoft.com/office/drawing/2016/5/13/chartex" xmlns:cx8="http://schemas.microsoft.com/office/drawing/2016/5/14/chartex" xmlns:mc="http://schemas.openxmlformats.org/markup-compatibility/2006" xmlns:aink="http://schemas.microsoft.com/office/drawing/2016/ink" xmlns:am3d="http://schemas.microsoft.com/office/drawing/2017/model3d" xmlns:o="urn:schemas-microsoft-com:office:office" xmlns:oel="http://schemas.microsoft.com/office/2019/extlst" xmlns:r="http://schemas.openxmlformats.org/officeDocument/2006/relationships" xmlns:m="http://schemas.openxmlformats.org/officeDocument/2006/math" xmlns:v="urn:schemas-microsoft-com:vml" xmlns:wp14="http://schemas.microsoft.com/office/word/2010/wordprocessingDrawing" xmlns:wp="http://schemas.openxmlformats.org/drawingml/2006/wordprocessingDrawing" xmlns:w10="urn:schemas-microsoft-com:office:word" xmlns:w="http://schemas.openxmlformats.org/wordprocessingml/2006/main" xmlns:w14="http://schemas.microsoft.com/office/word/2010/wordml" xmlns:w15="http://schemas.microsoft.com/office/word/2012/wordml" xmlns:w16cex="http://schemas.microsoft.com/office/word/2018/wordml/cex" xmlns:w16cid="http://schemas.microsoft.com/office/word/2016/wordml/cid" xmlns:w16="http://schemas.microsoft.com/office/word/2018/wordml" xmlns:w16sdtdh="http://schemas.microsoft.com/office/word/2020/wordml/sdtdatahash" xmlns:w16se="http://schemas.microsoft.com/office/word/2015/wordml/symex" xmlns:wpg="http://schemas.microsoft.com/office/word/2010/wordprocessingGroup" xmlns:wpi="http://schemas.microsoft.com/office/word/2010/wordprocessingInk" xmlns:wne="http://schemas.microsoft.com/office/word/2006/wordml" xmlns:wps="http://schemas.microsoft.com/office/word/2010/wordprocessingShape" mc:Ignorable="w14 w15 w16se w16cid w16 w16cex w16sdtdh wp14">
+  <w16cex:commentExtensible w16cex:durableId="26792746" w16cex:dateUtc="2022-07-13T15:13:00Z"/>
+</w16cex:commentsExtensible>
+</file>
+
+<file path=word/commentsIds.xml><?xml version="1.0" encoding="utf-8"?>
+<w16cid:commentsIds xmlns:wpc="http://schemas.microsoft.com/office/word/2010/wordprocessingCanvas" xmlns:cx="http://schemas.microsoft.com/office/drawing/2014/chartex" xmlns:cx1="http://schemas.microsoft.com/office/drawing/2015/9/8/chartex" xmlns:cx2="http://schemas.microsoft.com/office/drawing/2015/10/21/chartex" xmlns:cx3="http://schemas.microsoft.com/office/drawing/2016/5/9/chartex" xmlns:cx4="http://schemas.microsoft.com/office/drawing/2016/5/10/chartex" xmlns:cx5="http://schemas.microsoft.com/office/drawing/2016/5/11/chartex" xmlns:cx6="http://schemas.microsoft.com/office/drawing/2016/5/12/chartex" xmlns:cx7="http://schemas.microsoft.com/office/drawing/2016/5/13/chartex" xmlns:cx8="http://schemas.microsoft.com/office/drawing/2016/5/14/chartex" xmlns:mc="http://schemas.openxmlformats.org/markup-compatibility/2006" xmlns:aink="http://schemas.microsoft.com/office/drawing/2016/ink" xmlns:am3d="http://schemas.microsoft.com/office/drawing/2017/model3d" xmlns:o="urn:schemas-microsoft-com:office:office" xmlns:oel="http://schemas.microsoft.com/office/2019/extlst" xmlns:r="http://schemas.openxmlformats.org/officeDocument/2006/relationships" xmlns:m="http://schemas.openxmlformats.org/officeDocument/2006/math" xmlns:v="urn:schemas-microsoft-com:vml" xmlns:wp14="http://schemas.microsoft.com/office/word/2010/wordprocessingDrawing" xmlns:wp="http://schemas.openxmlformats.org/drawingml/2006/wordprocessingDrawing" xmlns:w10="urn:schemas-microsoft-com:office:word" xmlns:w="http://schemas.openxmlformats.org/wordprocessingml/2006/main" xmlns:w14="http://schemas.microsoft.com/office/word/2010/wordml" xmlns:w15="http://schemas.microsoft.com/office/word/2012/wordml" xmlns:w16cex="http://schemas.microsoft.com/office/word/2018/wordml/cex" xmlns:w16cid="http://schemas.microsoft.com/office/word/2016/wordml/cid" xmlns:w16="http://schemas.microsoft.com/office/word/2018/wordml" xmlns:w16sdtdh="http://schemas.microsoft.com/office/word/2020/wordml/sdtdatahash" xmlns:w16se="http://schemas.microsoft.com/office/word/2015/wordml/symex" xmlns:wpg="http://schemas.microsoft.com/office/word/2010/wordprocessingGroup" xmlns:wpi="http://schemas.microsoft.com/office/word/2010/wordprocessingInk" xmlns:wne="http://schemas.microsoft.com/office/word/2006/wordml" xmlns:wps="http://schemas.microsoft.com/office/word/2010/wordprocessingShape" mc:Ignorable="w14 w15 w16se w16cid w16 w16cex w16sdtdh wp14">
+  <w16cid:commentId w16cid:paraId="6706E688" w16cid:durableId="26792746"/>
+</w16cid:commentsIds>
+</file>
+
+<file path=word/people.xml><?xml version="1.0" encoding="utf-8"?>
+<w15:people xmlns:wpc="http://schemas.microsoft.com/office/word/2010/wordprocessingCanvas" xmlns:cx="http://schemas.microsoft.com/office/drawing/2014/chartex" xmlns:cx1="http://schemas.microsoft.com/office/drawing/2015/9/8/chartex" xmlns:cx2="http://schemas.microsoft.com/office/drawing/2015/10/21/chartex" xmlns:cx3="http://schemas.microsoft.com/office/drawing/2016/5/9/chartex" xmlns:cx4="http://schemas.microsoft.com/office/drawing/2016/5/10/chartex" xmlns:cx5="http://schemas.microsoft.com/office/drawing/2016/5/11/chartex" xmlns:cx6="http://schemas.microsoft.com/office/drawing/2016/5/12/chartex" xmlns:cx7="http://schemas.microsoft.com/office/drawing/2016/5/13/chartex" xmlns:cx8="http://schemas.microsoft.com/office/drawing/2016/5/14/chartex" xmlns:mc="http://schemas.openxmlformats.org/markup-compatibility/2006" xmlns:aink="http://schemas.microsoft.com/office/drawing/2016/ink" xmlns:am3d="http://schemas.microsoft.com/office/drawing/2017/model3d" xmlns:o="urn:schemas-microsoft-com:office:office" xmlns:oel="http://schemas.microsoft.com/office/2019/extlst" xmlns:r="http://schemas.openxmlformats.org/officeDocument/2006/relationships" xmlns:m="http://schemas.openxmlformats.org/officeDocument/2006/math" xmlns:v="urn:schemas-microsoft-com:vml" xmlns:wp14="http://schemas.microsoft.com/office/word/2010/wordprocessingDrawing" xmlns:wp="http://schemas.openxmlformats.org/drawingml/2006/wordprocessingDrawing" xmlns:w10="urn:schemas-microsoft-com:office:word" xmlns:w="http://schemas.openxmlformats.org/wordprocessingml/2006/main" xmlns:w14="http://schemas.microsoft.com/office/word/2010/wordml" xmlns:w15="http://schemas.microsoft.com/office/word/2012/wordml" xmlns:w16cex="http://schemas.microsoft.com/office/word/2018/wordml/cex" xmlns:w16cid="http://schemas.microsoft.com/office/word/2016/wordml/cid" xmlns:w16="http://schemas.microsoft.com/office/word/2018/wordml" xmlns:w16sdtdh="http://schemas.microsoft.com/office/word/2020/wordml/sdtdatahash" xmlns:w16se="http://schemas.microsoft.com/office/word/2015/wordml/symex" xmlns:wpg="http://schemas.microsoft.com/office/word/2010/wordprocessingGroup" xmlns:wpi="http://schemas.microsoft.com/office/word/2010/wordprocessingInk" xmlns:wne="http://schemas.microsoft.com/office/word/2006/wordml" xmlns:wps="http://schemas.microsoft.com/office/word/2010/wordprocessingShape" mc:Ignorable="w14 w15 w16se w16cid w16 w16cex w16sdtdh wp14">
+  <w15:person w15:author="Robert Clark">
+    <w15:presenceInfo w15:providerId="None" w15:userId="Robert Clark"/>
+  </w15:person>
+</w15:people>
 </file>
 
 <file path=word/styles.xml><?xml version="1.0" encoding="utf-8"?>
@@ -5589,6 +6138,29 @@
       <w:szCs w:val="20"/>
     </w:rPr>
   </w:style>
+  <w:style w:type="character" w:styleId="Hyperlink">
+    <w:name w:val="Hyperlink"/>
+    <w:basedOn w:val="DefaultParagraphFont"/>
+    <w:uiPriority w:val="99"/>
+    <w:unhideWhenUsed/>
+    <w:rsid w:val="003673F6"/>
+    <w:rPr>
+      <w:color w:val="0563C1" w:themeColor="hyperlink"/>
+      <w:u w:val="single"/>
+    </w:rPr>
+  </w:style>
+  <w:style w:type="character" w:styleId="UnresolvedMention">
+    <w:name w:val="Unresolved Mention"/>
+    <w:basedOn w:val="DefaultParagraphFont"/>
+    <w:uiPriority w:val="99"/>
+    <w:semiHidden/>
+    <w:unhideWhenUsed/>
+    <w:rsid w:val="003673F6"/>
+    <w:rPr>
+      <w:color w:val="605E5C"/>
+      <w:shd w:val="clear" w:color="auto" w:fill="E1DFDD"/>
+    </w:rPr>
+  </w:style>
 </w:styles>
 </file>
 

</xml_diff>

<commit_message>
Update discussion so its a full draft.
</commit_message>
<xml_diff>
--- a/Manuscripts/GH Trophic Project 2021 Manuscript 1.docx
+++ b/Manuscripts/GH Trophic Project 2021 Manuscript 1.docx
@@ -41,7 +41,23 @@
           <w:sz w:val="24"/>
           <w:szCs w:val="24"/>
         </w:rPr>
-        <w:t xml:space="preserve"> the impacts of</w:t>
+        <w:t xml:space="preserve"> the</w:t>
+      </w:r>
+      <w:r>
+        <w:rPr>
+          <w:rFonts w:ascii="Times New Roman" w:hAnsi="Times New Roman" w:cs="Times New Roman"/>
+          <w:sz w:val="24"/>
+          <w:szCs w:val="24"/>
+        </w:rPr>
+        <w:t xml:space="preserve"> trophic impacts</w:t>
+      </w:r>
+      <w:r>
+        <w:rPr>
+          <w:rFonts w:ascii="Times New Roman" w:hAnsi="Times New Roman" w:cs="Times New Roman"/>
+          <w:sz w:val="24"/>
+          <w:szCs w:val="24"/>
+        </w:rPr>
+        <w:t xml:space="preserve"> of</w:t>
       </w:r>
       <w:r>
         <w:rPr>
@@ -57,7 +73,7 @@
           <w:sz w:val="24"/>
           <w:szCs w:val="24"/>
         </w:rPr>
-        <w:t xml:space="preserve"> on food webs: insights from a bird-exclusion experiment in a managed forest</w:t>
+        <w:t>: insights from a bird-exclusion experiment in a managed forest</w:t>
       </w:r>
     </w:p>
     <w:p>
@@ -2325,13 +2341,285 @@
         </w:rPr>
         <w:t xml:space="preserve"> and are expected to have similar phytochemistry and thus shared defensive traits (</w:t>
       </w:r>
-      <w:r>
-        <w:rPr>
-          <w:rFonts w:ascii="Times New Roman" w:hAnsi="Times New Roman" w:cs="Times New Roman"/>
-          <w:sz w:val="24"/>
-          <w:szCs w:val="24"/>
-        </w:rPr>
-        <w:t xml:space="preserve">Lampert et al. 2022, </w:t>
+      <w:proofErr w:type="spellStart"/>
+      <w:r>
+        <w:rPr>
+          <w:rFonts w:ascii="Times New Roman" w:hAnsi="Times New Roman" w:cs="Times New Roman"/>
+          <w:sz w:val="24"/>
+          <w:szCs w:val="24"/>
+        </w:rPr>
+        <w:t>Haan</w:t>
+      </w:r>
+      <w:proofErr w:type="spellEnd"/>
+      <w:r>
+        <w:rPr>
+          <w:rFonts w:ascii="Times New Roman" w:hAnsi="Times New Roman" w:cs="Times New Roman"/>
+          <w:sz w:val="24"/>
+          <w:szCs w:val="24"/>
+        </w:rPr>
+        <w:t xml:space="preserve"> et al. 2021, </w:t>
+      </w:r>
+      <w:r>
+        <w:rPr>
+          <w:rFonts w:ascii="Times New Roman" w:hAnsi="Times New Roman" w:cs="Times New Roman"/>
+          <w:sz w:val="24"/>
+          <w:szCs w:val="24"/>
+        </w:rPr>
+        <w:t>Lampert et al. 2022</w:t>
+      </w:r>
+      <w:r>
+        <w:rPr>
+          <w:rFonts w:ascii="Times New Roman" w:hAnsi="Times New Roman" w:cs="Times New Roman"/>
+          <w:sz w:val="24"/>
+          <w:szCs w:val="24"/>
+        </w:rPr>
+        <w:t xml:space="preserve">). </w:t>
+      </w:r>
+      <w:r>
+        <w:rPr>
+          <w:rFonts w:ascii="Times New Roman" w:hAnsi="Times New Roman" w:cs="Times New Roman"/>
+          <w:sz w:val="24"/>
+          <w:szCs w:val="24"/>
+        </w:rPr>
+        <w:t>Similarly, in comparable habitats, locations dominated by invasive plants often have lower abundances of plant-feeding arthropods, particularly caterpillars (Richard et al. 2019).</w:t>
+      </w:r>
+      <w:r>
+        <w:rPr>
+          <w:rFonts w:ascii="Times New Roman" w:hAnsi="Times New Roman" w:cs="Times New Roman"/>
+          <w:sz w:val="24"/>
+          <w:szCs w:val="24"/>
+        </w:rPr>
+        <w:t xml:space="preserve"> </w:t>
+      </w:r>
+      <w:r>
+        <w:rPr>
+          <w:rFonts w:ascii="Times New Roman" w:hAnsi="Times New Roman" w:cs="Times New Roman"/>
+          <w:sz w:val="24"/>
+          <w:szCs w:val="24"/>
+        </w:rPr>
+        <w:t xml:space="preserve">As a result of lower nutritional quality, invasive plants may have fewer herbivores, shrinking the biomass in the second trophic level (Clark and Seewagen 2019). </w:t>
+      </w:r>
+      <w:r>
+        <w:rPr>
+          <w:rFonts w:ascii="Times New Roman" w:hAnsi="Times New Roman" w:cs="Times New Roman"/>
+          <w:sz w:val="24"/>
+          <w:szCs w:val="24"/>
+        </w:rPr>
+        <w:t xml:space="preserve">It is expected that by removing invasive plants, native plants would </w:t>
+      </w:r>
+      <w:r>
+        <w:rPr>
+          <w:rFonts w:ascii="Times New Roman" w:hAnsi="Times New Roman" w:cs="Times New Roman"/>
+          <w:sz w:val="24"/>
+          <w:szCs w:val="24"/>
+        </w:rPr>
+        <w:t xml:space="preserve">have an opportunity to recover, thus </w:t>
+      </w:r>
+      <w:r>
+        <w:rPr>
+          <w:rFonts w:ascii="Times New Roman" w:hAnsi="Times New Roman" w:cs="Times New Roman"/>
+          <w:sz w:val="24"/>
+          <w:szCs w:val="24"/>
+        </w:rPr>
+        <w:t>restoring ecosystem services</w:t>
+      </w:r>
+      <w:r>
+        <w:rPr>
+          <w:rFonts w:ascii="Times New Roman" w:hAnsi="Times New Roman" w:cs="Times New Roman"/>
+          <w:sz w:val="24"/>
+          <w:szCs w:val="24"/>
+        </w:rPr>
+        <w:t xml:space="preserve"> (</w:t>
+      </w:r>
+      <w:proofErr w:type="spellStart"/>
+      <w:r>
+        <w:rPr>
+          <w:rFonts w:ascii="Times New Roman" w:hAnsi="Times New Roman" w:cs="Times New Roman"/>
+          <w:sz w:val="24"/>
+          <w:szCs w:val="24"/>
+        </w:rPr>
+        <w:t>Hopfensperger</w:t>
+      </w:r>
+      <w:proofErr w:type="spellEnd"/>
+      <w:r>
+        <w:rPr>
+          <w:rFonts w:ascii="Times New Roman" w:hAnsi="Times New Roman" w:cs="Times New Roman"/>
+          <w:sz w:val="24"/>
+          <w:szCs w:val="24"/>
+        </w:rPr>
+        <w:t xml:space="preserve"> et al. 2017)</w:t>
+      </w:r>
+      <w:r>
+        <w:rPr>
+          <w:rFonts w:ascii="Times New Roman" w:hAnsi="Times New Roman" w:cs="Times New Roman"/>
+          <w:sz w:val="24"/>
+          <w:szCs w:val="24"/>
+        </w:rPr>
+        <w:t xml:space="preserve">. In landscaping scenarios native plants </w:t>
+      </w:r>
+      <w:r>
+        <w:rPr>
+          <w:rFonts w:ascii="Times New Roman" w:hAnsi="Times New Roman" w:cs="Times New Roman"/>
+          <w:sz w:val="24"/>
+          <w:szCs w:val="24"/>
+        </w:rPr>
+        <w:t>which provide more insect prey</w:t>
+      </w:r>
+      <w:r>
+        <w:rPr>
+          <w:rFonts w:ascii="Times New Roman" w:hAnsi="Times New Roman" w:cs="Times New Roman"/>
+          <w:sz w:val="24"/>
+          <w:szCs w:val="24"/>
+        </w:rPr>
+        <w:t xml:space="preserve"> are suggested as replacements for exotic shrubs</w:t>
+      </w:r>
+      <w:r>
+        <w:rPr>
+          <w:rFonts w:ascii="Times New Roman" w:hAnsi="Times New Roman" w:cs="Times New Roman"/>
+          <w:sz w:val="24"/>
+          <w:szCs w:val="24"/>
+        </w:rPr>
+        <w:t xml:space="preserve"> to help bird populations</w:t>
+      </w:r>
+      <w:r>
+        <w:rPr>
+          <w:rFonts w:ascii="Times New Roman" w:hAnsi="Times New Roman" w:cs="Times New Roman"/>
+          <w:sz w:val="24"/>
+          <w:szCs w:val="24"/>
+        </w:rPr>
+        <w:t xml:space="preserve"> (</w:t>
+      </w:r>
+      <w:proofErr w:type="spellStart"/>
+      <w:r>
+        <w:rPr>
+          <w:rFonts w:ascii="Times New Roman" w:hAnsi="Times New Roman" w:cs="Times New Roman"/>
+          <w:sz w:val="24"/>
+          <w:szCs w:val="24"/>
+        </w:rPr>
+        <w:t>Narango</w:t>
+      </w:r>
+      <w:proofErr w:type="spellEnd"/>
+      <w:r>
+        <w:rPr>
+          <w:rFonts w:ascii="Times New Roman" w:hAnsi="Times New Roman" w:cs="Times New Roman"/>
+          <w:sz w:val="24"/>
+          <w:szCs w:val="24"/>
+        </w:rPr>
+        <w:t xml:space="preserve"> et al. 2018, Kramer et al. 2019</w:t>
+      </w:r>
+      <w:r>
+        <w:rPr>
+          <w:rFonts w:ascii="Times New Roman" w:hAnsi="Times New Roman" w:cs="Times New Roman"/>
+          <w:sz w:val="24"/>
+          <w:szCs w:val="24"/>
+        </w:rPr>
+        <w:t>)</w:t>
+      </w:r>
+      <w:r>
+        <w:rPr>
+          <w:rFonts w:ascii="Times New Roman" w:hAnsi="Times New Roman" w:cs="Times New Roman"/>
+          <w:sz w:val="24"/>
+          <w:szCs w:val="24"/>
+        </w:rPr>
+        <w:t>. However,</w:t>
+      </w:r>
+      <w:r>
+        <w:rPr>
+          <w:rFonts w:ascii="Times New Roman" w:hAnsi="Times New Roman" w:cs="Times New Roman"/>
+          <w:sz w:val="24"/>
+          <w:szCs w:val="24"/>
+        </w:rPr>
+        <w:t xml:space="preserve"> in managed forests just removal </w:t>
+      </w:r>
+      <w:r>
+        <w:rPr>
+          <w:rFonts w:ascii="Times New Roman" w:hAnsi="Times New Roman" w:cs="Times New Roman"/>
+          <w:sz w:val="24"/>
+          <w:szCs w:val="24"/>
+        </w:rPr>
+        <w:t>is typically employed without replacement and local native plants recover that were already within that habitat fragment (</w:t>
+      </w:r>
+      <w:r>
+        <w:rPr>
+          <w:rFonts w:ascii="Times New Roman" w:hAnsi="Times New Roman" w:cs="Times New Roman"/>
+          <w:sz w:val="24"/>
+          <w:szCs w:val="24"/>
+        </w:rPr>
+        <w:t xml:space="preserve">Flory and Clay 2009, </w:t>
+      </w:r>
+      <w:r>
+        <w:rPr>
+          <w:rFonts w:ascii="Times New Roman" w:hAnsi="Times New Roman" w:cs="Times New Roman"/>
+          <w:sz w:val="24"/>
+          <w:szCs w:val="24"/>
+        </w:rPr>
+        <w:t>Shields et al. 2015, Farmer et al. 2016</w:t>
+      </w:r>
+      <w:r>
+        <w:rPr>
+          <w:rFonts w:ascii="Times New Roman" w:hAnsi="Times New Roman" w:cs="Times New Roman"/>
+          <w:sz w:val="24"/>
+          <w:szCs w:val="24"/>
+        </w:rPr>
+        <w:t xml:space="preserve">, </w:t>
+      </w:r>
+      <w:proofErr w:type="spellStart"/>
+      <w:r>
+        <w:rPr>
+          <w:rFonts w:ascii="Times New Roman" w:hAnsi="Times New Roman" w:cs="Times New Roman"/>
+          <w:sz w:val="24"/>
+          <w:szCs w:val="24"/>
+        </w:rPr>
+        <w:t>Cutway</w:t>
+      </w:r>
+      <w:proofErr w:type="spellEnd"/>
+      <w:r>
+        <w:rPr>
+          <w:rFonts w:ascii="Times New Roman" w:hAnsi="Times New Roman" w:cs="Times New Roman"/>
+          <w:sz w:val="24"/>
+          <w:szCs w:val="24"/>
+        </w:rPr>
+        <w:t xml:space="preserve"> 2017</w:t>
+      </w:r>
+      <w:r>
+        <w:rPr>
+          <w:rFonts w:ascii="Times New Roman" w:hAnsi="Times New Roman" w:cs="Times New Roman"/>
+          <w:sz w:val="24"/>
+          <w:szCs w:val="24"/>
+        </w:rPr>
+        <w:t>). However, for wildlife, implicit in this assumption is that native plants typically found in the same disturbed forests provide more</w:t>
+      </w:r>
+      <w:r>
+        <w:rPr>
+          <w:rFonts w:ascii="Times New Roman" w:hAnsi="Times New Roman" w:cs="Times New Roman"/>
+          <w:sz w:val="24"/>
+          <w:szCs w:val="24"/>
+        </w:rPr>
+        <w:t xml:space="preserve"> arthropod prey</w:t>
+      </w:r>
+      <w:r>
+        <w:rPr>
+          <w:rFonts w:ascii="Times New Roman" w:hAnsi="Times New Roman" w:cs="Times New Roman"/>
+          <w:sz w:val="24"/>
+          <w:szCs w:val="24"/>
+        </w:rPr>
+        <w:t xml:space="preserve"> or higher quality </w:t>
+      </w:r>
+      <w:r>
+        <w:rPr>
+          <w:rFonts w:ascii="Times New Roman" w:hAnsi="Times New Roman" w:cs="Times New Roman"/>
+          <w:sz w:val="24"/>
+          <w:szCs w:val="24"/>
+        </w:rPr>
+        <w:t>arthropod prey</w:t>
+      </w:r>
+      <w:r>
+        <w:rPr>
+          <w:rFonts w:ascii="Times New Roman" w:hAnsi="Times New Roman" w:cs="Times New Roman"/>
+          <w:sz w:val="24"/>
+          <w:szCs w:val="24"/>
+        </w:rPr>
+        <w:t xml:space="preserve">. </w:t>
       </w:r>
       <w:commentRangeStart w:id="4"/>
       <w:r>
@@ -2340,7 +2628,7 @@
           <w:sz w:val="24"/>
           <w:szCs w:val="24"/>
         </w:rPr>
-        <w:t>many other studies</w:t>
+        <w:t>To our knowledge this has not been tested in northeastern US forests or any other system for that matter</w:t>
       </w:r>
       <w:commentRangeEnd w:id="4"/>
       <w:r>
@@ -2348,276 +2636,6 @@
           <w:rStyle w:val="CommentReference"/>
         </w:rPr>
         <w:commentReference w:id="4"/>
-      </w:r>
-      <w:r>
-        <w:rPr>
-          <w:rFonts w:ascii="Times New Roman" w:hAnsi="Times New Roman" w:cs="Times New Roman"/>
-          <w:sz w:val="24"/>
-          <w:szCs w:val="24"/>
-        </w:rPr>
-        <w:t>)</w:t>
-      </w:r>
-      <w:r>
-        <w:rPr>
-          <w:rFonts w:ascii="Times New Roman" w:hAnsi="Times New Roman" w:cs="Times New Roman"/>
-          <w:sz w:val="24"/>
-          <w:szCs w:val="24"/>
-        </w:rPr>
-        <w:t>. Similarly, in comparable habitats, locations dominated by invasive plants often have lower abundances of plant-feeding arthropods, particularly caterpillars (Richard et al. 2019).</w:t>
-      </w:r>
-      <w:r>
-        <w:rPr>
-          <w:rFonts w:ascii="Times New Roman" w:hAnsi="Times New Roman" w:cs="Times New Roman"/>
-          <w:sz w:val="24"/>
-          <w:szCs w:val="24"/>
-        </w:rPr>
-        <w:t xml:space="preserve"> </w:t>
-      </w:r>
-      <w:r>
-        <w:rPr>
-          <w:rFonts w:ascii="Times New Roman" w:hAnsi="Times New Roman" w:cs="Times New Roman"/>
-          <w:sz w:val="24"/>
-          <w:szCs w:val="24"/>
-        </w:rPr>
-        <w:t xml:space="preserve">As a result of lower nutritional quality, invasive plants may have fewer herbivores, shrinking the biomass in the second trophic level (Clark and Seewagen 2019). </w:t>
-      </w:r>
-      <w:r>
-        <w:rPr>
-          <w:rFonts w:ascii="Times New Roman" w:hAnsi="Times New Roman" w:cs="Times New Roman"/>
-          <w:sz w:val="24"/>
-          <w:szCs w:val="24"/>
-        </w:rPr>
-        <w:t xml:space="preserve">It is expected that by removing invasive plants, native plants would </w:t>
-      </w:r>
-      <w:r>
-        <w:rPr>
-          <w:rFonts w:ascii="Times New Roman" w:hAnsi="Times New Roman" w:cs="Times New Roman"/>
-          <w:sz w:val="24"/>
-          <w:szCs w:val="24"/>
-        </w:rPr>
-        <w:t xml:space="preserve">have an opportunity to recover, thus </w:t>
-      </w:r>
-      <w:r>
-        <w:rPr>
-          <w:rFonts w:ascii="Times New Roman" w:hAnsi="Times New Roman" w:cs="Times New Roman"/>
-          <w:sz w:val="24"/>
-          <w:szCs w:val="24"/>
-        </w:rPr>
-        <w:t>restoring ecosystem services</w:t>
-      </w:r>
-      <w:r>
-        <w:rPr>
-          <w:rFonts w:ascii="Times New Roman" w:hAnsi="Times New Roman" w:cs="Times New Roman"/>
-          <w:sz w:val="24"/>
-          <w:szCs w:val="24"/>
-        </w:rPr>
-        <w:t xml:space="preserve"> (</w:t>
-      </w:r>
-      <w:proofErr w:type="spellStart"/>
-      <w:r>
-        <w:rPr>
-          <w:rFonts w:ascii="Times New Roman" w:hAnsi="Times New Roman" w:cs="Times New Roman"/>
-          <w:sz w:val="24"/>
-          <w:szCs w:val="24"/>
-        </w:rPr>
-        <w:t>Hopfensperger</w:t>
-      </w:r>
-      <w:proofErr w:type="spellEnd"/>
-      <w:r>
-        <w:rPr>
-          <w:rFonts w:ascii="Times New Roman" w:hAnsi="Times New Roman" w:cs="Times New Roman"/>
-          <w:sz w:val="24"/>
-          <w:szCs w:val="24"/>
-        </w:rPr>
-        <w:t xml:space="preserve"> et al. 2017)</w:t>
-      </w:r>
-      <w:r>
-        <w:rPr>
-          <w:rFonts w:ascii="Times New Roman" w:hAnsi="Times New Roman" w:cs="Times New Roman"/>
-          <w:sz w:val="24"/>
-          <w:szCs w:val="24"/>
-        </w:rPr>
-        <w:t xml:space="preserve">. In landscaping scenarios native plants </w:t>
-      </w:r>
-      <w:r>
-        <w:rPr>
-          <w:rFonts w:ascii="Times New Roman" w:hAnsi="Times New Roman" w:cs="Times New Roman"/>
-          <w:sz w:val="24"/>
-          <w:szCs w:val="24"/>
-        </w:rPr>
-        <w:t>which provide more insect prey</w:t>
-      </w:r>
-      <w:r>
-        <w:rPr>
-          <w:rFonts w:ascii="Times New Roman" w:hAnsi="Times New Roman" w:cs="Times New Roman"/>
-          <w:sz w:val="24"/>
-          <w:szCs w:val="24"/>
-        </w:rPr>
-        <w:t xml:space="preserve"> are suggested as replacements for exotic shrubs</w:t>
-      </w:r>
-      <w:r>
-        <w:rPr>
-          <w:rFonts w:ascii="Times New Roman" w:hAnsi="Times New Roman" w:cs="Times New Roman"/>
-          <w:sz w:val="24"/>
-          <w:szCs w:val="24"/>
-        </w:rPr>
-        <w:t xml:space="preserve"> to help bird populations</w:t>
-      </w:r>
-      <w:r>
-        <w:rPr>
-          <w:rFonts w:ascii="Times New Roman" w:hAnsi="Times New Roman" w:cs="Times New Roman"/>
-          <w:sz w:val="24"/>
-          <w:szCs w:val="24"/>
-        </w:rPr>
-        <w:t xml:space="preserve"> (</w:t>
-      </w:r>
-      <w:proofErr w:type="spellStart"/>
-      <w:r>
-        <w:rPr>
-          <w:rFonts w:ascii="Times New Roman" w:hAnsi="Times New Roman" w:cs="Times New Roman"/>
-          <w:sz w:val="24"/>
-          <w:szCs w:val="24"/>
-        </w:rPr>
-        <w:t>Narango</w:t>
-      </w:r>
-      <w:proofErr w:type="spellEnd"/>
-      <w:r>
-        <w:rPr>
-          <w:rFonts w:ascii="Times New Roman" w:hAnsi="Times New Roman" w:cs="Times New Roman"/>
-          <w:sz w:val="24"/>
-          <w:szCs w:val="24"/>
-        </w:rPr>
-        <w:t xml:space="preserve"> et al. 2018, Kramer et al. 2019</w:t>
-      </w:r>
-      <w:r>
-        <w:rPr>
-          <w:rFonts w:ascii="Times New Roman" w:hAnsi="Times New Roman" w:cs="Times New Roman"/>
-          <w:sz w:val="24"/>
-          <w:szCs w:val="24"/>
-        </w:rPr>
-        <w:t>)</w:t>
-      </w:r>
-      <w:r>
-        <w:rPr>
-          <w:rFonts w:ascii="Times New Roman" w:hAnsi="Times New Roman" w:cs="Times New Roman"/>
-          <w:sz w:val="24"/>
-          <w:szCs w:val="24"/>
-        </w:rPr>
-        <w:t>. However,</w:t>
-      </w:r>
-      <w:r>
-        <w:rPr>
-          <w:rFonts w:ascii="Times New Roman" w:hAnsi="Times New Roman" w:cs="Times New Roman"/>
-          <w:sz w:val="24"/>
-          <w:szCs w:val="24"/>
-        </w:rPr>
-        <w:t xml:space="preserve"> in managed forests just removal </w:t>
-      </w:r>
-      <w:r>
-        <w:rPr>
-          <w:rFonts w:ascii="Times New Roman" w:hAnsi="Times New Roman" w:cs="Times New Roman"/>
-          <w:sz w:val="24"/>
-          <w:szCs w:val="24"/>
-        </w:rPr>
-        <w:t>is typically employed without replacement and local native plants recover that were already within that habitat fragment (</w:t>
-      </w:r>
-      <w:r>
-        <w:rPr>
-          <w:rFonts w:ascii="Times New Roman" w:hAnsi="Times New Roman" w:cs="Times New Roman"/>
-          <w:sz w:val="24"/>
-          <w:szCs w:val="24"/>
-        </w:rPr>
-        <w:t xml:space="preserve">Flory and Clay 2009, </w:t>
-      </w:r>
-      <w:r>
-        <w:rPr>
-          <w:rFonts w:ascii="Times New Roman" w:hAnsi="Times New Roman" w:cs="Times New Roman"/>
-          <w:sz w:val="24"/>
-          <w:szCs w:val="24"/>
-        </w:rPr>
-        <w:t>Shields et al. 2015, Farmer et al. 2016</w:t>
-      </w:r>
-      <w:r>
-        <w:rPr>
-          <w:rFonts w:ascii="Times New Roman" w:hAnsi="Times New Roman" w:cs="Times New Roman"/>
-          <w:sz w:val="24"/>
-          <w:szCs w:val="24"/>
-        </w:rPr>
-        <w:t xml:space="preserve">, </w:t>
-      </w:r>
-      <w:proofErr w:type="spellStart"/>
-      <w:r>
-        <w:rPr>
-          <w:rFonts w:ascii="Times New Roman" w:hAnsi="Times New Roman" w:cs="Times New Roman"/>
-          <w:sz w:val="24"/>
-          <w:szCs w:val="24"/>
-        </w:rPr>
-        <w:t>Cutway</w:t>
-      </w:r>
-      <w:proofErr w:type="spellEnd"/>
-      <w:r>
-        <w:rPr>
-          <w:rFonts w:ascii="Times New Roman" w:hAnsi="Times New Roman" w:cs="Times New Roman"/>
-          <w:sz w:val="24"/>
-          <w:szCs w:val="24"/>
-        </w:rPr>
-        <w:t xml:space="preserve"> 2017</w:t>
-      </w:r>
-      <w:r>
-        <w:rPr>
-          <w:rFonts w:ascii="Times New Roman" w:hAnsi="Times New Roman" w:cs="Times New Roman"/>
-          <w:sz w:val="24"/>
-          <w:szCs w:val="24"/>
-        </w:rPr>
-        <w:t>). However, for wildlife, implicit in this assumption is that native plants typically found in the same disturbed forests provide more</w:t>
-      </w:r>
-      <w:r>
-        <w:rPr>
-          <w:rFonts w:ascii="Times New Roman" w:hAnsi="Times New Roman" w:cs="Times New Roman"/>
-          <w:sz w:val="24"/>
-          <w:szCs w:val="24"/>
-        </w:rPr>
-        <w:t xml:space="preserve"> arthropod prey</w:t>
-      </w:r>
-      <w:r>
-        <w:rPr>
-          <w:rFonts w:ascii="Times New Roman" w:hAnsi="Times New Roman" w:cs="Times New Roman"/>
-          <w:sz w:val="24"/>
-          <w:szCs w:val="24"/>
-        </w:rPr>
-        <w:t xml:space="preserve"> or higher quality </w:t>
-      </w:r>
-      <w:r>
-        <w:rPr>
-          <w:rFonts w:ascii="Times New Roman" w:hAnsi="Times New Roman" w:cs="Times New Roman"/>
-          <w:sz w:val="24"/>
-          <w:szCs w:val="24"/>
-        </w:rPr>
-        <w:t>arthropod prey</w:t>
-      </w:r>
-      <w:r>
-        <w:rPr>
-          <w:rFonts w:ascii="Times New Roman" w:hAnsi="Times New Roman" w:cs="Times New Roman"/>
-          <w:sz w:val="24"/>
-          <w:szCs w:val="24"/>
-        </w:rPr>
-        <w:t xml:space="preserve">. </w:t>
-      </w:r>
-      <w:commentRangeStart w:id="5"/>
-      <w:r>
-        <w:rPr>
-          <w:rFonts w:ascii="Times New Roman" w:hAnsi="Times New Roman" w:cs="Times New Roman"/>
-          <w:sz w:val="24"/>
-          <w:szCs w:val="24"/>
-        </w:rPr>
-        <w:t>To our knowledge this has not been tested in northeastern US forests or any other system for that matter</w:t>
-      </w:r>
-      <w:commentRangeEnd w:id="5"/>
-      <w:r>
-        <w:rPr>
-          <w:rStyle w:val="CommentReference"/>
-        </w:rPr>
-        <w:commentReference w:id="5"/>
       </w:r>
       <w:r>
         <w:rPr>
@@ -2931,7 +2949,7 @@
         </w:rPr>
         <w:t>(</w:t>
       </w:r>
-      <w:commentRangeStart w:id="6"/>
+      <w:commentRangeStart w:id="5"/>
       <w:r>
         <w:rPr>
           <w:rFonts w:ascii="Times New Roman" w:hAnsi="Times New Roman" w:cs="Times New Roman"/>
@@ -2941,12 +2959,12 @@
         </w:rPr>
         <w:t>citation</w:t>
       </w:r>
-      <w:commentRangeEnd w:id="6"/>
+      <w:commentRangeEnd w:id="5"/>
       <w:r>
         <w:rPr>
           <w:rStyle w:val="CommentReference"/>
         </w:rPr>
-        <w:commentReference w:id="6"/>
+        <w:commentReference w:id="5"/>
       </w:r>
       <w:r>
         <w:rPr>
@@ -4189,15 +4207,7 @@
           <w:sz w:val="24"/>
           <w:szCs w:val="24"/>
         </w:rPr>
-        <w:t>For sampling, a</w:t>
-      </w:r>
-      <w:r>
-        <w:rPr>
-          <w:rFonts w:ascii="Times New Roman" w:hAnsi="Times New Roman" w:cs="Times New Roman"/>
-          <w:sz w:val="24"/>
-          <w:szCs w:val="24"/>
-        </w:rPr>
-        <w:t>rthropod abundance was quantified by collecting all foliage-foraging invertebrates using</w:t>
+        <w:t>For sampling, arthropod abundance was quantified by collecting all foliage-foraging invertebrates using</w:t>
       </w:r>
       <w:r>
         <w:rPr>
@@ -4288,15 +4298,7 @@
           <w:sz w:val="24"/>
           <w:szCs w:val="24"/>
         </w:rPr>
-        <w:t xml:space="preserve"> ripstop fabric beat sheet. All invertebrates that landed on the sheet were collected via aspirators or soft-touch aluminum forceps.</w:t>
-      </w:r>
-      <w:r>
-        <w:rPr>
-          <w:rFonts w:ascii="Times New Roman" w:hAnsi="Times New Roman" w:cs="Times New Roman"/>
-          <w:sz w:val="24"/>
-          <w:szCs w:val="24"/>
-        </w:rPr>
-        <w:t xml:space="preserve"> E</w:t>
+        <w:t xml:space="preserve"> ripstop fabric beat sheet. All invertebrates that landed on the sheet were collected via aspirators or soft-touch aluminum forceps. E</w:t>
       </w:r>
       <w:r>
         <w:rPr>
@@ -5086,9 +5088,25 @@
           <w:sz w:val="24"/>
           <w:szCs w:val="24"/>
         </w:rPr>
-        <w:t xml:space="preserve">. </w:t>
-      </w:r>
-      <w:commentRangeStart w:id="7"/>
+        <w:t>.</w:t>
+      </w:r>
+      <w:r>
+        <w:rPr>
+          <w:rFonts w:ascii="Times New Roman" w:hAnsi="Times New Roman" w:cs="Times New Roman"/>
+          <w:sz w:val="24"/>
+          <w:szCs w:val="24"/>
+        </w:rPr>
+        <w:t xml:space="preserve"> Generally, the insects feeing on individual plants have a similar C:N ratio as their host (Abbas et al. 2014).</w:t>
+      </w:r>
+      <w:r>
+        <w:rPr>
+          <w:rFonts w:ascii="Times New Roman" w:hAnsi="Times New Roman" w:cs="Times New Roman"/>
+          <w:sz w:val="24"/>
+          <w:szCs w:val="24"/>
+        </w:rPr>
+        <w:t xml:space="preserve"> </w:t>
+      </w:r>
+      <w:commentRangeStart w:id="6"/>
       <w:r>
         <w:rPr>
           <w:rFonts w:ascii="Times New Roman" w:hAnsi="Times New Roman" w:cs="Times New Roman"/>
@@ -5097,12 +5115,12 @@
         </w:rPr>
         <w:t>To do so we did the following…</w:t>
       </w:r>
-      <w:commentRangeEnd w:id="7"/>
+      <w:commentRangeEnd w:id="6"/>
       <w:r>
         <w:rPr>
           <w:rStyle w:val="CommentReference"/>
         </w:rPr>
-        <w:commentReference w:id="7"/>
+        <w:commentReference w:id="6"/>
       </w:r>
     </w:p>
     <w:p>
@@ -5162,16 +5180,176 @@
         </w:rPr>
         <w:t xml:space="preserve">We employed a series of Generalized Linear Mixed Models (GLMMs) using the </w:t>
       </w:r>
+      <w:commentRangeStart w:id="7"/>
+      <w:r>
+        <w:rPr>
+          <w:rFonts w:ascii="Times New Roman" w:hAnsi="Times New Roman" w:cs="Times New Roman"/>
+          <w:i/>
+          <w:iCs/>
+          <w:sz w:val="24"/>
+          <w:szCs w:val="24"/>
+        </w:rPr>
+        <w:t>lme4</w:t>
+      </w:r>
+      <w:commentRangeEnd w:id="7"/>
+      <w:r>
+        <w:rPr>
+          <w:rStyle w:val="CommentReference"/>
+        </w:rPr>
+        <w:commentReference w:id="7"/>
+      </w:r>
+      <w:r>
+        <w:rPr>
+          <w:rFonts w:ascii="Times New Roman" w:hAnsi="Times New Roman" w:cs="Times New Roman"/>
+          <w:sz w:val="24"/>
+          <w:szCs w:val="24"/>
+        </w:rPr>
+        <w:t xml:space="preserve"> package (</w:t>
+      </w:r>
+      <w:r>
+        <w:rPr>
+          <w:rFonts w:ascii="Times New Roman" w:hAnsi="Times New Roman" w:cs="Times New Roman"/>
+          <w:sz w:val="24"/>
+          <w:szCs w:val="24"/>
+        </w:rPr>
+        <w:t>Bates et al. 2015</w:t>
+      </w:r>
+      <w:r>
+        <w:rPr>
+          <w:rFonts w:ascii="Times New Roman" w:hAnsi="Times New Roman" w:cs="Times New Roman"/>
+          <w:sz w:val="24"/>
+          <w:szCs w:val="24"/>
+        </w:rPr>
+        <w:t>) in R version 4.1.2 (</w:t>
+      </w:r>
+      <w:r>
+        <w:rPr>
+          <w:rFonts w:ascii="Times New Roman" w:hAnsi="Times New Roman" w:cs="Times New Roman"/>
+          <w:sz w:val="24"/>
+          <w:szCs w:val="24"/>
+        </w:rPr>
+        <w:t>R Development Core Team, 2022</w:t>
+      </w:r>
+      <w:r>
+        <w:rPr>
+          <w:rFonts w:ascii="Times New Roman" w:hAnsi="Times New Roman" w:cs="Times New Roman"/>
+          <w:sz w:val="24"/>
+          <w:szCs w:val="24"/>
+        </w:rPr>
+        <w:t>). These univariate analyses use the following as response variables</w:t>
+      </w:r>
+      <w:r>
+        <w:rPr>
+          <w:rFonts w:ascii="Times New Roman" w:hAnsi="Times New Roman" w:cs="Times New Roman"/>
+          <w:sz w:val="24"/>
+          <w:szCs w:val="24"/>
+        </w:rPr>
+        <w:t xml:space="preserve"> for each model</w:t>
+      </w:r>
+      <w:r>
+        <w:rPr>
+          <w:rFonts w:ascii="Times New Roman" w:hAnsi="Times New Roman" w:cs="Times New Roman"/>
+          <w:sz w:val="24"/>
+          <w:szCs w:val="24"/>
+        </w:rPr>
+        <w:t>: (1) total arthropod biomass sampled per plant in grams, (2) spider abundance (Araneae), (3) caterpillar abundance (Lepidoptera), (4) Hemiptera abundance (5)</w:t>
+      </w:r>
+      <w:r>
+        <w:rPr>
+          <w:rFonts w:ascii="Times New Roman" w:hAnsi="Times New Roman" w:cs="Times New Roman"/>
+          <w:sz w:val="24"/>
+          <w:szCs w:val="24"/>
+        </w:rPr>
+        <w:t xml:space="preserve"> Orthoptera abundance</w:t>
+      </w:r>
+      <w:r>
+        <w:rPr>
+          <w:rFonts w:ascii="Times New Roman" w:hAnsi="Times New Roman" w:cs="Times New Roman"/>
+          <w:sz w:val="24"/>
+          <w:szCs w:val="24"/>
+        </w:rPr>
+        <w:t xml:space="preserve">, (6) N Content of </w:t>
+      </w:r>
+      <w:r>
+        <w:rPr>
+          <w:rFonts w:ascii="Times New Roman" w:hAnsi="Times New Roman" w:cs="Times New Roman"/>
+          <w:sz w:val="24"/>
+          <w:szCs w:val="24"/>
+        </w:rPr>
+        <w:t>herbivorous insects</w:t>
+      </w:r>
+      <w:r>
+        <w:rPr>
+          <w:rFonts w:ascii="Times New Roman" w:hAnsi="Times New Roman" w:cs="Times New Roman"/>
+          <w:sz w:val="24"/>
+          <w:szCs w:val="24"/>
+        </w:rPr>
+        <w:t xml:space="preserve"> and (7) N content of </w:t>
+      </w:r>
+      <w:r>
+        <w:rPr>
+          <w:rFonts w:ascii="Times New Roman" w:hAnsi="Times New Roman" w:cs="Times New Roman"/>
+          <w:sz w:val="24"/>
+          <w:szCs w:val="24"/>
+        </w:rPr>
+        <w:t>spiders</w:t>
+      </w:r>
+      <w:r>
+        <w:rPr>
+          <w:rFonts w:ascii="Times New Roman" w:hAnsi="Times New Roman" w:cs="Times New Roman"/>
+          <w:sz w:val="24"/>
+          <w:szCs w:val="24"/>
+        </w:rPr>
+        <w:t>. Arthropod biomass (1) was fitted as normally distributed variable after a log-transformation. All abundance models were fitted using the negative binomial distribution.</w:t>
+      </w:r>
+      <w:r>
+        <w:rPr>
+          <w:rFonts w:ascii="Times New Roman" w:hAnsi="Times New Roman" w:cs="Times New Roman"/>
+          <w:sz w:val="24"/>
+          <w:szCs w:val="24"/>
+        </w:rPr>
+        <w:t xml:space="preserve"> </w:t>
+      </w:r>
       <w:commentRangeStart w:id="8"/>
       <w:r>
         <w:rPr>
           <w:rFonts w:ascii="Times New Roman" w:hAnsi="Times New Roman" w:cs="Times New Roman"/>
-          <w:i/>
-          <w:iCs/>
-          <w:sz w:val="24"/>
-          <w:szCs w:val="24"/>
-        </w:rPr>
-        <w:t>lme4</w:t>
+          <w:sz w:val="24"/>
+          <w:szCs w:val="24"/>
+        </w:rPr>
+        <w:t>Finally, nitrogen</w:t>
+      </w:r>
+      <w:r>
+        <w:rPr>
+          <w:rFonts w:ascii="Times New Roman" w:hAnsi="Times New Roman" w:cs="Times New Roman"/>
+          <w:sz w:val="24"/>
+          <w:szCs w:val="24"/>
+        </w:rPr>
+        <w:t xml:space="preserve"> </w:t>
+      </w:r>
+      <w:r>
+        <w:rPr>
+          <w:rFonts w:ascii="Times New Roman" w:hAnsi="Times New Roman" w:cs="Times New Roman"/>
+          <w:sz w:val="24"/>
+          <w:szCs w:val="24"/>
+        </w:rPr>
+        <w:t>content</w:t>
+      </w:r>
+      <w:r>
+        <w:rPr>
+          <w:rFonts w:ascii="Times New Roman" w:hAnsi="Times New Roman" w:cs="Times New Roman"/>
+          <w:sz w:val="24"/>
+          <w:szCs w:val="24"/>
+        </w:rPr>
+        <w:t xml:space="preserve"> models were fit </w:t>
+      </w:r>
+      <w:r>
+        <w:rPr>
+          <w:rFonts w:ascii="Times New Roman" w:hAnsi="Times New Roman" w:cs="Times New Roman"/>
+          <w:sz w:val="24"/>
+          <w:szCs w:val="24"/>
+        </w:rPr>
+        <w:t xml:space="preserve">as a normal distribution using % mass out of the total mass of a sample. </w:t>
       </w:r>
       <w:commentRangeEnd w:id="8"/>
       <w:r>
@@ -5179,166 +5357,6 @@
           <w:rStyle w:val="CommentReference"/>
         </w:rPr>
         <w:commentReference w:id="8"/>
-      </w:r>
-      <w:r>
-        <w:rPr>
-          <w:rFonts w:ascii="Times New Roman" w:hAnsi="Times New Roman" w:cs="Times New Roman"/>
-          <w:sz w:val="24"/>
-          <w:szCs w:val="24"/>
-        </w:rPr>
-        <w:t xml:space="preserve"> package (</w:t>
-      </w:r>
-      <w:r>
-        <w:rPr>
-          <w:rFonts w:ascii="Times New Roman" w:hAnsi="Times New Roman" w:cs="Times New Roman"/>
-          <w:sz w:val="24"/>
-          <w:szCs w:val="24"/>
-        </w:rPr>
-        <w:t>Bates et al. 2015</w:t>
-      </w:r>
-      <w:r>
-        <w:rPr>
-          <w:rFonts w:ascii="Times New Roman" w:hAnsi="Times New Roman" w:cs="Times New Roman"/>
-          <w:sz w:val="24"/>
-          <w:szCs w:val="24"/>
-        </w:rPr>
-        <w:t>) in R version 4.1.2 (</w:t>
-      </w:r>
-      <w:r>
-        <w:rPr>
-          <w:rFonts w:ascii="Times New Roman" w:hAnsi="Times New Roman" w:cs="Times New Roman"/>
-          <w:sz w:val="24"/>
-          <w:szCs w:val="24"/>
-        </w:rPr>
-        <w:t>R Development Core Team, 2022</w:t>
-      </w:r>
-      <w:r>
-        <w:rPr>
-          <w:rFonts w:ascii="Times New Roman" w:hAnsi="Times New Roman" w:cs="Times New Roman"/>
-          <w:sz w:val="24"/>
-          <w:szCs w:val="24"/>
-        </w:rPr>
-        <w:t>). These univariate analyses use the following as response variables</w:t>
-      </w:r>
-      <w:r>
-        <w:rPr>
-          <w:rFonts w:ascii="Times New Roman" w:hAnsi="Times New Roman" w:cs="Times New Roman"/>
-          <w:sz w:val="24"/>
-          <w:szCs w:val="24"/>
-        </w:rPr>
-        <w:t xml:space="preserve"> for each model</w:t>
-      </w:r>
-      <w:r>
-        <w:rPr>
-          <w:rFonts w:ascii="Times New Roman" w:hAnsi="Times New Roman" w:cs="Times New Roman"/>
-          <w:sz w:val="24"/>
-          <w:szCs w:val="24"/>
-        </w:rPr>
-        <w:t>: (1) total arthropod biomass sampled per plant in grams, (2) spider abundance (Araneae), (3) caterpillar abundance (Lepidoptera), (4) Hemiptera abundance (5)</w:t>
-      </w:r>
-      <w:r>
-        <w:rPr>
-          <w:rFonts w:ascii="Times New Roman" w:hAnsi="Times New Roman" w:cs="Times New Roman"/>
-          <w:sz w:val="24"/>
-          <w:szCs w:val="24"/>
-        </w:rPr>
-        <w:t xml:space="preserve"> Orthoptera abundance</w:t>
-      </w:r>
-      <w:r>
-        <w:rPr>
-          <w:rFonts w:ascii="Times New Roman" w:hAnsi="Times New Roman" w:cs="Times New Roman"/>
-          <w:sz w:val="24"/>
-          <w:szCs w:val="24"/>
-        </w:rPr>
-        <w:t xml:space="preserve">, (6) N Content of </w:t>
-      </w:r>
-      <w:r>
-        <w:rPr>
-          <w:rFonts w:ascii="Times New Roman" w:hAnsi="Times New Roman" w:cs="Times New Roman"/>
-          <w:sz w:val="24"/>
-          <w:szCs w:val="24"/>
-        </w:rPr>
-        <w:t>herbivorous insects</w:t>
-      </w:r>
-      <w:r>
-        <w:rPr>
-          <w:rFonts w:ascii="Times New Roman" w:hAnsi="Times New Roman" w:cs="Times New Roman"/>
-          <w:sz w:val="24"/>
-          <w:szCs w:val="24"/>
-        </w:rPr>
-        <w:t xml:space="preserve"> and (7) N content of </w:t>
-      </w:r>
-      <w:r>
-        <w:rPr>
-          <w:rFonts w:ascii="Times New Roman" w:hAnsi="Times New Roman" w:cs="Times New Roman"/>
-          <w:sz w:val="24"/>
-          <w:szCs w:val="24"/>
-        </w:rPr>
-        <w:t>spiders</w:t>
-      </w:r>
-      <w:r>
-        <w:rPr>
-          <w:rFonts w:ascii="Times New Roman" w:hAnsi="Times New Roman" w:cs="Times New Roman"/>
-          <w:sz w:val="24"/>
-          <w:szCs w:val="24"/>
-        </w:rPr>
-        <w:t>. Arthropod biomass (1) was fitted as normally distributed variable after a log-transformation. All abundance models were fitted using the negative binomial distribution.</w:t>
-      </w:r>
-      <w:r>
-        <w:rPr>
-          <w:rFonts w:ascii="Times New Roman" w:hAnsi="Times New Roman" w:cs="Times New Roman"/>
-          <w:sz w:val="24"/>
-          <w:szCs w:val="24"/>
-        </w:rPr>
-        <w:t xml:space="preserve"> </w:t>
-      </w:r>
-      <w:commentRangeStart w:id="9"/>
-      <w:r>
-        <w:rPr>
-          <w:rFonts w:ascii="Times New Roman" w:hAnsi="Times New Roman" w:cs="Times New Roman"/>
-          <w:sz w:val="24"/>
-          <w:szCs w:val="24"/>
-        </w:rPr>
-        <w:t>Finally, nitrogen</w:t>
-      </w:r>
-      <w:r>
-        <w:rPr>
-          <w:rFonts w:ascii="Times New Roman" w:hAnsi="Times New Roman" w:cs="Times New Roman"/>
-          <w:sz w:val="24"/>
-          <w:szCs w:val="24"/>
-        </w:rPr>
-        <w:t xml:space="preserve"> </w:t>
-      </w:r>
-      <w:r>
-        <w:rPr>
-          <w:rFonts w:ascii="Times New Roman" w:hAnsi="Times New Roman" w:cs="Times New Roman"/>
-          <w:sz w:val="24"/>
-          <w:szCs w:val="24"/>
-        </w:rPr>
-        <w:t>content</w:t>
-      </w:r>
-      <w:r>
-        <w:rPr>
-          <w:rFonts w:ascii="Times New Roman" w:hAnsi="Times New Roman" w:cs="Times New Roman"/>
-          <w:sz w:val="24"/>
-          <w:szCs w:val="24"/>
-        </w:rPr>
-        <w:t xml:space="preserve"> models were fit </w:t>
-      </w:r>
-      <w:r>
-        <w:rPr>
-          <w:rFonts w:ascii="Times New Roman" w:hAnsi="Times New Roman" w:cs="Times New Roman"/>
-          <w:sz w:val="24"/>
-          <w:szCs w:val="24"/>
-        </w:rPr>
-        <w:t xml:space="preserve">as a normal distribution using % mass out of the total mass of a sample. </w:t>
-      </w:r>
-      <w:commentRangeEnd w:id="9"/>
-      <w:r>
-        <w:rPr>
-          <w:rStyle w:val="CommentReference"/>
-        </w:rPr>
-        <w:commentReference w:id="9"/>
       </w:r>
       <w:r>
         <w:rPr>
@@ -5449,7 +5467,7 @@
           <w:szCs w:val="24"/>
         </w:rPr>
       </w:pPr>
-      <w:commentRangeStart w:id="10"/>
+      <w:commentRangeStart w:id="9"/>
       <w:r>
         <w:rPr>
           <w:rFonts w:ascii="Times New Roman" w:hAnsi="Times New Roman" w:cs="Times New Roman"/>
@@ -5495,15 +5513,7 @@
           <w:sz w:val="24"/>
           <w:szCs w:val="24"/>
         </w:rPr>
-        <w:t>In addition to our primary seven models outlined above,</w:t>
-      </w:r>
-      <w:r>
-        <w:rPr>
-          <w:rFonts w:ascii="Times New Roman" w:hAnsi="Times New Roman" w:cs="Times New Roman"/>
-          <w:sz w:val="24"/>
-          <w:szCs w:val="24"/>
-        </w:rPr>
-        <w:t xml:space="preserve"> we performed a set of diagnostic tests to determine the impact of leaf counts on arthropod biomass among host-plant species</w:t>
+        <w:t>In addition to our primary seven models outlined above, we performed a set of diagnostic tests to determine the impact of leaf counts on arthropod biomass among host-plant species</w:t>
       </w:r>
       <w:r>
         <w:rPr>
@@ -5617,12 +5627,12 @@
         </w:rPr>
         <w:t>).</w:t>
       </w:r>
-      <w:commentRangeEnd w:id="10"/>
+      <w:commentRangeEnd w:id="9"/>
       <w:r>
         <w:rPr>
           <w:rStyle w:val="CommentReference"/>
         </w:rPr>
-        <w:commentReference w:id="10"/>
+        <w:commentReference w:id="9"/>
       </w:r>
     </w:p>
     <w:p>
@@ -5641,11 +5651,38 @@
         </w:rPr>
         <w:br w:type="page"/>
       </w:r>
+      <w:r>
+        <w:rPr>
+          <w:rFonts w:ascii="Times New Roman" w:hAnsi="Times New Roman" w:cs="Times New Roman"/>
+          <w:sz w:val="24"/>
+          <w:szCs w:val="24"/>
+        </w:rPr>
+        <w:lastRenderedPageBreak/>
+        <w:t>R</w:t>
+      </w:r>
+      <w:r>
+        <w:rPr>
+          <w:rFonts w:ascii="Times New Roman" w:hAnsi="Times New Roman" w:cs="Times New Roman"/>
+          <w:sz w:val="24"/>
+          <w:szCs w:val="24"/>
+        </w:rPr>
+        <w:t>esults</w:t>
+      </w:r>
+      <w:r>
+        <w:rPr>
+          <w:rFonts w:ascii="Times New Roman" w:hAnsi="Times New Roman" w:cs="Times New Roman"/>
+          <w:sz w:val="24"/>
+          <w:szCs w:val="24"/>
+        </w:rPr>
+        <w:t>:</w:t>
+      </w:r>
     </w:p>
     <w:p>
       <w:pPr>
         <w:rPr>
           <w:rFonts w:ascii="Times New Roman" w:hAnsi="Times New Roman" w:cs="Times New Roman"/>
+          <w:i/>
+          <w:iCs/>
           <w:sz w:val="24"/>
           <w:szCs w:val="24"/>
         </w:rPr>
@@ -5653,35 +5690,98 @@
       <w:r>
         <w:rPr>
           <w:rFonts w:ascii="Times New Roman" w:hAnsi="Times New Roman" w:cs="Times New Roman"/>
-          <w:sz w:val="24"/>
-          <w:szCs w:val="24"/>
-        </w:rPr>
-        <w:lastRenderedPageBreak/>
-        <w:t>R</w:t>
-      </w:r>
-      <w:r>
-        <w:rPr>
-          <w:rFonts w:ascii="Times New Roman" w:hAnsi="Times New Roman" w:cs="Times New Roman"/>
-          <w:sz w:val="24"/>
-          <w:szCs w:val="24"/>
-        </w:rPr>
-        <w:t>esults</w:t>
-      </w:r>
-      <w:r>
-        <w:rPr>
-          <w:rFonts w:ascii="Times New Roman" w:hAnsi="Times New Roman" w:cs="Times New Roman"/>
-          <w:sz w:val="24"/>
-          <w:szCs w:val="24"/>
-        </w:rPr>
-        <w:t>:</w:t>
+          <w:i/>
+          <w:iCs/>
+          <w:sz w:val="24"/>
+          <w:szCs w:val="24"/>
+        </w:rPr>
+        <w:t>P</w:t>
+      </w:r>
+      <w:r>
+        <w:rPr>
+          <w:rFonts w:ascii="Times New Roman" w:hAnsi="Times New Roman" w:cs="Times New Roman"/>
+          <w:i/>
+          <w:iCs/>
+          <w:sz w:val="24"/>
+          <w:szCs w:val="24"/>
+        </w:rPr>
+        <w:t>1</w:t>
+      </w:r>
+      <w:r>
+        <w:rPr>
+          <w:rFonts w:ascii="Times New Roman" w:hAnsi="Times New Roman" w:cs="Times New Roman"/>
+          <w:i/>
+          <w:iCs/>
+          <w:sz w:val="24"/>
+          <w:szCs w:val="24"/>
+        </w:rPr>
+        <w:t>1</w:t>
+      </w:r>
+      <w:r>
+        <w:rPr>
+          <w:rFonts w:ascii="Times New Roman" w:hAnsi="Times New Roman" w:cs="Times New Roman"/>
+          <w:i/>
+          <w:iCs/>
+          <w:sz w:val="24"/>
+          <w:szCs w:val="24"/>
+        </w:rPr>
+        <w:t xml:space="preserve"> – Arthropod biomass across the ten species</w:t>
+      </w:r>
+      <w:r>
+        <w:rPr>
+          <w:rFonts w:ascii="Times New Roman" w:hAnsi="Times New Roman" w:cs="Times New Roman"/>
+          <w:i/>
+          <w:iCs/>
+          <w:sz w:val="24"/>
+          <w:szCs w:val="24"/>
+        </w:rPr>
+        <w:t xml:space="preserve"> (Fig 1)</w:t>
+      </w:r>
+      <w:r>
+        <w:rPr>
+          <w:rFonts w:ascii="Times New Roman" w:hAnsi="Times New Roman" w:cs="Times New Roman"/>
+          <w:i/>
+          <w:iCs/>
+          <w:sz w:val="24"/>
+          <w:szCs w:val="24"/>
+        </w:rPr>
+        <w:t xml:space="preserve"> and bird treatments</w:t>
+      </w:r>
+      <w:r>
+        <w:rPr>
+          <w:rFonts w:ascii="Times New Roman" w:hAnsi="Times New Roman" w:cs="Times New Roman"/>
+          <w:i/>
+          <w:iCs/>
+          <w:sz w:val="24"/>
+          <w:szCs w:val="24"/>
+        </w:rPr>
+        <w:t xml:space="preserve"> (</w:t>
+      </w:r>
+      <w:r>
+        <w:rPr>
+          <w:rFonts w:ascii="Times New Roman" w:hAnsi="Times New Roman" w:cs="Times New Roman"/>
+          <w:i/>
+          <w:iCs/>
+          <w:sz w:val="24"/>
+          <w:szCs w:val="24"/>
+        </w:rPr>
+        <w:t>F</w:t>
+      </w:r>
+      <w:r>
+        <w:rPr>
+          <w:rFonts w:ascii="Times New Roman" w:hAnsi="Times New Roman" w:cs="Times New Roman"/>
+          <w:i/>
+          <w:iCs/>
+          <w:sz w:val="24"/>
+          <w:szCs w:val="24"/>
+        </w:rPr>
+        <w:t>ig 2)</w:t>
       </w:r>
     </w:p>
     <w:p>
       <w:pPr>
         <w:rPr>
           <w:rFonts w:ascii="Times New Roman" w:hAnsi="Times New Roman" w:cs="Times New Roman"/>
-          <w:i/>
-          <w:iCs/>
           <w:sz w:val="24"/>
           <w:szCs w:val="24"/>
         </w:rPr>
@@ -5689,48 +5789,111 @@
       <w:r>
         <w:rPr>
           <w:rFonts w:ascii="Times New Roman" w:hAnsi="Times New Roman" w:cs="Times New Roman"/>
-          <w:i/>
-          <w:iCs/>
-          <w:sz w:val="24"/>
-          <w:szCs w:val="24"/>
-        </w:rPr>
-        <w:t>P</w:t>
-      </w:r>
-      <w:r>
-        <w:rPr>
-          <w:rFonts w:ascii="Times New Roman" w:hAnsi="Times New Roman" w:cs="Times New Roman"/>
-          <w:i/>
-          <w:iCs/>
-          <w:sz w:val="24"/>
-          <w:szCs w:val="24"/>
-        </w:rPr>
-        <w:t>1</w:t>
-      </w:r>
-      <w:r>
-        <w:rPr>
-          <w:rFonts w:ascii="Times New Roman" w:hAnsi="Times New Roman" w:cs="Times New Roman"/>
-          <w:i/>
-          <w:iCs/>
-          <w:sz w:val="24"/>
-          <w:szCs w:val="24"/>
-        </w:rPr>
-        <w:t>1</w:t>
-      </w:r>
-      <w:r>
-        <w:rPr>
-          <w:rFonts w:ascii="Times New Roman" w:hAnsi="Times New Roman" w:cs="Times New Roman"/>
-          <w:i/>
-          <w:iCs/>
-          <w:sz w:val="24"/>
-          <w:szCs w:val="24"/>
-        </w:rPr>
-        <w:t xml:space="preserve"> – Arthropod biomass across the ten species</w:t>
-      </w:r>
-      <w:r>
-        <w:rPr>
-          <w:rFonts w:ascii="Times New Roman" w:hAnsi="Times New Roman" w:cs="Times New Roman"/>
-          <w:i/>
-          <w:iCs/>
+          <w:sz w:val="24"/>
+          <w:szCs w:val="24"/>
+        </w:rPr>
+        <w:t>We observed significant variation in the available, total biomass of arthropods among our ten focal host-plant species (</w:t>
+      </w:r>
+      <w:r>
+        <w:rPr>
+          <w:rFonts w:ascii="Times New Roman" w:hAnsi="Times New Roman" w:cs="Times New Roman"/>
+          <w:sz w:val="24"/>
+          <w:szCs w:val="24"/>
+        </w:rPr>
+        <w:t>Fig. 1</w:t>
+      </w:r>
+      <w:r>
+        <w:rPr>
+          <w:rFonts w:ascii="Times New Roman" w:hAnsi="Times New Roman" w:cs="Times New Roman"/>
+          <w:sz w:val="24"/>
+          <w:szCs w:val="24"/>
+        </w:rPr>
+        <w:t>). Native plants exhibited higher biomass compared to invasive plants in a grouped planned contrast (</w:t>
+      </w:r>
+      <w:commentRangeStart w:id="10"/>
+      <w:r>
+        <w:rPr>
+          <w:rFonts w:ascii="Times New Roman" w:hAnsi="Times New Roman" w:cs="Times New Roman"/>
+          <w:sz w:val="24"/>
+          <w:szCs w:val="24"/>
+          <w:highlight w:val="yellow"/>
+        </w:rPr>
+        <w:t>P = 0.089</w:t>
+      </w:r>
+      <w:commentRangeEnd w:id="10"/>
+      <w:r>
+        <w:rPr>
+          <w:rStyle w:val="CommentReference"/>
+        </w:rPr>
+        <w:commentReference w:id="10"/>
+      </w:r>
+      <w:r>
+        <w:rPr>
+          <w:rFonts w:ascii="Times New Roman" w:hAnsi="Times New Roman" w:cs="Times New Roman"/>
+          <w:sz w:val="24"/>
+          <w:szCs w:val="24"/>
+        </w:rPr>
+        <w:t xml:space="preserve">), however this difference was only significant at </w:t>
+      </w:r>
+      <w:r>
+        <w:rPr>
+          <w:rFonts w:ascii="Times New Roman" w:hAnsi="Times New Roman" w:cs="Times New Roman"/>
+          <w:sz w:val="24"/>
+          <w:szCs w:val="24"/>
+        </w:rPr>
+        <w:t>α</w:t>
+      </w:r>
+      <w:r>
+        <w:rPr>
+          <w:rFonts w:ascii="Times New Roman" w:hAnsi="Times New Roman" w:cs="Times New Roman"/>
+          <w:sz w:val="24"/>
+          <w:szCs w:val="24"/>
+        </w:rPr>
+        <w:t xml:space="preserve"> = 0.1. Investigation of biomass means suggests that honeysuckle may have higher biomass than other invasive plant species, autumn olive, Japanese barberry, and burning bush.</w:t>
+      </w:r>
+      <w:r>
+        <w:rPr>
+          <w:rFonts w:ascii="Times New Roman" w:hAnsi="Times New Roman" w:cs="Times New Roman"/>
+          <w:sz w:val="24"/>
+          <w:szCs w:val="24"/>
+        </w:rPr>
+        <w:t xml:space="preserve"> Native plants varied in biomass, w</w:t>
+      </w:r>
+      <w:r>
+        <w:rPr>
+          <w:rFonts w:ascii="Times New Roman" w:hAnsi="Times New Roman" w:cs="Times New Roman"/>
+          <w:sz w:val="24"/>
+          <w:szCs w:val="24"/>
+        </w:rPr>
+        <w:t>ith</w:t>
+      </w:r>
+      <w:r>
+        <w:rPr>
+          <w:rFonts w:ascii="Times New Roman" w:hAnsi="Times New Roman" w:cs="Times New Roman"/>
+          <w:sz w:val="24"/>
+          <w:szCs w:val="24"/>
+        </w:rPr>
+        <w:t xml:space="preserve"> </w:t>
+      </w:r>
+      <w:r>
+        <w:rPr>
+          <w:rFonts w:ascii="Times New Roman" w:hAnsi="Times New Roman" w:cs="Times New Roman"/>
+          <w:sz w:val="24"/>
+          <w:szCs w:val="24"/>
+        </w:rPr>
+        <w:t>w</w:t>
+      </w:r>
+      <w:r>
+        <w:rPr>
+          <w:rFonts w:ascii="Times New Roman" w:hAnsi="Times New Roman" w:cs="Times New Roman"/>
+          <w:sz w:val="24"/>
+          <w:szCs w:val="24"/>
+        </w:rPr>
+        <w:t>itch-hazel appearing relatively higher than other native plants</w:t>
+      </w:r>
+      <w:r>
+        <w:rPr>
+          <w:rFonts w:ascii="Times New Roman" w:hAnsi="Times New Roman" w:cs="Times New Roman"/>
           <w:sz w:val="24"/>
           <w:szCs w:val="24"/>
         </w:rPr>
@@ -5739,48 +5902,52 @@
       <w:r>
         <w:rPr>
           <w:rFonts w:ascii="Times New Roman" w:hAnsi="Times New Roman" w:cs="Times New Roman"/>
-          <w:i/>
-          <w:iCs/>
-          <w:sz w:val="24"/>
-          <w:szCs w:val="24"/>
-        </w:rPr>
-        <w:t xml:space="preserve"> and bird treatments</w:t>
-      </w:r>
-      <w:r>
-        <w:rPr>
-          <w:rFonts w:ascii="Times New Roman" w:hAnsi="Times New Roman" w:cs="Times New Roman"/>
-          <w:i/>
-          <w:iCs/>
-          <w:sz w:val="24"/>
-          <w:szCs w:val="24"/>
-        </w:rPr>
-        <w:t xml:space="preserve"> (</w:t>
-      </w:r>
-      <w:r>
-        <w:rPr>
-          <w:rFonts w:ascii="Times New Roman" w:hAnsi="Times New Roman" w:cs="Times New Roman"/>
-          <w:i/>
-          <w:iCs/>
-          <w:sz w:val="24"/>
-          <w:szCs w:val="24"/>
-        </w:rPr>
-        <w:t>F</w:t>
-      </w:r>
-      <w:r>
-        <w:rPr>
-          <w:rFonts w:ascii="Times New Roman" w:hAnsi="Times New Roman" w:cs="Times New Roman"/>
-          <w:i/>
-          <w:iCs/>
-          <w:sz w:val="24"/>
-          <w:szCs w:val="24"/>
-        </w:rPr>
-        <w:t>ig 2)</w:t>
+          <w:sz w:val="24"/>
+          <w:szCs w:val="24"/>
+        </w:rPr>
+        <w:t xml:space="preserve">. Following these results, we observed significant variation in the effect size of bird predation as measured by LRR. Bird predation effects were higher than zero for all host-plant species except for </w:t>
+      </w:r>
+      <w:proofErr w:type="spellStart"/>
+      <w:r>
+        <w:rPr>
+          <w:rFonts w:ascii="Times New Roman" w:hAnsi="Times New Roman" w:cs="Times New Roman"/>
+          <w:sz w:val="24"/>
+          <w:szCs w:val="24"/>
+        </w:rPr>
+        <w:t>musclewood</w:t>
+      </w:r>
+      <w:proofErr w:type="spellEnd"/>
+      <w:r>
+        <w:rPr>
+          <w:rFonts w:ascii="Times New Roman" w:hAnsi="Times New Roman" w:cs="Times New Roman"/>
+          <w:sz w:val="24"/>
+          <w:szCs w:val="24"/>
+        </w:rPr>
+        <w:t xml:space="preserve"> (Fig. 2). We observed no evidence that bird predation was weaker on non-native species in a grouped plant contrast (</w:t>
+      </w:r>
+      <w:r>
+        <w:rPr>
+          <w:rFonts w:ascii="Times New Roman" w:hAnsi="Times New Roman" w:cs="Times New Roman"/>
+          <w:sz w:val="24"/>
+          <w:szCs w:val="24"/>
+        </w:rPr>
+        <w:t>P = 0.364</w:t>
+      </w:r>
+      <w:r>
+        <w:rPr>
+          <w:rFonts w:ascii="Times New Roman" w:hAnsi="Times New Roman" w:cs="Times New Roman"/>
+          <w:sz w:val="24"/>
+          <w:szCs w:val="24"/>
+        </w:rPr>
+        <w:t>).</w:t>
       </w:r>
     </w:p>
     <w:p>
       <w:pPr>
         <w:rPr>
           <w:rFonts w:ascii="Times New Roman" w:hAnsi="Times New Roman" w:cs="Times New Roman"/>
+          <w:i/>
+          <w:iCs/>
           <w:sz w:val="24"/>
           <w:szCs w:val="24"/>
         </w:rPr>
@@ -5788,143 +5955,48 @@
       <w:r>
         <w:rPr>
           <w:rFonts w:ascii="Times New Roman" w:hAnsi="Times New Roman" w:cs="Times New Roman"/>
-          <w:sz w:val="24"/>
-          <w:szCs w:val="24"/>
-        </w:rPr>
-        <w:t>We observed significant variation in the available, total biomass of arthropods among our ten focal host-plant species (</w:t>
-      </w:r>
-      <w:r>
-        <w:rPr>
-          <w:rFonts w:ascii="Times New Roman" w:hAnsi="Times New Roman" w:cs="Times New Roman"/>
-          <w:sz w:val="24"/>
-          <w:szCs w:val="24"/>
-          <w:highlight w:val="yellow"/>
-        </w:rPr>
-        <w:t>Tree effect on biomass on bagged branches</w:t>
-      </w:r>
-      <w:r>
-        <w:rPr>
-          <w:rFonts w:ascii="Times New Roman" w:hAnsi="Times New Roman" w:cs="Times New Roman"/>
-          <w:sz w:val="24"/>
-          <w:szCs w:val="24"/>
-        </w:rPr>
-        <w:t>). Native plants exhibited higher biomass compared to invasive plants in a grouped planned contrast (</w:t>
-      </w:r>
-      <w:r>
-        <w:rPr>
-          <w:rFonts w:ascii="Times New Roman" w:hAnsi="Times New Roman" w:cs="Times New Roman"/>
-          <w:sz w:val="24"/>
-          <w:szCs w:val="24"/>
-          <w:highlight w:val="yellow"/>
-        </w:rPr>
-        <w:t>P = 0.089</w:t>
-      </w:r>
-      <w:r>
-        <w:rPr>
-          <w:rFonts w:ascii="Times New Roman" w:hAnsi="Times New Roman" w:cs="Times New Roman"/>
-          <w:sz w:val="24"/>
-          <w:szCs w:val="24"/>
-        </w:rPr>
-        <w:t xml:space="preserve">), however this difference was only significant at </w:t>
-      </w:r>
-      <w:r>
-        <w:rPr>
-          <w:rFonts w:ascii="Times New Roman" w:hAnsi="Times New Roman" w:cs="Times New Roman"/>
-          <w:sz w:val="24"/>
-          <w:szCs w:val="24"/>
-        </w:rPr>
-        <w:t>α</w:t>
-      </w:r>
-      <w:r>
-        <w:rPr>
-          <w:rFonts w:ascii="Times New Roman" w:hAnsi="Times New Roman" w:cs="Times New Roman"/>
-          <w:sz w:val="24"/>
-          <w:szCs w:val="24"/>
-        </w:rPr>
-        <w:t xml:space="preserve"> = 0.1. Investigation of biomass means suggests that honeysuckle may have higher biomass than other invasive plant species, autumn olive, Japanese barberry, and burning bush.</w:t>
-      </w:r>
-      <w:r>
-        <w:rPr>
-          <w:rFonts w:ascii="Times New Roman" w:hAnsi="Times New Roman" w:cs="Times New Roman"/>
-          <w:sz w:val="24"/>
-          <w:szCs w:val="24"/>
-        </w:rPr>
-        <w:t xml:space="preserve"> Native plants varied in biomass, w</w:t>
-      </w:r>
-      <w:r>
-        <w:rPr>
-          <w:rFonts w:ascii="Times New Roman" w:hAnsi="Times New Roman" w:cs="Times New Roman"/>
-          <w:sz w:val="24"/>
-          <w:szCs w:val="24"/>
-        </w:rPr>
-        <w:t>ith</w:t>
-      </w:r>
-      <w:r>
-        <w:rPr>
-          <w:rFonts w:ascii="Times New Roman" w:hAnsi="Times New Roman" w:cs="Times New Roman"/>
-          <w:sz w:val="24"/>
-          <w:szCs w:val="24"/>
-        </w:rPr>
-        <w:t xml:space="preserve"> </w:t>
-      </w:r>
-      <w:r>
-        <w:rPr>
-          <w:rFonts w:ascii="Times New Roman" w:hAnsi="Times New Roman" w:cs="Times New Roman"/>
-          <w:sz w:val="24"/>
-          <w:szCs w:val="24"/>
-        </w:rPr>
-        <w:t>w</w:t>
-      </w:r>
-      <w:r>
-        <w:rPr>
-          <w:rFonts w:ascii="Times New Roman" w:hAnsi="Times New Roman" w:cs="Times New Roman"/>
-          <w:sz w:val="24"/>
-          <w:szCs w:val="24"/>
-        </w:rPr>
-        <w:t xml:space="preserve">itch-hazel appearing relatively higher than other native plants. Following these results, we observed significant variation in the effect size of bird predation as measured by LRR. Bird predation effects were higher than zero for all host-plant species except for </w:t>
-      </w:r>
-      <w:proofErr w:type="spellStart"/>
-      <w:r>
-        <w:rPr>
-          <w:rFonts w:ascii="Times New Roman" w:hAnsi="Times New Roman" w:cs="Times New Roman"/>
-          <w:sz w:val="24"/>
-          <w:szCs w:val="24"/>
-        </w:rPr>
-        <w:t>musclewood</w:t>
-      </w:r>
-      <w:proofErr w:type="spellEnd"/>
-      <w:r>
-        <w:rPr>
-          <w:rFonts w:ascii="Times New Roman" w:hAnsi="Times New Roman" w:cs="Times New Roman"/>
-          <w:sz w:val="24"/>
-          <w:szCs w:val="24"/>
-        </w:rPr>
-        <w:t xml:space="preserve"> (Fig. 2). We observed no evidence that bird predation was weaker on non-native species in a grouped plant contrast (</w:t>
-      </w:r>
-      <w:r>
-        <w:rPr>
-          <w:rFonts w:ascii="Times New Roman" w:hAnsi="Times New Roman" w:cs="Times New Roman"/>
-          <w:sz w:val="24"/>
-          <w:szCs w:val="24"/>
-          <w:highlight w:val="yellow"/>
-        </w:rPr>
-        <w:t>P = 0.364</w:t>
-      </w:r>
-      <w:r>
-        <w:rPr>
-          <w:rFonts w:ascii="Times New Roman" w:hAnsi="Times New Roman" w:cs="Times New Roman"/>
-          <w:sz w:val="24"/>
-          <w:szCs w:val="24"/>
-        </w:rPr>
-        <w:t>).</w:t>
+          <w:i/>
+          <w:iCs/>
+          <w:sz w:val="24"/>
+          <w:szCs w:val="24"/>
+        </w:rPr>
+        <w:t>P</w:t>
+      </w:r>
+      <w:r>
+        <w:rPr>
+          <w:rFonts w:ascii="Times New Roman" w:hAnsi="Times New Roman" w:cs="Times New Roman"/>
+          <w:i/>
+          <w:iCs/>
+          <w:sz w:val="24"/>
+          <w:szCs w:val="24"/>
+        </w:rPr>
+        <w:t>1</w:t>
+      </w:r>
+      <w:r>
+        <w:rPr>
+          <w:rFonts w:ascii="Times New Roman" w:hAnsi="Times New Roman" w:cs="Times New Roman"/>
+          <w:i/>
+          <w:iCs/>
+          <w:sz w:val="24"/>
+          <w:szCs w:val="24"/>
+        </w:rPr>
+        <w:t>2</w:t>
+      </w:r>
+      <w:r>
+        <w:rPr>
+          <w:rFonts w:ascii="Times New Roman" w:hAnsi="Times New Roman" w:cs="Times New Roman"/>
+          <w:i/>
+          <w:iCs/>
+          <w:sz w:val="24"/>
+          <w:szCs w:val="24"/>
+        </w:rPr>
+        <w:t xml:space="preserve"> – community composition reporting what taxonomic groups birds are removing from native and non-native plants</w:t>
       </w:r>
     </w:p>
     <w:p>
       <w:pPr>
         <w:rPr>
           <w:rFonts w:ascii="Times New Roman" w:hAnsi="Times New Roman" w:cs="Times New Roman"/>
-          <w:i/>
-          <w:iCs/>
           <w:sz w:val="24"/>
           <w:szCs w:val="24"/>
         </w:rPr>
@@ -5932,48 +6004,114 @@
       <w:r>
         <w:rPr>
           <w:rFonts w:ascii="Times New Roman" w:hAnsi="Times New Roman" w:cs="Times New Roman"/>
-          <w:i/>
-          <w:iCs/>
-          <w:sz w:val="24"/>
-          <w:szCs w:val="24"/>
-        </w:rPr>
-        <w:t>P</w:t>
-      </w:r>
-      <w:r>
-        <w:rPr>
-          <w:rFonts w:ascii="Times New Roman" w:hAnsi="Times New Roman" w:cs="Times New Roman"/>
-          <w:i/>
-          <w:iCs/>
-          <w:sz w:val="24"/>
-          <w:szCs w:val="24"/>
-        </w:rPr>
-        <w:t>1</w:t>
-      </w:r>
-      <w:r>
-        <w:rPr>
-          <w:rFonts w:ascii="Times New Roman" w:hAnsi="Times New Roman" w:cs="Times New Roman"/>
-          <w:i/>
-          <w:iCs/>
-          <w:sz w:val="24"/>
-          <w:szCs w:val="24"/>
-        </w:rPr>
-        <w:t>2</w:t>
-      </w:r>
-      <w:r>
-        <w:rPr>
-          <w:rFonts w:ascii="Times New Roman" w:hAnsi="Times New Roman" w:cs="Times New Roman"/>
-          <w:i/>
-          <w:iCs/>
-          <w:sz w:val="24"/>
-          <w:szCs w:val="24"/>
-        </w:rPr>
-        <w:t xml:space="preserve"> – community composition reporting what taxonomic groups birds are removing from native and non-native plants</w:t>
+          <w:sz w:val="24"/>
+          <w:szCs w:val="24"/>
+        </w:rPr>
+        <w:t xml:space="preserve">Our analysis of bird predation among native-and non-native plants for each of four separate taxonomic groups </w:t>
+      </w:r>
+      <w:r>
+        <w:rPr>
+          <w:rFonts w:ascii="Times New Roman" w:hAnsi="Times New Roman" w:cs="Times New Roman"/>
+          <w:sz w:val="24"/>
+          <w:szCs w:val="24"/>
+        </w:rPr>
+        <w:t>suggested bird effects are relatively similar on both groups of plants</w:t>
+      </w:r>
+      <w:r>
+        <w:rPr>
+          <w:rFonts w:ascii="Times New Roman" w:hAnsi="Times New Roman" w:cs="Times New Roman"/>
+          <w:sz w:val="24"/>
+          <w:szCs w:val="24"/>
+        </w:rPr>
+        <w:t>. Araneae (true spiders) were more common on non-native plants overall</w:t>
+      </w:r>
+      <w:r>
+        <w:rPr>
+          <w:rFonts w:ascii="Times New Roman" w:hAnsi="Times New Roman" w:cs="Times New Roman"/>
+          <w:sz w:val="24"/>
+          <w:szCs w:val="24"/>
+        </w:rPr>
+        <w:t xml:space="preserve">, </w:t>
+      </w:r>
+      <w:r>
+        <w:rPr>
+          <w:rFonts w:ascii="Times New Roman" w:hAnsi="Times New Roman" w:cs="Times New Roman"/>
+          <w:sz w:val="24"/>
+          <w:szCs w:val="24"/>
+        </w:rPr>
+        <w:t>while bird effects were significant on both native and non-native plants</w:t>
+      </w:r>
+      <w:r>
+        <w:rPr>
+          <w:rFonts w:ascii="Times New Roman" w:hAnsi="Times New Roman" w:cs="Times New Roman"/>
+          <w:sz w:val="24"/>
+          <w:szCs w:val="24"/>
+        </w:rPr>
+        <w:t xml:space="preserve"> (Fig. 3A)</w:t>
+      </w:r>
+      <w:r>
+        <w:rPr>
+          <w:rFonts w:ascii="Times New Roman" w:hAnsi="Times New Roman" w:cs="Times New Roman"/>
+          <w:sz w:val="24"/>
+          <w:szCs w:val="24"/>
+        </w:rPr>
+        <w:t>. Hemiptera were more common on non-native plants as well (cite table rather than figure here too), but bird predation effects were not significant for this group (Fig</w:t>
+      </w:r>
+      <w:r>
+        <w:rPr>
+          <w:rFonts w:ascii="Times New Roman" w:hAnsi="Times New Roman" w:cs="Times New Roman"/>
+          <w:sz w:val="24"/>
+          <w:szCs w:val="24"/>
+        </w:rPr>
+        <w:t>.</w:t>
+      </w:r>
+      <w:r>
+        <w:rPr>
+          <w:rFonts w:ascii="Times New Roman" w:hAnsi="Times New Roman" w:cs="Times New Roman"/>
+          <w:sz w:val="24"/>
+          <w:szCs w:val="24"/>
+        </w:rPr>
+        <w:t xml:space="preserve"> 3B).</w:t>
+      </w:r>
+      <w:r>
+        <w:rPr>
+          <w:rFonts w:ascii="Times New Roman" w:hAnsi="Times New Roman" w:cs="Times New Roman"/>
+          <w:sz w:val="24"/>
+          <w:szCs w:val="24"/>
+        </w:rPr>
+        <w:t xml:space="preserve"> Fitting with predictions from other studies on caterpillar abundance, we observed fewer Lepidoptera on non-native plants. Despite the lower abundance, bird predation effects were significant on both natives and non-natives (Fig</w:t>
+      </w:r>
+      <w:r>
+        <w:rPr>
+          <w:rFonts w:ascii="Times New Roman" w:hAnsi="Times New Roman" w:cs="Times New Roman"/>
+          <w:sz w:val="24"/>
+          <w:szCs w:val="24"/>
+        </w:rPr>
+        <w:t>.</w:t>
+      </w:r>
+      <w:r>
+        <w:rPr>
+          <w:rFonts w:ascii="Times New Roman" w:hAnsi="Times New Roman" w:cs="Times New Roman"/>
+          <w:sz w:val="24"/>
+          <w:szCs w:val="24"/>
+        </w:rPr>
+        <w:t xml:space="preserve"> 3C).</w:t>
+      </w:r>
+      <w:r>
+        <w:rPr>
+          <w:rFonts w:ascii="Times New Roman" w:hAnsi="Times New Roman" w:cs="Times New Roman"/>
+          <w:sz w:val="24"/>
+          <w:szCs w:val="24"/>
+        </w:rPr>
+        <w:t xml:space="preserve"> Finally, we observed similar abundances of Orthoptera on both native and non-native plants. Bird significantly reduced the abundance of orthoptera on both plant groups as well (Fig. 3D).</w:t>
       </w:r>
     </w:p>
     <w:p>
       <w:pPr>
         <w:rPr>
           <w:rFonts w:ascii="Times New Roman" w:hAnsi="Times New Roman" w:cs="Times New Roman"/>
+          <w:i/>
+          <w:iCs/>
           <w:sz w:val="24"/>
           <w:szCs w:val="24"/>
         </w:rPr>
@@ -5981,183 +6119,78 @@
       <w:r>
         <w:rPr>
           <w:rFonts w:ascii="Times New Roman" w:hAnsi="Times New Roman" w:cs="Times New Roman"/>
-          <w:sz w:val="24"/>
-          <w:szCs w:val="24"/>
-        </w:rPr>
-        <w:t xml:space="preserve">Our analysis of bird predation among native-and non-native plants for each of four separate taxonomic groups </w:t>
-      </w:r>
-      <w:r>
-        <w:rPr>
-          <w:rFonts w:ascii="Times New Roman" w:hAnsi="Times New Roman" w:cs="Times New Roman"/>
-          <w:sz w:val="24"/>
-          <w:szCs w:val="24"/>
-        </w:rPr>
-        <w:t>suggested bird effects are relatively similar on both groups of plants</w:t>
-      </w:r>
-      <w:r>
-        <w:rPr>
-          <w:rFonts w:ascii="Times New Roman" w:hAnsi="Times New Roman" w:cs="Times New Roman"/>
-          <w:sz w:val="24"/>
-          <w:szCs w:val="24"/>
-        </w:rPr>
-        <w:t>. Araneae (true spiders) were more common on non-native plants overall (</w:t>
-      </w:r>
-      <w:r>
-        <w:rPr>
-          <w:rFonts w:ascii="Times New Roman" w:hAnsi="Times New Roman" w:cs="Times New Roman"/>
-          <w:sz w:val="24"/>
-          <w:szCs w:val="24"/>
-          <w:highlight w:val="yellow"/>
-        </w:rPr>
-        <w:t>cite table rather than figure here),</w:t>
-      </w:r>
-      <w:r>
-        <w:rPr>
-          <w:rFonts w:ascii="Times New Roman" w:hAnsi="Times New Roman" w:cs="Times New Roman"/>
-          <w:sz w:val="24"/>
-          <w:szCs w:val="24"/>
-        </w:rPr>
-        <w:t xml:space="preserve"> while bird effects were significant on both native and non-native plants</w:t>
-      </w:r>
-      <w:r>
-        <w:rPr>
-          <w:rFonts w:ascii="Times New Roman" w:hAnsi="Times New Roman" w:cs="Times New Roman"/>
-          <w:sz w:val="24"/>
-          <w:szCs w:val="24"/>
-        </w:rPr>
-        <w:t xml:space="preserve"> (Fig. 3A, </w:t>
-      </w:r>
-      <w:r>
-        <w:rPr>
-          <w:rFonts w:ascii="Times New Roman" w:hAnsi="Times New Roman" w:cs="Times New Roman"/>
-          <w:sz w:val="24"/>
-          <w:szCs w:val="24"/>
-          <w:highlight w:val="yellow"/>
-        </w:rPr>
-        <w:t>Table x</w:t>
-      </w:r>
-      <w:r>
-        <w:rPr>
-          <w:rFonts w:ascii="Times New Roman" w:hAnsi="Times New Roman" w:cs="Times New Roman"/>
-          <w:sz w:val="24"/>
-          <w:szCs w:val="24"/>
-        </w:rPr>
-        <w:t>)</w:t>
-      </w:r>
-      <w:r>
-        <w:rPr>
-          <w:rFonts w:ascii="Times New Roman" w:hAnsi="Times New Roman" w:cs="Times New Roman"/>
-          <w:sz w:val="24"/>
-          <w:szCs w:val="24"/>
-        </w:rPr>
-        <w:t>. Hemiptera were more common on non-native plants as well (cite table rather than figure here too), but bird predation effects were not significant for this group (Fig</w:t>
-      </w:r>
-      <w:r>
-        <w:rPr>
-          <w:rFonts w:ascii="Times New Roman" w:hAnsi="Times New Roman" w:cs="Times New Roman"/>
-          <w:sz w:val="24"/>
-          <w:szCs w:val="24"/>
-        </w:rPr>
-        <w:t>.</w:t>
-      </w:r>
-      <w:r>
-        <w:rPr>
-          <w:rFonts w:ascii="Times New Roman" w:hAnsi="Times New Roman" w:cs="Times New Roman"/>
-          <w:sz w:val="24"/>
-          <w:szCs w:val="24"/>
-        </w:rPr>
-        <w:t xml:space="preserve"> 3B, </w:t>
-      </w:r>
-      <w:r>
-        <w:rPr>
-          <w:rFonts w:ascii="Times New Roman" w:hAnsi="Times New Roman" w:cs="Times New Roman"/>
-          <w:sz w:val="24"/>
-          <w:szCs w:val="24"/>
-          <w:highlight w:val="yellow"/>
-        </w:rPr>
-        <w:t>Table x</w:t>
-      </w:r>
-      <w:r>
-        <w:rPr>
-          <w:rFonts w:ascii="Times New Roman" w:hAnsi="Times New Roman" w:cs="Times New Roman"/>
-          <w:sz w:val="24"/>
-          <w:szCs w:val="24"/>
-        </w:rPr>
-        <w:t>).</w:t>
-      </w:r>
-      <w:r>
-        <w:rPr>
-          <w:rFonts w:ascii="Times New Roman" w:hAnsi="Times New Roman" w:cs="Times New Roman"/>
-          <w:sz w:val="24"/>
-          <w:szCs w:val="24"/>
-        </w:rPr>
-        <w:t xml:space="preserve"> Fitting with predictions from other studies on caterpillar abundance, we observed fewer Lepidoptera on non-native plants. Despite the lower abundance, bird predation effects were significant on both natives and non-natives (Fig</w:t>
-      </w:r>
-      <w:r>
-        <w:rPr>
-          <w:rFonts w:ascii="Times New Roman" w:hAnsi="Times New Roman" w:cs="Times New Roman"/>
-          <w:sz w:val="24"/>
-          <w:szCs w:val="24"/>
-        </w:rPr>
-        <w:t>.</w:t>
-      </w:r>
-      <w:r>
-        <w:rPr>
-          <w:rFonts w:ascii="Times New Roman" w:hAnsi="Times New Roman" w:cs="Times New Roman"/>
-          <w:sz w:val="24"/>
-          <w:szCs w:val="24"/>
-        </w:rPr>
-        <w:t xml:space="preserve"> 3C, </w:t>
-      </w:r>
-      <w:r>
-        <w:rPr>
-          <w:rFonts w:ascii="Times New Roman" w:hAnsi="Times New Roman" w:cs="Times New Roman"/>
-          <w:sz w:val="24"/>
-          <w:szCs w:val="24"/>
-          <w:highlight w:val="yellow"/>
-        </w:rPr>
-        <w:t>Table x</w:t>
-      </w:r>
-      <w:r>
-        <w:rPr>
-          <w:rFonts w:ascii="Times New Roman" w:hAnsi="Times New Roman" w:cs="Times New Roman"/>
-          <w:sz w:val="24"/>
-          <w:szCs w:val="24"/>
-        </w:rPr>
-        <w:t>).</w:t>
-      </w:r>
-      <w:r>
-        <w:rPr>
-          <w:rFonts w:ascii="Times New Roman" w:hAnsi="Times New Roman" w:cs="Times New Roman"/>
-          <w:sz w:val="24"/>
-          <w:szCs w:val="24"/>
-        </w:rPr>
-        <w:t xml:space="preserve"> Finally, we observed similar abundances of Orthoptera (tree crickets and katydids) on both native and non-native plants. Bird significantly reduced the abundance of orthoptera on both plant groups as well (Fig. 3D, </w:t>
-      </w:r>
-      <w:r>
-        <w:rPr>
-          <w:rFonts w:ascii="Times New Roman" w:hAnsi="Times New Roman" w:cs="Times New Roman"/>
-          <w:sz w:val="24"/>
-          <w:szCs w:val="24"/>
-          <w:highlight w:val="yellow"/>
-        </w:rPr>
-        <w:t>Table x</w:t>
-      </w:r>
-      <w:r>
-        <w:rPr>
-          <w:rFonts w:ascii="Times New Roman" w:hAnsi="Times New Roman" w:cs="Times New Roman"/>
-          <w:sz w:val="24"/>
-          <w:szCs w:val="24"/>
-        </w:rPr>
-        <w:t>).</w:t>
+          <w:i/>
+          <w:iCs/>
+          <w:sz w:val="24"/>
+          <w:szCs w:val="24"/>
+        </w:rPr>
+        <w:t>P</w:t>
+      </w:r>
+      <w:r>
+        <w:rPr>
+          <w:rFonts w:ascii="Times New Roman" w:hAnsi="Times New Roman" w:cs="Times New Roman"/>
+          <w:i/>
+          <w:iCs/>
+          <w:sz w:val="24"/>
+          <w:szCs w:val="24"/>
+        </w:rPr>
+        <w:t>1</w:t>
+      </w:r>
+      <w:r>
+        <w:rPr>
+          <w:rFonts w:ascii="Times New Roman" w:hAnsi="Times New Roman" w:cs="Times New Roman"/>
+          <w:i/>
+          <w:iCs/>
+          <w:sz w:val="24"/>
+          <w:szCs w:val="24"/>
+        </w:rPr>
+        <w:t>3</w:t>
+      </w:r>
+      <w:r>
+        <w:rPr>
+          <w:rFonts w:ascii="Times New Roman" w:hAnsi="Times New Roman" w:cs="Times New Roman"/>
+          <w:i/>
+          <w:iCs/>
+          <w:sz w:val="24"/>
+          <w:szCs w:val="24"/>
+        </w:rPr>
+        <w:t xml:space="preserve"> </w:t>
+      </w:r>
+      <w:r>
+        <w:rPr>
+          <w:rFonts w:ascii="Times New Roman" w:hAnsi="Times New Roman" w:cs="Times New Roman"/>
+          <w:i/>
+          <w:iCs/>
+          <w:sz w:val="24"/>
+          <w:szCs w:val="24"/>
+        </w:rPr>
+        <w:t>–</w:t>
+      </w:r>
+      <w:r>
+        <w:rPr>
+          <w:rFonts w:ascii="Times New Roman" w:hAnsi="Times New Roman" w:cs="Times New Roman"/>
+          <w:i/>
+          <w:iCs/>
+          <w:sz w:val="24"/>
+          <w:szCs w:val="24"/>
+        </w:rPr>
+        <w:t xml:space="preserve"> </w:t>
+      </w:r>
+      <w:r>
+        <w:rPr>
+          <w:rFonts w:ascii="Times New Roman" w:hAnsi="Times New Roman" w:cs="Times New Roman"/>
+          <w:i/>
+          <w:iCs/>
+          <w:sz w:val="24"/>
+          <w:szCs w:val="24"/>
+        </w:rPr>
+        <w:t>Nutritional quality data</w:t>
       </w:r>
     </w:p>
     <w:p>
       <w:pPr>
         <w:rPr>
           <w:rFonts w:ascii="Times New Roman" w:hAnsi="Times New Roman" w:cs="Times New Roman"/>
-          <w:i/>
-          <w:iCs/>
           <w:sz w:val="24"/>
           <w:szCs w:val="24"/>
         </w:rPr>
@@ -6165,89 +6198,10 @@
       <w:r>
         <w:rPr>
           <w:rFonts w:ascii="Times New Roman" w:hAnsi="Times New Roman" w:cs="Times New Roman"/>
-          <w:i/>
-          <w:iCs/>
-          <w:sz w:val="24"/>
-          <w:szCs w:val="24"/>
-        </w:rPr>
-        <w:t>P</w:t>
-      </w:r>
-      <w:r>
-        <w:rPr>
-          <w:rFonts w:ascii="Times New Roman" w:hAnsi="Times New Roman" w:cs="Times New Roman"/>
-          <w:i/>
-          <w:iCs/>
-          <w:sz w:val="24"/>
-          <w:szCs w:val="24"/>
-        </w:rPr>
-        <w:t>1</w:t>
-      </w:r>
-      <w:r>
-        <w:rPr>
-          <w:rFonts w:ascii="Times New Roman" w:hAnsi="Times New Roman" w:cs="Times New Roman"/>
-          <w:i/>
-          <w:iCs/>
-          <w:sz w:val="24"/>
-          <w:szCs w:val="24"/>
-        </w:rPr>
-        <w:t>3</w:t>
-      </w:r>
-      <w:r>
-        <w:rPr>
-          <w:rFonts w:ascii="Times New Roman" w:hAnsi="Times New Roman" w:cs="Times New Roman"/>
-          <w:i/>
-          <w:iCs/>
-          <w:sz w:val="24"/>
-          <w:szCs w:val="24"/>
-        </w:rPr>
-        <w:t xml:space="preserve"> </w:t>
-      </w:r>
-      <w:r>
-        <w:rPr>
-          <w:rFonts w:ascii="Times New Roman" w:hAnsi="Times New Roman" w:cs="Times New Roman"/>
-          <w:i/>
-          <w:iCs/>
-          <w:sz w:val="24"/>
-          <w:szCs w:val="24"/>
-        </w:rPr>
-        <w:t>–</w:t>
-      </w:r>
-      <w:r>
-        <w:rPr>
-          <w:rFonts w:ascii="Times New Roman" w:hAnsi="Times New Roman" w:cs="Times New Roman"/>
-          <w:i/>
-          <w:iCs/>
-          <w:sz w:val="24"/>
-          <w:szCs w:val="24"/>
-        </w:rPr>
-        <w:t xml:space="preserve"> </w:t>
-      </w:r>
-      <w:r>
-        <w:rPr>
-          <w:rFonts w:ascii="Times New Roman" w:hAnsi="Times New Roman" w:cs="Times New Roman"/>
-          <w:i/>
-          <w:iCs/>
-          <w:sz w:val="24"/>
-          <w:szCs w:val="24"/>
-        </w:rPr>
-        <w:t>Nutritional quality data</w:t>
-      </w:r>
-    </w:p>
-    <w:p>
-      <w:pPr>
-        <w:rPr>
-          <w:rFonts w:ascii="Times New Roman" w:hAnsi="Times New Roman" w:cs="Times New Roman"/>
-          <w:sz w:val="24"/>
-          <w:szCs w:val="24"/>
-        </w:rPr>
-      </w:pPr>
-      <w:r>
-        <w:rPr>
-          <w:rFonts w:ascii="Times New Roman" w:hAnsi="Times New Roman" w:cs="Times New Roman"/>
-          <w:sz w:val="24"/>
-          <w:szCs w:val="24"/>
-        </w:rPr>
-        <w:t>We observed significant variation in the %N content by mass for herbivores among the ten sampled host-plant species (Fig. 4A, Table x). For non-native plants, our grouped planned contrast suggested significantly higher %N content by mass compared to natives (Fig 4A, P = 0.001). Mirroring our observed higher arthropod biomass result, we saw the highest N content on honeysuckle. For spider %N content by mass, we also saw significant variation among the ten sampled host-plant species (Fig 4B, Table x). Conversely, spider %N content was significantly lower on non-native plants compared to native plants. Japanese barberry had the lowest %N content.</w:t>
+          <w:sz w:val="24"/>
+          <w:szCs w:val="24"/>
+        </w:rPr>
+        <w:t>We observed significant variation in the %N content by mass for herbivores among the ten sampled host-plant species (Fig. 4A). For non-native plants, our grouped planned contrast suggested significantly higher %N content by mass compared to natives (Fig 4A, P = 0.001). Mirroring our observed higher arthropod biomass result, we saw the highest N content on honeysuckle. For spider %N content by mass, we also saw significant variation among the ten sampled host-plant species (Fig 4B). Conversely, spider %N content was significantly lower on non-native plants compared to native plants. Japanese barberry had the lowest %N content.</w:t>
       </w:r>
     </w:p>
     <w:p>
@@ -6395,7 +6349,7 @@
           <w:sz w:val="24"/>
           <w:szCs w:val="24"/>
         </w:rPr>
-        <w:t xml:space="preserve">Invasive species is an environmental problem on a massive scale. Introduced organisms have had a </w:t>
+        <w:t xml:space="preserve">Introduced organisms have had a </w:t>
       </w:r>
       <w:r>
         <w:rPr>
@@ -6419,63 +6373,65 @@
           <w:sz w:val="24"/>
           <w:szCs w:val="24"/>
         </w:rPr>
-        <w:t>of $1.26 trillion US dollars in North America since 1960 (Crystal-Ornelas et al. 2021). A problem of this scope requires careful strategic planning in which the most damaging invasive species are prioritized. Our results address a long-standing question on whether some invasive species in the same habitat are more damaging than others. While we have evidence that invasive plants certainly disrupt food webs and have altered trophic interactions, most were not strictly poorer foraging opportunities than native woody plants in the same habitat. More specifically,</w:t>
-      </w:r>
-      <w:r>
-        <w:rPr>
-          <w:rFonts w:ascii="Times New Roman" w:hAnsi="Times New Roman" w:cs="Times New Roman"/>
-          <w:sz w:val="24"/>
-          <w:szCs w:val="24"/>
-        </w:rPr>
-        <w:t xml:space="preserve"> </w:t>
-      </w:r>
-      <w:r>
-        <w:rPr>
-          <w:rFonts w:ascii="Times New Roman" w:hAnsi="Times New Roman" w:cs="Times New Roman"/>
-          <w:sz w:val="24"/>
-          <w:szCs w:val="24"/>
-        </w:rPr>
-        <w:t>w</w:t>
-      </w:r>
-      <w:r>
-        <w:rPr>
-          <w:rFonts w:ascii="Times New Roman" w:hAnsi="Times New Roman" w:cs="Times New Roman"/>
-          <w:sz w:val="24"/>
-          <w:szCs w:val="24"/>
-        </w:rPr>
-        <w:t>e observed major ecological differences in the composition of arthropod communities among native and non-native plants</w:t>
-      </w:r>
-      <w:r>
-        <w:rPr>
-          <w:rFonts w:ascii="Times New Roman" w:hAnsi="Times New Roman" w:cs="Times New Roman"/>
-          <w:sz w:val="24"/>
-          <w:szCs w:val="24"/>
-        </w:rPr>
-        <w:t>, with lower biomass and fewer caterpillars on most invasive plant species</w:t>
-      </w:r>
-      <w:r>
-        <w:rPr>
-          <w:rFonts w:ascii="Times New Roman" w:hAnsi="Times New Roman" w:cs="Times New Roman"/>
-          <w:sz w:val="24"/>
-          <w:szCs w:val="24"/>
-        </w:rPr>
-        <w:t>. However, our results also contradict work arguing that non-native plants provide little or no food resources to migratory songbirds</w:t>
-      </w:r>
-      <w:r>
-        <w:rPr>
-          <w:rFonts w:ascii="Times New Roman" w:hAnsi="Times New Roman" w:cs="Times New Roman"/>
-          <w:sz w:val="24"/>
-          <w:szCs w:val="24"/>
-        </w:rPr>
-        <w:t xml:space="preserve"> since songbirds removed prey at equal rates and there was no consistent drop in nutritional quality</w:t>
-      </w:r>
-      <w:r>
-        <w:rPr>
-          <w:rFonts w:ascii="Times New Roman" w:hAnsi="Times New Roman" w:cs="Times New Roman"/>
-          <w:sz w:val="24"/>
-          <w:szCs w:val="24"/>
-        </w:rPr>
-        <w:t xml:space="preserve">. </w:t>
+        <w:t xml:space="preserve">of $1.26 trillion US dollars in North America since 1960 (Crystal-Ornelas et al. 2021). A problem of this scope requires careful strategic planning in which the most damaging invasive species are prioritized. Our results address a long-standing question on whether some invasive species in the same habitat are more damaging than others. </w:t>
+      </w:r>
+      <w:r>
+        <w:rPr>
+          <w:rFonts w:ascii="Times New Roman" w:hAnsi="Times New Roman" w:cs="Times New Roman"/>
+          <w:sz w:val="24"/>
+          <w:szCs w:val="24"/>
+        </w:rPr>
+        <w:t xml:space="preserve">First, while three of our focal non-native plants had relatively low arthropod biomass, our study </w:t>
+      </w:r>
+      <w:proofErr w:type="spellStart"/>
+      <w:r>
+        <w:rPr>
+          <w:rFonts w:ascii="Times New Roman" w:hAnsi="Times New Roman" w:cs="Times New Roman"/>
+          <w:sz w:val="24"/>
+          <w:szCs w:val="24"/>
+        </w:rPr>
+        <w:t>revealsed</w:t>
+      </w:r>
+      <w:proofErr w:type="spellEnd"/>
+      <w:r>
+        <w:rPr>
+          <w:rFonts w:ascii="Times New Roman" w:hAnsi="Times New Roman" w:cs="Times New Roman"/>
+          <w:sz w:val="24"/>
+          <w:szCs w:val="24"/>
+        </w:rPr>
+        <w:t xml:space="preserve"> surprisingly high food availability on honeysuckle (Lonicera). Second, we did not find any evidence that birds </w:t>
+      </w:r>
+      <w:commentRangeStart w:id="11"/>
+      <w:r>
+        <w:rPr>
+          <w:rFonts w:ascii="Times New Roman" w:hAnsi="Times New Roman" w:cs="Times New Roman"/>
+          <w:sz w:val="24"/>
+          <w:szCs w:val="24"/>
+        </w:rPr>
+        <w:t xml:space="preserve">foraged less </w:t>
+      </w:r>
+      <w:commentRangeEnd w:id="11"/>
+      <w:r>
+        <w:rPr>
+          <w:rStyle w:val="CommentReference"/>
+        </w:rPr>
+        <w:commentReference w:id="11"/>
+      </w:r>
+      <w:r>
+        <w:rPr>
+          <w:rFonts w:ascii="Times New Roman" w:hAnsi="Times New Roman" w:cs="Times New Roman"/>
+          <w:sz w:val="24"/>
+          <w:szCs w:val="24"/>
+        </w:rPr>
+        <w:t>on non-native plants through our measure of bird predation effects in our exclusion experiment. Third, we saw important differences in the composition of prey on n</w:t>
+      </w:r>
+      <w:r>
+        <w:rPr>
+          <w:rFonts w:ascii="Times New Roman" w:hAnsi="Times New Roman" w:cs="Times New Roman"/>
+          <w:sz w:val="24"/>
+          <w:szCs w:val="24"/>
+        </w:rPr>
+        <w:t>on-native plants, with caterpillars being rarer and less available to birds. Fourth, nitrogen content of the arthropod community paints a complex picture in which the variation of food quality in native plants encompasses the potential quality of food found on invasives.</w:t>
       </w:r>
     </w:p>
     <w:p>
@@ -6561,50 +6517,97 @@
           <w:sz w:val="24"/>
           <w:szCs w:val="24"/>
         </w:rPr>
-        <w:t>Two primary mechanistic hypotheses have been tested with respect to invasive plants and their impacts on above-ground food webs. First, the nutritional quality of these plants is considered lower due to reduced nitrogen content (</w:t>
-      </w:r>
-      <w:r>
-        <w:rPr>
-          <w:rFonts w:ascii="Times New Roman" w:hAnsi="Times New Roman" w:cs="Times New Roman"/>
-          <w:sz w:val="24"/>
-          <w:szCs w:val="24"/>
-          <w:highlight w:val="yellow"/>
-        </w:rPr>
-        <w:t>nutritional quality citations</w:t>
-      </w:r>
-      <w:r>
-        <w:rPr>
-          <w:rFonts w:ascii="Times New Roman" w:hAnsi="Times New Roman" w:cs="Times New Roman"/>
-          <w:sz w:val="24"/>
-          <w:szCs w:val="24"/>
-        </w:rPr>
-        <w:t>) and contextually higher defenses (</w:t>
-      </w:r>
-      <w:r>
-        <w:rPr>
-          <w:rFonts w:ascii="Times New Roman" w:hAnsi="Times New Roman" w:cs="Times New Roman"/>
-          <w:sz w:val="24"/>
-          <w:szCs w:val="24"/>
-          <w:highlight w:val="yellow"/>
-        </w:rPr>
-        <w:t>non-co-evolved defenses citations</w:t>
-      </w:r>
-      <w:r>
-        <w:rPr>
-          <w:rFonts w:ascii="Times New Roman" w:hAnsi="Times New Roman" w:cs="Times New Roman"/>
-          <w:sz w:val="24"/>
-          <w:szCs w:val="24"/>
-        </w:rPr>
-        <w:t>) compared to native plants. Consequently, herbivores are less abundant, making the base of arthropod food webs less robust (</w:t>
-      </w:r>
-      <w:r>
-        <w:rPr>
-          <w:rFonts w:ascii="Times New Roman" w:hAnsi="Times New Roman" w:cs="Times New Roman"/>
-          <w:sz w:val="24"/>
-          <w:szCs w:val="24"/>
-          <w:highlight w:val="yellow"/>
-        </w:rPr>
-        <w:t>rephrase later</w:t>
+        <w:t>Two broad mechanisms cause invasive plants to have different above-ground arthropod communities compared to natives.</w:t>
+      </w:r>
+      <w:r>
+        <w:rPr>
+          <w:rFonts w:ascii="Times New Roman" w:hAnsi="Times New Roman" w:cs="Times New Roman"/>
+          <w:sz w:val="24"/>
+          <w:szCs w:val="24"/>
+        </w:rPr>
+        <w:t xml:space="preserve"> First, the nutritional quality of these plants is considered lower </w:t>
+      </w:r>
+      <w:r>
+        <w:rPr>
+          <w:rFonts w:ascii="Times New Roman" w:hAnsi="Times New Roman" w:cs="Times New Roman"/>
+          <w:sz w:val="24"/>
+          <w:szCs w:val="24"/>
+        </w:rPr>
+        <w:t xml:space="preserve">compared </w:t>
+      </w:r>
+      <w:r>
+        <w:rPr>
+          <w:rFonts w:ascii="Times New Roman" w:hAnsi="Times New Roman" w:cs="Times New Roman"/>
+          <w:sz w:val="24"/>
+          <w:szCs w:val="24"/>
+        </w:rPr>
+        <w:t xml:space="preserve">to native plants. </w:t>
+      </w:r>
+      <w:r>
+        <w:rPr>
+          <w:rFonts w:ascii="Times New Roman" w:hAnsi="Times New Roman" w:cs="Times New Roman"/>
+          <w:sz w:val="24"/>
+          <w:szCs w:val="24"/>
+        </w:rPr>
+        <w:t>By virtue of having less nitrogen or other nutrients</w:t>
+      </w:r>
+      <w:r>
+        <w:rPr>
+          <w:rFonts w:ascii="Times New Roman" w:hAnsi="Times New Roman" w:cs="Times New Roman"/>
+          <w:sz w:val="24"/>
+          <w:szCs w:val="24"/>
+        </w:rPr>
+        <w:t xml:space="preserve">, </w:t>
+      </w:r>
+      <w:r>
+        <w:rPr>
+          <w:rFonts w:ascii="Times New Roman" w:hAnsi="Times New Roman" w:cs="Times New Roman"/>
+          <w:sz w:val="24"/>
+          <w:szCs w:val="24"/>
+        </w:rPr>
+        <w:t>or increased defensive chemistry</w:t>
+      </w:r>
+      <w:r>
+        <w:rPr>
+          <w:rFonts w:ascii="Times New Roman" w:hAnsi="Times New Roman" w:cs="Times New Roman"/>
+          <w:sz w:val="24"/>
+          <w:szCs w:val="24"/>
+        </w:rPr>
+        <w:t xml:space="preserve">, </w:t>
+      </w:r>
+      <w:r>
+        <w:rPr>
+          <w:rFonts w:ascii="Times New Roman" w:hAnsi="Times New Roman" w:cs="Times New Roman"/>
+          <w:sz w:val="24"/>
+          <w:szCs w:val="24"/>
+        </w:rPr>
+        <w:t>herbivores on non-native plants are less abundant and less diverse (</w:t>
+      </w:r>
+      <w:r>
+        <w:rPr>
+          <w:rFonts w:ascii="Times New Roman" w:hAnsi="Times New Roman" w:cs="Times New Roman"/>
+          <w:sz w:val="24"/>
+          <w:szCs w:val="24"/>
+        </w:rPr>
+        <w:t xml:space="preserve">van </w:t>
+      </w:r>
+      <w:proofErr w:type="spellStart"/>
+      <w:r>
+        <w:rPr>
+          <w:rFonts w:ascii="Times New Roman" w:hAnsi="Times New Roman" w:cs="Times New Roman"/>
+          <w:sz w:val="24"/>
+          <w:szCs w:val="24"/>
+        </w:rPr>
+        <w:t>Hengstum</w:t>
+      </w:r>
+      <w:proofErr w:type="spellEnd"/>
+      <w:r>
+        <w:rPr>
+          <w:rFonts w:ascii="Times New Roman" w:hAnsi="Times New Roman" w:cs="Times New Roman"/>
+          <w:sz w:val="24"/>
+          <w:szCs w:val="24"/>
+        </w:rPr>
+        <w:t xml:space="preserve"> et al. 2013</w:t>
       </w:r>
       <w:r>
         <w:rPr>
@@ -6622,22 +6625,31 @@
         </w:rPr>
         <w:t xml:space="preserve"> Second, the architecture is often unique, providing a different microhabitat for arthropods and thus creating a distinct community compared to native plants (</w:t>
       </w:r>
-      <w:r>
-        <w:rPr>
-          <w:rFonts w:ascii="Times New Roman" w:hAnsi="Times New Roman" w:cs="Times New Roman"/>
-          <w:sz w:val="24"/>
-          <w:szCs w:val="24"/>
-          <w:highlight w:val="yellow"/>
-        </w:rPr>
-        <w:t>citations from spider work</w:t>
-      </w:r>
-      <w:r>
-        <w:rPr>
-          <w:rFonts w:ascii="Times New Roman" w:hAnsi="Times New Roman" w:cs="Times New Roman"/>
-          <w:sz w:val="24"/>
-          <w:szCs w:val="24"/>
-        </w:rPr>
-        <w:t xml:space="preserve">). While our study does not distinguish between either of these mechanisms nor tests these hypotheses directly, their predictions help explain several of the patterns we observed. Fitting with observations on other woody invasive plants, we observed higher spider abundance on our invasive plants. Likely differences in twig and leaf architecture provide superior scaffolding and hunting territory (citations from spider behavior). Interestingly, bird predation effects were still of a similar magnitude compared to natives, suggesting that spiders do not achieve enemy </w:t>
+      <w:proofErr w:type="spellStart"/>
+      <w:r>
+        <w:rPr>
+          <w:rFonts w:ascii="Times New Roman" w:hAnsi="Times New Roman" w:cs="Times New Roman"/>
+          <w:sz w:val="24"/>
+          <w:szCs w:val="24"/>
+        </w:rPr>
+        <w:t>Bultman</w:t>
+      </w:r>
+      <w:proofErr w:type="spellEnd"/>
+      <w:r>
+        <w:rPr>
+          <w:rFonts w:ascii="Times New Roman" w:hAnsi="Times New Roman" w:cs="Times New Roman"/>
+          <w:sz w:val="24"/>
+          <w:szCs w:val="24"/>
+        </w:rPr>
+        <w:t xml:space="preserve"> and DeWitt 2008, Landsman et al. 2021</w:t>
+      </w:r>
+      <w:r>
+        <w:rPr>
+          <w:rFonts w:ascii="Times New Roman" w:hAnsi="Times New Roman" w:cs="Times New Roman"/>
+          <w:sz w:val="24"/>
+          <w:szCs w:val="24"/>
+        </w:rPr>
+        <w:t xml:space="preserve">). Fitting with observations on other woody invasive plants, we observed higher spider abundance on our invasive plants. Likely differences in twig and leaf architecture provide superior scaffolding and hunting territory (citations from spider behavior). Interestingly, bird predation effects were still of a similar magnitude compared to natives, suggesting that spiders do not achieve enemy </w:t>
       </w:r>
       <w:r>
         <w:rPr>
@@ -6708,6 +6720,7 @@
           <w:szCs w:val="24"/>
         </w:rPr>
       </w:pPr>
+      <w:commentRangeStart w:id="12"/>
       <w:r>
         <w:rPr>
           <w:rFonts w:ascii="Times New Roman" w:hAnsi="Times New Roman" w:cs="Times New Roman"/>
@@ -6765,6 +6778,13 @@
           <w:szCs w:val="24"/>
         </w:rPr>
         <w:t>Linking it to bird nutritional ecology done by other people in the region</w:t>
+      </w:r>
+      <w:commentRangeEnd w:id="12"/>
+      <w:r>
+        <w:rPr>
+          <w:rStyle w:val="CommentReference"/>
+        </w:rPr>
+        <w:commentReference w:id="12"/>
       </w:r>
     </w:p>
     <w:p>
@@ -6775,7 +6795,7 @@
           <w:szCs w:val="24"/>
         </w:rPr>
       </w:pPr>
-      <w:commentRangeStart w:id="11"/>
+      <w:commentRangeStart w:id="13"/>
       <w:r>
         <w:rPr>
           <w:rFonts w:ascii="Times New Roman" w:hAnsi="Times New Roman" w:cs="Times New Roman"/>
@@ -6784,12 +6804,12 @@
         </w:rPr>
         <w:t xml:space="preserve">One of the key gaps in past research is demonstrating not only that differences in arthropod communities are different among native and non-native plants, but also that predators have altered top-down effects. </w:t>
       </w:r>
-      <w:commentRangeEnd w:id="11"/>
+      <w:commentRangeEnd w:id="13"/>
       <w:r>
         <w:rPr>
           <w:rStyle w:val="CommentReference"/>
         </w:rPr>
-        <w:commentReference w:id="11"/>
+        <w:commentReference w:id="13"/>
       </w:r>
       <w:r>
         <w:rPr>
@@ -6817,7 +6837,71 @@
           <w:sz w:val="24"/>
           <w:szCs w:val="24"/>
         </w:rPr>
-        <w:t xml:space="preserve"> Wagner et al. </w:t>
+        <w:t xml:space="preserve"> Wagner et al. 2021). </w:t>
+      </w:r>
+      <w:r>
+        <w:rPr>
+          <w:rFonts w:ascii="Times New Roman" w:hAnsi="Times New Roman" w:cs="Times New Roman"/>
+          <w:sz w:val="24"/>
+          <w:szCs w:val="24"/>
+        </w:rPr>
+        <w:t xml:space="preserve">Despite the differences in </w:t>
+      </w:r>
+      <w:r>
+        <w:rPr>
+          <w:rFonts w:ascii="Times New Roman" w:hAnsi="Times New Roman" w:cs="Times New Roman"/>
+          <w:sz w:val="24"/>
+          <w:szCs w:val="24"/>
+        </w:rPr>
+        <w:t>the abundance of caterpillars and spiders</w:t>
+      </w:r>
+      <w:r>
+        <w:rPr>
+          <w:rFonts w:ascii="Times New Roman" w:hAnsi="Times New Roman" w:cs="Times New Roman"/>
+          <w:sz w:val="24"/>
+          <w:szCs w:val="24"/>
+        </w:rPr>
+        <w:t xml:space="preserve"> among native and non-natives hosts, we were surprised to see similar rates of bird predation effects on arthropod biomass</w:t>
+      </w:r>
+      <w:r>
+        <w:rPr>
+          <w:rFonts w:ascii="Times New Roman" w:hAnsi="Times New Roman" w:cs="Times New Roman"/>
+          <w:sz w:val="24"/>
+          <w:szCs w:val="24"/>
+        </w:rPr>
+        <w:t>.</w:t>
+      </w:r>
+      <w:r>
+        <w:rPr>
+          <w:rFonts w:ascii="Times New Roman" w:hAnsi="Times New Roman" w:cs="Times New Roman"/>
+          <w:sz w:val="24"/>
+          <w:szCs w:val="24"/>
+        </w:rPr>
+        <w:t xml:space="preserve"> </w:t>
+      </w:r>
+      <w:r>
+        <w:rPr>
+          <w:rFonts w:ascii="Times New Roman" w:hAnsi="Times New Roman" w:cs="Times New Roman"/>
+          <w:sz w:val="24"/>
+          <w:szCs w:val="24"/>
+        </w:rPr>
+        <w:t>I</w:t>
+      </w:r>
+      <w:r>
+        <w:rPr>
+          <w:rFonts w:ascii="Times New Roman" w:hAnsi="Times New Roman" w:cs="Times New Roman"/>
+          <w:sz w:val="24"/>
+          <w:szCs w:val="24"/>
+        </w:rPr>
+        <w:t>nsectivorous songbirds</w:t>
+      </w:r>
+      <w:r>
+        <w:rPr>
+          <w:rFonts w:ascii="Times New Roman" w:hAnsi="Times New Roman" w:cs="Times New Roman"/>
+          <w:sz w:val="24"/>
+          <w:szCs w:val="24"/>
+        </w:rPr>
+        <w:t xml:space="preserve"> actively forage on and take prey from invasive plants, and </w:t>
       </w:r>
       <w:r>
         <w:rPr>
@@ -6826,49 +6910,7 @@
           <w:szCs w:val="24"/>
         </w:rPr>
         <w:lastRenderedPageBreak/>
-        <w:t xml:space="preserve">2021). </w:t>
-      </w:r>
-      <w:r>
-        <w:rPr>
-          <w:rFonts w:ascii="Times New Roman" w:hAnsi="Times New Roman" w:cs="Times New Roman"/>
-          <w:sz w:val="24"/>
-          <w:szCs w:val="24"/>
-        </w:rPr>
-        <w:t xml:space="preserve">Despite the differences in </w:t>
-      </w:r>
-      <w:r>
-        <w:rPr>
-          <w:rFonts w:ascii="Times New Roman" w:hAnsi="Times New Roman" w:cs="Times New Roman"/>
-          <w:sz w:val="24"/>
-          <w:szCs w:val="24"/>
-        </w:rPr>
-        <w:t>the abundance of caterpillars and spiders</w:t>
-      </w:r>
-      <w:r>
-        <w:rPr>
-          <w:rFonts w:ascii="Times New Roman" w:hAnsi="Times New Roman" w:cs="Times New Roman"/>
-          <w:sz w:val="24"/>
-          <w:szCs w:val="24"/>
-        </w:rPr>
-        <w:t xml:space="preserve"> among native and non-natives hosts, we were surprised to see similar rates of bird predation effects on arthropod biomass. It stands to reason </w:t>
-      </w:r>
-      <w:proofErr w:type="gramStart"/>
-      <w:r>
-        <w:rPr>
-          <w:rFonts w:ascii="Times New Roman" w:hAnsi="Times New Roman" w:cs="Times New Roman"/>
-          <w:sz w:val="24"/>
-          <w:szCs w:val="24"/>
-        </w:rPr>
-        <w:t>that insectivorous songbirds</w:t>
-      </w:r>
-      <w:proofErr w:type="gramEnd"/>
-      <w:r>
-        <w:rPr>
-          <w:rFonts w:ascii="Times New Roman" w:hAnsi="Times New Roman" w:cs="Times New Roman"/>
-          <w:sz w:val="24"/>
-          <w:szCs w:val="24"/>
-        </w:rPr>
-        <w:t xml:space="preserve"> actively forage on and take prey from invasive plants, and there was no evidence that these predators</w:t>
+        <w:t>there was no evidence that these predators</w:t>
       </w:r>
       <w:r>
         <w:rPr>
@@ -6894,7 +6936,7 @@
         </w:rPr>
         <w:t>It is important to note that in our specific case study, some high-quality plants are rare or absent from the understory in which invasive plants were dominant (</w:t>
       </w:r>
-      <w:commentRangeStart w:id="12"/>
+      <w:commentRangeStart w:id="14"/>
       <w:r>
         <w:rPr>
           <w:rFonts w:ascii="Times New Roman" w:hAnsi="Times New Roman" w:cs="Times New Roman"/>
@@ -6903,12 +6945,12 @@
         </w:rPr>
         <w:t>how to cite this</w:t>
       </w:r>
-      <w:commentRangeEnd w:id="12"/>
+      <w:commentRangeEnd w:id="14"/>
       <w:r>
         <w:rPr>
           <w:rStyle w:val="CommentReference"/>
         </w:rPr>
-        <w:commentReference w:id="12"/>
+        <w:commentReference w:id="14"/>
       </w:r>
       <w:r>
         <w:rPr>
@@ -6925,6 +6967,40 @@
           <w:szCs w:val="24"/>
         </w:rPr>
         <w:t xml:space="preserve"> </w:t>
+      </w:r>
+      <w:commentRangeStart w:id="15"/>
+      <w:r>
+        <w:rPr>
+          <w:rFonts w:ascii="Times New Roman" w:hAnsi="Times New Roman" w:cs="Times New Roman"/>
+          <w:sz w:val="24"/>
+          <w:szCs w:val="24"/>
+        </w:rPr>
+        <w:t>Insectivorous songbirds may compensate by shifting diet to other insect prey other than caterpillars (</w:t>
+      </w:r>
+      <w:proofErr w:type="spellStart"/>
+      <w:r>
+        <w:rPr>
+          <w:rFonts w:ascii="Times New Roman" w:hAnsi="Times New Roman" w:cs="Times New Roman"/>
+          <w:sz w:val="24"/>
+          <w:szCs w:val="24"/>
+        </w:rPr>
+        <w:t>Tarr</w:t>
+      </w:r>
+      <w:proofErr w:type="spellEnd"/>
+      <w:r>
+        <w:rPr>
+          <w:rFonts w:ascii="Times New Roman" w:hAnsi="Times New Roman" w:cs="Times New Roman"/>
+          <w:sz w:val="24"/>
+          <w:szCs w:val="24"/>
+        </w:rPr>
+        <w:t xml:space="preserve"> 2022).  </w:t>
+      </w:r>
+      <w:commentRangeEnd w:id="15"/>
+      <w:r>
+        <w:rPr>
+          <w:rStyle w:val="CommentReference"/>
+        </w:rPr>
+        <w:commentReference w:id="15"/>
       </w:r>
     </w:p>
     <w:p>
@@ -7012,6 +7088,46 @@
           <w:sz w:val="24"/>
           <w:szCs w:val="24"/>
         </w:rPr>
+        <w:t xml:space="preserve">One of the key priorities for invasive species </w:t>
+      </w:r>
+      <w:r>
+        <w:rPr>
+          <w:rFonts w:ascii="Times New Roman" w:hAnsi="Times New Roman" w:cs="Times New Roman"/>
+          <w:sz w:val="24"/>
+          <w:szCs w:val="24"/>
+        </w:rPr>
+        <w:t xml:space="preserve">research includes understanding the context of the environments that are being invaded or have been invaded (Ricciardi et al. 2021). </w:t>
+      </w:r>
+      <w:commentRangeStart w:id="16"/>
+      <w:r>
+        <w:rPr>
+          <w:rFonts w:ascii="Times New Roman" w:hAnsi="Times New Roman" w:cs="Times New Roman"/>
+          <w:sz w:val="24"/>
+          <w:szCs w:val="24"/>
+        </w:rPr>
+        <w:t>We observed a surprising variation in the nutritional quality of native plants in our study location, and this variation in quality of food opportunities for wildlife came out higher or lower than non-natives dependent on the comparison being made.</w:t>
+      </w:r>
+      <w:r>
+        <w:rPr>
+          <w:rFonts w:ascii="Times New Roman" w:hAnsi="Times New Roman" w:cs="Times New Roman"/>
+          <w:sz w:val="24"/>
+          <w:szCs w:val="24"/>
+        </w:rPr>
+        <w:t xml:space="preserve"> </w:t>
+      </w:r>
+      <w:commentRangeEnd w:id="16"/>
+      <w:r>
+        <w:rPr>
+          <w:rStyle w:val="CommentReference"/>
+        </w:rPr>
+        <w:commentReference w:id="16"/>
+      </w:r>
+      <w:r>
+        <w:rPr>
+          <w:rFonts w:ascii="Times New Roman" w:hAnsi="Times New Roman" w:cs="Times New Roman"/>
+          <w:sz w:val="24"/>
+          <w:szCs w:val="24"/>
+        </w:rPr>
         <w:t xml:space="preserve">Overall, our results suggest that a more nuanced management strategy for habitat improvement goals in </w:t>
       </w:r>
       <w:r>
@@ -7030,7 +7146,7 @@
         </w:rPr>
         <w:t xml:space="preserve"> </w:t>
       </w:r>
-      <w:commentRangeStart w:id="13"/>
+      <w:commentRangeStart w:id="17"/>
       <w:r>
         <w:rPr>
           <w:rFonts w:ascii="Times New Roman" w:hAnsi="Times New Roman" w:cs="Times New Roman"/>
@@ -7055,52 +7171,100 @@
         </w:rPr>
         <w:t xml:space="preserve"> </w:t>
       </w:r>
-      <w:commentRangeEnd w:id="13"/>
+      <w:commentRangeEnd w:id="17"/>
       <w:r>
         <w:rPr>
           <w:rStyle w:val="CommentReference"/>
         </w:rPr>
-        <w:commentReference w:id="13"/>
-      </w:r>
-      <w:r>
-        <w:rPr>
-          <w:rFonts w:ascii="Times New Roman" w:hAnsi="Times New Roman" w:cs="Times New Roman"/>
-          <w:sz w:val="24"/>
-          <w:szCs w:val="24"/>
-        </w:rPr>
-        <w:t xml:space="preserve">forests. First, the </w:t>
-      </w:r>
-      <w:r>
-        <w:rPr>
-          <w:rFonts w:ascii="Times New Roman" w:hAnsi="Times New Roman" w:cs="Times New Roman"/>
-          <w:sz w:val="24"/>
-          <w:szCs w:val="24"/>
-        </w:rPr>
-        <w:t>comparison</w:t>
-      </w:r>
-      <w:r>
-        <w:rPr>
-          <w:rFonts w:ascii="Times New Roman" w:hAnsi="Times New Roman" w:cs="Times New Roman"/>
-          <w:sz w:val="24"/>
-          <w:szCs w:val="24"/>
-        </w:rPr>
-        <w:t xml:space="preserve"> to </w:t>
-      </w:r>
-      <w:r>
-        <w:rPr>
-          <w:rFonts w:ascii="Times New Roman" w:hAnsi="Times New Roman" w:cs="Times New Roman"/>
-          <w:sz w:val="24"/>
-          <w:szCs w:val="24"/>
-        </w:rPr>
-        <w:t>native</w:t>
-      </w:r>
-      <w:r>
-        <w:rPr>
-          <w:rFonts w:ascii="Times New Roman" w:hAnsi="Times New Roman" w:cs="Times New Roman"/>
-          <w:sz w:val="24"/>
-          <w:szCs w:val="24"/>
-        </w:rPr>
-        <w:t xml:space="preserve"> plants that have been displaced by invasives are a critical comparison point. It should be stablished in a given region whether native woody plants are</w:t>
+        <w:commentReference w:id="17"/>
+      </w:r>
+      <w:r>
+        <w:rPr>
+          <w:rFonts w:ascii="Times New Roman" w:hAnsi="Times New Roman" w:cs="Times New Roman"/>
+          <w:sz w:val="24"/>
+          <w:szCs w:val="24"/>
+        </w:rPr>
+        <w:t>forests.</w:t>
+      </w:r>
+      <w:r>
+        <w:rPr>
+          <w:rFonts w:ascii="Times New Roman" w:hAnsi="Times New Roman" w:cs="Times New Roman"/>
+          <w:sz w:val="24"/>
+          <w:szCs w:val="24"/>
+        </w:rPr>
+        <w:t xml:space="preserve"> Invasive plants are prevalent in these environments, in part, due to ecological disturbances caused by human activity (Homes et al. 2021). Current management practices attempt to ameliorate the impacts of invasive plants on wildlife through physical removal.</w:t>
+      </w:r>
+      <w:r>
+        <w:rPr>
+          <w:rFonts w:ascii="Times New Roman" w:hAnsi="Times New Roman" w:cs="Times New Roman"/>
+          <w:sz w:val="24"/>
+          <w:szCs w:val="24"/>
+        </w:rPr>
+        <w:t xml:space="preserve"> </w:t>
+      </w:r>
+      <w:r>
+        <w:rPr>
+          <w:rFonts w:ascii="Times New Roman" w:hAnsi="Times New Roman" w:cs="Times New Roman"/>
+          <w:sz w:val="24"/>
+          <w:szCs w:val="24"/>
+        </w:rPr>
+        <w:t>However, our results suggest that</w:t>
+      </w:r>
+      <w:r>
+        <w:rPr>
+          <w:rFonts w:ascii="Times New Roman" w:hAnsi="Times New Roman" w:cs="Times New Roman"/>
+          <w:sz w:val="24"/>
+          <w:szCs w:val="24"/>
+        </w:rPr>
+        <w:t xml:space="preserve"> </w:t>
+      </w:r>
+      <w:r>
+        <w:rPr>
+          <w:rFonts w:ascii="Times New Roman" w:hAnsi="Times New Roman" w:cs="Times New Roman"/>
+          <w:sz w:val="24"/>
+          <w:szCs w:val="24"/>
+        </w:rPr>
+        <w:t>native plant community is</w:t>
+      </w:r>
+      <w:r>
+        <w:rPr>
+          <w:rFonts w:ascii="Times New Roman" w:hAnsi="Times New Roman" w:cs="Times New Roman"/>
+          <w:sz w:val="24"/>
+          <w:szCs w:val="24"/>
+        </w:rPr>
+        <w:t xml:space="preserve"> a critical comparison point.</w:t>
+      </w:r>
+      <w:r>
+        <w:rPr>
+          <w:rFonts w:ascii="Times New Roman" w:hAnsi="Times New Roman" w:cs="Times New Roman"/>
+          <w:sz w:val="24"/>
+          <w:szCs w:val="24"/>
+        </w:rPr>
+        <w:t xml:space="preserve"> For example, forest composition and structure may be more important for some arthropod groups for </w:t>
+      </w:r>
+      <w:r>
+        <w:rPr>
+          <w:rFonts w:ascii="Times New Roman" w:hAnsi="Times New Roman" w:cs="Times New Roman"/>
+          <w:sz w:val="24"/>
+          <w:szCs w:val="24"/>
+        </w:rPr>
+        <w:t>determining</w:t>
+      </w:r>
+      <w:r>
+        <w:rPr>
+          <w:rFonts w:ascii="Times New Roman" w:hAnsi="Times New Roman" w:cs="Times New Roman"/>
+          <w:sz w:val="24"/>
+          <w:szCs w:val="24"/>
+        </w:rPr>
+        <w:t xml:space="preserve"> density and abundance even on invasive plants (Traylor et al. 2022).</w:t>
+      </w:r>
+      <w:r>
+        <w:rPr>
+          <w:rFonts w:ascii="Times New Roman" w:hAnsi="Times New Roman" w:cs="Times New Roman"/>
+          <w:sz w:val="24"/>
+          <w:szCs w:val="24"/>
+        </w:rPr>
+        <w:t xml:space="preserve"> It should be stablished in a given region whether native woody plants are</w:t>
       </w:r>
       <w:r>
         <w:rPr>
@@ -7140,7 +7304,23 @@
           <w:sz w:val="24"/>
           <w:szCs w:val="24"/>
         </w:rPr>
-        <w:t>some invasive plants. Conversely, habitat improvement should facilitate the recovery of higher-quality host plants for caterpillars like Oak and Cherry if possible since these provide more prey for migratory songbirds (</w:t>
+        <w:t>some invasive plants</w:t>
+      </w:r>
+      <w:r>
+        <w:rPr>
+          <w:rFonts w:ascii="Times New Roman" w:hAnsi="Times New Roman" w:cs="Times New Roman"/>
+          <w:sz w:val="24"/>
+          <w:szCs w:val="24"/>
+        </w:rPr>
+        <w:t>, rather than all</w:t>
+      </w:r>
+      <w:r>
+        <w:rPr>
+          <w:rFonts w:ascii="Times New Roman" w:hAnsi="Times New Roman" w:cs="Times New Roman"/>
+          <w:sz w:val="24"/>
+          <w:szCs w:val="24"/>
+        </w:rPr>
+        <w:t>. Conversely, habitat improvement should facilitate the recovery of higher-quality host plants for caterpillars like Oak and Cherry if possible since these provide more prey for migratory songbirds (</w:t>
       </w:r>
       <w:r>
         <w:rPr>
@@ -7157,6 +7337,14 @@
           <w:sz w:val="24"/>
           <w:szCs w:val="24"/>
         </w:rPr>
+        <w:t xml:space="preserve"> on oaks and cherries, does it exist</w:t>
+      </w:r>
+      <w:r>
+        <w:rPr>
+          <w:rFonts w:ascii="Times New Roman" w:hAnsi="Times New Roman" w:cs="Times New Roman"/>
+          <w:sz w:val="24"/>
+          <w:szCs w:val="24"/>
+        </w:rPr>
         <w:t>)</w:t>
       </w:r>
       <w:r>
@@ -7166,40 +7354,6 @@
           <w:szCs w:val="24"/>
         </w:rPr>
         <w:t xml:space="preserve">. </w:t>
-      </w:r>
-      <w:commentRangeStart w:id="14"/>
-      <w:r>
-        <w:rPr>
-          <w:rFonts w:ascii="Times New Roman" w:hAnsi="Times New Roman" w:cs="Times New Roman"/>
-          <w:sz w:val="24"/>
-          <w:szCs w:val="24"/>
-        </w:rPr>
-        <w:t>Insectivorous songbirds may compensate by shifting diet to other insect prey other than caterpillars (</w:t>
-      </w:r>
-      <w:proofErr w:type="spellStart"/>
-      <w:r>
-        <w:rPr>
-          <w:rFonts w:ascii="Times New Roman" w:hAnsi="Times New Roman" w:cs="Times New Roman"/>
-          <w:sz w:val="24"/>
-          <w:szCs w:val="24"/>
-        </w:rPr>
-        <w:t>Tarr</w:t>
-      </w:r>
-      <w:proofErr w:type="spellEnd"/>
-      <w:r>
-        <w:rPr>
-          <w:rFonts w:ascii="Times New Roman" w:hAnsi="Times New Roman" w:cs="Times New Roman"/>
-          <w:sz w:val="24"/>
-          <w:szCs w:val="24"/>
-        </w:rPr>
-        <w:t xml:space="preserve"> 2022).  </w:t>
-      </w:r>
-      <w:commentRangeEnd w:id="14"/>
-      <w:r>
-        <w:rPr>
-          <w:rStyle w:val="CommentReference"/>
-        </w:rPr>
-        <w:commentReference w:id="14"/>
       </w:r>
     </w:p>
     <w:p>
@@ -7324,7 +7478,7 @@
       </w:r>
     </w:p>
   </w:comment>
-  <w:comment w:id="4" w:author="Clark, Robert Emerson" w:date="2022-07-13T12:09:00Z" w:initials="CRE">
+  <w:comment w:id="4" w:author="Clark, Robert Emerson" w:date="2022-07-13T15:41:00Z" w:initials="CRE">
     <w:p>
       <w:pPr>
         <w:pStyle w:val="CommentText"/>
@@ -7336,11 +7490,11 @@
         <w:annotationRef/>
       </w:r>
       <w:r>
-        <w:t>I had a surprisingly hard time finding more citation despite this being a claim I have heard many times from the plant-insect interactions folks.</w:t>
+        <w:t>These are hard statements to back up. I'm open to other suggestions on how to word this. Hell, maybe there is a meta-analysis that points this out hidden in the literature somewhere.</w:t>
       </w:r>
     </w:p>
   </w:comment>
-  <w:comment w:id="5" w:author="Clark, Robert Emerson" w:date="2022-07-13T15:41:00Z" w:initials="CRE">
+  <w:comment w:id="5" w:author="Clark, Robert Emerson" w:date="2022-07-13T16:23:00Z" w:initials="CRE">
     <w:p>
       <w:pPr>
         <w:pStyle w:val="CommentText"/>
@@ -7352,11 +7506,11 @@
         <w:annotationRef/>
       </w:r>
       <w:r>
-        <w:t>These are hard statements to back up. I'm open to other suggestions on how to word this. Hell, maybe there is a meta-analysis that points this out hidden in the literature somewhere.</w:t>
+        <w:t>Wales - I couldn’t find something to support this point, but really I can make this more broad and say 'nutritional quality for birds'. Got a citation on hand for the point that insects on invasives have lower N or protein? Or really anything showing variation in prey quality among different plants or arthropod groups.</w:t>
       </w:r>
     </w:p>
   </w:comment>
-  <w:comment w:id="6" w:author="Clark, Robert Emerson" w:date="2022-07-13T16:23:00Z" w:initials="CRE">
+  <w:comment w:id="6" w:author="Clark, Robert Emerson" w:date="2022-07-15T13:30:00Z" w:initials="CRE">
     <w:p>
       <w:pPr>
         <w:pStyle w:val="CommentText"/>
@@ -7368,11 +7522,11 @@
         <w:annotationRef/>
       </w:r>
       <w:r>
-        <w:t>Wales - I couldn’t find something to support this point, but really I can make this more broad and say 'nutritional quality for birds'. Got a citation on hand for the point that insects on invasives have lower N or protein? Or really anything showing variation in prey quality among different plants or arthropod groups.</w:t>
+        <w:t>Wales - please add the 4 or 5 sentences describing the C:N methods and add a citation if possible.</w:t>
       </w:r>
     </w:p>
   </w:comment>
-  <w:comment w:id="7" w:author="Clark, Robert Emerson" w:date="2022-07-15T13:30:00Z" w:initials="CRE">
+  <w:comment w:id="7" w:author="Clark, Robert Emerson" w:date="2022-07-15T13:50:00Z" w:initials="CRE">
     <w:p>
       <w:pPr>
         <w:pStyle w:val="CommentText"/>
@@ -7384,11 +7538,11 @@
         <w:annotationRef/>
       </w:r>
       <w:r>
-        <w:t>Wales - please add the 4 or 5 sentences describing the C:N methods and add a citation if possible.</w:t>
+        <w:t xml:space="preserve">R packages are italicized in my past "Ecology" papers. </w:t>
       </w:r>
     </w:p>
   </w:comment>
-  <w:comment w:id="8" w:author="Clark, Robert Emerson" w:date="2022-07-15T13:50:00Z" w:initials="CRE">
+  <w:comment w:id="8" w:author="Clark, Robert Emerson" w:date="2022-07-15T13:57:00Z" w:initials="CRE">
     <w:p>
       <w:pPr>
         <w:pStyle w:val="CommentText"/>
@@ -7400,11 +7554,11 @@
         <w:annotationRef/>
       </w:r>
       <w:r>
-        <w:t xml:space="preserve">R packages are italicized in my past "Ecology" papers. </w:t>
+        <w:t>Wales - this is what I did statistically, but maybe the N% means something else. Update this if so.</w:t>
       </w:r>
     </w:p>
   </w:comment>
-  <w:comment w:id="9" w:author="Clark, Robert Emerson" w:date="2022-07-15T13:57:00Z" w:initials="CRE">
+  <w:comment w:id="9" w:author="Clark, Robert Emerson" w:date="2022-07-15T14:23:00Z" w:initials="CRE">
     <w:p>
       <w:pPr>
         <w:pStyle w:val="CommentText"/>
@@ -7416,11 +7570,11 @@
         <w:annotationRef/>
       </w:r>
       <w:r>
-        <w:t>Wales - this is what I did statistically, but maybe the N% means something else. Update this if so.</w:t>
+        <w:t>I have half a mind to just remove this and all other mention of it, then keep it for a reviewer if it comes up. I did this part of the experiment to rule out leaf area and it doesn’t seem deserving of an entire paragraph in this paper.</w:t>
       </w:r>
     </w:p>
   </w:comment>
-  <w:comment w:id="10" w:author="Clark, Robert Emerson" w:date="2022-07-15T14:23:00Z" w:initials="CRE">
+  <w:comment w:id="10" w:author="Clark, Robert Emerson" w:date="2022-07-19T10:41:00Z" w:initials="CRE">
     <w:p>
       <w:pPr>
         <w:pStyle w:val="CommentText"/>
@@ -7432,11 +7586,11 @@
         <w:annotationRef/>
       </w:r>
       <w:r>
-        <w:t>I have half a mind to just remove this and all other mention of it, then keep it for a reviewer if it comes up. I did this part of the experiment to rule out leaf area and it doesn’t seem deserving of an entire paragraph in this paper.</w:t>
+        <w:t>I will add chisq, f-test, etc. in later revision</w:t>
       </w:r>
     </w:p>
   </w:comment>
-  <w:comment w:id="11" w:author="Clark, Robert Emerson" w:date="2022-07-13T14:39:00Z" w:initials="CRE">
+  <w:comment w:id="11" w:author="Clark, Robert Emerson" w:date="2022-07-19T10:57:00Z" w:initials="CRE">
     <w:p>
       <w:pPr>
         <w:pStyle w:val="CommentText"/>
@@ -7448,11 +7602,11 @@
         <w:annotationRef/>
       </w:r>
       <w:r>
-        <w:t>I suggest a paragraph starts here with this point because it is indeed what makes our study so unique - I don’t know of any predator exclusion experiments like this.</w:t>
+        <w:t>Wales - there is probably a better phrase to use here. I am open to edits and suggestions.</w:t>
       </w:r>
     </w:p>
   </w:comment>
-  <w:comment w:id="12" w:author="Clark, Robert Emerson" w:date="2022-07-13T11:57:00Z" w:initials="CRE">
+  <w:comment w:id="12" w:author="Clark, Robert Emerson" w:date="2022-07-19T11:14:00Z" w:initials="CRE">
     <w:p>
       <w:pPr>
         <w:pStyle w:val="CommentText"/>
@@ -7464,11 +7618,11 @@
         <w:annotationRef/>
       </w:r>
       <w:r>
-        <w:t>A reminder to come back to this point that the context is incredibly important for making management decisions. Are the native plants "leftover" after invasive plant removal actually any good for songbirds? People need to know this before they go chopping down invasives.</w:t>
+        <w:t>Wales - I'd be perfectly happy if you cut what I wrote here and wrote something new from scratch. I'm out of my comfort zone so what I probably wrote isn't very on point.</w:t>
       </w:r>
     </w:p>
   </w:comment>
-  <w:comment w:id="13" w:author="Clark, Robert Emerson" w:date="2022-07-13T11:55:00Z" w:initials="CRE">
+  <w:comment w:id="13" w:author="Clark, Robert Emerson" w:date="2022-07-13T14:39:00Z" w:initials="CRE">
     <w:p>
       <w:pPr>
         <w:pStyle w:val="CommentText"/>
@@ -7480,11 +7634,11 @@
         <w:annotationRef/>
       </w:r>
       <w:r>
-        <w:t>Reminder to go back and make sure that US, USA, U.S. abbreviations are consistent in the entire paper once finished.</w:t>
+        <w:t>I suggest a paragraph starts here with this point because it is indeed what makes our study so unique - I don’t know of any predator exclusion experiments like this.</w:t>
       </w:r>
     </w:p>
   </w:comment>
-  <w:comment w:id="14" w:author="Clark, Robert Emerson" w:date="2022-07-13T16:10:00Z" w:initials="CRE">
+  <w:comment w:id="14" w:author="Clark, Robert Emerson" w:date="2022-07-13T11:57:00Z" w:initials="CRE">
     <w:p>
       <w:pPr>
         <w:pStyle w:val="CommentText"/>
@@ -7496,7 +7650,55 @@
         <w:annotationRef/>
       </w:r>
       <w:r>
+        <w:t>A reminder to come back to this point that the context is incredibly important for making management decisions. Are the native plants "leftover" after invasive plant removal actually any good for songbirds? People need to know this before they go chopping down invasives.</w:t>
+      </w:r>
+    </w:p>
+  </w:comment>
+  <w:comment w:id="15" w:author="Clark, Robert Emerson" w:date="2022-07-13T16:10:00Z" w:initials="CRE">
+    <w:p>
+      <w:pPr>
+        <w:pStyle w:val="CommentText"/>
+      </w:pPr>
+      <w:r>
+        <w:rPr>
+          <w:rStyle w:val="CommentReference"/>
+        </w:rPr>
+        <w:annotationRef/>
+      </w:r>
+      <w:r>
         <w:t>Citation from the Northeastern Nat paper Chad sent. It's a good point that should actually be near the end.</w:t>
+      </w:r>
+    </w:p>
+  </w:comment>
+  <w:comment w:id="16" w:author="Clark, Robert Emerson" w:date="2022-07-19T11:20:00Z" w:initials="CRE">
+    <w:p>
+      <w:pPr>
+        <w:pStyle w:val="CommentText"/>
+      </w:pPr>
+      <w:r>
+        <w:rPr>
+          <w:rStyle w:val="CommentReference"/>
+        </w:rPr>
+        <w:annotationRef/>
+      </w:r>
+      <w:r>
+        <w:t>I hate how this is worded but I love the idea being expressed. Need help with phrasing.</w:t>
+      </w:r>
+    </w:p>
+  </w:comment>
+  <w:comment w:id="17" w:author="Clark, Robert Emerson" w:date="2022-07-13T11:55:00Z" w:initials="CRE">
+    <w:p>
+      <w:pPr>
+        <w:pStyle w:val="CommentText"/>
+      </w:pPr>
+      <w:r>
+        <w:rPr>
+          <w:rStyle w:val="CommentReference"/>
+        </w:rPr>
+        <w:annotationRef/>
+      </w:r>
+      <w:r>
+        <w:t>Reminder to go back and make sure that US, USA, U.S. abbreviations are consistent in the entire paper once finished.</w:t>
       </w:r>
     </w:p>
   </w:comment>
@@ -7509,17 +7711,20 @@
   <w15:commentEx w15:paraId="73202598" w15:done="0"/>
   <w15:commentEx w15:paraId="081CE501" w15:done="0"/>
   <w15:commentEx w15:paraId="24D6862E" w15:done="0"/>
-  <w15:commentEx w15:paraId="21B4DB01" w15:done="0"/>
   <w15:commentEx w15:paraId="50D5212D" w15:done="0"/>
   <w15:commentEx w15:paraId="27E701A4" w15:done="0"/>
   <w15:commentEx w15:paraId="1E66DA16" w15:done="0"/>
   <w15:commentEx w15:paraId="60B80923" w15:done="0"/>
   <w15:commentEx w15:paraId="03E68562" w15:done="0"/>
   <w15:commentEx w15:paraId="63266EF4" w15:done="0"/>
+  <w15:commentEx w15:paraId="23E293CD" w15:done="0"/>
+  <w15:commentEx w15:paraId="79DC7F72" w15:done="0"/>
+  <w15:commentEx w15:paraId="52FA2884" w15:done="0"/>
   <w15:commentEx w15:paraId="141FA97D" w15:done="0"/>
   <w15:commentEx w15:paraId="7B226D8D" w15:done="0"/>
+  <w15:commentEx w15:paraId="4C999AF0" w15:done="0"/>
+  <w15:commentEx w15:paraId="486629D4" w15:done="0"/>
   <w15:commentEx w15:paraId="1A1AA524" w15:done="0"/>
-  <w15:commentEx w15:paraId="05CA18BE" w15:done="0"/>
 </w15:commentsEx>
 </file>
 
@@ -7529,17 +7734,20 @@
   <w16cex:commentExtensible w16cex:durableId="26793698" w16cex:dateUtc="2022-07-13T16:18:00Z"/>
   <w16cex:commentExtensible w16cex:durableId="26793A92" w16cex:dateUtc="2022-07-13T16:35:00Z"/>
   <w16cex:commentExtensible w16cex:durableId="26795B83" w16cex:dateUtc="2022-07-13T18:56:00Z"/>
-  <w16cex:commentExtensible w16cex:durableId="26793461" w16cex:dateUtc="2022-07-13T16:09:00Z"/>
   <w16cex:commentExtensible w16cex:durableId="2679660D" w16cex:dateUtc="2022-07-13T19:41:00Z"/>
   <w16cex:commentExtensible w16cex:durableId="26796FF1" w16cex:dateUtc="2022-07-13T20:23:00Z"/>
   <w16cex:commentExtensible w16cex:durableId="267BEA71" w16cex:dateUtc="2022-07-15T17:30:00Z"/>
   <w16cex:commentExtensible w16cex:durableId="267BEF0A" w16cex:dateUtc="2022-07-15T17:50:00Z"/>
   <w16cex:commentExtensible w16cex:durableId="267BF0DC" w16cex:dateUtc="2022-07-15T17:57:00Z"/>
   <w16cex:commentExtensible w16cex:durableId="267BF6D1" w16cex:dateUtc="2022-07-15T18:23:00Z"/>
+  <w16cex:commentExtensible w16cex:durableId="268108E8" w16cex:dateUtc="2022-07-19T14:41:00Z"/>
+  <w16cex:commentExtensible w16cex:durableId="26810C8F" w16cex:dateUtc="2022-07-19T14:57:00Z"/>
+  <w16cex:commentExtensible w16cex:durableId="268110A1" w16cex:dateUtc="2022-07-19T15:14:00Z"/>
   <w16cex:commentExtensible w16cex:durableId="2679579A" w16cex:dateUtc="2022-07-13T18:39:00Z"/>
   <w16cex:commentExtensible w16cex:durableId="267931B1" w16cex:dateUtc="2022-07-13T15:57:00Z"/>
+  <w16cex:commentExtensible w16cex:durableId="26796CE3" w16cex:dateUtc="2022-07-13T20:10:00Z"/>
+  <w16cex:commentExtensible w16cex:durableId="26811217" w16cex:dateUtc="2022-07-19T15:20:00Z"/>
   <w16cex:commentExtensible w16cex:durableId="26793132" w16cex:dateUtc="2022-07-13T15:55:00Z"/>
-  <w16cex:commentExtensible w16cex:durableId="26796CE3" w16cex:dateUtc="2022-07-13T20:10:00Z"/>
 </w16cex:commentsExtensible>
 </file>
 
@@ -7549,17 +7757,20 @@
   <w16cid:commentId w16cid:paraId="73202598" w16cid:durableId="26793698"/>
   <w16cid:commentId w16cid:paraId="081CE501" w16cid:durableId="26793A92"/>
   <w16cid:commentId w16cid:paraId="24D6862E" w16cid:durableId="26795B83"/>
-  <w16cid:commentId w16cid:paraId="21B4DB01" w16cid:durableId="26793461"/>
   <w16cid:commentId w16cid:paraId="50D5212D" w16cid:durableId="2679660D"/>
   <w16cid:commentId w16cid:paraId="27E701A4" w16cid:durableId="26796FF1"/>
   <w16cid:commentId w16cid:paraId="1E66DA16" w16cid:durableId="267BEA71"/>
   <w16cid:commentId w16cid:paraId="60B80923" w16cid:durableId="267BEF0A"/>
   <w16cid:commentId w16cid:paraId="03E68562" w16cid:durableId="267BF0DC"/>
   <w16cid:commentId w16cid:paraId="63266EF4" w16cid:durableId="267BF6D1"/>
+  <w16cid:commentId w16cid:paraId="23E293CD" w16cid:durableId="268108E8"/>
+  <w16cid:commentId w16cid:paraId="79DC7F72" w16cid:durableId="26810C8F"/>
+  <w16cid:commentId w16cid:paraId="52FA2884" w16cid:durableId="268110A1"/>
   <w16cid:commentId w16cid:paraId="141FA97D" w16cid:durableId="2679579A"/>
   <w16cid:commentId w16cid:paraId="7B226D8D" w16cid:durableId="267931B1"/>
+  <w16cid:commentId w16cid:paraId="4C999AF0" w16cid:durableId="26796CE3"/>
+  <w16cid:commentId w16cid:paraId="486629D4" w16cid:durableId="26811217"/>
   <w16cid:commentId w16cid:paraId="1A1AA524" w16cid:durableId="26793132"/>
-  <w16cid:commentId w16cid:paraId="05CA18BE" w16cid:durableId="26796CE3"/>
 </w16cid:commentsIds>
 </file>
 

</xml_diff>

<commit_message>
Add comments about stoneflies and spiders.
</commit_message>
<xml_diff>
--- a/Manuscripts/GH Trophic Project 2021 Manuscript 1.docx
+++ b/Manuscripts/GH Trophic Project 2021 Manuscript 1.docx
@@ -5905,7 +5905,16 @@
           <w:sz w:val="24"/>
           <w:szCs w:val="24"/>
         </w:rPr>
-        <w:t xml:space="preserve">. Following these results, we observed significant variation in the effect size of bird predation as measured by LRR. Bird predation effects were higher than zero for all host-plant species except for </w:t>
+        <w:t xml:space="preserve">. Following these results, we observed significant variation in the effect size of bird predation as measured by LRR. Bird predation effects were higher than zero for all host-plant species </w:t>
+      </w:r>
+      <w:commentRangeStart w:id="11"/>
+      <w:r>
+        <w:rPr>
+          <w:rFonts w:ascii="Times New Roman" w:hAnsi="Times New Roman" w:cs="Times New Roman"/>
+          <w:sz w:val="24"/>
+          <w:szCs w:val="24"/>
+        </w:rPr>
+        <w:t xml:space="preserve">except for </w:t>
       </w:r>
       <w:proofErr w:type="spellStart"/>
       <w:r>
@@ -5923,7 +5932,22 @@
           <w:sz w:val="24"/>
           <w:szCs w:val="24"/>
         </w:rPr>
-        <w:t xml:space="preserve"> (Fig. 2). We observed no evidence that bird predation was weaker on non-native species in a grouped plant contrast (</w:t>
+        <w:t xml:space="preserve"> </w:t>
+      </w:r>
+      <w:commentRangeEnd w:id="11"/>
+      <w:r>
+        <w:rPr>
+          <w:rStyle w:val="CommentReference"/>
+        </w:rPr>
+        <w:commentReference w:id="11"/>
+      </w:r>
+      <w:r>
+        <w:rPr>
+          <w:rFonts w:ascii="Times New Roman" w:hAnsi="Times New Roman" w:cs="Times New Roman"/>
+          <w:sz w:val="24"/>
+          <w:szCs w:val="24"/>
+        </w:rPr>
+        <w:t>(Fig. 2). We observed no evidence that bird predation was weaker on non-native species in a grouped plant contrast (</w:t>
       </w:r>
       <w:r>
         <w:rPr>
@@ -6023,7 +6047,23 @@
           <w:sz w:val="24"/>
           <w:szCs w:val="24"/>
         </w:rPr>
-        <w:t>. Araneae (true spiders) were more common on non-native plants overall</w:t>
+        <w:t xml:space="preserve">. Araneae (true spiders) were </w:t>
+      </w:r>
+      <w:commentRangeStart w:id="12"/>
+      <w:r>
+        <w:rPr>
+          <w:rFonts w:ascii="Times New Roman" w:hAnsi="Times New Roman" w:cs="Times New Roman"/>
+          <w:sz w:val="24"/>
+          <w:szCs w:val="24"/>
+        </w:rPr>
+        <w:t>more common on non-native plants overall</w:t>
+      </w:r>
+      <w:commentRangeEnd w:id="12"/>
+      <w:r>
+        <w:rPr>
+          <w:rStyle w:val="CommentReference"/>
+        </w:rPr>
+        <w:commentReference w:id="12"/>
       </w:r>
       <w:r>
         <w:rPr>
@@ -6055,7 +6095,23 @@
           <w:sz w:val="24"/>
           <w:szCs w:val="24"/>
         </w:rPr>
-        <w:t>. Hemiptera were more common on non-native plants as well (cite table rather than figure here too), but bird predation effects were not significant for this group (Fig</w:t>
+        <w:t>. Hemiptera were more common on non-native plants as well (</w:t>
+      </w:r>
+      <w:r>
+        <w:rPr>
+          <w:rFonts w:ascii="Times New Roman" w:hAnsi="Times New Roman" w:cs="Times New Roman"/>
+          <w:sz w:val="24"/>
+          <w:szCs w:val="24"/>
+        </w:rPr>
+        <w:t>Fig 3B</w:t>
+      </w:r>
+      <w:r>
+        <w:rPr>
+          <w:rFonts w:ascii="Times New Roman" w:hAnsi="Times New Roman" w:cs="Times New Roman"/>
+          <w:sz w:val="24"/>
+          <w:szCs w:val="24"/>
+        </w:rPr>
+        <w:t>), but bird predation effects were not significant for this group (Fig</w:t>
       </w:r>
       <w:r>
         <w:rPr>
@@ -6401,7 +6457,7 @@
         </w:rPr>
         <w:t xml:space="preserve"> surprisingly high food availability on honeysuckle (Lonicera). Second, we did not find any evidence that birds </w:t>
       </w:r>
-      <w:commentRangeStart w:id="11"/>
+      <w:commentRangeStart w:id="13"/>
       <w:r>
         <w:rPr>
           <w:rFonts w:ascii="Times New Roman" w:hAnsi="Times New Roman" w:cs="Times New Roman"/>
@@ -6410,12 +6466,12 @@
         </w:rPr>
         <w:t xml:space="preserve">foraged less </w:t>
       </w:r>
-      <w:commentRangeEnd w:id="11"/>
+      <w:commentRangeEnd w:id="13"/>
       <w:r>
         <w:rPr>
           <w:rStyle w:val="CommentReference"/>
         </w:rPr>
-        <w:commentReference w:id="11"/>
+        <w:commentReference w:id="13"/>
       </w:r>
       <w:r>
         <w:rPr>
@@ -6720,7 +6776,7 @@
           <w:szCs w:val="24"/>
         </w:rPr>
       </w:pPr>
-      <w:commentRangeStart w:id="12"/>
+      <w:commentRangeStart w:id="14"/>
       <w:r>
         <w:rPr>
           <w:rFonts w:ascii="Times New Roman" w:hAnsi="Times New Roman" w:cs="Times New Roman"/>
@@ -6779,12 +6835,12 @@
         </w:rPr>
         <w:t>Linking it to bird nutritional ecology done by other people in the region</w:t>
       </w:r>
-      <w:commentRangeEnd w:id="12"/>
+      <w:commentRangeEnd w:id="14"/>
       <w:r>
         <w:rPr>
           <w:rStyle w:val="CommentReference"/>
         </w:rPr>
-        <w:commentReference w:id="12"/>
+        <w:commentReference w:id="14"/>
       </w:r>
     </w:p>
     <w:p>
@@ -6795,7 +6851,7 @@
           <w:szCs w:val="24"/>
         </w:rPr>
       </w:pPr>
-      <w:commentRangeStart w:id="13"/>
+      <w:commentRangeStart w:id="15"/>
       <w:r>
         <w:rPr>
           <w:rFonts w:ascii="Times New Roman" w:hAnsi="Times New Roman" w:cs="Times New Roman"/>
@@ -6804,12 +6860,12 @@
         </w:rPr>
         <w:t xml:space="preserve">One of the key gaps in past research is demonstrating not only that differences in arthropod communities are different among native and non-native plants, but also that predators have altered top-down effects. </w:t>
       </w:r>
-      <w:commentRangeEnd w:id="13"/>
+      <w:commentRangeEnd w:id="15"/>
       <w:r>
         <w:rPr>
           <w:rStyle w:val="CommentReference"/>
         </w:rPr>
-        <w:commentReference w:id="13"/>
+        <w:commentReference w:id="15"/>
       </w:r>
       <w:r>
         <w:rPr>
@@ -6936,7 +6992,7 @@
         </w:rPr>
         <w:t>It is important to note that in our specific case study, some high-quality plants are rare or absent from the understory in which invasive plants were dominant (</w:t>
       </w:r>
-      <w:commentRangeStart w:id="14"/>
+      <w:commentRangeStart w:id="16"/>
       <w:r>
         <w:rPr>
           <w:rFonts w:ascii="Times New Roman" w:hAnsi="Times New Roman" w:cs="Times New Roman"/>
@@ -6945,12 +7001,12 @@
         </w:rPr>
         <w:t>how to cite this</w:t>
       </w:r>
-      <w:commentRangeEnd w:id="14"/>
+      <w:commentRangeEnd w:id="16"/>
       <w:r>
         <w:rPr>
           <w:rStyle w:val="CommentReference"/>
         </w:rPr>
-        <w:commentReference w:id="14"/>
+        <w:commentReference w:id="16"/>
       </w:r>
       <w:r>
         <w:rPr>
@@ -6968,7 +7024,7 @@
         </w:rPr>
         <w:t xml:space="preserve"> </w:t>
       </w:r>
-      <w:commentRangeStart w:id="15"/>
+      <w:commentRangeStart w:id="17"/>
       <w:r>
         <w:rPr>
           <w:rFonts w:ascii="Times New Roman" w:hAnsi="Times New Roman" w:cs="Times New Roman"/>
@@ -6995,12 +7051,12 @@
         </w:rPr>
         <w:t xml:space="preserve"> 2022).  </w:t>
       </w:r>
-      <w:commentRangeEnd w:id="15"/>
+      <w:commentRangeEnd w:id="17"/>
       <w:r>
         <w:rPr>
           <w:rStyle w:val="CommentReference"/>
         </w:rPr>
-        <w:commentReference w:id="15"/>
+        <w:commentReference w:id="17"/>
       </w:r>
     </w:p>
     <w:p>
@@ -7098,7 +7154,7 @@
         </w:rPr>
         <w:t xml:space="preserve">research includes understanding the context of the environments that are being invaded or have been invaded (Ricciardi et al. 2021). </w:t>
       </w:r>
-      <w:commentRangeStart w:id="16"/>
+      <w:commentRangeStart w:id="18"/>
       <w:r>
         <w:rPr>
           <w:rFonts w:ascii="Times New Roman" w:hAnsi="Times New Roman" w:cs="Times New Roman"/>
@@ -7115,12 +7171,12 @@
         </w:rPr>
         <w:t xml:space="preserve"> </w:t>
       </w:r>
-      <w:commentRangeEnd w:id="16"/>
+      <w:commentRangeEnd w:id="18"/>
       <w:r>
         <w:rPr>
           <w:rStyle w:val="CommentReference"/>
         </w:rPr>
-        <w:commentReference w:id="16"/>
+        <w:commentReference w:id="18"/>
       </w:r>
       <w:r>
         <w:rPr>
@@ -7146,7 +7202,7 @@
         </w:rPr>
         <w:t xml:space="preserve"> </w:t>
       </w:r>
-      <w:commentRangeStart w:id="17"/>
+      <w:commentRangeStart w:id="19"/>
       <w:r>
         <w:rPr>
           <w:rFonts w:ascii="Times New Roman" w:hAnsi="Times New Roman" w:cs="Times New Roman"/>
@@ -7171,12 +7227,12 @@
         </w:rPr>
         <w:t xml:space="preserve"> </w:t>
       </w:r>
-      <w:commentRangeEnd w:id="17"/>
+      <w:commentRangeEnd w:id="19"/>
       <w:r>
         <w:rPr>
           <w:rStyle w:val="CommentReference"/>
         </w:rPr>
-        <w:commentReference w:id="17"/>
+        <w:commentReference w:id="19"/>
       </w:r>
       <w:r>
         <w:rPr>
@@ -7590,7 +7646,7 @@
       </w:r>
     </w:p>
   </w:comment>
-  <w:comment w:id="11" w:author="Clark, Robert Emerson" w:date="2022-07-19T10:57:00Z" w:initials="CRE">
+  <w:comment w:id="11" w:author="Clark, Robert Emerson" w:date="2022-07-19T11:42:00Z" w:initials="CRE">
     <w:p>
       <w:pPr>
         <w:pStyle w:val="CommentText"/>
@@ -7602,11 +7658,11 @@
         <w:annotationRef/>
       </w:r>
       <w:r>
-        <w:t>Wales - there is probably a better phrase to use here. I am open to edits and suggestions.</w:t>
+        <w:t>I will make a supplementary figure and stats for this point. Then in the following sentence we can add our ad hoc hypothesis about stoneflies for this outcome.</w:t>
       </w:r>
     </w:p>
   </w:comment>
-  <w:comment w:id="12" w:author="Clark, Robert Emerson" w:date="2022-07-19T11:14:00Z" w:initials="CRE">
+  <w:comment w:id="12" w:author="Clark, Robert Emerson" w:date="2022-07-19T11:43:00Z" w:initials="CRE">
     <w:p>
       <w:pPr>
         <w:pStyle w:val="CommentText"/>
@@ -7618,11 +7674,11 @@
         <w:annotationRef/>
       </w:r>
       <w:r>
-        <w:t>Wales - I'd be perfectly happy if you cut what I wrote here and wrote something new from scratch. I'm out of my comfort zone so what I probably wrote isn't very on point.</w:t>
+        <w:t>This was driven by barberry, so well add a sentence on it and refer to a supplemental figure similar to the stonefly one.</w:t>
       </w:r>
     </w:p>
   </w:comment>
-  <w:comment w:id="13" w:author="Clark, Robert Emerson" w:date="2022-07-13T14:39:00Z" w:initials="CRE">
+  <w:comment w:id="13" w:author="Clark, Robert Emerson" w:date="2022-07-19T10:57:00Z" w:initials="CRE">
     <w:p>
       <w:pPr>
         <w:pStyle w:val="CommentText"/>
@@ -7634,11 +7690,11 @@
         <w:annotationRef/>
       </w:r>
       <w:r>
-        <w:t>I suggest a paragraph starts here with this point because it is indeed what makes our study so unique - I don’t know of any predator exclusion experiments like this.</w:t>
+        <w:t>Wales - there is probably a better phrase to use here. I am open to edits and suggestions.</w:t>
       </w:r>
     </w:p>
   </w:comment>
-  <w:comment w:id="14" w:author="Clark, Robert Emerson" w:date="2022-07-13T11:57:00Z" w:initials="CRE">
+  <w:comment w:id="14" w:author="Clark, Robert Emerson" w:date="2022-07-19T11:14:00Z" w:initials="CRE">
     <w:p>
       <w:pPr>
         <w:pStyle w:val="CommentText"/>
@@ -7650,11 +7706,11 @@
         <w:annotationRef/>
       </w:r>
       <w:r>
-        <w:t>A reminder to come back to this point that the context is incredibly important for making management decisions. Are the native plants "leftover" after invasive plant removal actually any good for songbirds? People need to know this before they go chopping down invasives.</w:t>
+        <w:t>Wales - I'd be perfectly happy if you cut what I wrote here and wrote something new from scratch. I'm out of my comfort zone so what I probably wrote isn't very on point.</w:t>
       </w:r>
     </w:p>
   </w:comment>
-  <w:comment w:id="15" w:author="Clark, Robert Emerson" w:date="2022-07-13T16:10:00Z" w:initials="CRE">
+  <w:comment w:id="15" w:author="Clark, Robert Emerson" w:date="2022-07-13T14:39:00Z" w:initials="CRE">
     <w:p>
       <w:pPr>
         <w:pStyle w:val="CommentText"/>
@@ -7666,11 +7722,11 @@
         <w:annotationRef/>
       </w:r>
       <w:r>
-        <w:t>Citation from the Northeastern Nat paper Chad sent. It's a good point that should actually be near the end.</w:t>
+        <w:t>I suggest a paragraph starts here with this point because it is indeed what makes our study so unique - I don’t know of any predator exclusion experiments like this.</w:t>
       </w:r>
     </w:p>
   </w:comment>
-  <w:comment w:id="16" w:author="Clark, Robert Emerson" w:date="2022-07-19T11:20:00Z" w:initials="CRE">
+  <w:comment w:id="16" w:author="Clark, Robert Emerson" w:date="2022-07-13T11:57:00Z" w:initials="CRE">
     <w:p>
       <w:pPr>
         <w:pStyle w:val="CommentText"/>
@@ -7682,11 +7738,43 @@
         <w:annotationRef/>
       </w:r>
       <w:r>
-        <w:t>I hate how this is worded but I love the idea being expressed. Need help with phrasing.</w:t>
+        <w:t>A reminder to come back to this point that the context is incredibly important for making management decisions. Are the native plants "leftover" after invasive plant removal actually any good for songbirds? People need to know this before they go chopping down invasives.</w:t>
       </w:r>
     </w:p>
   </w:comment>
-  <w:comment w:id="17" w:author="Clark, Robert Emerson" w:date="2022-07-13T11:55:00Z" w:initials="CRE">
+  <w:comment w:id="17" w:author="Clark, Robert Emerson" w:date="2022-07-13T16:10:00Z" w:initials="CRE">
+    <w:p>
+      <w:pPr>
+        <w:pStyle w:val="CommentText"/>
+      </w:pPr>
+      <w:r>
+        <w:rPr>
+          <w:rStyle w:val="CommentReference"/>
+        </w:rPr>
+        <w:annotationRef/>
+      </w:r>
+      <w:r>
+        <w:t>Citation from the Northeastern Nat paper Chad sent. It's a good point that should actually be near the end.</w:t>
+      </w:r>
+    </w:p>
+  </w:comment>
+  <w:comment w:id="18" w:author="Clark, Robert Emerson" w:date="2022-07-19T11:20:00Z" w:initials="CRE">
+    <w:p>
+      <w:pPr>
+        <w:pStyle w:val="CommentText"/>
+      </w:pPr>
+      <w:r>
+        <w:rPr>
+          <w:rStyle w:val="CommentReference"/>
+        </w:rPr>
+        <w:annotationRef/>
+      </w:r>
+      <w:r>
+        <w:t>I hate how this is worded but I love the idea being expressed. Need help with phrasing.</w:t>
+      </w:r>
+    </w:p>
+  </w:comment>
+  <w:comment w:id="19" w:author="Clark, Robert Emerson" w:date="2022-07-13T11:55:00Z" w:initials="CRE">
     <w:p>
       <w:pPr>
         <w:pStyle w:val="CommentText"/>
@@ -7718,6 +7806,8 @@
   <w15:commentEx w15:paraId="03E68562" w15:done="0"/>
   <w15:commentEx w15:paraId="63266EF4" w15:done="0"/>
   <w15:commentEx w15:paraId="23E293CD" w15:done="0"/>
+  <w15:commentEx w15:paraId="71FFF70D" w15:done="0"/>
+  <w15:commentEx w15:paraId="2D96B41D" w15:done="0"/>
   <w15:commentEx w15:paraId="79DC7F72" w15:done="0"/>
   <w15:commentEx w15:paraId="52FA2884" w15:done="0"/>
   <w15:commentEx w15:paraId="141FA97D" w15:done="0"/>
@@ -7741,6 +7831,8 @@
   <w16cex:commentExtensible w16cex:durableId="267BF0DC" w16cex:dateUtc="2022-07-15T17:57:00Z"/>
   <w16cex:commentExtensible w16cex:durableId="267BF6D1" w16cex:dateUtc="2022-07-15T18:23:00Z"/>
   <w16cex:commentExtensible w16cex:durableId="268108E8" w16cex:dateUtc="2022-07-19T14:41:00Z"/>
+  <w16cex:commentExtensible w16cex:durableId="2681173B" w16cex:dateUtc="2022-07-19T15:42:00Z"/>
+  <w16cex:commentExtensible w16cex:durableId="26811777" w16cex:dateUtc="2022-07-19T15:43:00Z"/>
   <w16cex:commentExtensible w16cex:durableId="26810C8F" w16cex:dateUtc="2022-07-19T14:57:00Z"/>
   <w16cex:commentExtensible w16cex:durableId="268110A1" w16cex:dateUtc="2022-07-19T15:14:00Z"/>
   <w16cex:commentExtensible w16cex:durableId="2679579A" w16cex:dateUtc="2022-07-13T18:39:00Z"/>
@@ -7764,6 +7856,8 @@
   <w16cid:commentId w16cid:paraId="03E68562" w16cid:durableId="267BF0DC"/>
   <w16cid:commentId w16cid:paraId="63266EF4" w16cid:durableId="267BF6D1"/>
   <w16cid:commentId w16cid:paraId="23E293CD" w16cid:durableId="268108E8"/>
+  <w16cid:commentId w16cid:paraId="71FFF70D" w16cid:durableId="2681173B"/>
+  <w16cid:commentId w16cid:paraId="2D96B41D" w16cid:durableId="26811777"/>
   <w16cid:commentId w16cid:paraId="79DC7F72" w16cid:durableId="26810C8F"/>
   <w16cid:commentId w16cid:paraId="52FA2884" w16cid:durableId="268110A1"/>
   <w16cid:commentId w16cid:paraId="141FA97D" w16cid:durableId="2679579A"/>

</xml_diff>